<commit_message>
Started Adding System Requirements
</commit_message>
<xml_diff>
--- a/ProjectReport.docx
+++ b/ProjectReport.docx
@@ -871,6 +871,858 @@
     </w:p>
     <w:p>
       <w:pPr>
+        <w:rPr>
+          <w:b/>
+          <w:sz w:val="28"/>
+          <w:szCs w:val="28"/>
+        </w:rPr>
+      </w:pPr>
+    </w:p>
+    <w:tbl>
+      <w:tblPr>
+        <w:tblStyle w:val="TableGrid"/>
+        <w:tblW w:w="0" w:type="auto"/>
+        <w:tblInd w:w="720" w:type="dxa"/>
+        <w:tblLook w:val="04A0" w:firstRow="1" w:lastRow="0" w:firstColumn="1" w:lastColumn="0" w:noHBand="0" w:noVBand="1"/>
+      </w:tblPr>
+      <w:tblGrid>
+        <w:gridCol w:w="1165"/>
+        <w:gridCol w:w="2880"/>
+        <w:gridCol w:w="3917"/>
+      </w:tblGrid>
+      <w:tr>
+        <w:tc>
+          <w:tcPr>
+            <w:tcW w:w="1165" w:type="dxa"/>
+          </w:tcPr>
+          <w:p>
+            <w:pPr>
+              <w:jc w:val="center"/>
+              <w:rPr>
+                <w:bCs/>
+                <w:sz w:val="24"/>
+                <w:szCs w:val="24"/>
+              </w:rPr>
+            </w:pPr>
+            <w:r>
+              <w:rPr>
+                <w:bCs/>
+                <w:sz w:val="24"/>
+                <w:szCs w:val="24"/>
+              </w:rPr>
+              <w:t>Identifier</w:t>
+            </w:r>
+          </w:p>
+        </w:tc>
+        <w:tc>
+          <w:tcPr>
+            <w:tcW w:w="2880" w:type="dxa"/>
+          </w:tcPr>
+          <w:p>
+            <w:pPr>
+              <w:jc w:val="center"/>
+              <w:rPr>
+                <w:bCs/>
+                <w:sz w:val="24"/>
+                <w:szCs w:val="24"/>
+              </w:rPr>
+            </w:pPr>
+            <w:r>
+              <w:rPr>
+                <w:bCs/>
+                <w:sz w:val="24"/>
+                <w:szCs w:val="24"/>
+              </w:rPr>
+              <w:t>Priority</w:t>
+            </w:r>
+          </w:p>
+          <w:p>
+            <w:pPr>
+              <w:jc w:val="center"/>
+              <w:rPr>
+                <w:bCs/>
+                <w:sz w:val="24"/>
+                <w:szCs w:val="24"/>
+              </w:rPr>
+            </w:pPr>
+            <w:r>
+              <w:rPr>
+                <w:bCs/>
+                <w:sz w:val="24"/>
+                <w:szCs w:val="24"/>
+              </w:rPr>
+              <w:t>W</w:t>
+            </w:r>
+            <w:r>
+              <w:rPr>
+                <w:bCs/>
+                <w:sz w:val="24"/>
+                <w:szCs w:val="24"/>
+              </w:rPr>
+              <w:t>eight</w:t>
+            </w:r>
+            <w:r>
+              <w:rPr>
+                <w:bCs/>
+                <w:sz w:val="24"/>
+                <w:szCs w:val="24"/>
+              </w:rPr>
+              <w:t xml:space="preserve"> </w:t>
+            </w:r>
+            <w:r>
+              <w:rPr>
+                <w:bCs/>
+                <w:sz w:val="24"/>
+                <w:szCs w:val="24"/>
+              </w:rPr>
+              <w:t>(Low</w:t>
+            </w:r>
+            <w:r>
+              <w:rPr>
+                <w:bCs/>
+                <w:sz w:val="24"/>
+                <w:szCs w:val="24"/>
+              </w:rPr>
+              <w:t xml:space="preserve"> </w:t>
+            </w:r>
+            <w:r>
+              <w:rPr>
+                <w:bCs/>
+                <w:sz w:val="24"/>
+                <w:szCs w:val="24"/>
+              </w:rPr>
+              <w:t>1</w:t>
+            </w:r>
+            <w:r>
+              <w:rPr>
+                <w:bCs/>
+                <w:sz w:val="24"/>
+                <w:szCs w:val="24"/>
+              </w:rPr>
+              <w:t xml:space="preserve"> </w:t>
+            </w:r>
+            <w:r>
+              <w:rPr>
+                <w:bCs/>
+                <w:sz w:val="24"/>
+                <w:szCs w:val="24"/>
+              </w:rPr>
+              <w:t>-</w:t>
+            </w:r>
+            <w:r>
+              <w:rPr>
+                <w:bCs/>
+                <w:sz w:val="24"/>
+                <w:szCs w:val="24"/>
+              </w:rPr>
+              <w:t xml:space="preserve"> </w:t>
+            </w:r>
+            <w:r>
+              <w:rPr>
+                <w:bCs/>
+                <w:sz w:val="24"/>
+                <w:szCs w:val="24"/>
+              </w:rPr>
+              <w:t>5</w:t>
+            </w:r>
+            <w:r>
+              <w:rPr>
+                <w:bCs/>
+                <w:sz w:val="24"/>
+                <w:szCs w:val="24"/>
+              </w:rPr>
+              <w:t xml:space="preserve"> </w:t>
+            </w:r>
+            <w:r>
+              <w:rPr>
+                <w:bCs/>
+                <w:sz w:val="24"/>
+                <w:szCs w:val="24"/>
+              </w:rPr>
+              <w:t>High)</w:t>
+            </w:r>
+          </w:p>
+        </w:tc>
+        <w:tc>
+          <w:tcPr>
+            <w:tcW w:w="3917" w:type="dxa"/>
+          </w:tcPr>
+          <w:p>
+            <w:pPr>
+              <w:rPr>
+                <w:bCs/>
+                <w:sz w:val="24"/>
+                <w:szCs w:val="24"/>
+              </w:rPr>
+            </w:pPr>
+            <w:r>
+              <w:rPr>
+                <w:bCs/>
+                <w:sz w:val="24"/>
+                <w:szCs w:val="24"/>
+              </w:rPr>
+              <w:t>Requirement Description</w:t>
+            </w:r>
+          </w:p>
+        </w:tc>
+      </w:tr>
+      <w:tr>
+        <w:tc>
+          <w:tcPr>
+            <w:tcW w:w="1165" w:type="dxa"/>
+          </w:tcPr>
+          <w:p>
+            <w:pPr>
+              <w:rPr>
+                <w:bCs/>
+                <w:sz w:val="20"/>
+                <w:szCs w:val="20"/>
+              </w:rPr>
+            </w:pPr>
+            <w:r>
+              <w:rPr>
+                <w:bCs/>
+                <w:sz w:val="20"/>
+                <w:szCs w:val="20"/>
+              </w:rPr>
+              <w:t>REQ-1</w:t>
+            </w:r>
+          </w:p>
+        </w:tc>
+        <w:tc>
+          <w:tcPr>
+            <w:tcW w:w="2880" w:type="dxa"/>
+          </w:tcPr>
+          <w:p>
+            <w:pPr>
+              <w:rPr>
+                <w:b/>
+                <w:sz w:val="20"/>
+                <w:szCs w:val="20"/>
+              </w:rPr>
+            </w:pPr>
+          </w:p>
+        </w:tc>
+        <w:tc>
+          <w:tcPr>
+            <w:tcW w:w="3917" w:type="dxa"/>
+          </w:tcPr>
+          <w:p>
+            <w:pPr>
+              <w:rPr>
+                <w:bCs/>
+                <w:sz w:val="20"/>
+                <w:szCs w:val="20"/>
+              </w:rPr>
+            </w:pPr>
+            <w:r>
+              <w:rPr>
+                <w:bCs/>
+                <w:sz w:val="20"/>
+                <w:szCs w:val="20"/>
+              </w:rPr>
+              <w:t>System shall support user login and authentication</w:t>
+            </w:r>
+          </w:p>
+        </w:tc>
+      </w:tr>
+      <w:tr>
+        <w:tc>
+          <w:tcPr>
+            <w:tcW w:w="1165" w:type="dxa"/>
+          </w:tcPr>
+          <w:p>
+            <w:pPr>
+              <w:rPr>
+                <w:bCs/>
+                <w:sz w:val="20"/>
+                <w:szCs w:val="20"/>
+              </w:rPr>
+            </w:pPr>
+            <w:r>
+              <w:rPr>
+                <w:bCs/>
+                <w:sz w:val="20"/>
+                <w:szCs w:val="20"/>
+              </w:rPr>
+              <w:t>REQ-2</w:t>
+            </w:r>
+          </w:p>
+        </w:tc>
+        <w:tc>
+          <w:tcPr>
+            <w:tcW w:w="2880" w:type="dxa"/>
+          </w:tcPr>
+          <w:p>
+            <w:pPr>
+              <w:rPr>
+                <w:bCs/>
+                <w:sz w:val="20"/>
+                <w:szCs w:val="20"/>
+              </w:rPr>
+            </w:pPr>
+          </w:p>
+        </w:tc>
+        <w:tc>
+          <w:tcPr>
+            <w:tcW w:w="3917" w:type="dxa"/>
+          </w:tcPr>
+          <w:p>
+            <w:pPr>
+              <w:rPr>
+                <w:bCs/>
+                <w:sz w:val="20"/>
+                <w:szCs w:val="20"/>
+              </w:rPr>
+            </w:pPr>
+            <w:r>
+              <w:rPr>
+                <w:bCs/>
+                <w:sz w:val="20"/>
+                <w:szCs w:val="20"/>
+              </w:rPr>
+              <w:t>System shall support registering new users.</w:t>
+            </w:r>
+          </w:p>
+        </w:tc>
+      </w:tr>
+      <w:tr>
+        <w:tc>
+          <w:tcPr>
+            <w:tcW w:w="1165" w:type="dxa"/>
+          </w:tcPr>
+          <w:p>
+            <w:pPr>
+              <w:rPr>
+                <w:bCs/>
+                <w:sz w:val="20"/>
+                <w:szCs w:val="20"/>
+              </w:rPr>
+            </w:pPr>
+            <w:r>
+              <w:rPr>
+                <w:bCs/>
+                <w:sz w:val="20"/>
+                <w:szCs w:val="20"/>
+              </w:rPr>
+              <w:t>REQ-3</w:t>
+            </w:r>
+          </w:p>
+        </w:tc>
+        <w:tc>
+          <w:tcPr>
+            <w:tcW w:w="2880" w:type="dxa"/>
+          </w:tcPr>
+          <w:p>
+            <w:pPr>
+              <w:rPr>
+                <w:bCs/>
+                <w:sz w:val="20"/>
+                <w:szCs w:val="20"/>
+              </w:rPr>
+            </w:pPr>
+          </w:p>
+        </w:tc>
+        <w:tc>
+          <w:tcPr>
+            <w:tcW w:w="3917" w:type="dxa"/>
+          </w:tcPr>
+          <w:p>
+            <w:pPr>
+              <w:rPr>
+                <w:bCs/>
+                <w:sz w:val="20"/>
+                <w:szCs w:val="20"/>
+              </w:rPr>
+            </w:pPr>
+            <w:r>
+              <w:rPr>
+                <w:bCs/>
+                <w:sz w:val="20"/>
+                <w:szCs w:val="20"/>
+              </w:rPr>
+              <w:t>System shall support users to define month supply of inventory by both make and model</w:t>
+            </w:r>
+          </w:p>
+        </w:tc>
+      </w:tr>
+      <w:tr>
+        <w:tc>
+          <w:tcPr>
+            <w:tcW w:w="1165" w:type="dxa"/>
+          </w:tcPr>
+          <w:p>
+            <w:pPr>
+              <w:rPr>
+                <w:bCs/>
+                <w:sz w:val="20"/>
+                <w:szCs w:val="20"/>
+              </w:rPr>
+            </w:pPr>
+            <w:r>
+              <w:rPr>
+                <w:bCs/>
+                <w:sz w:val="20"/>
+                <w:szCs w:val="20"/>
+              </w:rPr>
+              <w:t>REQ-4</w:t>
+            </w:r>
+          </w:p>
+        </w:tc>
+        <w:tc>
+          <w:tcPr>
+            <w:tcW w:w="2880" w:type="dxa"/>
+          </w:tcPr>
+          <w:p>
+            <w:pPr>
+              <w:rPr>
+                <w:bCs/>
+                <w:sz w:val="20"/>
+                <w:szCs w:val="20"/>
+              </w:rPr>
+            </w:pPr>
+          </w:p>
+        </w:tc>
+        <w:tc>
+          <w:tcPr>
+            <w:tcW w:w="3917" w:type="dxa"/>
+          </w:tcPr>
+          <w:p>
+            <w:pPr>
+              <w:rPr>
+                <w:bCs/>
+                <w:sz w:val="20"/>
+                <w:szCs w:val="20"/>
+              </w:rPr>
+            </w:pPr>
+            <w:r>
+              <w:rPr>
+                <w:bCs/>
+                <w:sz w:val="20"/>
+                <w:szCs w:val="20"/>
+              </w:rPr>
+              <w:t>S</w:t>
+            </w:r>
+            <w:r>
+              <w:rPr>
+                <w:bCs/>
+                <w:sz w:val="20"/>
+                <w:szCs w:val="20"/>
+              </w:rPr>
+              <w:t xml:space="preserve">ystem shall </w:t>
+            </w:r>
+            <w:r>
+              <w:rPr>
+                <w:bCs/>
+                <w:sz w:val="20"/>
+                <w:szCs w:val="20"/>
+              </w:rPr>
+              <w:t>pull in-stock inventory from dealership CRM</w:t>
+            </w:r>
+          </w:p>
+        </w:tc>
+      </w:tr>
+      <w:tr>
+        <w:tc>
+          <w:tcPr>
+            <w:tcW w:w="1165" w:type="dxa"/>
+          </w:tcPr>
+          <w:p>
+            <w:pPr>
+              <w:rPr>
+                <w:bCs/>
+                <w:sz w:val="20"/>
+                <w:szCs w:val="20"/>
+              </w:rPr>
+            </w:pPr>
+            <w:r>
+              <w:rPr>
+                <w:bCs/>
+                <w:sz w:val="20"/>
+                <w:szCs w:val="20"/>
+              </w:rPr>
+              <w:t>REQ-5</w:t>
+            </w:r>
+          </w:p>
+        </w:tc>
+        <w:tc>
+          <w:tcPr>
+            <w:tcW w:w="2880" w:type="dxa"/>
+          </w:tcPr>
+          <w:p>
+            <w:pPr>
+              <w:rPr>
+                <w:bCs/>
+                <w:sz w:val="20"/>
+                <w:szCs w:val="20"/>
+              </w:rPr>
+            </w:pPr>
+          </w:p>
+        </w:tc>
+        <w:tc>
+          <w:tcPr>
+            <w:tcW w:w="3917" w:type="dxa"/>
+          </w:tcPr>
+          <w:p>
+            <w:pPr>
+              <w:rPr>
+                <w:bCs/>
+                <w:sz w:val="20"/>
+                <w:szCs w:val="20"/>
+              </w:rPr>
+            </w:pPr>
+            <w:r>
+              <w:rPr>
+                <w:bCs/>
+                <w:sz w:val="20"/>
+                <w:szCs w:val="20"/>
+              </w:rPr>
+              <w:t>System shall calculate month</w:t>
+            </w:r>
+            <w:r>
+              <w:rPr>
+                <w:bCs/>
+                <w:sz w:val="20"/>
+                <w:szCs w:val="20"/>
+              </w:rPr>
+              <w:t>’</w:t>
+            </w:r>
+            <w:r>
+              <w:rPr>
+                <w:bCs/>
+                <w:sz w:val="20"/>
+                <w:szCs w:val="20"/>
+              </w:rPr>
+              <w:t>s supply</w:t>
+            </w:r>
+            <w:r>
+              <w:rPr>
+                <w:bCs/>
+                <w:sz w:val="20"/>
+                <w:szCs w:val="20"/>
+              </w:rPr>
+              <w:t xml:space="preserve"> of inventory</w:t>
+            </w:r>
+          </w:p>
+        </w:tc>
+      </w:tr>
+      <w:tr>
+        <w:tc>
+          <w:tcPr>
+            <w:tcW w:w="1165" w:type="dxa"/>
+          </w:tcPr>
+          <w:p>
+            <w:pPr>
+              <w:rPr>
+                <w:bCs/>
+                <w:sz w:val="20"/>
+                <w:szCs w:val="20"/>
+              </w:rPr>
+            </w:pPr>
+            <w:r>
+              <w:rPr>
+                <w:bCs/>
+                <w:sz w:val="20"/>
+                <w:szCs w:val="20"/>
+              </w:rPr>
+              <w:t>REQ-6</w:t>
+            </w:r>
+          </w:p>
+        </w:tc>
+        <w:tc>
+          <w:tcPr>
+            <w:tcW w:w="2880" w:type="dxa"/>
+          </w:tcPr>
+          <w:p>
+            <w:pPr>
+              <w:rPr>
+                <w:b/>
+                <w:sz w:val="28"/>
+                <w:szCs w:val="28"/>
+              </w:rPr>
+            </w:pPr>
+          </w:p>
+        </w:tc>
+        <w:tc>
+          <w:tcPr>
+            <w:tcW w:w="3917" w:type="dxa"/>
+          </w:tcPr>
+          <w:p>
+            <w:pPr>
+              <w:rPr>
+                <w:bCs/>
+                <w:sz w:val="20"/>
+                <w:szCs w:val="20"/>
+              </w:rPr>
+            </w:pPr>
+            <w:r>
+              <w:rPr>
+                <w:bCs/>
+                <w:sz w:val="20"/>
+                <w:szCs w:val="20"/>
+              </w:rPr>
+              <w:t>System shall compute long or short position of inventory</w:t>
+            </w:r>
+          </w:p>
+        </w:tc>
+      </w:tr>
+      <w:tr>
+        <w:tc>
+          <w:tcPr>
+            <w:tcW w:w="1165" w:type="dxa"/>
+          </w:tcPr>
+          <w:p>
+            <w:pPr>
+              <w:rPr>
+                <w:b/>
+                <w:sz w:val="28"/>
+                <w:szCs w:val="28"/>
+              </w:rPr>
+            </w:pPr>
+          </w:p>
+        </w:tc>
+        <w:tc>
+          <w:tcPr>
+            <w:tcW w:w="2880" w:type="dxa"/>
+          </w:tcPr>
+          <w:p>
+            <w:pPr>
+              <w:rPr>
+                <w:b/>
+                <w:sz w:val="28"/>
+                <w:szCs w:val="28"/>
+              </w:rPr>
+            </w:pPr>
+          </w:p>
+        </w:tc>
+        <w:tc>
+          <w:tcPr>
+            <w:tcW w:w="3917" w:type="dxa"/>
+          </w:tcPr>
+          <w:p>
+            <w:pPr>
+              <w:rPr>
+                <w:b/>
+                <w:sz w:val="28"/>
+                <w:szCs w:val="28"/>
+              </w:rPr>
+            </w:pPr>
+          </w:p>
+        </w:tc>
+      </w:tr>
+    </w:tbl>
+    <w:p>
+      <w:pPr>
+        <w:ind w:left="720"/>
+        <w:rPr>
+          <w:b/>
+          <w:sz w:val="28"/>
+          <w:szCs w:val="28"/>
+        </w:rPr>
+      </w:pPr>
+    </w:p>
+    <w:p>
+      <w:pPr>
+        <w:ind w:left="720"/>
+        <w:rPr>
+          <w:b/>
+          <w:sz w:val="28"/>
+          <w:szCs w:val="28"/>
+        </w:rPr>
+      </w:pPr>
+    </w:p>
+    <w:p>
+      <w:pPr>
+        <w:ind w:left="720"/>
+        <w:rPr>
+          <w:b/>
+          <w:sz w:val="28"/>
+          <w:szCs w:val="28"/>
+        </w:rPr>
+      </w:pPr>
+    </w:p>
+    <w:p>
+      <w:pPr>
+        <w:ind w:left="720"/>
+        <w:rPr>
+          <w:b/>
+          <w:sz w:val="28"/>
+          <w:szCs w:val="28"/>
+        </w:rPr>
+      </w:pPr>
+    </w:p>
+    <w:p>
+      <w:pPr>
+        <w:ind w:left="720"/>
+        <w:rPr>
+          <w:b/>
+          <w:sz w:val="28"/>
+          <w:szCs w:val="28"/>
+        </w:rPr>
+      </w:pPr>
+    </w:p>
+    <w:p>
+      <w:pPr>
+        <w:ind w:left="720"/>
+        <w:rPr>
+          <w:b/>
+          <w:sz w:val="28"/>
+          <w:szCs w:val="28"/>
+        </w:rPr>
+      </w:pPr>
+    </w:p>
+    <w:p>
+      <w:pPr>
+        <w:ind w:left="720"/>
+        <w:rPr>
+          <w:b/>
+          <w:sz w:val="28"/>
+          <w:szCs w:val="28"/>
+        </w:rPr>
+      </w:pPr>
+    </w:p>
+    <w:p>
+      <w:pPr>
+        <w:ind w:left="720"/>
+        <w:rPr>
+          <w:b/>
+          <w:sz w:val="28"/>
+          <w:szCs w:val="28"/>
+        </w:rPr>
+      </w:pPr>
+    </w:p>
+    <w:p>
+      <w:pPr>
+        <w:ind w:left="720"/>
+        <w:rPr>
+          <w:b/>
+          <w:sz w:val="28"/>
+          <w:szCs w:val="28"/>
+        </w:rPr>
+      </w:pPr>
+    </w:p>
+    <w:p>
+      <w:pPr>
+        <w:ind w:left="720"/>
+        <w:rPr>
+          <w:b/>
+          <w:sz w:val="28"/>
+          <w:szCs w:val="28"/>
+        </w:rPr>
+      </w:pPr>
+    </w:p>
+    <w:p>
+      <w:pPr>
+        <w:ind w:left="720"/>
+        <w:rPr>
+          <w:b/>
+          <w:sz w:val="28"/>
+          <w:szCs w:val="28"/>
+        </w:rPr>
+      </w:pPr>
+    </w:p>
+    <w:p>
+      <w:pPr>
+        <w:ind w:left="720"/>
+        <w:rPr>
+          <w:b/>
+          <w:sz w:val="28"/>
+          <w:szCs w:val="28"/>
+        </w:rPr>
+      </w:pPr>
+    </w:p>
+    <w:p>
+      <w:pPr>
+        <w:ind w:left="720"/>
+        <w:rPr>
+          <w:b/>
+          <w:sz w:val="28"/>
+          <w:szCs w:val="28"/>
+        </w:rPr>
+      </w:pPr>
+    </w:p>
+    <w:p>
+      <w:pPr>
+        <w:ind w:left="720"/>
+        <w:rPr>
+          <w:b/>
+          <w:sz w:val="28"/>
+          <w:szCs w:val="28"/>
+        </w:rPr>
+      </w:pPr>
+    </w:p>
+    <w:p>
+      <w:pPr>
+        <w:ind w:left="720"/>
+        <w:rPr>
+          <w:b/>
+          <w:sz w:val="28"/>
+          <w:szCs w:val="28"/>
+        </w:rPr>
+      </w:pPr>
+    </w:p>
+    <w:p>
+      <w:pPr>
+        <w:ind w:left="720"/>
+        <w:rPr>
+          <w:b/>
+          <w:sz w:val="28"/>
+          <w:szCs w:val="28"/>
+        </w:rPr>
+      </w:pPr>
+    </w:p>
+    <w:p>
+      <w:pPr>
+        <w:ind w:left="720"/>
+        <w:rPr>
+          <w:b/>
+          <w:sz w:val="28"/>
+          <w:szCs w:val="28"/>
+        </w:rPr>
+      </w:pPr>
+    </w:p>
+    <w:p>
+      <w:pPr>
+        <w:ind w:left="720"/>
+        <w:rPr>
+          <w:b/>
+          <w:sz w:val="28"/>
+          <w:szCs w:val="28"/>
+        </w:rPr>
+      </w:pPr>
+    </w:p>
+    <w:p>
+      <w:pPr>
+        <w:ind w:left="720"/>
+        <w:rPr>
+          <w:b/>
+          <w:sz w:val="28"/>
+          <w:szCs w:val="28"/>
+        </w:rPr>
+      </w:pPr>
+    </w:p>
+    <w:p>
+      <w:pPr>
+        <w:ind w:left="720"/>
+        <w:rPr>
+          <w:b/>
+          <w:sz w:val="28"/>
+          <w:szCs w:val="28"/>
+        </w:rPr>
+      </w:pPr>
+    </w:p>
+    <w:p>
+      <w:pPr>
+        <w:ind w:left="720"/>
+        <w:rPr>
+          <w:b/>
+          <w:sz w:val="28"/>
+          <w:szCs w:val="28"/>
+        </w:rPr>
+      </w:pPr>
+    </w:p>
+    <w:p>
+      <w:pPr>
         <w:ind w:left="720"/>
         <w:rPr>
           <w:b/>
@@ -906,8 +1758,193 @@
           <w:szCs w:val="28"/>
         </w:rPr>
       </w:pPr>
+    </w:p>
+    <w:p>
+      <w:pPr>
+        <w:ind w:left="720"/>
+        <w:rPr>
+          <w:bCs/>
+          <w:sz w:val="24"/>
+          <w:szCs w:val="24"/>
+        </w:rPr>
+      </w:pPr>
+      <w:r>
+        <w:rPr>
+          <w:bCs/>
+          <w:sz w:val="24"/>
+          <w:szCs w:val="24"/>
+        </w:rPr>
+        <w:t>A model called FURPS+ will be used here to qualify software attributes, which stand for functionality, usability, reliability, performance, supportability and the + stands for other possible attributes needed.  We will be focusing on the non-</w:t>
+      </w:r>
+      <w:proofErr w:type="spellStart"/>
+      <w:r>
+        <w:rPr>
+          <w:bCs/>
+          <w:sz w:val="24"/>
+          <w:szCs w:val="24"/>
+        </w:rPr>
+        <w:t>funcitonal</w:t>
+      </w:r>
+      <w:proofErr w:type="spellEnd"/>
+      <w:r>
+        <w:rPr>
+          <w:bCs/>
+          <w:sz w:val="24"/>
+          <w:szCs w:val="24"/>
+        </w:rPr>
+        <w:t xml:space="preserve"> requirements which cover FURPS+.</w:t>
+      </w:r>
+    </w:p>
+    <w:p>
+      <w:pPr>
+        <w:rPr>
+          <w:bCs/>
+          <w:sz w:val="24"/>
+          <w:szCs w:val="24"/>
+        </w:rPr>
+      </w:pPr>
+    </w:p>
+    <w:p>
+      <w:pPr>
+        <w:ind w:left="720"/>
+        <w:rPr>
+          <w:bCs/>
+          <w:sz w:val="24"/>
+          <w:szCs w:val="24"/>
+        </w:rPr>
+      </w:pPr>
+      <w:r>
+        <w:rPr>
+          <w:bCs/>
+          <w:sz w:val="24"/>
+          <w:szCs w:val="24"/>
+        </w:rPr>
+        <w:t>Functionality:</w:t>
+      </w:r>
+    </w:p>
+    <w:p>
+      <w:pPr>
+        <w:ind w:left="720"/>
+        <w:rPr>
+          <w:bCs/>
+          <w:sz w:val="24"/>
+          <w:szCs w:val="24"/>
+        </w:rPr>
+      </w:pPr>
+    </w:p>
+    <w:p>
+      <w:pPr>
+        <w:ind w:left="720"/>
+        <w:rPr>
+          <w:bCs/>
+          <w:sz w:val="24"/>
+          <w:szCs w:val="24"/>
+        </w:rPr>
+      </w:pPr>
+      <w:r>
+        <w:rPr>
+          <w:bCs/>
+          <w:sz w:val="24"/>
+          <w:szCs w:val="24"/>
+        </w:rPr>
+        <w:t>Usability:</w:t>
+      </w:r>
+    </w:p>
+    <w:p>
+      <w:pPr>
+        <w:ind w:left="720"/>
+        <w:rPr>
+          <w:bCs/>
+          <w:sz w:val="24"/>
+          <w:szCs w:val="24"/>
+        </w:rPr>
+      </w:pPr>
+    </w:p>
+    <w:p>
+      <w:pPr>
+        <w:ind w:left="720"/>
+        <w:rPr>
+          <w:bCs/>
+          <w:sz w:val="24"/>
+          <w:szCs w:val="24"/>
+        </w:rPr>
+      </w:pPr>
+      <w:r>
+        <w:rPr>
+          <w:bCs/>
+          <w:sz w:val="24"/>
+          <w:szCs w:val="24"/>
+        </w:rPr>
+        <w:t>Reliability:</w:t>
+      </w:r>
+    </w:p>
+    <w:p>
+      <w:pPr>
+        <w:ind w:left="720"/>
+        <w:rPr>
+          <w:bCs/>
+          <w:sz w:val="24"/>
+          <w:szCs w:val="24"/>
+        </w:rPr>
+      </w:pPr>
+    </w:p>
+    <w:p>
+      <w:pPr>
+        <w:ind w:left="720"/>
+        <w:rPr>
+          <w:bCs/>
+          <w:sz w:val="24"/>
+          <w:szCs w:val="24"/>
+        </w:rPr>
+      </w:pPr>
+      <w:r>
+        <w:rPr>
+          <w:bCs/>
+          <w:sz w:val="24"/>
+          <w:szCs w:val="24"/>
+        </w:rPr>
+        <w:t>Performance:</w:t>
+      </w:r>
       <w:bookmarkStart w:id="0" w:name="_GoBack"/>
       <w:bookmarkEnd w:id="0"/>
+    </w:p>
+    <w:p>
+      <w:pPr>
+        <w:ind w:left="720"/>
+        <w:rPr>
+          <w:bCs/>
+          <w:sz w:val="24"/>
+          <w:szCs w:val="24"/>
+        </w:rPr>
+      </w:pPr>
+    </w:p>
+    <w:p>
+      <w:pPr>
+        <w:ind w:left="720"/>
+        <w:rPr>
+          <w:bCs/>
+          <w:sz w:val="24"/>
+          <w:szCs w:val="24"/>
+        </w:rPr>
+      </w:pPr>
+      <w:r>
+        <w:rPr>
+          <w:bCs/>
+          <w:sz w:val="24"/>
+          <w:szCs w:val="24"/>
+        </w:rPr>
+        <w:t>Supportability:</w:t>
+      </w:r>
+    </w:p>
+    <w:p>
+      <w:pPr>
+        <w:ind w:left="720"/>
+        <w:rPr>
+          <w:b/>
+          <w:sz w:val="28"/>
+          <w:szCs w:val="28"/>
+        </w:rPr>
+      </w:pPr>
     </w:p>
     <w:p>
       <w:pPr>
@@ -1764,6 +2801,25 @@
       <w:contextualSpacing/>
     </w:pPr>
   </w:style>
+  <w:style w:type="table" w:styleId="TableGrid">
+    <w:name w:val="Table Grid"/>
+    <w:basedOn w:val="TableNormal"/>
+    <w:uiPriority w:val="39"/>
+    <w:rsid w:val="00EA6058"/>
+    <w:pPr>
+      <w:spacing w:line="240" w:lineRule="auto"/>
+    </w:pPr>
+    <w:tblPr>
+      <w:tblBorders>
+        <w:top w:val="single" w:sz="4" w:space="0" w:color="auto"/>
+        <w:left w:val="single" w:sz="4" w:space="0" w:color="auto"/>
+        <w:bottom w:val="single" w:sz="4" w:space="0" w:color="auto"/>
+        <w:right w:val="single" w:sz="4" w:space="0" w:color="auto"/>
+        <w:insideH w:val="single" w:sz="4" w:space="0" w:color="auto"/>
+        <w:insideV w:val="single" w:sz="4" w:space="0" w:color="auto"/>
+      </w:tblBorders>
+    </w:tblPr>
+  </w:style>
 </w:styles>
 </file>
 

</xml_diff>

<commit_message>
Added to System Requirements and User Interface Requirements
</commit_message>
<xml_diff>
--- a/ProjectReport.docx
+++ b/ProjectReport.docx
@@ -85,28 +85,7 @@
           <w:sz w:val="24"/>
           <w:szCs w:val="24"/>
         </w:rPr>
-        <w:t xml:space="preserve">Throughout the history of civilization and business, there has been a continuous trend towards increased sophistication and efficiency.  Sometimes these advancements are small and seemingly insignificant and other times they are drastic and life altering. </w:t>
-      </w:r>
-      <w:r>
-        <w:rPr>
-          <w:sz w:val="24"/>
-          <w:szCs w:val="24"/>
-        </w:rPr>
-        <w:t xml:space="preserve"> One can look back at the Gutenberg Press and see that it was a major advancement in education and society.  The industrial revolution changed the way products were manufactured and produced.  It gave way to the automobile which fundamentally changed socie</w:t>
-      </w:r>
-      <w:r>
-        <w:rPr>
-          <w:sz w:val="24"/>
-          <w:szCs w:val="24"/>
-        </w:rPr>
-        <w:t>ty and business by effectively enlarging the geographic area that businesses could compete in.  Today, businesses face another revolution and that is the technological revolution that is completely altering the landscape for society and business.  It has g</w:t>
-      </w:r>
-      <w:r>
-        <w:rPr>
-          <w:sz w:val="24"/>
-          <w:szCs w:val="24"/>
-        </w:rPr>
-        <w:t xml:space="preserve">iven way to self-driving cars, space shuttles that can save enormous sums of money by reusing booster rockets and in the </w:t>
+        <w:t xml:space="preserve">Throughout the history of civilization and business, there has been a continuous trend towards increased sophistication and efficiency.  Sometimes these advancements are small and seemingly insignificant and other times they are drastic and life altering.  One can look back at the Gutenberg Press and see that it was a major advancement in education and society.  The industrial revolution changed the way products were manufactured and produced.  It gave way to the automobile which fundamentally changed society and business by effectively enlarging the geographic area that businesses could compete in.  Today, businesses face another revolution and that is the technological revolution that is completely altering the landscape for society and business.  It has given way to self-driving cars, space shuttles that can save enormous sums of money by reusing booster rockets and in the </w:t>
       </w:r>
       <w:proofErr w:type="gramStart"/>
       <w:r>
@@ -122,28 +101,7 @@
           <w:sz w:val="24"/>
           <w:szCs w:val="24"/>
         </w:rPr>
-        <w:t xml:space="preserve"> business given rise to the “Goliath” of Amazon.  Amazon is fundamentally altering the rules and the playing field that small bus</w:t>
-      </w:r>
-      <w:r>
-        <w:rPr>
-          <w:sz w:val="24"/>
-          <w:szCs w:val="24"/>
-        </w:rPr>
-        <w:t>iness must compete in.  It does no good to debate the equality or the goodness or badness to society of such a mammoth company.  Amazon will force, through survival of the fittest, businesses to adapt and modify the way they engage and profit in today's bu</w:t>
-      </w:r>
-      <w:r>
-        <w:rPr>
-          <w:sz w:val="24"/>
-          <w:szCs w:val="24"/>
-        </w:rPr>
-        <w:t>siness climate.  It is both exciting and perplexing to be a part of.  Fortunately, the same technology that has enabled amazon to flourish and prosper will also enable small businesses to perhaps gain an advantage and compete toe-to-toe with a seemingly un</w:t>
-      </w:r>
-      <w:r>
-        <w:rPr>
-          <w:sz w:val="24"/>
-          <w:szCs w:val="24"/>
-        </w:rPr>
-        <w:t xml:space="preserve">beatable “Goliath”.  </w:t>
+        <w:t xml:space="preserve"> business given rise to the “Goliath” of Amazon.  Amazon is fundamentally altering the rules and the playing field that small business must compete in.  It does no good to debate the equality or the goodness or badness to society of such a mammoth company.  Amazon will force, through survival of the fittest, businesses to adapt and modify the way they engage and profit in today's business climate.  It is both exciting and perplexing to be a part of.  Fortunately, the same technology that has enabled amazon to flourish and prosper will also enable small businesses to perhaps gain an advantage and compete toe-to-toe with a seemingly unbeatable “Goliath”.  </w:t>
       </w:r>
       <w:r>
         <w:rPr>
@@ -151,21 +109,7 @@
           <w:szCs w:val="24"/>
         </w:rPr>
         <w:lastRenderedPageBreak/>
-        <w:t xml:space="preserve">This has given rise to companies such as salesforce that allow small business to compete on cost with many larger competitors.  Open source software has driven down the cost for many businesses.  Our company reduced our CRM expense by </w:t>
-      </w:r>
-      <w:r>
-        <w:rPr>
-          <w:sz w:val="24"/>
-          <w:szCs w:val="24"/>
-        </w:rPr>
-        <w:t>over $150,000 per year due to these developments.   Our proposed solution plans to start the process by enabling our company to economically develop a new car inventory management system with the goal of maximizing shareholder profit by reducing expense an</w:t>
-      </w:r>
-      <w:r>
-        <w:rPr>
-          <w:sz w:val="24"/>
-          <w:szCs w:val="24"/>
-        </w:rPr>
-        <w:t>d providing relevant, convenient and up-to date information.</w:t>
+        <w:t>This has given rise to companies such as salesforce that allow small business to compete on cost with many larger competitors.  Open source software has driven down the cost for many businesses.  Our company reduced our CRM expense by over $150,000 per year due to these developments.   Our proposed solution plans to start the process by enabling our company to economically develop a new car inventory management system with the goal of maximizing shareholder profit by reducing expense and providing relevant, convenient and up-to date information.</w:t>
       </w:r>
     </w:p>
     <w:p>
@@ -501,11 +445,19 @@
       </w:pPr>
       <w:r>
         <w:rPr>
-          <w:bCs/>
-          <w:sz w:val="24"/>
-          <w:szCs w:val="24"/>
-        </w:rPr>
-        <w:t>Month’s Supply – Units in stock (at month end) divided by Sales history (in months).</w:t>
+          <w:b/>
+          <w:sz w:val="24"/>
+          <w:szCs w:val="24"/>
+        </w:rPr>
+        <w:t>Month’s Supply</w:t>
+      </w:r>
+      <w:r>
+        <w:rPr>
+          <w:bCs/>
+          <w:sz w:val="24"/>
+          <w:szCs w:val="24"/>
+        </w:rPr>
+        <w:t xml:space="preserve"> – Units in stock (at month end) divided by Sales history (in months).</w:t>
       </w:r>
     </w:p>
     <w:p>
@@ -529,11 +481,19 @@
       </w:pPr>
       <w:r>
         <w:rPr>
-          <w:bCs/>
-          <w:sz w:val="24"/>
-          <w:szCs w:val="24"/>
-        </w:rPr>
-        <w:t xml:space="preserve">Model Inventory – Guideline for stocking new car inventory that </w:t>
+          <w:b/>
+          <w:sz w:val="24"/>
+          <w:szCs w:val="24"/>
+        </w:rPr>
+        <w:t>Model Inventory</w:t>
+      </w:r>
+      <w:r>
+        <w:rPr>
+          <w:bCs/>
+          <w:sz w:val="24"/>
+          <w:szCs w:val="24"/>
+        </w:rPr>
+        <w:t xml:space="preserve"> – Guideline for stocking new car inventory that </w:t>
       </w:r>
       <w:proofErr w:type="gramStart"/>
       <w:r>
@@ -583,11 +543,19 @@
       </w:pPr>
       <w:r>
         <w:rPr>
-          <w:bCs/>
-          <w:sz w:val="24"/>
-          <w:szCs w:val="24"/>
-        </w:rPr>
-        <w:t>Long Inventory – Inventory in-stock that is above model inventory suggestion.</w:t>
+          <w:b/>
+          <w:sz w:val="24"/>
+          <w:szCs w:val="24"/>
+        </w:rPr>
+        <w:t>Long Inventory</w:t>
+      </w:r>
+      <w:r>
+        <w:rPr>
+          <w:bCs/>
+          <w:sz w:val="24"/>
+          <w:szCs w:val="24"/>
+        </w:rPr>
+        <w:t xml:space="preserve"> – Inventory in-stock that is above model inventory suggestion.</w:t>
       </w:r>
     </w:p>
     <w:p>
@@ -611,11 +579,126 @@
       </w:pPr>
       <w:r>
         <w:rPr>
-          <w:bCs/>
-          <w:sz w:val="24"/>
-          <w:szCs w:val="24"/>
-        </w:rPr>
-        <w:t>Short Inventory – Inventory in-stock that is less than model inventory suggestion.</w:t>
+          <w:b/>
+          <w:sz w:val="24"/>
+          <w:szCs w:val="24"/>
+        </w:rPr>
+        <w:t>Short Inventory</w:t>
+      </w:r>
+      <w:r>
+        <w:rPr>
+          <w:bCs/>
+          <w:sz w:val="24"/>
+          <w:szCs w:val="24"/>
+        </w:rPr>
+        <w:t xml:space="preserve"> – Inventory in-stock that is less than model inventory suggestion.</w:t>
+      </w:r>
+    </w:p>
+    <w:p>
+      <w:pPr>
+        <w:ind w:left="1440"/>
+        <w:rPr>
+          <w:bCs/>
+          <w:sz w:val="24"/>
+          <w:szCs w:val="24"/>
+        </w:rPr>
+      </w:pPr>
+    </w:p>
+    <w:p>
+      <w:pPr>
+        <w:ind w:left="1440"/>
+        <w:rPr>
+          <w:bCs/>
+          <w:sz w:val="24"/>
+          <w:szCs w:val="24"/>
+        </w:rPr>
+      </w:pPr>
+      <w:r>
+        <w:rPr>
+          <w:b/>
+          <w:sz w:val="24"/>
+          <w:szCs w:val="24"/>
+        </w:rPr>
+        <w:t>Make</w:t>
+      </w:r>
+      <w:r>
+        <w:rPr>
+          <w:bCs/>
+          <w:sz w:val="24"/>
+          <w:szCs w:val="24"/>
+        </w:rPr>
+        <w:t xml:space="preserve"> – Manufacturer of vehicle.  Ex. Jeep, Dodge, Chevrolet, Toyota, etc.</w:t>
+      </w:r>
+    </w:p>
+    <w:p>
+      <w:pPr>
+        <w:ind w:left="720"/>
+        <w:rPr>
+          <w:bCs/>
+          <w:sz w:val="24"/>
+          <w:szCs w:val="24"/>
+        </w:rPr>
+      </w:pPr>
+    </w:p>
+    <w:p>
+      <w:pPr>
+        <w:ind w:left="720"/>
+        <w:rPr>
+          <w:bCs/>
+          <w:sz w:val="24"/>
+          <w:szCs w:val="24"/>
+        </w:rPr>
+      </w:pPr>
+      <w:r>
+        <w:rPr>
+          <w:bCs/>
+          <w:sz w:val="24"/>
+          <w:szCs w:val="24"/>
+        </w:rPr>
+        <w:tab/>
+      </w:r>
+      <w:r>
+        <w:rPr>
+          <w:b/>
+          <w:sz w:val="24"/>
+          <w:szCs w:val="24"/>
+        </w:rPr>
+        <w:t>Model</w:t>
+      </w:r>
+      <w:r>
+        <w:rPr>
+          <w:bCs/>
+          <w:sz w:val="24"/>
+          <w:szCs w:val="24"/>
+        </w:rPr>
+        <w:t xml:space="preserve"> – Particular model of vehicle made by a respective manufacturer.</w:t>
+      </w:r>
+    </w:p>
+    <w:p>
+      <w:pPr>
+        <w:ind w:left="720"/>
+        <w:rPr>
+          <w:bCs/>
+          <w:sz w:val="24"/>
+          <w:szCs w:val="24"/>
+        </w:rPr>
+      </w:pPr>
+      <w:r>
+        <w:rPr>
+          <w:bCs/>
+          <w:sz w:val="24"/>
+          <w:szCs w:val="24"/>
+        </w:rPr>
+        <w:tab/>
+      </w:r>
+      <w:r>
+        <w:rPr>
+          <w:bCs/>
+          <w:sz w:val="24"/>
+          <w:szCs w:val="24"/>
+        </w:rPr>
+        <w:tab/>
+        <w:t>Ex. Wrangler, Silverado, 1500, 4-Runner, Land Cruiser, etc.</w:t>
       </w:r>
     </w:p>
     <w:p>
@@ -837,7 +920,6 @@
           <w:sz w:val="32"/>
           <w:szCs w:val="32"/>
         </w:rPr>
-        <w:lastRenderedPageBreak/>
         <w:t>System Requirements</w:t>
       </w:r>
     </w:p>
@@ -1776,16 +1858,14 @@
         </w:rPr>
         <w:t>A model called FURPS+ will be used here to qualify software attributes, which stand for functionality, usability, reliability, performance, supportability and the + stands for other possible attributes needed.  We will be focusing on the non-</w:t>
       </w:r>
-      <w:proofErr w:type="spellStart"/>
-      <w:r>
-        <w:rPr>
-          <w:bCs/>
-          <w:sz w:val="24"/>
-          <w:szCs w:val="24"/>
-        </w:rPr>
-        <w:t>funcitonal</w:t>
-      </w:r>
-      <w:proofErr w:type="spellEnd"/>
+      <w:r>
+        <w:rPr>
+          <w:bCs/>
+          <w:sz w:val="24"/>
+          <w:szCs w:val="24"/>
+        </w:rPr>
+        <w:t>functional</w:t>
+      </w:r>
       <w:r>
         <w:rPr>
           <w:bCs/>
@@ -1905,72 +1985,394 @@
         </w:rPr>
         <w:t>Performance:</w:t>
       </w:r>
+      <w:r>
+        <w:rPr>
+          <w:bCs/>
+          <w:sz w:val="24"/>
+          <w:szCs w:val="24"/>
+        </w:rPr>
+        <w:t xml:space="preserve">  The system to be should have high performance.  The process of signing in and receiving data should take no more than 5 minutes.  </w:t>
+      </w:r>
+    </w:p>
+    <w:p>
+      <w:pPr>
+        <w:ind w:left="720"/>
+        <w:rPr>
+          <w:bCs/>
+          <w:sz w:val="24"/>
+          <w:szCs w:val="24"/>
+        </w:rPr>
+      </w:pPr>
+    </w:p>
+    <w:p>
+      <w:pPr>
+        <w:ind w:left="720"/>
+        <w:rPr>
+          <w:bCs/>
+          <w:sz w:val="24"/>
+          <w:szCs w:val="24"/>
+        </w:rPr>
+      </w:pPr>
+      <w:r>
+        <w:rPr>
+          <w:bCs/>
+          <w:sz w:val="24"/>
+          <w:szCs w:val="24"/>
+        </w:rPr>
+        <w:t>Supportability:</w:t>
+      </w:r>
+      <w:r>
+        <w:rPr>
+          <w:bCs/>
+          <w:sz w:val="24"/>
+          <w:szCs w:val="24"/>
+        </w:rPr>
+        <w:t xml:space="preserve">  The system is benign and user friendly.  The learning curve will be modest and user documentation will introduce designed program usage and will contain a software </w:t>
+      </w:r>
+      <w:r>
+        <w:rPr>
+          <w:bCs/>
+          <w:sz w:val="24"/>
+          <w:szCs w:val="24"/>
+        </w:rPr>
+        <w:t>demonstration</w:t>
+      </w:r>
+      <w:r>
+        <w:rPr>
+          <w:bCs/>
+          <w:sz w:val="24"/>
+          <w:szCs w:val="24"/>
+        </w:rPr>
+        <w:t xml:space="preserve"> video or text.  Support will all be available via email to handle software bugs and imperfection.</w:t>
+      </w:r>
+    </w:p>
+    <w:p>
+      <w:pPr>
+        <w:ind w:left="720"/>
+        <w:rPr>
+          <w:b/>
+          <w:sz w:val="28"/>
+          <w:szCs w:val="28"/>
+        </w:rPr>
+      </w:pPr>
+    </w:p>
+    <w:p>
+      <w:pPr>
+        <w:ind w:left="720"/>
+        <w:rPr>
+          <w:b/>
+          <w:sz w:val="28"/>
+          <w:szCs w:val="28"/>
+        </w:rPr>
+      </w:pPr>
+      <w:r>
+        <w:rPr>
+          <w:b/>
+          <w:sz w:val="28"/>
+          <w:szCs w:val="28"/>
+        </w:rPr>
+        <w:t>2.3 On-Screen Appearance Requirements</w:t>
+      </w:r>
+    </w:p>
+    <w:p>
+      <w:pPr>
+        <w:ind w:left="720"/>
+        <w:rPr>
+          <w:b/>
+          <w:sz w:val="28"/>
+          <w:szCs w:val="28"/>
+        </w:rPr>
+      </w:pPr>
+    </w:p>
+    <w:tbl>
+      <w:tblPr>
+        <w:tblStyle w:val="TableGrid"/>
+        <w:tblW w:w="8214" w:type="dxa"/>
+        <w:tblInd w:w="720" w:type="dxa"/>
+        <w:tblLook w:val="04A0" w:firstRow="1" w:lastRow="0" w:firstColumn="1" w:lastColumn="0" w:noHBand="0" w:noVBand="1"/>
+      </w:tblPr>
+      <w:tblGrid>
+        <w:gridCol w:w="1347"/>
+        <w:gridCol w:w="2608"/>
+        <w:gridCol w:w="4259"/>
+      </w:tblGrid>
+      <w:tr>
+        <w:trPr>
+          <w:trHeight w:val="514"/>
+        </w:trPr>
+        <w:tc>
+          <w:tcPr>
+            <w:tcW w:w="1347" w:type="dxa"/>
+          </w:tcPr>
+          <w:p>
+            <w:r>
+              <w:t>Identifier</w:t>
+            </w:r>
+          </w:p>
+        </w:tc>
+        <w:tc>
+          <w:tcPr>
+            <w:tcW w:w="2608" w:type="dxa"/>
+          </w:tcPr>
+          <w:p>
+            <w:pPr>
+              <w:jc w:val="center"/>
+            </w:pPr>
+            <w:r>
+              <w:t>Priority</w:t>
+            </w:r>
+          </w:p>
+          <w:p>
+            <w:pPr>
+              <w:jc w:val="center"/>
+            </w:pPr>
+            <w:r>
+              <w:t>Weight (Low 1 – 5 High)</w:t>
+            </w:r>
+          </w:p>
+        </w:tc>
+        <w:tc>
+          <w:tcPr>
+            <w:tcW w:w="4259" w:type="dxa"/>
+          </w:tcPr>
+          <w:p>
+            <w:r>
+              <w:t>Requirement Description</w:t>
+            </w:r>
+          </w:p>
+        </w:tc>
+      </w:tr>
+      <w:tr>
+        <w:trPr>
+          <w:trHeight w:val="794"/>
+        </w:trPr>
+        <w:tc>
+          <w:tcPr>
+            <w:tcW w:w="1347" w:type="dxa"/>
+          </w:tcPr>
+          <w:p>
+            <w:r>
+              <w:t>REQ-7</w:t>
+            </w:r>
+          </w:p>
+        </w:tc>
+        <w:tc>
+          <w:tcPr>
+            <w:tcW w:w="2608" w:type="dxa"/>
+          </w:tcPr>
+          <w:p/>
+        </w:tc>
+        <w:tc>
+          <w:tcPr>
+            <w:tcW w:w="4259" w:type="dxa"/>
+          </w:tcPr>
+          <w:p>
+            <w:r>
+              <w:t>User-friendly:  The operation of system should be easy to operate with limited training for new users.</w:t>
+            </w:r>
+          </w:p>
+        </w:tc>
+      </w:tr>
+      <w:tr>
+        <w:trPr>
+          <w:trHeight w:val="779"/>
+        </w:trPr>
+        <w:tc>
+          <w:tcPr>
+            <w:tcW w:w="1347" w:type="dxa"/>
+          </w:tcPr>
+          <w:p>
+            <w:r>
+              <w:t>REQ-8</w:t>
+            </w:r>
+          </w:p>
+        </w:tc>
+        <w:tc>
+          <w:tcPr>
+            <w:tcW w:w="2608" w:type="dxa"/>
+          </w:tcPr>
+          <w:p/>
+        </w:tc>
+        <w:tc>
+          <w:tcPr>
+            <w:tcW w:w="4259" w:type="dxa"/>
+          </w:tcPr>
+          <w:p>
+            <w:r>
+              <w:t xml:space="preserve">Sign-In Button:  Allow </w:t>
+            </w:r>
+            <w:r>
+              <w:t>authorized</w:t>
+            </w:r>
+            <w:r>
+              <w:t xml:space="preserve"> users to gain access to system.</w:t>
+            </w:r>
+          </w:p>
+        </w:tc>
+      </w:tr>
+      <w:tr>
+        <w:trPr>
+          <w:trHeight w:val="1044"/>
+        </w:trPr>
+        <w:tc>
+          <w:tcPr>
+            <w:tcW w:w="1347" w:type="dxa"/>
+          </w:tcPr>
+          <w:p>
+            <w:r>
+              <w:lastRenderedPageBreak/>
+              <w:t>REQ-9</w:t>
+            </w:r>
+          </w:p>
+        </w:tc>
+        <w:tc>
+          <w:tcPr>
+            <w:tcW w:w="2608" w:type="dxa"/>
+          </w:tcPr>
+          <w:p/>
+        </w:tc>
+        <w:tc>
+          <w:tcPr>
+            <w:tcW w:w="4259" w:type="dxa"/>
+          </w:tcPr>
+          <w:p>
+            <w:r>
+              <w:t>Inventory Selection Drop Down:  Users can select make and model of inventory to compare to model.</w:t>
+            </w:r>
+          </w:p>
+        </w:tc>
+      </w:tr>
+      <w:tr>
+        <w:trPr>
+          <w:trHeight w:val="779"/>
+        </w:trPr>
+        <w:tc>
+          <w:tcPr>
+            <w:tcW w:w="1347" w:type="dxa"/>
+          </w:tcPr>
+          <w:p>
+            <w:r>
+              <w:t>REQ-10</w:t>
+            </w:r>
+          </w:p>
+        </w:tc>
+        <w:tc>
+          <w:tcPr>
+            <w:tcW w:w="2608" w:type="dxa"/>
+          </w:tcPr>
+          <w:p/>
+        </w:tc>
+        <w:tc>
+          <w:tcPr>
+            <w:tcW w:w="4259" w:type="dxa"/>
+          </w:tcPr>
+          <w:p>
+            <w:r>
+              <w:t xml:space="preserve">UI Appearance:  solution should be both functional and aesthetically </w:t>
+            </w:r>
+            <w:r>
+              <w:t>pleasing to user.</w:t>
+            </w:r>
+          </w:p>
+        </w:tc>
+      </w:tr>
+      <w:tr>
+        <w:trPr>
+          <w:trHeight w:val="264"/>
+        </w:trPr>
+        <w:tc>
+          <w:tcPr>
+            <w:tcW w:w="1347" w:type="dxa"/>
+          </w:tcPr>
+          <w:p>
+            <w:r>
+              <w:t>REQ-11</w:t>
+            </w:r>
+          </w:p>
+        </w:tc>
+        <w:tc>
+          <w:tcPr>
+            <w:tcW w:w="2608" w:type="dxa"/>
+          </w:tcPr>
+          <w:p/>
+        </w:tc>
+        <w:tc>
+          <w:tcPr>
+            <w:tcW w:w="4259" w:type="dxa"/>
+          </w:tcPr>
+          <w:p>
+            <w:r>
+              <w:t>Inventory Pull Button:  Allows user to pull necessary vehicle information based on selection.</w:t>
+            </w:r>
+          </w:p>
+        </w:tc>
+      </w:tr>
+      <w:tr>
+        <w:trPr>
+          <w:trHeight w:val="249"/>
+        </w:trPr>
+        <w:tc>
+          <w:tcPr>
+            <w:tcW w:w="1347" w:type="dxa"/>
+          </w:tcPr>
+          <w:p>
+            <w:r>
+              <w:t>REQ-12</w:t>
+            </w:r>
+          </w:p>
+        </w:tc>
+        <w:tc>
+          <w:tcPr>
+            <w:tcW w:w="2608" w:type="dxa"/>
+          </w:tcPr>
+          <w:p/>
+        </w:tc>
+        <w:tc>
+          <w:tcPr>
+            <w:tcW w:w="4259" w:type="dxa"/>
+          </w:tcPr>
+          <w:p>
+            <w:r>
+              <w:t>Registration Button:  Allow new users to register for system.</w:t>
+            </w:r>
+          </w:p>
+        </w:tc>
+      </w:tr>
+      <w:tr>
+        <w:trPr>
+          <w:trHeight w:val="264"/>
+        </w:trPr>
+        <w:tc>
+          <w:tcPr>
+            <w:tcW w:w="1347" w:type="dxa"/>
+          </w:tcPr>
+          <w:p/>
+        </w:tc>
+        <w:tc>
+          <w:tcPr>
+            <w:tcW w:w="2608" w:type="dxa"/>
+          </w:tcPr>
+          <w:p/>
+        </w:tc>
+        <w:tc>
+          <w:tcPr>
+            <w:tcW w:w="4259" w:type="dxa"/>
+          </w:tcPr>
+          <w:p/>
+        </w:tc>
+      </w:tr>
+    </w:tbl>
+    <w:p>
+      <w:pPr>
+        <w:ind w:left="720"/>
+      </w:pPr>
+    </w:p>
+    <w:p>
       <w:bookmarkStart w:id="0" w:name="_GoBack"/>
       <w:bookmarkEnd w:id="0"/>
     </w:p>
-    <w:p>
-      <w:pPr>
-        <w:ind w:left="720"/>
-        <w:rPr>
-          <w:bCs/>
-          <w:sz w:val="24"/>
-          <w:szCs w:val="24"/>
-        </w:rPr>
-      </w:pPr>
-    </w:p>
-    <w:p>
-      <w:pPr>
-        <w:ind w:left="720"/>
-        <w:rPr>
-          <w:bCs/>
-          <w:sz w:val="24"/>
-          <w:szCs w:val="24"/>
-        </w:rPr>
-      </w:pPr>
-      <w:r>
-        <w:rPr>
-          <w:bCs/>
-          <w:sz w:val="24"/>
-          <w:szCs w:val="24"/>
-        </w:rPr>
-        <w:t>Supportability:</w:t>
-      </w:r>
-    </w:p>
-    <w:p>
-      <w:pPr>
-        <w:ind w:left="720"/>
-        <w:rPr>
-          <w:b/>
-          <w:sz w:val="28"/>
-          <w:szCs w:val="28"/>
-        </w:rPr>
-      </w:pPr>
-    </w:p>
-    <w:p>
-      <w:pPr>
-        <w:ind w:left="720"/>
-        <w:rPr>
-          <w:b/>
-          <w:sz w:val="28"/>
-          <w:szCs w:val="28"/>
-        </w:rPr>
-      </w:pPr>
-      <w:r>
-        <w:rPr>
-          <w:b/>
-          <w:sz w:val="28"/>
-          <w:szCs w:val="28"/>
-        </w:rPr>
-        <w:t>2.3 On-Screen Appearance Requirements</w:t>
-      </w:r>
-    </w:p>
-    <w:p>
-      <w:pPr>
-        <w:ind w:left="720"/>
-      </w:pPr>
-    </w:p>
-    <w:p/>
     <w:sectPr>
+      <w:footerReference w:type="default" r:id="rId7"/>
       <w:pgSz w:w="12240" w:h="15840"/>
       <w:pgMar w:top="1440" w:right="1440" w:bottom="1440" w:left="1440" w:header="720" w:footer="720" w:gutter="0"/>
       <w:pgNumType w:start="1"/>
@@ -1978,6 +2380,109 @@
     </w:sectPr>
   </w:body>
 </w:document>
+</file>
+
+<file path=word/endnotes.xml><?xml version="1.0" encoding="utf-8"?>
+<w:endnotes xmlns:wpc="http://schemas.microsoft.com/office/word/2010/wordprocessingCanvas" xmlns:cx="http://schemas.microsoft.com/office/drawing/2014/chartex" xmlns:cx1="http://schemas.microsoft.com/office/drawing/2015/9/8/chartex" xmlns:cx2="http://schemas.microsoft.com/office/drawing/2015/10/21/chartex" xmlns:cx3="http://schemas.microsoft.com/office/drawing/2016/5/9/chartex" xmlns:cx4="http://schemas.microsoft.com/office/drawing/2016/5/10/chartex" xmlns:cx5="http://schemas.microsoft.com/office/drawing/2016/5/11/chartex" xmlns:cx6="http://schemas.microsoft.com/office/drawing/2016/5/12/chartex" xmlns:cx7="http://schemas.microsoft.com/office/drawing/2016/5/13/chartex" xmlns:cx8="http://schemas.microsoft.com/office/drawing/2016/5/14/chartex" xmlns:mc="http://schemas.openxmlformats.org/markup-compatibility/2006" xmlns:aink="http://schemas.microsoft.com/office/drawing/2016/ink" xmlns:am3d="http://schemas.microsoft.com/office/drawing/2017/model3d" xmlns:o="urn:schemas-microsoft-com:office:office" xmlns:r="http://schemas.openxmlformats.org/officeDocument/2006/relationships" xmlns:m="http://schemas.openxmlformats.org/officeDocument/2006/math" xmlns:v="urn:schemas-microsoft-com:vml" xmlns:wp14="http://schemas.microsoft.com/office/word/2010/wordprocessingDrawing" xmlns:wp="http://schemas.openxmlformats.org/drawingml/2006/wordprocessingDrawing" xmlns:w10="urn:schemas-microsoft-com:office:word" xmlns:w="http://schemas.openxmlformats.org/wordprocessingml/2006/main" xmlns:w14="http://schemas.microsoft.com/office/word/2010/wordml" xmlns:w15="http://schemas.microsoft.com/office/word/2012/wordml" xmlns:w16cid="http://schemas.microsoft.com/office/word/2016/wordml/cid" xmlns:w16se="http://schemas.microsoft.com/office/word/2015/wordml/symex" xmlns:wpg="http://schemas.microsoft.com/office/word/2010/wordprocessingGroup" xmlns:wpi="http://schemas.microsoft.com/office/word/2010/wordprocessingInk" xmlns:wne="http://schemas.microsoft.com/office/word/2006/wordml" xmlns:wps="http://schemas.microsoft.com/office/word/2010/wordprocessingShape" mc:Ignorable="w14 w15 w16se w16cid wp14">
+  <w:endnote w:type="separator" w:id="-1">
+    <w:p>
+      <w:pPr>
+        <w:spacing w:line="240" w:lineRule="auto"/>
+      </w:pPr>
+      <w:r>
+        <w:separator/>
+      </w:r>
+    </w:p>
+  </w:endnote>
+  <w:endnote w:type="continuationSeparator" w:id="0">
+    <w:p>
+      <w:pPr>
+        <w:spacing w:line="240" w:lineRule="auto"/>
+      </w:pPr>
+      <w:r>
+        <w:continuationSeparator/>
+      </w:r>
+    </w:p>
+  </w:endnote>
+</w:endnotes>
+</file>
+
+<file path=word/footer1.xml><?xml version="1.0" encoding="utf-8"?>
+<w:ftr xmlns:wpc="http://schemas.microsoft.com/office/word/2010/wordprocessingCanvas" xmlns:cx="http://schemas.microsoft.com/office/drawing/2014/chartex" xmlns:cx1="http://schemas.microsoft.com/office/drawing/2015/9/8/chartex" xmlns:cx2="http://schemas.microsoft.com/office/drawing/2015/10/21/chartex" xmlns:cx3="http://schemas.microsoft.com/office/drawing/2016/5/9/chartex" xmlns:cx4="http://schemas.microsoft.com/office/drawing/2016/5/10/chartex" xmlns:cx5="http://schemas.microsoft.com/office/drawing/2016/5/11/chartex" xmlns:cx6="http://schemas.microsoft.com/office/drawing/2016/5/12/chartex" xmlns:cx7="http://schemas.microsoft.com/office/drawing/2016/5/13/chartex" xmlns:cx8="http://schemas.microsoft.com/office/drawing/2016/5/14/chartex" xmlns:mc="http://schemas.openxmlformats.org/markup-compatibility/2006" xmlns:aink="http://schemas.microsoft.com/office/drawing/2016/ink" xmlns:am3d="http://schemas.microsoft.com/office/drawing/2017/model3d" xmlns:o="urn:schemas-microsoft-com:office:office" xmlns:r="http://schemas.openxmlformats.org/officeDocument/2006/relationships" xmlns:m="http://schemas.openxmlformats.org/officeDocument/2006/math" xmlns:v="urn:schemas-microsoft-com:vml" xmlns:wp14="http://schemas.microsoft.com/office/word/2010/wordprocessingDrawing" xmlns:wp="http://schemas.openxmlformats.org/drawingml/2006/wordprocessingDrawing" xmlns:w10="urn:schemas-microsoft-com:office:word" xmlns:w="http://schemas.openxmlformats.org/wordprocessingml/2006/main" xmlns:w14="http://schemas.microsoft.com/office/word/2010/wordml" xmlns:w15="http://schemas.microsoft.com/office/word/2012/wordml" xmlns:w16cid="http://schemas.microsoft.com/office/word/2016/wordml/cid" xmlns:w16se="http://schemas.microsoft.com/office/word/2015/wordml/symex" xmlns:wpg="http://schemas.microsoft.com/office/word/2010/wordprocessingGroup" xmlns:wpi="http://schemas.microsoft.com/office/word/2010/wordprocessingInk" xmlns:wne="http://schemas.microsoft.com/office/word/2006/wordml" xmlns:wps="http://schemas.microsoft.com/office/word/2010/wordprocessingShape" mc:Ignorable="w14 w15 w16se w16cid wp14">
+  <w:sdt>
+    <w:sdtPr>
+      <w:id w:val="208464136"/>
+      <w:docPartObj>
+        <w:docPartGallery w:val="Page Numbers (Bottom of Page)"/>
+        <w:docPartUnique/>
+      </w:docPartObj>
+    </w:sdtPr>
+    <w:sdtEndPr>
+      <w:rPr>
+        <w:noProof/>
+      </w:rPr>
+    </w:sdtEndPr>
+    <w:sdtContent>
+      <w:p>
+        <w:pPr>
+          <w:pStyle w:val="Footer"/>
+          <w:jc w:val="center"/>
+        </w:pPr>
+        <w:r>
+          <w:fldChar w:fldCharType="begin"/>
+        </w:r>
+        <w:r>
+          <w:instrText xml:space="preserve"> PAGE   \* MERGEFORMAT </w:instrText>
+        </w:r>
+        <w:r>
+          <w:fldChar w:fldCharType="separate"/>
+        </w:r>
+        <w:r>
+          <w:rPr>
+            <w:noProof/>
+          </w:rPr>
+          <w:t>2</w:t>
+        </w:r>
+        <w:r>
+          <w:rPr>
+            <w:noProof/>
+          </w:rPr>
+          <w:fldChar w:fldCharType="end"/>
+        </w:r>
+      </w:p>
+    </w:sdtContent>
+  </w:sdt>
+  <w:p>
+    <w:pPr>
+      <w:pStyle w:val="Footer"/>
+    </w:pPr>
+  </w:p>
+</w:ftr>
+</file>
+
+<file path=word/footnotes.xml><?xml version="1.0" encoding="utf-8"?>
+<w:footnotes xmlns:wpc="http://schemas.microsoft.com/office/word/2010/wordprocessingCanvas" xmlns:cx="http://schemas.microsoft.com/office/drawing/2014/chartex" xmlns:cx1="http://schemas.microsoft.com/office/drawing/2015/9/8/chartex" xmlns:cx2="http://schemas.microsoft.com/office/drawing/2015/10/21/chartex" xmlns:cx3="http://schemas.microsoft.com/office/drawing/2016/5/9/chartex" xmlns:cx4="http://schemas.microsoft.com/office/drawing/2016/5/10/chartex" xmlns:cx5="http://schemas.microsoft.com/office/drawing/2016/5/11/chartex" xmlns:cx6="http://schemas.microsoft.com/office/drawing/2016/5/12/chartex" xmlns:cx7="http://schemas.microsoft.com/office/drawing/2016/5/13/chartex" xmlns:cx8="http://schemas.microsoft.com/office/drawing/2016/5/14/chartex" xmlns:mc="http://schemas.openxmlformats.org/markup-compatibility/2006" xmlns:aink="http://schemas.microsoft.com/office/drawing/2016/ink" xmlns:am3d="http://schemas.microsoft.com/office/drawing/2017/model3d" xmlns:o="urn:schemas-microsoft-com:office:office" xmlns:r="http://schemas.openxmlformats.org/officeDocument/2006/relationships" xmlns:m="http://schemas.openxmlformats.org/officeDocument/2006/math" xmlns:v="urn:schemas-microsoft-com:vml" xmlns:wp14="http://schemas.microsoft.com/office/word/2010/wordprocessingDrawing" xmlns:wp="http://schemas.openxmlformats.org/drawingml/2006/wordprocessingDrawing" xmlns:w10="urn:schemas-microsoft-com:office:word" xmlns:w="http://schemas.openxmlformats.org/wordprocessingml/2006/main" xmlns:w14="http://schemas.microsoft.com/office/word/2010/wordml" xmlns:w15="http://schemas.microsoft.com/office/word/2012/wordml" xmlns:w16cid="http://schemas.microsoft.com/office/word/2016/wordml/cid" xmlns:w16se="http://schemas.microsoft.com/office/word/2015/wordml/symex" xmlns:wpg="http://schemas.microsoft.com/office/word/2010/wordprocessingGroup" xmlns:wpi="http://schemas.microsoft.com/office/word/2010/wordprocessingInk" xmlns:wne="http://schemas.microsoft.com/office/word/2006/wordml" xmlns:wps="http://schemas.microsoft.com/office/word/2010/wordprocessingShape" mc:Ignorable="w14 w15 w16se w16cid wp14">
+  <w:footnote w:type="separator" w:id="-1">
+    <w:p>
+      <w:pPr>
+        <w:spacing w:line="240" w:lineRule="auto"/>
+      </w:pPr>
+      <w:r>
+        <w:separator/>
+      </w:r>
+    </w:p>
+  </w:footnote>
+  <w:footnote w:type="continuationSeparator" w:id="0">
+    <w:p>
+      <w:pPr>
+        <w:spacing w:line="240" w:lineRule="auto"/>
+      </w:pPr>
+      <w:r>
+        <w:continuationSeparator/>
+      </w:r>
+    </w:p>
+  </w:footnote>
+</w:footnotes>
 </file>
 
 <file path=word/numbering.xml><?xml version="1.0" encoding="utf-8"?>
@@ -2820,6 +3325,50 @@
       </w:tblBorders>
     </w:tblPr>
   </w:style>
+  <w:style w:type="paragraph" w:styleId="Header">
+    <w:name w:val="header"/>
+    <w:basedOn w:val="Normal"/>
+    <w:link w:val="HeaderChar"/>
+    <w:uiPriority w:val="99"/>
+    <w:unhideWhenUsed/>
+    <w:rsid w:val="006B4A3D"/>
+    <w:pPr>
+      <w:tabs>
+        <w:tab w:val="center" w:pos="4680"/>
+        <w:tab w:val="right" w:pos="9360"/>
+      </w:tabs>
+      <w:spacing w:line="240" w:lineRule="auto"/>
+    </w:pPr>
+  </w:style>
+  <w:style w:type="character" w:customStyle="1" w:styleId="HeaderChar">
+    <w:name w:val="Header Char"/>
+    <w:basedOn w:val="DefaultParagraphFont"/>
+    <w:link w:val="Header"/>
+    <w:uiPriority w:val="99"/>
+    <w:rsid w:val="006B4A3D"/>
+  </w:style>
+  <w:style w:type="paragraph" w:styleId="Footer">
+    <w:name w:val="footer"/>
+    <w:basedOn w:val="Normal"/>
+    <w:link w:val="FooterChar"/>
+    <w:uiPriority w:val="99"/>
+    <w:unhideWhenUsed/>
+    <w:rsid w:val="006B4A3D"/>
+    <w:pPr>
+      <w:tabs>
+        <w:tab w:val="center" w:pos="4680"/>
+        <w:tab w:val="right" w:pos="9360"/>
+      </w:tabs>
+      <w:spacing w:line="240" w:lineRule="auto"/>
+    </w:pPr>
+  </w:style>
+  <w:style w:type="character" w:customStyle="1" w:styleId="FooterChar">
+    <w:name w:val="Footer Char"/>
+    <w:basedOn w:val="DefaultParagraphFont"/>
+    <w:link w:val="Footer"/>
+    <w:uiPriority w:val="99"/>
+    <w:rsid w:val="006B4A3D"/>
+  </w:style>
 </w:styles>
 </file>
 

</xml_diff>

<commit_message>
Project Proposal After Revisions
</commit_message>
<xml_diff>
--- a/ProjectReport.docx
+++ b/ProjectReport.docx
@@ -87,7 +87,6 @@
         </w:rPr>
         <w:t xml:space="preserve">Throughout the history of civilization and business, there has been a continuous trend towards increased sophistication and efficiency.  Sometimes these advancements are small and seemingly insignificant and other times they are drastic and life altering.  One can look back at the Gutenberg Press and see that it was a major advancement in education and society.  The industrial revolution changed the way products were manufactured and produced.  It gave way to the automobile which fundamentally changed society and business by effectively enlarging the geographic area that businesses could compete in.  Today, businesses face another revolution and that is the technological revolution that is completely altering the landscape for society and business.  It has given way to self-driving cars, space shuttles that can save enormous sums of money by reusing booster rockets and in the </w:t>
       </w:r>
-      <w:proofErr w:type="gramStart"/>
       <w:r>
         <w:rPr>
           <w:sz w:val="24"/>
@@ -95,7 +94,6 @@
         </w:rPr>
         <w:t>retail</w:t>
       </w:r>
-      <w:proofErr w:type="gramEnd"/>
       <w:r>
         <w:rPr>
           <w:sz w:val="24"/>
@@ -129,7 +127,6 @@
         <w:tab/>
         <w:t xml:space="preserve">The goal of a new car inventory management system is to understand quickly and easily where in relation to a model inventory our current inventory stands.  A model inventory is based 3 variables.  First, the dealership must be informed as to what the past 3 months sales history looks like </w:t>
       </w:r>
-      <w:proofErr w:type="gramStart"/>
       <w:r>
         <w:rPr>
           <w:sz w:val="24"/>
@@ -137,29 +134,12 @@
         </w:rPr>
         <w:t>in regard to</w:t>
       </w:r>
-      <w:proofErr w:type="gramEnd"/>
-      <w:r>
-        <w:rPr>
-          <w:sz w:val="24"/>
-          <w:szCs w:val="24"/>
-        </w:rPr>
-        <w:t xml:space="preserve"> total new vehicles sold by brand and then broken down by model.  Industry standard is to have a four months supply of new car inventory.  Second, the dealership must realize what the current inventory levels are by brand and by model.  Third, the dealership must be informed as-to whether it is short or long in inventory by model and brand.  Currently, </w:t>
-      </w:r>
-      <w:proofErr w:type="gramStart"/>
-      <w:r>
-        <w:rPr>
-          <w:sz w:val="24"/>
-          <w:szCs w:val="24"/>
-        </w:rPr>
-        <w:t>all of</w:t>
-      </w:r>
-      <w:proofErr w:type="gramEnd"/>
-      <w:r>
-        <w:rPr>
-          <w:sz w:val="24"/>
-          <w:szCs w:val="24"/>
-        </w:rPr>
-        <w:t xml:space="preserve"> this information is scattered over 3 or more systems and leads to frustration and indigestion.  Our customer centric solution is to consolidate these 3 systems into 1 system that will ultimately save the customer money and time.</w:t>
+      <w:r>
+        <w:rPr>
+          <w:sz w:val="24"/>
+          <w:szCs w:val="24"/>
+        </w:rPr>
+        <w:t xml:space="preserve"> total new vehicles sold by brand and then broken down by model.  Industry standard is to have a four months supply of new car inventory.  Second, the dealership must realize what the current inventory levels are by brand and by model.  Third, the dealership must be informed as-to whether it is short or long in inventory by model and brand.  Currently, all of this information is scattered over 3 or more systems and leads to frustration and indigestion.  Our customer centric solution is to consolidate these 3 systems into 1 system that will ultimately save the customer money and time.</w:t>
       </w:r>
     </w:p>
     <w:p>
@@ -493,25 +473,7 @@
           <w:sz w:val="24"/>
           <w:szCs w:val="24"/>
         </w:rPr>
-        <w:t xml:space="preserve"> – Guideline for stocking new car inventory that </w:t>
-      </w:r>
-      <w:proofErr w:type="gramStart"/>
-      <w:r>
-        <w:rPr>
-          <w:bCs/>
-          <w:sz w:val="24"/>
-          <w:szCs w:val="24"/>
-        </w:rPr>
-        <w:t>takes into account</w:t>
-      </w:r>
-      <w:proofErr w:type="gramEnd"/>
-      <w:r>
-        <w:rPr>
-          <w:bCs/>
-          <w:sz w:val="24"/>
-          <w:szCs w:val="24"/>
-        </w:rPr>
-        <w:t xml:space="preserve"> past sales history, user defined month’s supply</w:t>
+        <w:t xml:space="preserve"> – Guideline for stocking new car inventory that takes into account past sales history, user defined month’s supply</w:t>
       </w:r>
       <w:r>
         <w:rPr>
@@ -1901,6 +1863,16 @@
         </w:rPr>
         <w:t>Functionality:</w:t>
       </w:r>
+      <w:r>
+        <w:rPr>
+          <w:bCs/>
+          <w:sz w:val="24"/>
+          <w:szCs w:val="24"/>
+        </w:rPr>
+        <w:t xml:space="preserve">  Functionality of solution is of upmost importance.  And our solution will contain numerous functions and parameters which would help to solve problems in different situations.  </w:t>
+      </w:r>
+      <w:bookmarkStart w:id="0" w:name="_GoBack"/>
+      <w:bookmarkEnd w:id="0"/>
     </w:p>
     <w:p>
       <w:pPr>
@@ -1929,6 +1901,14 @@
         </w:rPr>
         <w:t>Usability:</w:t>
       </w:r>
+      <w:r>
+        <w:rPr>
+          <w:bCs/>
+          <w:sz w:val="24"/>
+          <w:szCs w:val="24"/>
+        </w:rPr>
+        <w:t xml:space="preserve">  </w:t>
+      </w:r>
     </w:p>
     <w:p>
       <w:pPr>
@@ -1956,6 +1936,14 @@
           <w:szCs w:val="24"/>
         </w:rPr>
         <w:t>Reliability:</w:t>
+      </w:r>
+      <w:r>
+        <w:rPr>
+          <w:bCs/>
+          <w:sz w:val="24"/>
+          <w:szCs w:val="24"/>
+        </w:rPr>
+        <w:t xml:space="preserve">  Frequency of failure should be very low.  Customers only need to restart the software to recover and are able to choose whether to recover the last step they did.  And software will be updated every month if not never.</w:t>
       </w:r>
     </w:p>
     <w:p>
@@ -2183,6 +2171,7 @@
           </w:tcPr>
           <w:p>
             <w:r>
+              <w:lastRenderedPageBreak/>
               <w:t>REQ-8</w:t>
             </w:r>
           </w:p>
@@ -2220,7 +2209,6 @@
           </w:tcPr>
           <w:p>
             <w:r>
-              <w:lastRenderedPageBreak/>
               <w:t>REQ-9</w:t>
             </w:r>
           </w:p>
@@ -2367,10 +2355,7 @@
         <w:ind w:left="720"/>
       </w:pPr>
     </w:p>
-    <w:p>
-      <w:bookmarkStart w:id="0" w:name="_GoBack"/>
-      <w:bookmarkEnd w:id="0"/>
-    </w:p>
+    <w:p/>
     <w:sectPr>
       <w:footerReference w:type="default" r:id="rId7"/>
       <w:pgSz w:w="12240" w:h="15840"/>

</xml_diff>

<commit_message>
Updated Project for first 3 Use Cases
</commit_message>
<xml_diff>
--- a/ProjectReport.docx
+++ b/ProjectReport.docx
@@ -1100,8 +1100,19 @@
           <w:lang w:val="en-US"/>
         </w:rPr>
         <w:tab/>
-        <w:t>2.3 On-Screen Appearance Requirements…………………………………………..</w:t>
-      </w:r>
+        <w:t>2.3 On-Screen Appearance Requirements………………………………………</w:t>
+      </w:r>
+      <w:proofErr w:type="gramStart"/>
+      <w:r>
+        <w:rPr>
+          <w:rFonts w:eastAsia="Times New Roman"/>
+          <w:color w:val="222222"/>
+          <w:shd w:val="clear" w:color="auto" w:fill="FFFFFF"/>
+          <w:lang w:val="en-US"/>
+        </w:rPr>
+        <w:t>…..</w:t>
+      </w:r>
+      <w:proofErr w:type="gramEnd"/>
       <w:r>
         <w:rPr>
           <w:rFonts w:eastAsia="Times New Roman"/>
@@ -1292,7 +1303,23 @@
           <w:sz w:val="24"/>
           <w:szCs w:val="24"/>
         </w:rPr>
-        <w:t>s supply of new car inventory.  Second, the dealership must realize what the current inventory levels are by brand and by model.  Third, the dealership must be informed as-to whether it is short or long in inventory by model and brand.  Currently all of this information is scattered over 3 or more systems and leads to frustration and indigestion.  Our customer centric solution is to consolidate these 3 systems into 1 system that will ultimately save the customer money and time.</w:t>
+        <w:t xml:space="preserve">s supply of new car inventory.  Second, the dealership must realize what the current inventory levels are by brand and by model.  Third, the dealership must be informed as-to whether it is short or long in inventory by model and brand.  Currently </w:t>
+      </w:r>
+      <w:proofErr w:type="gramStart"/>
+      <w:r>
+        <w:rPr>
+          <w:sz w:val="24"/>
+          <w:szCs w:val="24"/>
+        </w:rPr>
+        <w:t>all of</w:t>
+      </w:r>
+      <w:proofErr w:type="gramEnd"/>
+      <w:r>
+        <w:rPr>
+          <w:sz w:val="24"/>
+          <w:szCs w:val="24"/>
+        </w:rPr>
+        <w:t xml:space="preserve"> this information is scattered over 3 or more systems and leads to frustration and indigestion.  Our customer centric solution is to consolidate these 3 systems into 1 system that will ultimately save the customer money and time.</w:t>
       </w:r>
     </w:p>
     <w:p>
@@ -1420,7 +1447,39 @@
           <w:szCs w:val="24"/>
         </w:rPr>
         <w:tab/>
-        <w:t xml:space="preserve">Additional features of the software solution will include authentication to access the system.  System will allow additional users to register or sign-up according to dealership policy.  The system will require dealership setting up the recommended months supply with a degree of granularity for specifying months supply not only for vehicle make but also by model.  The user interface will be user friendly and will focus heavily on keeping system user friendly with clutter kept to a minimum.  The system will utilize a combination of API feeds and database feeds to gather required information for system to calculate model inventory.  </w:t>
+        <w:t xml:space="preserve">Additional features of the software solution will include authentication to access the system.  System will allow additional users to register or sign-up according to dealership policy.  The system will require dealership setting up the recommended </w:t>
+      </w:r>
+      <w:proofErr w:type="spellStart"/>
+      <w:r>
+        <w:rPr>
+          <w:sz w:val="24"/>
+          <w:szCs w:val="24"/>
+        </w:rPr>
+        <w:t>months</w:t>
+      </w:r>
+      <w:proofErr w:type="spellEnd"/>
+      <w:r>
+        <w:rPr>
+          <w:sz w:val="24"/>
+          <w:szCs w:val="24"/>
+        </w:rPr>
+        <w:t xml:space="preserve"> supply with a degree of granularity for specifying </w:t>
+      </w:r>
+      <w:proofErr w:type="spellStart"/>
+      <w:r>
+        <w:rPr>
+          <w:sz w:val="24"/>
+          <w:szCs w:val="24"/>
+        </w:rPr>
+        <w:t>months</w:t>
+      </w:r>
+      <w:proofErr w:type="spellEnd"/>
+      <w:r>
+        <w:rPr>
+          <w:sz w:val="24"/>
+          <w:szCs w:val="24"/>
+        </w:rPr>
+        <w:t xml:space="preserve"> supply not only for vehicle make but also by model.  The user interface will be user friendly and will focus heavily on keeping system user friendly with clutter kept to a minimum.  The system will utilize a combination of API feeds and database feeds to gather required information for system to calculate model inventory.  </w:t>
       </w:r>
     </w:p>
     <w:p>
@@ -1668,7 +1727,25 @@
           <w:sz w:val="24"/>
           <w:szCs w:val="24"/>
         </w:rPr>
-        <w:t xml:space="preserve"> – Guideline for stocking new car inventory that takes into account past sales history, user defined month’s supply</w:t>
+        <w:t xml:space="preserve"> – Guideline for stocking new car inventory that </w:t>
+      </w:r>
+      <w:proofErr w:type="gramStart"/>
+      <w:r>
+        <w:rPr>
+          <w:bCs/>
+          <w:sz w:val="24"/>
+          <w:szCs w:val="24"/>
+        </w:rPr>
+        <w:t>takes into account</w:t>
+      </w:r>
+      <w:proofErr w:type="gramEnd"/>
+      <w:r>
+        <w:rPr>
+          <w:bCs/>
+          <w:sz w:val="24"/>
+          <w:szCs w:val="24"/>
+        </w:rPr>
+        <w:t xml:space="preserve"> past sales history, user defined month’s supply</w:t>
       </w:r>
       <w:r>
         <w:rPr>
@@ -1891,7 +1968,25 @@
           <w:sz w:val="24"/>
           <w:szCs w:val="24"/>
         </w:rPr>
-        <w:t xml:space="preserve"> – (AKA New Car Inventory Manager) – is principle person concerend with managing state of inventory and forecasting sales in the coming months.</w:t>
+        <w:t xml:space="preserve"> – (AKA New Car Inventory Manager) – is principle person </w:t>
+      </w:r>
+      <w:proofErr w:type="spellStart"/>
+      <w:r>
+        <w:rPr>
+          <w:bCs/>
+          <w:sz w:val="24"/>
+          <w:szCs w:val="24"/>
+        </w:rPr>
+        <w:t>concerend</w:t>
+      </w:r>
+      <w:proofErr w:type="spellEnd"/>
+      <w:r>
+        <w:rPr>
+          <w:bCs/>
+          <w:sz w:val="24"/>
+          <w:szCs w:val="24"/>
+        </w:rPr>
+        <w:t xml:space="preserve"> with managing state of inventory and forecasting sales in the coming months.</w:t>
       </w:r>
     </w:p>
     <w:p>
@@ -3755,7 +3850,23 @@
           <w:szCs w:val="24"/>
         </w:rPr>
         <w:tab/>
-        <w:t xml:space="preserve">The principle stakeholder of this software proposal is the new car inventory manager or inventory manager.  This persons job exists to minimize carrying costs associated with </w:t>
+        <w:t xml:space="preserve">The principle stakeholder of this software proposal is the new car inventory manager or inventory manager.  This </w:t>
+      </w:r>
+      <w:proofErr w:type="gramStart"/>
+      <w:r>
+        <w:rPr>
+          <w:sz w:val="24"/>
+          <w:szCs w:val="24"/>
+        </w:rPr>
+        <w:t>persons</w:t>
+      </w:r>
+      <w:proofErr w:type="gramEnd"/>
+      <w:r>
+        <w:rPr>
+          <w:sz w:val="24"/>
+          <w:szCs w:val="24"/>
+        </w:rPr>
+        <w:t xml:space="preserve"> job exists to minimize carrying costs associated with </w:t>
       </w:r>
       <w:r>
         <w:rPr>
@@ -3900,28 +4011,48 @@
     </w:p>
     <w:p>
       <w:pPr>
+        <w:rPr>
+          <w:sz w:val="24"/>
+          <w:szCs w:val="24"/>
+        </w:rPr>
+      </w:pPr>
+    </w:p>
+    <w:p>
+      <w:pPr>
         <w:pStyle w:val="ListParagraph"/>
         <w:rPr>
           <w:sz w:val="24"/>
           <w:szCs w:val="24"/>
         </w:rPr>
       </w:pPr>
-    </w:p>
-    <w:p>
-      <w:pPr>
-        <w:pStyle w:val="ListParagraph"/>
-        <w:rPr>
-          <w:sz w:val="24"/>
-          <w:szCs w:val="24"/>
-        </w:rPr>
-      </w:pPr>
       <w:r>
         <w:rPr>
           <w:sz w:val="24"/>
           <w:szCs w:val="24"/>
         </w:rPr>
         <w:lastRenderedPageBreak/>
-        <w:t>3.2 Actors and Goals</w:t>
+        <w:t>3.</w:t>
+      </w:r>
+      <w:r>
+        <w:rPr>
+          <w:sz w:val="24"/>
+          <w:szCs w:val="24"/>
+        </w:rPr>
+        <w:t>2</w:t>
+      </w:r>
+      <w:r>
+        <w:rPr>
+          <w:sz w:val="24"/>
+          <w:szCs w:val="24"/>
+        </w:rPr>
+        <w:t xml:space="preserve"> </w:t>
+      </w:r>
+      <w:r>
+        <w:rPr>
+          <w:sz w:val="24"/>
+          <w:szCs w:val="24"/>
+        </w:rPr>
+        <w:t>Actors and Goals</w:t>
       </w:r>
     </w:p>
     <w:p>
@@ -3936,22 +4067,831 @@
     <w:tbl>
       <w:tblPr>
         <w:tblStyle w:val="TableGrid"/>
-        <w:tblW w:w="8972" w:type="dxa"/>
+        <w:tblW w:w="9364" w:type="dxa"/>
+        <w:tblInd w:w="820" w:type="dxa"/>
+        <w:tblLook w:val="04A0" w:firstRow="1" w:lastRow="0" w:firstColumn="1" w:lastColumn="0" w:noHBand="0" w:noVBand="1"/>
+      </w:tblPr>
+      <w:tblGrid>
+        <w:gridCol w:w="1170"/>
+        <w:gridCol w:w="3240"/>
+        <w:gridCol w:w="4954"/>
+      </w:tblGrid>
+      <w:tr>
+        <w:trPr>
+          <w:trHeight w:val="674"/>
+        </w:trPr>
+        <w:tc>
+          <w:tcPr>
+            <w:tcW w:w="1170" w:type="dxa"/>
+          </w:tcPr>
+          <w:p>
+            <w:pPr>
+              <w:pStyle w:val="ListParagraph"/>
+              <w:ind w:left="0"/>
+              <w:jc w:val="center"/>
+              <w:rPr>
+                <w:b/>
+                <w:bCs/>
+                <w:sz w:val="24"/>
+                <w:szCs w:val="24"/>
+              </w:rPr>
+            </w:pPr>
+            <w:r>
+              <w:rPr>
+                <w:b/>
+                <w:bCs/>
+                <w:sz w:val="24"/>
+                <w:szCs w:val="24"/>
+              </w:rPr>
+              <w:t>Actor</w:t>
+            </w:r>
+          </w:p>
+        </w:tc>
+        <w:tc>
+          <w:tcPr>
+            <w:tcW w:w="3240" w:type="dxa"/>
+          </w:tcPr>
+          <w:p>
+            <w:pPr>
+              <w:pStyle w:val="ListParagraph"/>
+              <w:ind w:left="0"/>
+              <w:jc w:val="center"/>
+              <w:rPr>
+                <w:b/>
+                <w:bCs/>
+                <w:sz w:val="24"/>
+                <w:szCs w:val="24"/>
+              </w:rPr>
+            </w:pPr>
+            <w:r>
+              <w:rPr>
+                <w:b/>
+                <w:bCs/>
+                <w:sz w:val="24"/>
+                <w:szCs w:val="24"/>
+              </w:rPr>
+              <w:t>Actor’s Goal</w:t>
+            </w:r>
+          </w:p>
+        </w:tc>
+        <w:tc>
+          <w:tcPr>
+            <w:tcW w:w="4954" w:type="dxa"/>
+          </w:tcPr>
+          <w:p>
+            <w:pPr>
+              <w:pStyle w:val="ListParagraph"/>
+              <w:ind w:left="0"/>
+              <w:jc w:val="center"/>
+              <w:rPr>
+                <w:b/>
+                <w:bCs/>
+                <w:sz w:val="24"/>
+                <w:szCs w:val="24"/>
+              </w:rPr>
+            </w:pPr>
+            <w:r>
+              <w:rPr>
+                <w:b/>
+                <w:bCs/>
+                <w:sz w:val="24"/>
+                <w:szCs w:val="24"/>
+              </w:rPr>
+              <w:t>Use Case Name</w:t>
+            </w:r>
+          </w:p>
+        </w:tc>
+      </w:tr>
+      <w:tr>
+        <w:trPr>
+          <w:trHeight w:val="563"/>
+        </w:trPr>
+        <w:tc>
+          <w:tcPr>
+            <w:tcW w:w="1170" w:type="dxa"/>
+          </w:tcPr>
+          <w:p>
+            <w:pPr>
+              <w:pStyle w:val="ListParagraph"/>
+              <w:ind w:left="0"/>
+              <w:rPr>
+                <w:sz w:val="24"/>
+                <w:szCs w:val="24"/>
+              </w:rPr>
+            </w:pPr>
+            <w:r>
+              <w:rPr>
+                <w:sz w:val="24"/>
+                <w:szCs w:val="24"/>
+              </w:rPr>
+              <w:t>User</w:t>
+            </w:r>
+          </w:p>
+        </w:tc>
+        <w:tc>
+          <w:tcPr>
+            <w:tcW w:w="3240" w:type="dxa"/>
+          </w:tcPr>
+          <w:p>
+            <w:pPr>
+              <w:pStyle w:val="ListParagraph"/>
+              <w:ind w:left="0"/>
+              <w:rPr>
+                <w:sz w:val="24"/>
+                <w:szCs w:val="24"/>
+              </w:rPr>
+            </w:pPr>
+            <w:r>
+              <w:rPr>
+                <w:sz w:val="24"/>
+                <w:szCs w:val="24"/>
+              </w:rPr>
+              <w:t>Fetch Database Records</w:t>
+            </w:r>
+          </w:p>
+        </w:tc>
+        <w:tc>
+          <w:tcPr>
+            <w:tcW w:w="4954" w:type="dxa"/>
+          </w:tcPr>
+          <w:p>
+            <w:pPr>
+              <w:pStyle w:val="ListParagraph"/>
+              <w:ind w:left="0"/>
+              <w:rPr>
+                <w:sz w:val="24"/>
+                <w:szCs w:val="24"/>
+              </w:rPr>
+            </w:pPr>
+            <w:proofErr w:type="spellStart"/>
+            <w:proofErr w:type="gramStart"/>
+            <w:r>
+              <w:rPr>
+                <w:sz w:val="24"/>
+                <w:szCs w:val="24"/>
+              </w:rPr>
+              <w:t>FetchData</w:t>
+            </w:r>
+            <w:proofErr w:type="spellEnd"/>
+            <w:r>
+              <w:rPr>
+                <w:sz w:val="24"/>
+                <w:szCs w:val="24"/>
+              </w:rPr>
+              <w:t>(</w:t>
+            </w:r>
+            <w:proofErr w:type="gramEnd"/>
+            <w:r>
+              <w:rPr>
+                <w:sz w:val="24"/>
+                <w:szCs w:val="24"/>
+              </w:rPr>
+              <w:t xml:space="preserve">UC – </w:t>
+            </w:r>
+            <w:r>
+              <w:rPr>
+                <w:sz w:val="24"/>
+                <w:szCs w:val="24"/>
+              </w:rPr>
+              <w:t>3</w:t>
+            </w:r>
+            <w:r>
+              <w:rPr>
+                <w:sz w:val="24"/>
+                <w:szCs w:val="24"/>
+              </w:rPr>
+              <w:t>)</w:t>
+            </w:r>
+          </w:p>
+        </w:tc>
+      </w:tr>
+      <w:tr>
+        <w:trPr>
+          <w:trHeight w:val="674"/>
+        </w:trPr>
+        <w:tc>
+          <w:tcPr>
+            <w:tcW w:w="1170" w:type="dxa"/>
+          </w:tcPr>
+          <w:p>
+            <w:pPr>
+              <w:pStyle w:val="ListParagraph"/>
+              <w:ind w:left="0"/>
+              <w:rPr>
+                <w:sz w:val="24"/>
+                <w:szCs w:val="24"/>
+              </w:rPr>
+            </w:pPr>
+            <w:r>
+              <w:rPr>
+                <w:sz w:val="24"/>
+                <w:szCs w:val="24"/>
+              </w:rPr>
+              <w:t>Admin</w:t>
+            </w:r>
+          </w:p>
+        </w:tc>
+        <w:tc>
+          <w:tcPr>
+            <w:tcW w:w="3240" w:type="dxa"/>
+          </w:tcPr>
+          <w:p>
+            <w:pPr>
+              <w:pStyle w:val="ListParagraph"/>
+              <w:ind w:left="0"/>
+              <w:rPr>
+                <w:sz w:val="24"/>
+                <w:szCs w:val="24"/>
+              </w:rPr>
+            </w:pPr>
+            <w:r>
+              <w:rPr>
+                <w:sz w:val="24"/>
+                <w:szCs w:val="24"/>
+              </w:rPr>
+              <w:t>Set up user</w:t>
+            </w:r>
+          </w:p>
+        </w:tc>
+        <w:tc>
+          <w:tcPr>
+            <w:tcW w:w="4954" w:type="dxa"/>
+          </w:tcPr>
+          <w:p>
+            <w:pPr>
+              <w:pStyle w:val="ListParagraph"/>
+              <w:ind w:left="0"/>
+              <w:rPr>
+                <w:sz w:val="24"/>
+                <w:szCs w:val="24"/>
+              </w:rPr>
+            </w:pPr>
+            <w:proofErr w:type="spellStart"/>
+            <w:r>
+              <w:rPr>
+                <w:sz w:val="24"/>
+                <w:szCs w:val="24"/>
+              </w:rPr>
+              <w:t>UserAdmin</w:t>
+            </w:r>
+            <w:proofErr w:type="spellEnd"/>
+            <w:r>
+              <w:rPr>
+                <w:sz w:val="24"/>
+                <w:szCs w:val="24"/>
+              </w:rPr>
+              <w:t xml:space="preserve"> (UC </w:t>
+            </w:r>
+            <w:r>
+              <w:rPr>
+                <w:sz w:val="24"/>
+                <w:szCs w:val="24"/>
+              </w:rPr>
+              <w:t>–</w:t>
+            </w:r>
+            <w:r>
+              <w:rPr>
+                <w:sz w:val="24"/>
+                <w:szCs w:val="24"/>
+              </w:rPr>
+              <w:t xml:space="preserve"> 2)</w:t>
+            </w:r>
+          </w:p>
+        </w:tc>
+      </w:tr>
+      <w:tr>
+        <w:trPr>
+          <w:trHeight w:val="674"/>
+        </w:trPr>
+        <w:tc>
+          <w:tcPr>
+            <w:tcW w:w="1170" w:type="dxa"/>
+          </w:tcPr>
+          <w:p>
+            <w:pPr>
+              <w:pStyle w:val="ListParagraph"/>
+              <w:ind w:left="0"/>
+              <w:rPr>
+                <w:sz w:val="24"/>
+                <w:szCs w:val="24"/>
+              </w:rPr>
+            </w:pPr>
+            <w:r>
+              <w:rPr>
+                <w:sz w:val="24"/>
+                <w:szCs w:val="24"/>
+              </w:rPr>
+              <w:t>User</w:t>
+            </w:r>
+          </w:p>
+        </w:tc>
+        <w:tc>
+          <w:tcPr>
+            <w:tcW w:w="3240" w:type="dxa"/>
+          </w:tcPr>
+          <w:p>
+            <w:pPr>
+              <w:pStyle w:val="ListParagraph"/>
+              <w:ind w:left="0"/>
+              <w:rPr>
+                <w:sz w:val="24"/>
+                <w:szCs w:val="24"/>
+              </w:rPr>
+            </w:pPr>
+            <w:r>
+              <w:rPr>
+                <w:sz w:val="24"/>
+                <w:szCs w:val="24"/>
+              </w:rPr>
+              <w:t>Set Inventory Settings</w:t>
+            </w:r>
+          </w:p>
+        </w:tc>
+        <w:tc>
+          <w:tcPr>
+            <w:tcW w:w="4954" w:type="dxa"/>
+          </w:tcPr>
+          <w:p>
+            <w:pPr>
+              <w:pStyle w:val="ListParagraph"/>
+              <w:ind w:left="0"/>
+              <w:rPr>
+                <w:sz w:val="24"/>
+                <w:szCs w:val="24"/>
+              </w:rPr>
+            </w:pPr>
+            <w:proofErr w:type="spellStart"/>
+            <w:r>
+              <w:rPr>
+                <w:sz w:val="24"/>
+                <w:szCs w:val="24"/>
+              </w:rPr>
+              <w:t>InvSettings</w:t>
+            </w:r>
+            <w:proofErr w:type="spellEnd"/>
+            <w:r>
+              <w:rPr>
+                <w:sz w:val="24"/>
+                <w:szCs w:val="24"/>
+              </w:rPr>
+              <w:t xml:space="preserve"> (UC – </w:t>
+            </w:r>
+            <w:r>
+              <w:rPr>
+                <w:sz w:val="24"/>
+                <w:szCs w:val="24"/>
+              </w:rPr>
+              <w:t>1</w:t>
+            </w:r>
+            <w:r>
+              <w:rPr>
+                <w:sz w:val="24"/>
+                <w:szCs w:val="24"/>
+              </w:rPr>
+              <w:t>)</w:t>
+            </w:r>
+          </w:p>
+        </w:tc>
+      </w:tr>
+      <w:tr>
+        <w:trPr>
+          <w:trHeight w:val="522"/>
+        </w:trPr>
+        <w:tc>
+          <w:tcPr>
+            <w:tcW w:w="1170" w:type="dxa"/>
+          </w:tcPr>
+          <w:p>
+            <w:pPr>
+              <w:pStyle w:val="ListParagraph"/>
+              <w:ind w:left="0"/>
+              <w:rPr>
+                <w:sz w:val="24"/>
+                <w:szCs w:val="24"/>
+              </w:rPr>
+            </w:pPr>
+            <w:r>
+              <w:rPr>
+                <w:sz w:val="24"/>
+                <w:szCs w:val="24"/>
+              </w:rPr>
+              <w:t>User</w:t>
+            </w:r>
+          </w:p>
+        </w:tc>
+        <w:tc>
+          <w:tcPr>
+            <w:tcW w:w="3240" w:type="dxa"/>
+          </w:tcPr>
+          <w:p>
+            <w:pPr>
+              <w:pStyle w:val="ListParagraph"/>
+              <w:ind w:left="0"/>
+              <w:rPr>
+                <w:sz w:val="24"/>
+                <w:szCs w:val="24"/>
+              </w:rPr>
+            </w:pPr>
+            <w:r>
+              <w:rPr>
+                <w:sz w:val="24"/>
+                <w:szCs w:val="24"/>
+              </w:rPr>
+              <w:t>Calculate Month’s Supply</w:t>
+            </w:r>
+          </w:p>
+        </w:tc>
+        <w:tc>
+          <w:tcPr>
+            <w:tcW w:w="4954" w:type="dxa"/>
+          </w:tcPr>
+          <w:p>
+            <w:pPr>
+              <w:pStyle w:val="ListParagraph"/>
+              <w:ind w:left="0"/>
+              <w:rPr>
+                <w:sz w:val="24"/>
+                <w:szCs w:val="24"/>
+              </w:rPr>
+            </w:pPr>
+            <w:proofErr w:type="spellStart"/>
+            <w:r>
+              <w:rPr>
+                <w:sz w:val="24"/>
+                <w:szCs w:val="24"/>
+              </w:rPr>
+              <w:t>CalcSupply</w:t>
+            </w:r>
+            <w:proofErr w:type="spellEnd"/>
+            <w:r>
+              <w:rPr>
+                <w:sz w:val="24"/>
+                <w:szCs w:val="24"/>
+              </w:rPr>
+              <w:t xml:space="preserve"> (UC – 4)</w:t>
+            </w:r>
+          </w:p>
+        </w:tc>
+      </w:tr>
+      <w:tr>
+        <w:trPr>
+          <w:trHeight w:val="674"/>
+        </w:trPr>
+        <w:tc>
+          <w:tcPr>
+            <w:tcW w:w="1170" w:type="dxa"/>
+          </w:tcPr>
+          <w:p>
+            <w:pPr>
+              <w:pStyle w:val="ListParagraph"/>
+              <w:ind w:left="0"/>
+              <w:rPr>
+                <w:sz w:val="24"/>
+                <w:szCs w:val="24"/>
+              </w:rPr>
+            </w:pPr>
+            <w:r>
+              <w:rPr>
+                <w:sz w:val="24"/>
+                <w:szCs w:val="24"/>
+              </w:rPr>
+              <w:t>Admin</w:t>
+            </w:r>
+          </w:p>
+        </w:tc>
+        <w:tc>
+          <w:tcPr>
+            <w:tcW w:w="3240" w:type="dxa"/>
+          </w:tcPr>
+          <w:p>
+            <w:pPr>
+              <w:pStyle w:val="ListParagraph"/>
+              <w:ind w:left="0"/>
+              <w:rPr>
+                <w:sz w:val="24"/>
+                <w:szCs w:val="24"/>
+              </w:rPr>
+            </w:pPr>
+            <w:r>
+              <w:rPr>
+                <w:sz w:val="24"/>
+                <w:szCs w:val="24"/>
+              </w:rPr>
+              <w:t>Pay Bill</w:t>
+            </w:r>
+          </w:p>
+        </w:tc>
+        <w:tc>
+          <w:tcPr>
+            <w:tcW w:w="4954" w:type="dxa"/>
+          </w:tcPr>
+          <w:p>
+            <w:pPr>
+              <w:pStyle w:val="ListParagraph"/>
+              <w:ind w:left="0"/>
+              <w:rPr>
+                <w:sz w:val="24"/>
+                <w:szCs w:val="24"/>
+              </w:rPr>
+            </w:pPr>
+            <w:proofErr w:type="gramStart"/>
+            <w:r>
+              <w:rPr>
+                <w:sz w:val="24"/>
+                <w:szCs w:val="24"/>
+              </w:rPr>
+              <w:t>BillPay(</w:t>
+            </w:r>
+            <w:proofErr w:type="gramEnd"/>
+            <w:r>
+              <w:rPr>
+                <w:sz w:val="24"/>
+                <w:szCs w:val="24"/>
+              </w:rPr>
+              <w:t>UC – 5)</w:t>
+            </w:r>
+          </w:p>
+        </w:tc>
+      </w:tr>
+    </w:tbl>
+    <w:p>
+      <w:pPr>
+        <w:pStyle w:val="ListParagraph"/>
+        <w:rPr>
+          <w:sz w:val="24"/>
+          <w:szCs w:val="24"/>
+        </w:rPr>
+      </w:pPr>
+    </w:p>
+    <w:p>
+      <w:pPr>
+        <w:pStyle w:val="ListParagraph"/>
+        <w:rPr>
+          <w:sz w:val="24"/>
+          <w:szCs w:val="24"/>
+        </w:rPr>
+      </w:pPr>
+    </w:p>
+    <w:p>
+      <w:pPr>
+        <w:pStyle w:val="ListParagraph"/>
+        <w:rPr>
+          <w:sz w:val="24"/>
+          <w:szCs w:val="24"/>
+        </w:rPr>
+      </w:pPr>
+    </w:p>
+    <w:p>
+      <w:pPr>
+        <w:pStyle w:val="ListParagraph"/>
+        <w:rPr>
+          <w:sz w:val="24"/>
+          <w:szCs w:val="24"/>
+        </w:rPr>
+      </w:pPr>
+    </w:p>
+    <w:p>
+      <w:pPr>
+        <w:pStyle w:val="ListParagraph"/>
+        <w:rPr>
+          <w:sz w:val="24"/>
+          <w:szCs w:val="24"/>
+        </w:rPr>
+      </w:pPr>
+    </w:p>
+    <w:p>
+      <w:pPr>
+        <w:pStyle w:val="ListParagraph"/>
+        <w:rPr>
+          <w:sz w:val="24"/>
+          <w:szCs w:val="24"/>
+        </w:rPr>
+      </w:pPr>
+    </w:p>
+    <w:p>
+      <w:pPr>
+        <w:pStyle w:val="ListParagraph"/>
+        <w:rPr>
+          <w:sz w:val="24"/>
+          <w:szCs w:val="24"/>
+        </w:rPr>
+      </w:pPr>
+    </w:p>
+    <w:p>
+      <w:pPr>
+        <w:pStyle w:val="ListParagraph"/>
+        <w:rPr>
+          <w:sz w:val="24"/>
+          <w:szCs w:val="24"/>
+        </w:rPr>
+      </w:pPr>
+    </w:p>
+    <w:p>
+      <w:pPr>
+        <w:pStyle w:val="ListParagraph"/>
+        <w:rPr>
+          <w:sz w:val="24"/>
+          <w:szCs w:val="24"/>
+        </w:rPr>
+      </w:pPr>
+    </w:p>
+    <w:p>
+      <w:pPr>
+        <w:pStyle w:val="ListParagraph"/>
+        <w:rPr>
+          <w:sz w:val="24"/>
+          <w:szCs w:val="24"/>
+        </w:rPr>
+      </w:pPr>
+    </w:p>
+    <w:p>
+      <w:pPr>
+        <w:pStyle w:val="ListParagraph"/>
+        <w:rPr>
+          <w:sz w:val="24"/>
+          <w:szCs w:val="24"/>
+        </w:rPr>
+      </w:pPr>
+    </w:p>
+    <w:p>
+      <w:pPr>
+        <w:pStyle w:val="ListParagraph"/>
+        <w:rPr>
+          <w:sz w:val="24"/>
+          <w:szCs w:val="24"/>
+        </w:rPr>
+      </w:pPr>
+    </w:p>
+    <w:p>
+      <w:pPr>
+        <w:pStyle w:val="ListParagraph"/>
+        <w:rPr>
+          <w:sz w:val="24"/>
+          <w:szCs w:val="24"/>
+        </w:rPr>
+      </w:pPr>
+    </w:p>
+    <w:p>
+      <w:pPr>
+        <w:pStyle w:val="ListParagraph"/>
+        <w:rPr>
+          <w:sz w:val="24"/>
+          <w:szCs w:val="24"/>
+        </w:rPr>
+      </w:pPr>
+    </w:p>
+    <w:p>
+      <w:pPr>
+        <w:pStyle w:val="ListParagraph"/>
+        <w:rPr>
+          <w:sz w:val="24"/>
+          <w:szCs w:val="24"/>
+        </w:rPr>
+      </w:pPr>
+    </w:p>
+    <w:p>
+      <w:pPr>
+        <w:pStyle w:val="ListParagraph"/>
+        <w:rPr>
+          <w:sz w:val="24"/>
+          <w:szCs w:val="24"/>
+        </w:rPr>
+      </w:pPr>
+    </w:p>
+    <w:p>
+      <w:pPr>
+        <w:pStyle w:val="ListParagraph"/>
+        <w:rPr>
+          <w:sz w:val="24"/>
+          <w:szCs w:val="24"/>
+        </w:rPr>
+      </w:pPr>
+    </w:p>
+    <w:p>
+      <w:pPr>
+        <w:pStyle w:val="ListParagraph"/>
+        <w:rPr>
+          <w:sz w:val="24"/>
+          <w:szCs w:val="24"/>
+        </w:rPr>
+      </w:pPr>
+    </w:p>
+    <w:p>
+      <w:pPr>
+        <w:pStyle w:val="ListParagraph"/>
+        <w:rPr>
+          <w:sz w:val="24"/>
+          <w:szCs w:val="24"/>
+        </w:rPr>
+      </w:pPr>
+    </w:p>
+    <w:p>
+      <w:pPr>
+        <w:pStyle w:val="ListParagraph"/>
+        <w:rPr>
+          <w:sz w:val="24"/>
+          <w:szCs w:val="24"/>
+        </w:rPr>
+      </w:pPr>
+    </w:p>
+    <w:p>
+      <w:pPr>
+        <w:pStyle w:val="ListParagraph"/>
+        <w:rPr>
+          <w:sz w:val="24"/>
+          <w:szCs w:val="24"/>
+        </w:rPr>
+      </w:pPr>
+    </w:p>
+    <w:p>
+      <w:pPr>
+        <w:pStyle w:val="ListParagraph"/>
+        <w:rPr>
+          <w:sz w:val="24"/>
+          <w:szCs w:val="24"/>
+        </w:rPr>
+      </w:pPr>
+    </w:p>
+    <w:p>
+      <w:pPr>
+        <w:pStyle w:val="ListParagraph"/>
+        <w:rPr>
+          <w:sz w:val="24"/>
+          <w:szCs w:val="24"/>
+        </w:rPr>
+      </w:pPr>
+    </w:p>
+    <w:p>
+      <w:pPr>
+        <w:pStyle w:val="ListParagraph"/>
+        <w:rPr>
+          <w:sz w:val="24"/>
+          <w:szCs w:val="24"/>
+        </w:rPr>
+      </w:pPr>
+    </w:p>
+    <w:p>
+      <w:pPr>
+        <w:pStyle w:val="ListParagraph"/>
+        <w:rPr>
+          <w:sz w:val="24"/>
+          <w:szCs w:val="24"/>
+        </w:rPr>
+      </w:pPr>
+    </w:p>
+    <w:p>
+      <w:pPr>
+        <w:pStyle w:val="ListParagraph"/>
+        <w:rPr>
+          <w:sz w:val="24"/>
+          <w:szCs w:val="24"/>
+        </w:rPr>
+      </w:pPr>
+    </w:p>
+    <w:p>
+      <w:pPr>
+        <w:pStyle w:val="ListParagraph"/>
+        <w:rPr>
+          <w:sz w:val="24"/>
+          <w:szCs w:val="24"/>
+        </w:rPr>
+      </w:pPr>
+      <w:r>
+        <w:rPr>
+          <w:sz w:val="24"/>
+          <w:szCs w:val="24"/>
+        </w:rPr>
+        <w:lastRenderedPageBreak/>
+        <w:t>3.3 Use Cases</w:t>
+      </w:r>
+    </w:p>
+    <w:p>
+      <w:pPr>
+        <w:pStyle w:val="ListParagraph"/>
+        <w:jc w:val="center"/>
+        <w:rPr>
+          <w:sz w:val="24"/>
+          <w:szCs w:val="24"/>
+        </w:rPr>
+      </w:pPr>
+    </w:p>
+    <w:tbl>
+      <w:tblPr>
+        <w:tblStyle w:val="TableGrid"/>
+        <w:tblW w:w="0" w:type="auto"/>
         <w:tblInd w:w="720" w:type="dxa"/>
         <w:tblLook w:val="04A0" w:firstRow="1" w:lastRow="0" w:firstColumn="1" w:lastColumn="0" w:noHBand="0" w:noVBand="1"/>
       </w:tblPr>
       <w:tblGrid>
-        <w:gridCol w:w="2990"/>
-        <w:gridCol w:w="2991"/>
-        <w:gridCol w:w="2991"/>
+        <w:gridCol w:w="4315"/>
+        <w:gridCol w:w="9"/>
+        <w:gridCol w:w="4306"/>
       </w:tblGrid>
       <w:tr>
-        <w:trPr>
-          <w:trHeight w:val="1148"/>
-        </w:trPr>
-        <w:tc>
-          <w:tcPr>
-            <w:tcW w:w="2990" w:type="dxa"/>
+        <w:tc>
+          <w:tcPr>
+            <w:tcW w:w="4324" w:type="dxa"/>
+            <w:gridSpan w:val="2"/>
           </w:tcPr>
           <w:p>
             <w:pPr>
@@ -3959,454 +4899,1284 @@
               <w:ind w:left="0"/>
               <w:jc w:val="center"/>
               <w:rPr>
-                <w:sz w:val="24"/>
-                <w:szCs w:val="24"/>
-              </w:rPr>
-            </w:pPr>
-          </w:p>
+                <w:b/>
+                <w:bCs/>
+                <w:sz w:val="24"/>
+                <w:szCs w:val="24"/>
+              </w:rPr>
+            </w:pPr>
+            <w:r>
+              <w:rPr>
+                <w:b/>
+                <w:bCs/>
+                <w:sz w:val="24"/>
+                <w:szCs w:val="24"/>
+              </w:rPr>
+              <w:t>UC – 1</w:t>
+            </w:r>
+          </w:p>
+        </w:tc>
+        <w:tc>
+          <w:tcPr>
+            <w:tcW w:w="4306" w:type="dxa"/>
+          </w:tcPr>
           <w:p>
             <w:pPr>
               <w:pStyle w:val="ListParagraph"/>
               <w:ind w:left="0"/>
               <w:jc w:val="center"/>
               <w:rPr>
-                <w:sz w:val="24"/>
-                <w:szCs w:val="24"/>
-              </w:rPr>
-            </w:pPr>
-            <w:r>
-              <w:rPr>
-                <w:sz w:val="24"/>
-                <w:szCs w:val="24"/>
-              </w:rPr>
-              <w:t>Actor</w:t>
-            </w:r>
-          </w:p>
-        </w:tc>
-        <w:tc>
-          <w:tcPr>
-            <w:tcW w:w="2991" w:type="dxa"/>
-          </w:tcPr>
-          <w:p>
-            <w:pPr>
-              <w:pStyle w:val="ListParagraph"/>
-              <w:ind w:left="0"/>
-              <w:jc w:val="center"/>
-              <w:rPr>
-                <w:sz w:val="24"/>
-                <w:szCs w:val="24"/>
-              </w:rPr>
-            </w:pPr>
-          </w:p>
-          <w:p>
-            <w:pPr>
-              <w:pStyle w:val="ListParagraph"/>
-              <w:ind w:left="0"/>
-              <w:jc w:val="center"/>
-              <w:rPr>
-                <w:sz w:val="24"/>
-                <w:szCs w:val="24"/>
-              </w:rPr>
-            </w:pPr>
-            <w:r>
-              <w:rPr>
-                <w:sz w:val="24"/>
-                <w:szCs w:val="24"/>
-              </w:rPr>
-              <w:t>Actor Goals</w:t>
-            </w:r>
-          </w:p>
-        </w:tc>
-        <w:tc>
-          <w:tcPr>
-            <w:tcW w:w="2991" w:type="dxa"/>
-          </w:tcPr>
-          <w:p>
-            <w:pPr>
-              <w:pStyle w:val="ListParagraph"/>
-              <w:ind w:left="0"/>
-              <w:jc w:val="center"/>
-              <w:rPr>
-                <w:sz w:val="24"/>
-                <w:szCs w:val="24"/>
-              </w:rPr>
-            </w:pPr>
-          </w:p>
-          <w:p>
-            <w:pPr>
-              <w:pStyle w:val="ListParagraph"/>
-              <w:ind w:left="0"/>
-              <w:jc w:val="center"/>
-              <w:rPr>
-                <w:sz w:val="24"/>
-                <w:szCs w:val="24"/>
-              </w:rPr>
-            </w:pPr>
-            <w:r>
-              <w:rPr>
-                <w:sz w:val="24"/>
-                <w:szCs w:val="24"/>
-              </w:rPr>
-              <w:t>Use Case Name</w:t>
-            </w:r>
+                <w:b/>
+                <w:bCs/>
+                <w:sz w:val="24"/>
+                <w:szCs w:val="24"/>
+              </w:rPr>
+            </w:pPr>
+            <w:proofErr w:type="spellStart"/>
+            <w:r>
+              <w:rPr>
+                <w:b/>
+                <w:bCs/>
+                <w:sz w:val="24"/>
+                <w:szCs w:val="24"/>
+              </w:rPr>
+              <w:t>InvSettings</w:t>
+            </w:r>
+            <w:proofErr w:type="spellEnd"/>
           </w:p>
         </w:tc>
       </w:tr>
       <w:tr>
-        <w:trPr>
-          <w:trHeight w:val="1148"/>
-        </w:trPr>
-        <w:tc>
-          <w:tcPr>
-            <w:tcW w:w="2990" w:type="dxa"/>
-          </w:tcPr>
-          <w:p>
-            <w:pPr>
-              <w:pStyle w:val="ListParagraph"/>
-              <w:ind w:left="0"/>
-              <w:rPr>
-                <w:sz w:val="24"/>
-                <w:szCs w:val="24"/>
-              </w:rPr>
-            </w:pPr>
-            <w:r>
-              <w:rPr>
-                <w:sz w:val="24"/>
-                <w:szCs w:val="24"/>
-              </w:rPr>
-              <w:t>General Manager</w:t>
-            </w:r>
-          </w:p>
-        </w:tc>
-        <w:tc>
-          <w:tcPr>
-            <w:tcW w:w="2991" w:type="dxa"/>
-          </w:tcPr>
-          <w:p>
-            <w:pPr>
-              <w:pStyle w:val="ListParagraph"/>
-              <w:ind w:left="0"/>
-              <w:rPr>
-                <w:sz w:val="24"/>
-                <w:szCs w:val="24"/>
-              </w:rPr>
-            </w:pPr>
-            <w:r>
-              <w:rPr>
-                <w:sz w:val="24"/>
-                <w:szCs w:val="24"/>
-              </w:rPr>
-              <w:t>Set initial settings for months supply.</w:t>
-            </w:r>
-          </w:p>
-        </w:tc>
-        <w:tc>
-          <w:tcPr>
-            <w:tcW w:w="2991" w:type="dxa"/>
-          </w:tcPr>
-          <w:p>
-            <w:pPr>
-              <w:pStyle w:val="ListParagraph"/>
-              <w:ind w:left="0"/>
-              <w:rPr>
-                <w:sz w:val="24"/>
-                <w:szCs w:val="24"/>
-              </w:rPr>
-            </w:pPr>
-            <w:r>
-              <w:rPr>
-                <w:sz w:val="24"/>
-                <w:szCs w:val="24"/>
-              </w:rPr>
-              <w:t>SetInitialSettings (UC-1)</w:t>
-            </w:r>
+        <w:tc>
+          <w:tcPr>
+            <w:tcW w:w="4324" w:type="dxa"/>
+            <w:gridSpan w:val="2"/>
+          </w:tcPr>
+          <w:p>
+            <w:pPr>
+              <w:pStyle w:val="ListParagraph"/>
+              <w:ind w:left="0"/>
+              <w:rPr>
+                <w:sz w:val="24"/>
+                <w:szCs w:val="24"/>
+              </w:rPr>
+            </w:pPr>
+            <w:r>
+              <w:rPr>
+                <w:sz w:val="24"/>
+                <w:szCs w:val="24"/>
+              </w:rPr>
+              <w:t>Related requirements</w:t>
+            </w:r>
+          </w:p>
+        </w:tc>
+        <w:tc>
+          <w:tcPr>
+            <w:tcW w:w="4306" w:type="dxa"/>
+          </w:tcPr>
+          <w:p>
+            <w:pPr>
+              <w:pStyle w:val="ListParagraph"/>
+              <w:ind w:left="0"/>
+              <w:rPr>
+                <w:sz w:val="24"/>
+                <w:szCs w:val="24"/>
+              </w:rPr>
+            </w:pPr>
           </w:p>
         </w:tc>
       </w:tr>
       <w:tr>
-        <w:trPr>
-          <w:trHeight w:val="1148"/>
-        </w:trPr>
-        <w:tc>
-          <w:tcPr>
-            <w:tcW w:w="2990" w:type="dxa"/>
-          </w:tcPr>
-          <w:p>
-            <w:pPr>
-              <w:pStyle w:val="ListParagraph"/>
-              <w:ind w:left="0"/>
-              <w:rPr>
-                <w:sz w:val="24"/>
-                <w:szCs w:val="24"/>
-              </w:rPr>
-            </w:pPr>
-            <w:r>
-              <w:rPr>
-                <w:sz w:val="24"/>
-                <w:szCs w:val="24"/>
-              </w:rPr>
-              <w:t>Inventory Manager</w:t>
-            </w:r>
-          </w:p>
-        </w:tc>
-        <w:tc>
-          <w:tcPr>
-            <w:tcW w:w="2991" w:type="dxa"/>
-          </w:tcPr>
-          <w:p>
-            <w:pPr>
-              <w:pStyle w:val="ListParagraph"/>
-              <w:ind w:left="0"/>
-              <w:rPr>
-                <w:sz w:val="24"/>
-                <w:szCs w:val="24"/>
-              </w:rPr>
-            </w:pPr>
-          </w:p>
-        </w:tc>
-        <w:tc>
-          <w:tcPr>
-            <w:tcW w:w="2991" w:type="dxa"/>
-          </w:tcPr>
-          <w:p>
-            <w:pPr>
-              <w:pStyle w:val="ListParagraph"/>
-              <w:ind w:left="0"/>
-              <w:rPr>
-                <w:sz w:val="24"/>
-                <w:szCs w:val="24"/>
-              </w:rPr>
-            </w:pPr>
-            <w:r>
-              <w:rPr>
-                <w:sz w:val="24"/>
-                <w:szCs w:val="24"/>
-              </w:rPr>
-              <w:t>manageInventory (UC-3)</w:t>
-            </w:r>
-            <w:bookmarkStart w:id="0" w:name="_GoBack"/>
-            <w:bookmarkEnd w:id="0"/>
+        <w:tc>
+          <w:tcPr>
+            <w:tcW w:w="4324" w:type="dxa"/>
+            <w:gridSpan w:val="2"/>
+          </w:tcPr>
+          <w:p>
+            <w:pPr>
+              <w:pStyle w:val="ListParagraph"/>
+              <w:ind w:left="0"/>
+              <w:rPr>
+                <w:sz w:val="24"/>
+                <w:szCs w:val="24"/>
+              </w:rPr>
+            </w:pPr>
+            <w:r>
+              <w:rPr>
+                <w:sz w:val="24"/>
+                <w:szCs w:val="24"/>
+              </w:rPr>
+              <w:t>Initiating actor</w:t>
+            </w:r>
+          </w:p>
+        </w:tc>
+        <w:tc>
+          <w:tcPr>
+            <w:tcW w:w="4306" w:type="dxa"/>
+          </w:tcPr>
+          <w:p>
+            <w:pPr>
+              <w:pStyle w:val="ListParagraph"/>
+              <w:ind w:left="0"/>
+              <w:rPr>
+                <w:sz w:val="24"/>
+                <w:szCs w:val="24"/>
+              </w:rPr>
+            </w:pPr>
+            <w:r>
+              <w:rPr>
+                <w:sz w:val="24"/>
+                <w:szCs w:val="24"/>
+              </w:rPr>
+              <w:t>User</w:t>
+            </w:r>
           </w:p>
         </w:tc>
       </w:tr>
       <w:tr>
-        <w:trPr>
-          <w:trHeight w:val="1148"/>
-        </w:trPr>
-        <w:tc>
-          <w:tcPr>
-            <w:tcW w:w="2990" w:type="dxa"/>
-          </w:tcPr>
-          <w:p>
-            <w:pPr>
-              <w:pStyle w:val="ListParagraph"/>
-              <w:ind w:left="0"/>
-              <w:rPr>
-                <w:sz w:val="24"/>
-                <w:szCs w:val="24"/>
-              </w:rPr>
-            </w:pPr>
-            <w:r>
-              <w:rPr>
-                <w:sz w:val="24"/>
-                <w:szCs w:val="24"/>
-              </w:rPr>
-              <w:t>Controller</w:t>
-            </w:r>
-          </w:p>
-        </w:tc>
-        <w:tc>
-          <w:tcPr>
-            <w:tcW w:w="2991" w:type="dxa"/>
-          </w:tcPr>
-          <w:p>
-            <w:pPr>
-              <w:pStyle w:val="ListParagraph"/>
-              <w:ind w:left="0"/>
-              <w:rPr>
-                <w:sz w:val="24"/>
-                <w:szCs w:val="24"/>
-              </w:rPr>
-            </w:pPr>
-            <w:r>
-              <w:rPr>
-                <w:sz w:val="24"/>
-                <w:szCs w:val="24"/>
-              </w:rPr>
-              <w:t>Process Payment</w:t>
-            </w:r>
-          </w:p>
-        </w:tc>
-        <w:tc>
-          <w:tcPr>
-            <w:tcW w:w="2991" w:type="dxa"/>
-          </w:tcPr>
-          <w:p>
-            <w:pPr>
-              <w:pStyle w:val="ListParagraph"/>
-              <w:ind w:left="0"/>
-              <w:rPr>
-                <w:sz w:val="24"/>
-                <w:szCs w:val="24"/>
-              </w:rPr>
-            </w:pPr>
-            <w:r>
-              <w:rPr>
-                <w:sz w:val="24"/>
-                <w:szCs w:val="24"/>
-              </w:rPr>
-              <w:t>processPayment (UC-2)</w:t>
+        <w:tc>
+          <w:tcPr>
+            <w:tcW w:w="4324" w:type="dxa"/>
+            <w:gridSpan w:val="2"/>
+          </w:tcPr>
+          <w:p>
+            <w:pPr>
+              <w:pStyle w:val="ListParagraph"/>
+              <w:ind w:left="0"/>
+              <w:rPr>
+                <w:sz w:val="24"/>
+                <w:szCs w:val="24"/>
+              </w:rPr>
+            </w:pPr>
+            <w:r>
+              <w:rPr>
+                <w:sz w:val="24"/>
+                <w:szCs w:val="24"/>
+              </w:rPr>
+              <w:t>Actor’s goal</w:t>
+            </w:r>
+          </w:p>
+        </w:tc>
+        <w:tc>
+          <w:tcPr>
+            <w:tcW w:w="4306" w:type="dxa"/>
+          </w:tcPr>
+          <w:p>
+            <w:pPr>
+              <w:pStyle w:val="ListParagraph"/>
+              <w:ind w:left="0"/>
+              <w:rPr>
+                <w:sz w:val="24"/>
+                <w:szCs w:val="24"/>
+              </w:rPr>
+            </w:pPr>
+            <w:r>
+              <w:rPr>
+                <w:sz w:val="24"/>
+                <w:szCs w:val="24"/>
+              </w:rPr>
+              <w:t>Set initial settings for evaluation</w:t>
             </w:r>
           </w:p>
         </w:tc>
       </w:tr>
       <w:tr>
-        <w:trPr>
-          <w:trHeight w:val="1148"/>
-        </w:trPr>
-        <w:tc>
-          <w:tcPr>
-            <w:tcW w:w="2990" w:type="dxa"/>
-          </w:tcPr>
-          <w:p>
-            <w:pPr>
-              <w:pStyle w:val="ListParagraph"/>
-              <w:ind w:left="0"/>
-              <w:rPr>
-                <w:sz w:val="24"/>
-                <w:szCs w:val="24"/>
-              </w:rPr>
-            </w:pPr>
-          </w:p>
-        </w:tc>
-        <w:tc>
-          <w:tcPr>
-            <w:tcW w:w="2991" w:type="dxa"/>
-          </w:tcPr>
-          <w:p>
-            <w:pPr>
-              <w:pStyle w:val="ListParagraph"/>
-              <w:ind w:left="0"/>
-              <w:rPr>
-                <w:sz w:val="24"/>
-                <w:szCs w:val="24"/>
-              </w:rPr>
-            </w:pPr>
-          </w:p>
-        </w:tc>
-        <w:tc>
-          <w:tcPr>
-            <w:tcW w:w="2991" w:type="dxa"/>
-          </w:tcPr>
-          <w:p>
-            <w:pPr>
-              <w:pStyle w:val="ListParagraph"/>
-              <w:ind w:left="0"/>
-              <w:rPr>
-                <w:sz w:val="24"/>
-                <w:szCs w:val="24"/>
-              </w:rPr>
-            </w:pPr>
+        <w:tc>
+          <w:tcPr>
+            <w:tcW w:w="4324" w:type="dxa"/>
+            <w:gridSpan w:val="2"/>
+          </w:tcPr>
+          <w:p>
+            <w:pPr>
+              <w:pStyle w:val="ListParagraph"/>
+              <w:ind w:left="0"/>
+              <w:rPr>
+                <w:sz w:val="24"/>
+                <w:szCs w:val="24"/>
+              </w:rPr>
+            </w:pPr>
+            <w:r>
+              <w:rPr>
+                <w:sz w:val="24"/>
+                <w:szCs w:val="24"/>
+              </w:rPr>
+              <w:t>Participating actors</w:t>
+            </w:r>
+          </w:p>
+        </w:tc>
+        <w:tc>
+          <w:tcPr>
+            <w:tcW w:w="4306" w:type="dxa"/>
+          </w:tcPr>
+          <w:p>
+            <w:pPr>
+              <w:pStyle w:val="ListParagraph"/>
+              <w:ind w:left="0"/>
+              <w:rPr>
+                <w:sz w:val="24"/>
+                <w:szCs w:val="24"/>
+              </w:rPr>
+            </w:pPr>
+            <w:r>
+              <w:rPr>
+                <w:sz w:val="24"/>
+                <w:szCs w:val="24"/>
+              </w:rPr>
+              <w:t>System, User</w:t>
+            </w:r>
           </w:p>
         </w:tc>
       </w:tr>
       <w:tr>
-        <w:trPr>
-          <w:trHeight w:val="1148"/>
-        </w:trPr>
-        <w:tc>
-          <w:tcPr>
-            <w:tcW w:w="2990" w:type="dxa"/>
-          </w:tcPr>
-          <w:p>
-            <w:pPr>
-              <w:pStyle w:val="ListParagraph"/>
-              <w:ind w:left="0"/>
-              <w:rPr>
-                <w:sz w:val="24"/>
-                <w:szCs w:val="24"/>
-              </w:rPr>
-            </w:pPr>
-          </w:p>
-        </w:tc>
-        <w:tc>
-          <w:tcPr>
-            <w:tcW w:w="2991" w:type="dxa"/>
-          </w:tcPr>
-          <w:p>
-            <w:pPr>
-              <w:pStyle w:val="ListParagraph"/>
-              <w:ind w:left="0"/>
-              <w:rPr>
-                <w:sz w:val="24"/>
-                <w:szCs w:val="24"/>
-              </w:rPr>
-            </w:pPr>
-          </w:p>
-        </w:tc>
-        <w:tc>
-          <w:tcPr>
-            <w:tcW w:w="2991" w:type="dxa"/>
-          </w:tcPr>
-          <w:p>
-            <w:pPr>
-              <w:pStyle w:val="ListParagraph"/>
-              <w:ind w:left="0"/>
-              <w:rPr>
-                <w:sz w:val="24"/>
-                <w:szCs w:val="24"/>
-              </w:rPr>
-            </w:pPr>
+        <w:tc>
+          <w:tcPr>
+            <w:tcW w:w="4324" w:type="dxa"/>
+            <w:gridSpan w:val="2"/>
+          </w:tcPr>
+          <w:p>
+            <w:pPr>
+              <w:pStyle w:val="ListParagraph"/>
+              <w:ind w:left="0"/>
+              <w:rPr>
+                <w:sz w:val="24"/>
+                <w:szCs w:val="24"/>
+              </w:rPr>
+            </w:pPr>
+            <w:r>
+              <w:rPr>
+                <w:sz w:val="24"/>
+                <w:szCs w:val="24"/>
+              </w:rPr>
+              <w:t>Preconditions</w:t>
+            </w:r>
+          </w:p>
+        </w:tc>
+        <w:tc>
+          <w:tcPr>
+            <w:tcW w:w="4306" w:type="dxa"/>
+          </w:tcPr>
+          <w:p>
+            <w:pPr>
+              <w:pStyle w:val="ListParagraph"/>
+              <w:ind w:left="0"/>
+              <w:rPr>
+                <w:sz w:val="24"/>
+                <w:szCs w:val="24"/>
+              </w:rPr>
+            </w:pPr>
+            <w:r>
+              <w:rPr>
+                <w:sz w:val="24"/>
+                <w:szCs w:val="24"/>
+              </w:rPr>
+              <w:t>User is active and initial screen is showing</w:t>
+            </w:r>
           </w:p>
         </w:tc>
       </w:tr>
       <w:tr>
-        <w:trPr>
-          <w:trHeight w:val="1148"/>
-        </w:trPr>
-        <w:tc>
-          <w:tcPr>
-            <w:tcW w:w="2990" w:type="dxa"/>
-          </w:tcPr>
-          <w:p>
-            <w:pPr>
-              <w:pStyle w:val="ListParagraph"/>
-              <w:ind w:left="0"/>
-              <w:rPr>
-                <w:sz w:val="24"/>
-                <w:szCs w:val="24"/>
-              </w:rPr>
-            </w:pPr>
-          </w:p>
-        </w:tc>
-        <w:tc>
-          <w:tcPr>
-            <w:tcW w:w="2991" w:type="dxa"/>
-          </w:tcPr>
-          <w:p>
-            <w:pPr>
-              <w:pStyle w:val="ListParagraph"/>
-              <w:ind w:left="0"/>
-              <w:rPr>
-                <w:sz w:val="24"/>
-                <w:szCs w:val="24"/>
-              </w:rPr>
-            </w:pPr>
-          </w:p>
-        </w:tc>
-        <w:tc>
-          <w:tcPr>
-            <w:tcW w:w="2991" w:type="dxa"/>
-          </w:tcPr>
-          <w:p>
-            <w:pPr>
-              <w:pStyle w:val="ListParagraph"/>
-              <w:ind w:left="0"/>
-              <w:rPr>
-                <w:sz w:val="24"/>
-                <w:szCs w:val="24"/>
-              </w:rPr>
-            </w:pPr>
+        <w:tc>
+          <w:tcPr>
+            <w:tcW w:w="4324" w:type="dxa"/>
+            <w:gridSpan w:val="2"/>
+          </w:tcPr>
+          <w:p>
+            <w:pPr>
+              <w:pStyle w:val="ListParagraph"/>
+              <w:ind w:left="0"/>
+              <w:rPr>
+                <w:sz w:val="24"/>
+                <w:szCs w:val="24"/>
+              </w:rPr>
+            </w:pPr>
+            <w:r>
+              <w:rPr>
+                <w:sz w:val="24"/>
+                <w:szCs w:val="24"/>
+              </w:rPr>
+              <w:t>Post conditions</w:t>
+            </w:r>
+          </w:p>
+        </w:tc>
+        <w:tc>
+          <w:tcPr>
+            <w:tcW w:w="4306" w:type="dxa"/>
+          </w:tcPr>
+          <w:p>
+            <w:pPr>
+              <w:pStyle w:val="ListParagraph"/>
+              <w:ind w:left="0"/>
+              <w:rPr>
+                <w:sz w:val="24"/>
+                <w:szCs w:val="24"/>
+              </w:rPr>
+            </w:pPr>
+            <w:r>
+              <w:rPr>
+                <w:sz w:val="24"/>
+                <w:szCs w:val="24"/>
+              </w:rPr>
+              <w:t xml:space="preserve">Initial settings are </w:t>
+            </w:r>
+            <w:proofErr w:type="gramStart"/>
+            <w:r>
+              <w:rPr>
+                <w:sz w:val="24"/>
+                <w:szCs w:val="24"/>
+              </w:rPr>
+              <w:t>set</w:t>
+            </w:r>
+            <w:proofErr w:type="gramEnd"/>
+            <w:r>
+              <w:rPr>
+                <w:sz w:val="24"/>
+                <w:szCs w:val="24"/>
+              </w:rPr>
+              <w:t xml:space="preserve"> and evaluation is ready to start</w:t>
+            </w:r>
+          </w:p>
+        </w:tc>
+      </w:tr>
+      <w:tr>
+        <w:tc>
+          <w:tcPr>
+            <w:tcW w:w="8630" w:type="dxa"/>
+            <w:gridSpan w:val="3"/>
+          </w:tcPr>
+          <w:p>
+            <w:pPr>
+              <w:pStyle w:val="ListParagraph"/>
+              <w:ind w:left="0"/>
+              <w:rPr>
+                <w:b/>
+                <w:bCs/>
+                <w:sz w:val="24"/>
+                <w:szCs w:val="24"/>
+              </w:rPr>
+            </w:pPr>
+            <w:r>
+              <w:rPr>
+                <w:b/>
+                <w:bCs/>
+                <w:sz w:val="24"/>
+                <w:szCs w:val="24"/>
+              </w:rPr>
+              <w:t>Flow of events for main success scenario</w:t>
+            </w:r>
+          </w:p>
+        </w:tc>
+      </w:tr>
+      <w:tr>
+        <w:tc>
+          <w:tcPr>
+            <w:tcW w:w="4315" w:type="dxa"/>
+          </w:tcPr>
+          <w:p>
+            <w:pPr>
+              <w:pStyle w:val="ListParagraph"/>
+              <w:ind w:left="0"/>
+              <w:rPr>
+                <w:sz w:val="24"/>
+                <w:szCs w:val="24"/>
+              </w:rPr>
+            </w:pPr>
+            <w:r>
+              <w:rPr>
+                <w:noProof/>
+                <w:sz w:val="24"/>
+                <w:szCs w:val="24"/>
+              </w:rPr>
+              <mc:AlternateContent>
+                <mc:Choice Requires="wps">
+                  <w:drawing>
+                    <wp:anchor distT="0" distB="0" distL="114300" distR="114300" simplePos="0" relativeHeight="251659264" behindDoc="1" locked="0" layoutInCell="1" allowOverlap="1" wp14:anchorId="3DD81BE4" wp14:editId="05361059">
+                      <wp:simplePos x="0" y="0"/>
+                      <wp:positionH relativeFrom="margin">
+                        <wp:align>left</wp:align>
+                      </wp:positionH>
+                      <wp:positionV relativeFrom="page">
+                        <wp:posOffset>177800</wp:posOffset>
+                      </wp:positionV>
+                      <wp:extent cx="457200" cy="0"/>
+                      <wp:effectExtent l="38100" t="76200" r="38100" b="133350"/>
+                      <wp:wrapThrough wrapText="bothSides">
+                        <wp:wrapPolygon edited="0">
+                          <wp:start x="16200" y="-1"/>
+                          <wp:lineTo x="-1800" y="-1"/>
+                          <wp:lineTo x="15300" y="-1"/>
+                          <wp:lineTo x="21600" y="-1"/>
+                          <wp:lineTo x="22500" y="-1"/>
+                          <wp:lineTo x="20700" y="-1"/>
+                          <wp:lineTo x="19800" y="-1"/>
+                          <wp:lineTo x="16200" y="-1"/>
+                        </wp:wrapPolygon>
+                      </wp:wrapThrough>
+                      <wp:docPr id="1" name="Straight Arrow Connector 1"/>
+                      <wp:cNvGraphicFramePr/>
+                      <a:graphic xmlns:a="http://schemas.openxmlformats.org/drawingml/2006/main">
+                        <a:graphicData uri="http://schemas.microsoft.com/office/word/2010/wordprocessingShape">
+                          <wps:wsp>
+                            <wps:cNvCnPr/>
+                            <wps:spPr>
+                              <a:xfrm>
+                                <a:off x="0" y="0"/>
+                                <a:ext cx="457200" cy="0"/>
+                              </a:xfrm>
+                              <a:prstGeom prst="straightConnector1">
+                                <a:avLst/>
+                              </a:prstGeom>
+                              <a:ln>
+                                <a:tailEnd type="triangle"/>
+                              </a:ln>
+                            </wps:spPr>
+                            <wps:style>
+                              <a:lnRef idx="2">
+                                <a:schemeClr val="dk1"/>
+                              </a:lnRef>
+                              <a:fillRef idx="0">
+                                <a:schemeClr val="dk1"/>
+                              </a:fillRef>
+                              <a:effectRef idx="1">
+                                <a:schemeClr val="dk1"/>
+                              </a:effectRef>
+                              <a:fontRef idx="minor">
+                                <a:schemeClr val="tx1"/>
+                              </a:fontRef>
+                            </wps:style>
+                            <wps:bodyPr/>
+                          </wps:wsp>
+                        </a:graphicData>
+                      </a:graphic>
+                      <wp14:sizeRelH relativeFrom="margin">
+                        <wp14:pctWidth>0</wp14:pctWidth>
+                      </wp14:sizeRelH>
+                      <wp14:sizeRelV relativeFrom="margin">
+                        <wp14:pctHeight>0</wp14:pctHeight>
+                      </wp14:sizeRelV>
+                    </wp:anchor>
+                  </w:drawing>
+                </mc:Choice>
+                <mc:Fallback>
+                  <w:pict>
+                    <v:shapetype w14:anchorId="1DF9AD80" id="_x0000_t32" coordsize="21600,21600" o:spt="32" o:oned="t" path="m,l21600,21600e" filled="f">
+                      <v:path arrowok="t" fillok="f" o:connecttype="none"/>
+                      <o:lock v:ext="edit" shapetype="t"/>
+                    </v:shapetype>
+                    <v:shape id="Straight Arrow Connector 1" o:spid="_x0000_s1026" type="#_x0000_t32" style="position:absolute;margin-left:0;margin-top:14pt;width:36pt;height:0;z-index:-251657216;visibility:visible;mso-wrap-style:square;mso-width-percent:0;mso-height-percent:0;mso-wrap-distance-left:9pt;mso-wrap-distance-top:0;mso-wrap-distance-right:9pt;mso-wrap-distance-bottom:0;mso-position-horizontal:left;mso-position-horizontal-relative:margin;mso-position-vertical:absolute;mso-position-vertical-relative:page;mso-width-percent:0;mso-height-percent:0;mso-width-relative:margin;mso-height-relative:margin" o:gfxdata="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" strokecolor="black [3200]" strokeweight="2pt">
+                      <v:stroke endarrow="block"/>
+                      <v:shadow on="t" color="black" opacity="24903f" origin=",.5" offset="0,.55556mm"/>
+                      <w10:wrap type="through" anchorx="margin" anchory="page"/>
+                    </v:shape>
+                  </w:pict>
+                </mc:Fallback>
+              </mc:AlternateContent>
+            </w:r>
+          </w:p>
+        </w:tc>
+        <w:tc>
+          <w:tcPr>
+            <w:tcW w:w="4315" w:type="dxa"/>
+            <w:gridSpan w:val="2"/>
+          </w:tcPr>
+          <w:p>
+            <w:pPr>
+              <w:pStyle w:val="ListParagraph"/>
+              <w:ind w:left="0"/>
+              <w:rPr>
+                <w:sz w:val="24"/>
+                <w:szCs w:val="24"/>
+              </w:rPr>
+            </w:pPr>
+            <w:r>
+              <w:rPr>
+                <w:sz w:val="24"/>
+                <w:szCs w:val="24"/>
+              </w:rPr>
+              <w:t>User (a) selects the menu item “Settings” (b) types in Month’s supply</w:t>
+            </w:r>
+          </w:p>
+        </w:tc>
+      </w:tr>
+      <w:tr>
+        <w:tc>
+          <w:tcPr>
+            <w:tcW w:w="4315" w:type="dxa"/>
+          </w:tcPr>
+          <w:p>
+            <w:pPr>
+              <w:pStyle w:val="ListParagraph"/>
+              <w:ind w:left="0"/>
+              <w:rPr>
+                <w:noProof/>
+                <w:sz w:val="24"/>
+                <w:szCs w:val="24"/>
+              </w:rPr>
+            </w:pPr>
+            <w:r>
+              <w:rPr>
+                <w:noProof/>
+                <w:sz w:val="24"/>
+                <w:szCs w:val="24"/>
+              </w:rPr>
+              <mc:AlternateContent>
+                <mc:Choice Requires="wps">
+                  <w:drawing>
+                    <wp:anchor distT="0" distB="0" distL="114300" distR="114300" simplePos="0" relativeHeight="251661312" behindDoc="1" locked="0" layoutInCell="1" allowOverlap="1" wp14:anchorId="72AEA7DA" wp14:editId="55D7FE99">
+                      <wp:simplePos x="0" y="0"/>
+                      <wp:positionH relativeFrom="margin">
+                        <wp:align>left</wp:align>
+                      </wp:positionH>
+                      <wp:positionV relativeFrom="margin">
+                        <wp:align>center</wp:align>
+                      </wp:positionV>
+                      <wp:extent cx="457200" cy="0"/>
+                      <wp:effectExtent l="38100" t="76200" r="38100" b="133350"/>
+                      <wp:wrapThrough wrapText="bothSides">
+                        <wp:wrapPolygon edited="0">
+                          <wp:start x="16200" y="-1"/>
+                          <wp:lineTo x="-1800" y="-1"/>
+                          <wp:lineTo x="15300" y="-1"/>
+                          <wp:lineTo x="21600" y="-1"/>
+                          <wp:lineTo x="22500" y="-1"/>
+                          <wp:lineTo x="20700" y="-1"/>
+                          <wp:lineTo x="19800" y="-1"/>
+                          <wp:lineTo x="16200" y="-1"/>
+                        </wp:wrapPolygon>
+                      </wp:wrapThrough>
+                      <wp:docPr id="2" name="Straight Arrow Connector 2"/>
+                      <wp:cNvGraphicFramePr/>
+                      <a:graphic xmlns:a="http://schemas.openxmlformats.org/drawingml/2006/main">
+                        <a:graphicData uri="http://schemas.microsoft.com/office/word/2010/wordprocessingShape">
+                          <wps:wsp>
+                            <wps:cNvCnPr/>
+                            <wps:spPr>
+                              <a:xfrm>
+                                <a:off x="0" y="0"/>
+                                <a:ext cx="457200" cy="0"/>
+                              </a:xfrm>
+                              <a:prstGeom prst="straightConnector1">
+                                <a:avLst/>
+                              </a:prstGeom>
+                              <a:ln>
+                                <a:tailEnd type="triangle"/>
+                              </a:ln>
+                            </wps:spPr>
+                            <wps:style>
+                              <a:lnRef idx="2">
+                                <a:schemeClr val="dk1"/>
+                              </a:lnRef>
+                              <a:fillRef idx="0">
+                                <a:schemeClr val="dk1"/>
+                              </a:fillRef>
+                              <a:effectRef idx="1">
+                                <a:schemeClr val="dk1"/>
+                              </a:effectRef>
+                              <a:fontRef idx="minor">
+                                <a:schemeClr val="tx1"/>
+                              </a:fontRef>
+                            </wps:style>
+                            <wps:bodyPr/>
+                          </wps:wsp>
+                        </a:graphicData>
+                      </a:graphic>
+                      <wp14:sizeRelH relativeFrom="margin">
+                        <wp14:pctWidth>0</wp14:pctWidth>
+                      </wp14:sizeRelH>
+                      <wp14:sizeRelV relativeFrom="margin">
+                        <wp14:pctHeight>0</wp14:pctHeight>
+                      </wp14:sizeRelV>
+                    </wp:anchor>
+                  </w:drawing>
+                </mc:Choice>
+                <mc:Fallback>
+                  <w:pict>
+                    <v:shape w14:anchorId="5A7CBB4C" id="Straight Arrow Connector 2" o:spid="_x0000_s1026" type="#_x0000_t32" style="position:absolute;margin-left:0;margin-top:0;width:36pt;height:0;z-index:-251655168;visibility:visible;mso-wrap-style:square;mso-width-percent:0;mso-height-percent:0;mso-wrap-distance-left:9pt;mso-wrap-distance-top:0;mso-wrap-distance-right:9pt;mso-wrap-distance-bottom:0;mso-position-horizontal:left;mso-position-horizontal-relative:margin;mso-position-vertical:center;mso-position-vertical-relative:margin;mso-width-percent:0;mso-height-percent:0;mso-width-relative:margin;mso-height-relative:margin" o:gfxdata="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" strokecolor="black [3200]" strokeweight="2pt">
+                      <v:stroke endarrow="block"/>
+                      <v:shadow on="t" color="black" opacity="24903f" origin=",.5" offset="0,.55556mm"/>
+                      <w10:wrap type="through" anchorx="margin" anchory="margin"/>
+                    </v:shape>
+                  </w:pict>
+                </mc:Fallback>
+              </mc:AlternateContent>
+            </w:r>
+          </w:p>
+        </w:tc>
+        <w:tc>
+          <w:tcPr>
+            <w:tcW w:w="4315" w:type="dxa"/>
+            <w:gridSpan w:val="2"/>
+          </w:tcPr>
+          <w:p>
+            <w:pPr>
+              <w:pStyle w:val="ListParagraph"/>
+              <w:ind w:left="0"/>
+              <w:rPr>
+                <w:sz w:val="24"/>
+                <w:szCs w:val="24"/>
+              </w:rPr>
+            </w:pPr>
+            <w:r>
+              <w:rPr>
+                <w:sz w:val="24"/>
+                <w:szCs w:val="24"/>
+              </w:rPr>
+              <w:t>User (a) clicks save</w:t>
+            </w:r>
+          </w:p>
+        </w:tc>
+      </w:tr>
+      <w:tr>
+        <w:tc>
+          <w:tcPr>
+            <w:tcW w:w="4315" w:type="dxa"/>
+          </w:tcPr>
+          <w:p>
+            <w:pPr>
+              <w:pStyle w:val="ListParagraph"/>
+              <w:ind w:left="0"/>
+              <w:rPr>
+                <w:noProof/>
+                <w:sz w:val="24"/>
+                <w:szCs w:val="24"/>
+              </w:rPr>
+            </w:pPr>
+            <w:r>
+              <w:rPr>
+                <w:noProof/>
+                <w:sz w:val="24"/>
+                <w:szCs w:val="24"/>
+              </w:rPr>
+              <mc:AlternateContent>
+                <mc:Choice Requires="wps">
+                  <w:drawing>
+                    <wp:anchor distT="0" distB="0" distL="114300" distR="114300" simplePos="0" relativeHeight="251663360" behindDoc="1" locked="0" layoutInCell="1" allowOverlap="1" wp14:anchorId="69803A80" wp14:editId="306ECE58">
+                      <wp:simplePos x="0" y="0"/>
+                      <wp:positionH relativeFrom="margin">
+                        <wp:posOffset>57150</wp:posOffset>
+                      </wp:positionH>
+                      <wp:positionV relativeFrom="margin">
+                        <wp:posOffset>161925</wp:posOffset>
+                      </wp:positionV>
+                      <wp:extent cx="457200" cy="0"/>
+                      <wp:effectExtent l="57150" t="76200" r="0" b="133350"/>
+                      <wp:wrapThrough wrapText="bothSides">
+                        <wp:wrapPolygon edited="0">
+                          <wp:start x="1800" y="-1"/>
+                          <wp:lineTo x="-2700" y="-1"/>
+                          <wp:lineTo x="0" y="-1"/>
+                          <wp:lineTo x="6300" y="-1"/>
+                          <wp:lineTo x="17100" y="-1"/>
+                          <wp:lineTo x="17100" y="-1"/>
+                          <wp:lineTo x="5400" y="-1"/>
+                          <wp:lineTo x="1800" y="-1"/>
+                        </wp:wrapPolygon>
+                      </wp:wrapThrough>
+                      <wp:docPr id="4" name="Straight Arrow Connector 4"/>
+                      <wp:cNvGraphicFramePr/>
+                      <a:graphic xmlns:a="http://schemas.openxmlformats.org/drawingml/2006/main">
+                        <a:graphicData uri="http://schemas.microsoft.com/office/word/2010/wordprocessingShape">
+                          <wps:wsp>
+                            <wps:cNvCnPr/>
+                            <wps:spPr>
+                              <a:xfrm flipH="1" flipV="1">
+                                <a:off x="0" y="0"/>
+                                <a:ext cx="457200" cy="0"/>
+                              </a:xfrm>
+                              <a:prstGeom prst="straightConnector1">
+                                <a:avLst/>
+                              </a:prstGeom>
+                              <a:ln>
+                                <a:tailEnd type="triangle"/>
+                              </a:ln>
+                            </wps:spPr>
+                            <wps:style>
+                              <a:lnRef idx="2">
+                                <a:schemeClr val="dk1"/>
+                              </a:lnRef>
+                              <a:fillRef idx="0">
+                                <a:schemeClr val="dk1"/>
+                              </a:fillRef>
+                              <a:effectRef idx="1">
+                                <a:schemeClr val="dk1"/>
+                              </a:effectRef>
+                              <a:fontRef idx="minor">
+                                <a:schemeClr val="tx1"/>
+                              </a:fontRef>
+                            </wps:style>
+                            <wps:bodyPr/>
+                          </wps:wsp>
+                        </a:graphicData>
+                      </a:graphic>
+                      <wp14:sizeRelH relativeFrom="margin">
+                        <wp14:pctWidth>0</wp14:pctWidth>
+                      </wp14:sizeRelH>
+                      <wp14:sizeRelV relativeFrom="margin">
+                        <wp14:pctHeight>0</wp14:pctHeight>
+                      </wp14:sizeRelV>
+                    </wp:anchor>
+                  </w:drawing>
+                </mc:Choice>
+                <mc:Fallback>
+                  <w:pict>
+                    <v:shape w14:anchorId="5DB2BD04" id="Straight Arrow Connector 4" o:spid="_x0000_s1026" type="#_x0000_t32" style="position:absolute;margin-left:4.5pt;margin-top:12.75pt;width:36pt;height:0;flip:x y;z-index:-251653120;visibility:visible;mso-wrap-style:square;mso-width-percent:0;mso-height-percent:0;mso-wrap-distance-left:9pt;mso-wrap-distance-top:0;mso-wrap-distance-right:9pt;mso-wrap-distance-bottom:0;mso-position-horizontal:absolute;mso-position-horizontal-relative:margin;mso-position-vertical:absolute;mso-position-vertical-relative:margin;mso-width-percent:0;mso-height-percent:0;mso-width-relative:margin;mso-height-relative:margin" o:gfxdata="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" strokecolor="black [3200]" strokeweight="2pt">
+                      <v:stroke endarrow="block"/>
+                      <v:shadow on="t" color="black" opacity="24903f" origin=",.5" offset="0,.55556mm"/>
+                      <w10:wrap type="through" anchorx="margin" anchory="margin"/>
+                    </v:shape>
+                  </w:pict>
+                </mc:Fallback>
+              </mc:AlternateContent>
+            </w:r>
+          </w:p>
+        </w:tc>
+        <w:tc>
+          <w:tcPr>
+            <w:tcW w:w="4315" w:type="dxa"/>
+            <w:gridSpan w:val="2"/>
+          </w:tcPr>
+          <w:p>
+            <w:pPr>
+              <w:pStyle w:val="ListParagraph"/>
+              <w:ind w:left="0"/>
+              <w:rPr>
+                <w:sz w:val="24"/>
+                <w:szCs w:val="24"/>
+              </w:rPr>
+            </w:pPr>
+            <w:r>
+              <w:rPr>
+                <w:sz w:val="24"/>
+                <w:szCs w:val="24"/>
+              </w:rPr>
+              <w:t xml:space="preserve">System verifies values </w:t>
+            </w:r>
+            <w:r>
+              <w:rPr>
+                <w:sz w:val="24"/>
+                <w:szCs w:val="24"/>
+              </w:rPr>
+              <w:t>and stores them in database</w:t>
+            </w:r>
+          </w:p>
+        </w:tc>
+      </w:tr>
+      <w:tr>
+        <w:tc>
+          <w:tcPr>
+            <w:tcW w:w="8630" w:type="dxa"/>
+            <w:gridSpan w:val="3"/>
+          </w:tcPr>
+          <w:p>
+            <w:pPr>
+              <w:pStyle w:val="ListParagraph"/>
+              <w:ind w:left="0"/>
+              <w:rPr>
+                <w:b/>
+                <w:bCs/>
+                <w:sz w:val="24"/>
+                <w:szCs w:val="24"/>
+              </w:rPr>
+            </w:pPr>
+            <w:r>
+              <w:rPr>
+                <w:b/>
+                <w:bCs/>
+                <w:sz w:val="24"/>
+                <w:szCs w:val="24"/>
+              </w:rPr>
+              <w:t>Flow of events for alternate scenario</w:t>
+            </w:r>
+          </w:p>
+        </w:tc>
+      </w:tr>
+      <w:tr>
+        <w:tc>
+          <w:tcPr>
+            <w:tcW w:w="4315" w:type="dxa"/>
+          </w:tcPr>
+          <w:p>
+            <w:pPr>
+              <w:pStyle w:val="ListParagraph"/>
+              <w:ind w:left="0"/>
+              <w:rPr>
+                <w:b/>
+                <w:bCs/>
+                <w:sz w:val="24"/>
+                <w:szCs w:val="24"/>
+              </w:rPr>
+            </w:pPr>
+            <w:r>
+              <w:rPr>
+                <w:noProof/>
+                <w:sz w:val="24"/>
+                <w:szCs w:val="24"/>
+              </w:rPr>
+              <mc:AlternateContent>
+                <mc:Choice Requires="wps">
+                  <w:drawing>
+                    <wp:anchor distT="0" distB="0" distL="114300" distR="114300" simplePos="0" relativeHeight="251665408" behindDoc="1" locked="0" layoutInCell="1" allowOverlap="1" wp14:anchorId="208EC1E4" wp14:editId="54732FC2">
+                      <wp:simplePos x="0" y="0"/>
+                      <wp:positionH relativeFrom="margin">
+                        <wp:posOffset>41275</wp:posOffset>
+                      </wp:positionH>
+                      <wp:positionV relativeFrom="page">
+                        <wp:posOffset>80645</wp:posOffset>
+                      </wp:positionV>
+                      <wp:extent cx="457200" cy="0"/>
+                      <wp:effectExtent l="38100" t="76200" r="38100" b="133350"/>
+                      <wp:wrapThrough wrapText="bothSides">
+                        <wp:wrapPolygon edited="0">
+                          <wp:start x="16200" y="-1"/>
+                          <wp:lineTo x="-1800" y="-1"/>
+                          <wp:lineTo x="15300" y="-1"/>
+                          <wp:lineTo x="21600" y="-1"/>
+                          <wp:lineTo x="22500" y="-1"/>
+                          <wp:lineTo x="20700" y="-1"/>
+                          <wp:lineTo x="19800" y="-1"/>
+                          <wp:lineTo x="16200" y="-1"/>
+                        </wp:wrapPolygon>
+                      </wp:wrapThrough>
+                      <wp:docPr id="5" name="Straight Arrow Connector 5"/>
+                      <wp:cNvGraphicFramePr/>
+                      <a:graphic xmlns:a="http://schemas.openxmlformats.org/drawingml/2006/main">
+                        <a:graphicData uri="http://schemas.microsoft.com/office/word/2010/wordprocessingShape">
+                          <wps:wsp>
+                            <wps:cNvCnPr/>
+                            <wps:spPr>
+                              <a:xfrm>
+                                <a:off x="0" y="0"/>
+                                <a:ext cx="457200" cy="0"/>
+                              </a:xfrm>
+                              <a:prstGeom prst="straightConnector1">
+                                <a:avLst/>
+                              </a:prstGeom>
+                              <a:ln>
+                                <a:tailEnd type="triangle"/>
+                              </a:ln>
+                            </wps:spPr>
+                            <wps:style>
+                              <a:lnRef idx="2">
+                                <a:schemeClr val="dk1"/>
+                              </a:lnRef>
+                              <a:fillRef idx="0">
+                                <a:schemeClr val="dk1"/>
+                              </a:fillRef>
+                              <a:effectRef idx="1">
+                                <a:schemeClr val="dk1"/>
+                              </a:effectRef>
+                              <a:fontRef idx="minor">
+                                <a:schemeClr val="tx1"/>
+                              </a:fontRef>
+                            </wps:style>
+                            <wps:bodyPr/>
+                          </wps:wsp>
+                        </a:graphicData>
+                      </a:graphic>
+                      <wp14:sizeRelH relativeFrom="margin">
+                        <wp14:pctWidth>0</wp14:pctWidth>
+                      </wp14:sizeRelH>
+                      <wp14:sizeRelV relativeFrom="margin">
+                        <wp14:pctHeight>0</wp14:pctHeight>
+                      </wp14:sizeRelV>
+                    </wp:anchor>
+                  </w:drawing>
+                </mc:Choice>
+                <mc:Fallback>
+                  <w:pict>
+                    <v:shape w14:anchorId="044FD8F9" id="Straight Arrow Connector 5" o:spid="_x0000_s1026" type="#_x0000_t32" style="position:absolute;margin-left:3.25pt;margin-top:6.35pt;width:36pt;height:0;z-index:-251651072;visibility:visible;mso-wrap-style:square;mso-width-percent:0;mso-height-percent:0;mso-wrap-distance-left:9pt;mso-wrap-distance-top:0;mso-wrap-distance-right:9pt;mso-wrap-distance-bottom:0;mso-position-horizontal:absolute;mso-position-horizontal-relative:margin;mso-position-vertical:absolute;mso-position-vertical-relative:page;mso-width-percent:0;mso-height-percent:0;mso-width-relative:margin;mso-height-relative:margin" o:gfxdata="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" strokecolor="black [3200]" strokeweight="2pt">
+                      <v:stroke endarrow="block"/>
+                      <v:shadow on="t" color="black" opacity="24903f" origin=",.5" offset="0,.55556mm"/>
+                      <w10:wrap type="through" anchorx="margin" anchory="page"/>
+                    </v:shape>
+                  </w:pict>
+                </mc:Fallback>
+              </mc:AlternateContent>
+            </w:r>
+          </w:p>
+        </w:tc>
+        <w:tc>
+          <w:tcPr>
+            <w:tcW w:w="4315" w:type="dxa"/>
+            <w:gridSpan w:val="2"/>
+          </w:tcPr>
+          <w:p>
+            <w:pPr>
+              <w:pStyle w:val="ListParagraph"/>
+              <w:ind w:left="0"/>
+              <w:rPr>
+                <w:sz w:val="24"/>
+                <w:szCs w:val="24"/>
+              </w:rPr>
+            </w:pPr>
+            <w:r>
+              <w:rPr>
+                <w:sz w:val="24"/>
+                <w:szCs w:val="24"/>
+              </w:rPr>
+              <w:t>User</w:t>
+            </w:r>
+            <w:r>
+              <w:rPr>
+                <w:sz w:val="24"/>
+                <w:szCs w:val="24"/>
+              </w:rPr>
+              <w:t xml:space="preserve"> (a) submits invalid Month’s Supply</w:t>
+            </w:r>
+          </w:p>
+        </w:tc>
+      </w:tr>
+      <w:tr>
+        <w:tc>
+          <w:tcPr>
+            <w:tcW w:w="4315" w:type="dxa"/>
+          </w:tcPr>
+          <w:p>
+            <w:pPr>
+              <w:pStyle w:val="ListParagraph"/>
+              <w:ind w:left="0"/>
+              <w:rPr>
+                <w:b/>
+                <w:bCs/>
+                <w:sz w:val="24"/>
+                <w:szCs w:val="24"/>
+              </w:rPr>
+            </w:pPr>
+            <w:r>
+              <w:rPr>
+                <w:noProof/>
+                <w:sz w:val="24"/>
+                <w:szCs w:val="24"/>
+              </w:rPr>
+              <mc:AlternateContent>
+                <mc:Choice Requires="wps">
+                  <w:drawing>
+                    <wp:anchor distT="0" distB="0" distL="114300" distR="114300" simplePos="0" relativeHeight="251667456" behindDoc="1" locked="0" layoutInCell="1" allowOverlap="1" wp14:anchorId="7F03C1E6" wp14:editId="38F09180">
+                      <wp:simplePos x="0" y="0"/>
+                      <wp:positionH relativeFrom="margin">
+                        <wp:posOffset>50800</wp:posOffset>
+                      </wp:positionH>
+                      <wp:positionV relativeFrom="page">
+                        <wp:posOffset>85725</wp:posOffset>
+                      </wp:positionV>
+                      <wp:extent cx="457200" cy="0"/>
+                      <wp:effectExtent l="57150" t="76200" r="0" b="133350"/>
+                      <wp:wrapThrough wrapText="bothSides">
+                        <wp:wrapPolygon edited="0">
+                          <wp:start x="1800" y="-1"/>
+                          <wp:lineTo x="-2700" y="-1"/>
+                          <wp:lineTo x="0" y="-1"/>
+                          <wp:lineTo x="6300" y="-1"/>
+                          <wp:lineTo x="17100" y="-1"/>
+                          <wp:lineTo x="17100" y="-1"/>
+                          <wp:lineTo x="5400" y="-1"/>
+                          <wp:lineTo x="1800" y="-1"/>
+                        </wp:wrapPolygon>
+                      </wp:wrapThrough>
+                      <wp:docPr id="6" name="Straight Arrow Connector 6"/>
+                      <wp:cNvGraphicFramePr/>
+                      <a:graphic xmlns:a="http://schemas.openxmlformats.org/drawingml/2006/main">
+                        <a:graphicData uri="http://schemas.microsoft.com/office/word/2010/wordprocessingShape">
+                          <wps:wsp>
+                            <wps:cNvCnPr/>
+                            <wps:spPr>
+                              <a:xfrm flipH="1">
+                                <a:off x="0" y="0"/>
+                                <a:ext cx="457200" cy="0"/>
+                              </a:xfrm>
+                              <a:prstGeom prst="straightConnector1">
+                                <a:avLst/>
+                              </a:prstGeom>
+                              <a:ln>
+                                <a:tailEnd type="triangle"/>
+                              </a:ln>
+                            </wps:spPr>
+                            <wps:style>
+                              <a:lnRef idx="2">
+                                <a:schemeClr val="dk1"/>
+                              </a:lnRef>
+                              <a:fillRef idx="0">
+                                <a:schemeClr val="dk1"/>
+                              </a:fillRef>
+                              <a:effectRef idx="1">
+                                <a:schemeClr val="dk1"/>
+                              </a:effectRef>
+                              <a:fontRef idx="minor">
+                                <a:schemeClr val="tx1"/>
+                              </a:fontRef>
+                            </wps:style>
+                            <wps:bodyPr/>
+                          </wps:wsp>
+                        </a:graphicData>
+                      </a:graphic>
+                      <wp14:sizeRelH relativeFrom="margin">
+                        <wp14:pctWidth>0</wp14:pctWidth>
+                      </wp14:sizeRelH>
+                      <wp14:sizeRelV relativeFrom="margin">
+                        <wp14:pctHeight>0</wp14:pctHeight>
+                      </wp14:sizeRelV>
+                    </wp:anchor>
+                  </w:drawing>
+                </mc:Choice>
+                <mc:Fallback>
+                  <w:pict>
+                    <v:shape w14:anchorId="3EB8A251" id="Straight Arrow Connector 6" o:spid="_x0000_s1026" type="#_x0000_t32" style="position:absolute;margin-left:4pt;margin-top:6.75pt;width:36pt;height:0;flip:x;z-index:-251649024;visibility:visible;mso-wrap-style:square;mso-width-percent:0;mso-height-percent:0;mso-wrap-distance-left:9pt;mso-wrap-distance-top:0;mso-wrap-distance-right:9pt;mso-wrap-distance-bottom:0;mso-position-horizontal:absolute;mso-position-horizontal-relative:margin;mso-position-vertical:absolute;mso-position-vertical-relative:page;mso-width-percent:0;mso-height-percent:0;mso-width-relative:margin;mso-height-relative:margin" o:gfxdata="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" strokecolor="black [3200]" strokeweight="2pt">
+                      <v:stroke endarrow="block"/>
+                      <v:shadow on="t" color="black" opacity="24903f" origin=",.5" offset="0,.55556mm"/>
+                      <w10:wrap type="through" anchorx="margin" anchory="page"/>
+                    </v:shape>
+                  </w:pict>
+                </mc:Fallback>
+              </mc:AlternateContent>
+            </w:r>
+          </w:p>
+        </w:tc>
+        <w:tc>
+          <w:tcPr>
+            <w:tcW w:w="4315" w:type="dxa"/>
+            <w:gridSpan w:val="2"/>
+          </w:tcPr>
+          <w:p>
+            <w:pPr>
+              <w:pStyle w:val="ListParagraph"/>
+              <w:ind w:left="0"/>
+              <w:rPr>
+                <w:sz w:val="24"/>
+                <w:szCs w:val="24"/>
+              </w:rPr>
+            </w:pPr>
+            <w:r>
+              <w:rPr>
+                <w:sz w:val="24"/>
+                <w:szCs w:val="24"/>
+              </w:rPr>
+              <w:t>Syste</w:t>
+            </w:r>
+            <w:r>
+              <w:rPr>
+                <w:sz w:val="24"/>
+                <w:szCs w:val="24"/>
+              </w:rPr>
+              <w:t>m prompts user for valid Month’s supply</w:t>
+            </w:r>
+          </w:p>
+        </w:tc>
+      </w:tr>
+      <w:tr>
+        <w:tc>
+          <w:tcPr>
+            <w:tcW w:w="4315" w:type="dxa"/>
+          </w:tcPr>
+          <w:p>
+            <w:pPr>
+              <w:pStyle w:val="ListParagraph"/>
+              <w:ind w:left="0"/>
+              <w:rPr>
+                <w:noProof/>
+                <w:sz w:val="24"/>
+                <w:szCs w:val="24"/>
+              </w:rPr>
+            </w:pPr>
+            <w:r>
+              <w:rPr>
+                <w:noProof/>
+                <w:sz w:val="24"/>
+                <w:szCs w:val="24"/>
+              </w:rPr>
+              <w:drawing>
+                <wp:inline distT="0" distB="0" distL="0" distR="0" wp14:anchorId="4385EB73" wp14:editId="298A7ECC">
+                  <wp:extent cx="621665" cy="237490"/>
+                  <wp:effectExtent l="0" t="0" r="0" b="0"/>
+                  <wp:docPr id="7" name="Picture 7"/>
+                  <wp:cNvGraphicFramePr>
+                    <a:graphicFrameLocks xmlns:a="http://schemas.openxmlformats.org/drawingml/2006/main" noChangeAspect="1"/>
+                  </wp:cNvGraphicFramePr>
+                  <a:graphic xmlns:a="http://schemas.openxmlformats.org/drawingml/2006/main">
+                    <a:graphicData uri="http://schemas.openxmlformats.org/drawingml/2006/picture">
+                      <pic:pic xmlns:pic="http://schemas.openxmlformats.org/drawingml/2006/picture">
+                        <pic:nvPicPr>
+                          <pic:cNvPr id="0" name="Picture 5"/>
+                          <pic:cNvPicPr>
+                            <a:picLocks noChangeAspect="1" noChangeArrowheads="1"/>
+                          </pic:cNvPicPr>
+                        </pic:nvPicPr>
+                        <pic:blipFill>
+                          <a:blip r:embed="rId8">
+                            <a:extLst>
+                              <a:ext uri="{28A0092B-C50C-407E-A947-70E740481C1C}">
+                                <a14:useLocalDpi xmlns:a14="http://schemas.microsoft.com/office/drawing/2010/main" val="0"/>
+                              </a:ext>
+                            </a:extLst>
+                          </a:blip>
+                          <a:srcRect/>
+                          <a:stretch>
+                            <a:fillRect/>
+                          </a:stretch>
+                        </pic:blipFill>
+                        <pic:spPr bwMode="auto">
+                          <a:xfrm>
+                            <a:off x="0" y="0"/>
+                            <a:ext cx="621665" cy="237490"/>
+                          </a:xfrm>
+                          <a:prstGeom prst="rect">
+                            <a:avLst/>
+                          </a:prstGeom>
+                          <a:noFill/>
+                        </pic:spPr>
+                      </pic:pic>
+                    </a:graphicData>
+                  </a:graphic>
+                </wp:inline>
+              </w:drawing>
+            </w:r>
+          </w:p>
+        </w:tc>
+        <w:tc>
+          <w:tcPr>
+            <w:tcW w:w="4315" w:type="dxa"/>
+            <w:gridSpan w:val="2"/>
+          </w:tcPr>
+          <w:p>
+            <w:pPr>
+              <w:pStyle w:val="ListParagraph"/>
+              <w:ind w:left="0"/>
+              <w:rPr>
+                <w:sz w:val="24"/>
+                <w:szCs w:val="24"/>
+              </w:rPr>
+            </w:pPr>
+            <w:r>
+              <w:rPr>
+                <w:sz w:val="24"/>
+                <w:szCs w:val="24"/>
+              </w:rPr>
+              <w:t>User (a) enters valid Month’s supply</w:t>
+            </w:r>
+          </w:p>
+        </w:tc>
+      </w:tr>
+      <w:tr>
+        <w:tc>
+          <w:tcPr>
+            <w:tcW w:w="4315" w:type="dxa"/>
+          </w:tcPr>
+          <w:p>
+            <w:pPr>
+              <w:pStyle w:val="ListParagraph"/>
+              <w:ind w:left="0"/>
+              <w:rPr>
+                <w:noProof/>
+                <w:sz w:val="24"/>
+                <w:szCs w:val="24"/>
+              </w:rPr>
+            </w:pPr>
+            <w:r>
+              <w:rPr>
+                <w:noProof/>
+                <w:sz w:val="24"/>
+                <w:szCs w:val="24"/>
+              </w:rPr>
+              <mc:AlternateContent>
+                <mc:Choice Requires="wps">
+                  <w:drawing>
+                    <wp:anchor distT="0" distB="0" distL="114300" distR="114300" simplePos="0" relativeHeight="251669504" behindDoc="1" locked="0" layoutInCell="1" allowOverlap="1" wp14:anchorId="6CDE3360" wp14:editId="1E2472D2">
+                      <wp:simplePos x="0" y="0"/>
+                      <wp:positionH relativeFrom="margin">
+                        <wp:posOffset>60325</wp:posOffset>
+                      </wp:positionH>
+                      <wp:positionV relativeFrom="page">
+                        <wp:posOffset>85090</wp:posOffset>
+                      </wp:positionV>
+                      <wp:extent cx="457200" cy="0"/>
+                      <wp:effectExtent l="57150" t="76200" r="0" b="133350"/>
+                      <wp:wrapThrough wrapText="bothSides">
+                        <wp:wrapPolygon edited="0">
+                          <wp:start x="1800" y="-1"/>
+                          <wp:lineTo x="-2700" y="-1"/>
+                          <wp:lineTo x="0" y="-1"/>
+                          <wp:lineTo x="6300" y="-1"/>
+                          <wp:lineTo x="17100" y="-1"/>
+                          <wp:lineTo x="17100" y="-1"/>
+                          <wp:lineTo x="5400" y="-1"/>
+                          <wp:lineTo x="1800" y="-1"/>
+                        </wp:wrapPolygon>
+                      </wp:wrapThrough>
+                      <wp:docPr id="9" name="Straight Arrow Connector 9"/>
+                      <wp:cNvGraphicFramePr/>
+                      <a:graphic xmlns:a="http://schemas.openxmlformats.org/drawingml/2006/main">
+                        <a:graphicData uri="http://schemas.microsoft.com/office/word/2010/wordprocessingShape">
+                          <wps:wsp>
+                            <wps:cNvCnPr/>
+                            <wps:spPr>
+                              <a:xfrm flipH="1">
+                                <a:off x="0" y="0"/>
+                                <a:ext cx="457200" cy="0"/>
+                              </a:xfrm>
+                              <a:prstGeom prst="straightConnector1">
+                                <a:avLst/>
+                              </a:prstGeom>
+                              <a:noFill/>
+                              <a:ln w="25400" cap="flat" cmpd="sng" algn="ctr">
+                                <a:solidFill>
+                                  <a:sysClr val="windowText" lastClr="000000"/>
+                                </a:solidFill>
+                                <a:prstDash val="solid"/>
+                                <a:tailEnd type="triangle"/>
+                              </a:ln>
+                              <a:effectLst>
+                                <a:outerShdw blurRad="40000" dist="20000" dir="5400000" rotWithShape="0">
+                                  <a:srgbClr val="000000">
+                                    <a:alpha val="38000"/>
+                                  </a:srgbClr>
+                                </a:outerShdw>
+                              </a:effectLst>
+                            </wps:spPr>
+                            <wps:bodyPr/>
+                          </wps:wsp>
+                        </a:graphicData>
+                      </a:graphic>
+                      <wp14:sizeRelH relativeFrom="margin">
+                        <wp14:pctWidth>0</wp14:pctWidth>
+                      </wp14:sizeRelH>
+                      <wp14:sizeRelV relativeFrom="margin">
+                        <wp14:pctHeight>0</wp14:pctHeight>
+                      </wp14:sizeRelV>
+                    </wp:anchor>
+                  </w:drawing>
+                </mc:Choice>
+                <mc:Fallback>
+                  <w:pict>
+                    <v:shape w14:anchorId="217AF147" id="Straight Arrow Connector 9" o:spid="_x0000_s1026" type="#_x0000_t32" style="position:absolute;margin-left:4.75pt;margin-top:6.7pt;width:36pt;height:0;flip:x;z-index:-251646976;visibility:visible;mso-wrap-style:square;mso-width-percent:0;mso-height-percent:0;mso-wrap-distance-left:9pt;mso-wrap-distance-top:0;mso-wrap-distance-right:9pt;mso-wrap-distance-bottom:0;mso-position-horizontal:absolute;mso-position-horizontal-relative:margin;mso-position-vertical:absolute;mso-position-vertical-relative:page;mso-width-percent:0;mso-height-percent:0;mso-width-relative:margin;mso-height-relative:margin" o:gfxdata="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" strokecolor="windowText" strokeweight="2pt">
+                      <v:stroke endarrow="block"/>
+                      <v:shadow on="t" color="black" opacity="24903f" origin=",.5" offset="0,.55556mm"/>
+                      <w10:wrap type="through" anchorx="margin" anchory="page"/>
+                    </v:shape>
+                  </w:pict>
+                </mc:Fallback>
+              </mc:AlternateContent>
+            </w:r>
+          </w:p>
+        </w:tc>
+        <w:tc>
+          <w:tcPr>
+            <w:tcW w:w="4315" w:type="dxa"/>
+            <w:gridSpan w:val="2"/>
+          </w:tcPr>
+          <w:p>
+            <w:pPr>
+              <w:pStyle w:val="ListParagraph"/>
+              <w:ind w:left="0"/>
+              <w:rPr>
+                <w:sz w:val="24"/>
+                <w:szCs w:val="24"/>
+              </w:rPr>
+            </w:pPr>
+            <w:r>
+              <w:rPr>
+                <w:sz w:val="24"/>
+                <w:szCs w:val="24"/>
+              </w:rPr>
+              <w:t>System verifies values and stores them in database</w:t>
+            </w:r>
           </w:p>
         </w:tc>
       </w:tr>
@@ -4420,8 +6190,1528 @@
         </w:rPr>
       </w:pPr>
     </w:p>
+    <w:tbl>
+      <w:tblPr>
+        <w:tblStyle w:val="TableGrid"/>
+        <w:tblW w:w="0" w:type="auto"/>
+        <w:tblInd w:w="720" w:type="dxa"/>
+        <w:tblLook w:val="04A0" w:firstRow="1" w:lastRow="0" w:firstColumn="1" w:lastColumn="0" w:noHBand="0" w:noVBand="1"/>
+      </w:tblPr>
+      <w:tblGrid>
+        <w:gridCol w:w="4315"/>
+        <w:gridCol w:w="15"/>
+        <w:gridCol w:w="4300"/>
+      </w:tblGrid>
+      <w:tr>
+        <w:tc>
+          <w:tcPr>
+            <w:tcW w:w="4330" w:type="dxa"/>
+            <w:gridSpan w:val="2"/>
+          </w:tcPr>
+          <w:p>
+            <w:pPr>
+              <w:pStyle w:val="ListParagraph"/>
+              <w:ind w:left="0"/>
+              <w:rPr>
+                <w:sz w:val="24"/>
+                <w:szCs w:val="24"/>
+              </w:rPr>
+            </w:pPr>
+            <w:r>
+              <w:rPr>
+                <w:sz w:val="24"/>
+                <w:szCs w:val="24"/>
+              </w:rPr>
+              <w:t>UC – 2</w:t>
+            </w:r>
+          </w:p>
+        </w:tc>
+        <w:tc>
+          <w:tcPr>
+            <w:tcW w:w="4300" w:type="dxa"/>
+          </w:tcPr>
+          <w:p>
+            <w:pPr>
+              <w:pStyle w:val="ListParagraph"/>
+              <w:ind w:left="0"/>
+              <w:rPr>
+                <w:sz w:val="24"/>
+                <w:szCs w:val="24"/>
+              </w:rPr>
+            </w:pPr>
+            <w:proofErr w:type="spellStart"/>
+            <w:r>
+              <w:rPr>
+                <w:sz w:val="24"/>
+                <w:szCs w:val="24"/>
+              </w:rPr>
+              <w:t>UserAdmin</w:t>
+            </w:r>
+            <w:proofErr w:type="spellEnd"/>
+          </w:p>
+        </w:tc>
+      </w:tr>
+      <w:tr>
+        <w:tc>
+          <w:tcPr>
+            <w:tcW w:w="4330" w:type="dxa"/>
+            <w:gridSpan w:val="2"/>
+          </w:tcPr>
+          <w:p>
+            <w:pPr>
+              <w:pStyle w:val="ListParagraph"/>
+              <w:ind w:left="0"/>
+              <w:rPr>
+                <w:sz w:val="24"/>
+                <w:szCs w:val="24"/>
+              </w:rPr>
+            </w:pPr>
+            <w:r>
+              <w:rPr>
+                <w:sz w:val="24"/>
+                <w:szCs w:val="24"/>
+              </w:rPr>
+              <w:t>Related requirements</w:t>
+            </w:r>
+          </w:p>
+        </w:tc>
+        <w:tc>
+          <w:tcPr>
+            <w:tcW w:w="4300" w:type="dxa"/>
+          </w:tcPr>
+          <w:p>
+            <w:pPr>
+              <w:pStyle w:val="ListParagraph"/>
+              <w:ind w:left="0"/>
+              <w:rPr>
+                <w:sz w:val="24"/>
+                <w:szCs w:val="24"/>
+              </w:rPr>
+            </w:pPr>
+          </w:p>
+        </w:tc>
+      </w:tr>
+      <w:tr>
+        <w:tc>
+          <w:tcPr>
+            <w:tcW w:w="4330" w:type="dxa"/>
+            <w:gridSpan w:val="2"/>
+          </w:tcPr>
+          <w:p>
+            <w:pPr>
+              <w:pStyle w:val="ListParagraph"/>
+              <w:ind w:left="0"/>
+              <w:rPr>
+                <w:sz w:val="24"/>
+                <w:szCs w:val="24"/>
+              </w:rPr>
+            </w:pPr>
+            <w:r>
+              <w:rPr>
+                <w:sz w:val="24"/>
+                <w:szCs w:val="24"/>
+              </w:rPr>
+              <w:t>Initiating actor</w:t>
+            </w:r>
+          </w:p>
+        </w:tc>
+        <w:tc>
+          <w:tcPr>
+            <w:tcW w:w="4300" w:type="dxa"/>
+          </w:tcPr>
+          <w:p>
+            <w:pPr>
+              <w:pStyle w:val="ListParagraph"/>
+              <w:ind w:left="0"/>
+              <w:rPr>
+                <w:sz w:val="24"/>
+                <w:szCs w:val="24"/>
+              </w:rPr>
+            </w:pPr>
+            <w:r>
+              <w:rPr>
+                <w:sz w:val="24"/>
+                <w:szCs w:val="24"/>
+              </w:rPr>
+              <w:t>Admin</w:t>
+            </w:r>
+          </w:p>
+        </w:tc>
+      </w:tr>
+      <w:tr>
+        <w:tc>
+          <w:tcPr>
+            <w:tcW w:w="4330" w:type="dxa"/>
+            <w:gridSpan w:val="2"/>
+          </w:tcPr>
+          <w:p>
+            <w:pPr>
+              <w:pStyle w:val="ListParagraph"/>
+              <w:ind w:left="0"/>
+              <w:rPr>
+                <w:sz w:val="24"/>
+                <w:szCs w:val="24"/>
+              </w:rPr>
+            </w:pPr>
+            <w:r>
+              <w:rPr>
+                <w:sz w:val="24"/>
+                <w:szCs w:val="24"/>
+              </w:rPr>
+              <w:t>Actor’s Goal</w:t>
+            </w:r>
+          </w:p>
+        </w:tc>
+        <w:tc>
+          <w:tcPr>
+            <w:tcW w:w="4300" w:type="dxa"/>
+          </w:tcPr>
+          <w:p>
+            <w:pPr>
+              <w:pStyle w:val="ListParagraph"/>
+              <w:ind w:left="0"/>
+              <w:rPr>
+                <w:sz w:val="24"/>
+                <w:szCs w:val="24"/>
+              </w:rPr>
+            </w:pPr>
+            <w:r>
+              <w:rPr>
+                <w:sz w:val="24"/>
+                <w:szCs w:val="24"/>
+              </w:rPr>
+              <w:t>Set up an authorized user account</w:t>
+            </w:r>
+          </w:p>
+        </w:tc>
+      </w:tr>
+      <w:tr>
+        <w:tc>
+          <w:tcPr>
+            <w:tcW w:w="4330" w:type="dxa"/>
+            <w:gridSpan w:val="2"/>
+          </w:tcPr>
+          <w:p>
+            <w:pPr>
+              <w:pStyle w:val="ListParagraph"/>
+              <w:ind w:left="0"/>
+              <w:rPr>
+                <w:sz w:val="24"/>
+                <w:szCs w:val="24"/>
+              </w:rPr>
+            </w:pPr>
+            <w:r>
+              <w:rPr>
+                <w:sz w:val="24"/>
+                <w:szCs w:val="24"/>
+              </w:rPr>
+              <w:t>Participating actor</w:t>
+            </w:r>
+          </w:p>
+        </w:tc>
+        <w:tc>
+          <w:tcPr>
+            <w:tcW w:w="4300" w:type="dxa"/>
+          </w:tcPr>
+          <w:p>
+            <w:pPr>
+              <w:pStyle w:val="ListParagraph"/>
+              <w:ind w:left="0"/>
+              <w:rPr>
+                <w:sz w:val="24"/>
+                <w:szCs w:val="24"/>
+              </w:rPr>
+            </w:pPr>
+            <w:r>
+              <w:rPr>
+                <w:sz w:val="24"/>
+                <w:szCs w:val="24"/>
+              </w:rPr>
+              <w:t>Database, User</w:t>
+            </w:r>
+          </w:p>
+        </w:tc>
+      </w:tr>
+      <w:tr>
+        <w:tc>
+          <w:tcPr>
+            <w:tcW w:w="4330" w:type="dxa"/>
+            <w:gridSpan w:val="2"/>
+          </w:tcPr>
+          <w:p>
+            <w:pPr>
+              <w:pStyle w:val="ListParagraph"/>
+              <w:ind w:left="0"/>
+              <w:rPr>
+                <w:sz w:val="24"/>
+                <w:szCs w:val="24"/>
+              </w:rPr>
+            </w:pPr>
+            <w:r>
+              <w:rPr>
+                <w:sz w:val="24"/>
+                <w:szCs w:val="24"/>
+              </w:rPr>
+              <w:t>Preconditions</w:t>
+            </w:r>
+          </w:p>
+        </w:tc>
+        <w:tc>
+          <w:tcPr>
+            <w:tcW w:w="4300" w:type="dxa"/>
+          </w:tcPr>
+          <w:p>
+            <w:pPr>
+              <w:pStyle w:val="ListParagraph"/>
+              <w:ind w:left="0"/>
+              <w:rPr>
+                <w:sz w:val="24"/>
+                <w:szCs w:val="24"/>
+              </w:rPr>
+            </w:pPr>
+          </w:p>
+        </w:tc>
+      </w:tr>
+      <w:tr>
+        <w:tc>
+          <w:tcPr>
+            <w:tcW w:w="4330" w:type="dxa"/>
+            <w:gridSpan w:val="2"/>
+          </w:tcPr>
+          <w:p>
+            <w:pPr>
+              <w:pStyle w:val="ListParagraph"/>
+              <w:ind w:left="0"/>
+              <w:rPr>
+                <w:sz w:val="24"/>
+                <w:szCs w:val="24"/>
+              </w:rPr>
+            </w:pPr>
+            <w:r>
+              <w:rPr>
+                <w:sz w:val="24"/>
+                <w:szCs w:val="24"/>
+              </w:rPr>
+              <w:t xml:space="preserve">Post </w:t>
+            </w:r>
+            <w:proofErr w:type="spellStart"/>
+            <w:r>
+              <w:rPr>
+                <w:sz w:val="24"/>
+                <w:szCs w:val="24"/>
+              </w:rPr>
+              <w:t>condidtions</w:t>
+            </w:r>
+            <w:proofErr w:type="spellEnd"/>
+          </w:p>
+        </w:tc>
+        <w:tc>
+          <w:tcPr>
+            <w:tcW w:w="4300" w:type="dxa"/>
+          </w:tcPr>
+          <w:p>
+            <w:pPr>
+              <w:pStyle w:val="ListParagraph"/>
+              <w:ind w:left="0"/>
+              <w:rPr>
+                <w:sz w:val="24"/>
+                <w:szCs w:val="24"/>
+              </w:rPr>
+            </w:pPr>
+            <w:r>
+              <w:rPr>
+                <w:sz w:val="24"/>
+                <w:szCs w:val="24"/>
+              </w:rPr>
+              <w:t>User account is active</w:t>
+            </w:r>
+          </w:p>
+        </w:tc>
+      </w:tr>
+      <w:tr>
+        <w:tc>
+          <w:tcPr>
+            <w:tcW w:w="8630" w:type="dxa"/>
+            <w:gridSpan w:val="3"/>
+          </w:tcPr>
+          <w:p>
+            <w:pPr>
+              <w:pStyle w:val="ListParagraph"/>
+              <w:ind w:left="0"/>
+              <w:rPr>
+                <w:b/>
+                <w:bCs/>
+                <w:sz w:val="24"/>
+                <w:szCs w:val="24"/>
+              </w:rPr>
+            </w:pPr>
+            <w:r>
+              <w:rPr>
+                <w:b/>
+                <w:bCs/>
+                <w:sz w:val="24"/>
+                <w:szCs w:val="24"/>
+              </w:rPr>
+              <w:t>Flow of events for main success scenario</w:t>
+            </w:r>
+          </w:p>
+        </w:tc>
+      </w:tr>
+      <w:tr>
+        <w:tc>
+          <w:tcPr>
+            <w:tcW w:w="4315" w:type="dxa"/>
+          </w:tcPr>
+          <w:p>
+            <w:pPr>
+              <w:pStyle w:val="ListParagraph"/>
+              <w:ind w:left="0"/>
+              <w:rPr>
+                <w:b/>
+                <w:bCs/>
+                <w:sz w:val="24"/>
+                <w:szCs w:val="24"/>
+              </w:rPr>
+            </w:pPr>
+            <w:r>
+              <w:rPr>
+                <w:noProof/>
+                <w:sz w:val="24"/>
+                <w:szCs w:val="24"/>
+              </w:rPr>
+              <mc:AlternateContent>
+                <mc:Choice Requires="wps">
+                  <w:drawing>
+                    <wp:anchor distT="0" distB="0" distL="114300" distR="114300" simplePos="0" relativeHeight="251671552" behindDoc="1" locked="0" layoutInCell="1" allowOverlap="1" wp14:anchorId="6F69ACD1" wp14:editId="18924D92">
+                      <wp:simplePos x="0" y="0"/>
+                      <wp:positionH relativeFrom="margin">
+                        <wp:posOffset>41275</wp:posOffset>
+                      </wp:positionH>
+                      <wp:positionV relativeFrom="page">
+                        <wp:posOffset>98425</wp:posOffset>
+                      </wp:positionV>
+                      <wp:extent cx="457200" cy="0"/>
+                      <wp:effectExtent l="38100" t="76200" r="38100" b="133350"/>
+                      <wp:wrapThrough wrapText="bothSides">
+                        <wp:wrapPolygon edited="0">
+                          <wp:start x="16200" y="-1"/>
+                          <wp:lineTo x="-1800" y="-1"/>
+                          <wp:lineTo x="15300" y="-1"/>
+                          <wp:lineTo x="21600" y="-1"/>
+                          <wp:lineTo x="22500" y="-1"/>
+                          <wp:lineTo x="20700" y="-1"/>
+                          <wp:lineTo x="19800" y="-1"/>
+                          <wp:lineTo x="16200" y="-1"/>
+                        </wp:wrapPolygon>
+                      </wp:wrapThrough>
+                      <wp:docPr id="10" name="Straight Arrow Connector 10"/>
+                      <wp:cNvGraphicFramePr/>
+                      <a:graphic xmlns:a="http://schemas.openxmlformats.org/drawingml/2006/main">
+                        <a:graphicData uri="http://schemas.microsoft.com/office/word/2010/wordprocessingShape">
+                          <wps:wsp>
+                            <wps:cNvCnPr/>
+                            <wps:spPr>
+                              <a:xfrm>
+                                <a:off x="0" y="0"/>
+                                <a:ext cx="457200" cy="0"/>
+                              </a:xfrm>
+                              <a:prstGeom prst="straightConnector1">
+                                <a:avLst/>
+                              </a:prstGeom>
+                              <a:ln>
+                                <a:tailEnd type="triangle"/>
+                              </a:ln>
+                            </wps:spPr>
+                            <wps:style>
+                              <a:lnRef idx="2">
+                                <a:schemeClr val="dk1"/>
+                              </a:lnRef>
+                              <a:fillRef idx="0">
+                                <a:schemeClr val="dk1"/>
+                              </a:fillRef>
+                              <a:effectRef idx="1">
+                                <a:schemeClr val="dk1"/>
+                              </a:effectRef>
+                              <a:fontRef idx="minor">
+                                <a:schemeClr val="tx1"/>
+                              </a:fontRef>
+                            </wps:style>
+                            <wps:bodyPr/>
+                          </wps:wsp>
+                        </a:graphicData>
+                      </a:graphic>
+                      <wp14:sizeRelH relativeFrom="margin">
+                        <wp14:pctWidth>0</wp14:pctWidth>
+                      </wp14:sizeRelH>
+                      <wp14:sizeRelV relativeFrom="margin">
+                        <wp14:pctHeight>0</wp14:pctHeight>
+                      </wp14:sizeRelV>
+                    </wp:anchor>
+                  </w:drawing>
+                </mc:Choice>
+                <mc:Fallback>
+                  <w:pict>
+                    <v:shape w14:anchorId="0C075091" id="Straight Arrow Connector 10" o:spid="_x0000_s1026" type="#_x0000_t32" style="position:absolute;margin-left:3.25pt;margin-top:7.75pt;width:36pt;height:0;z-index:-251644928;visibility:visible;mso-wrap-style:square;mso-width-percent:0;mso-height-percent:0;mso-wrap-distance-left:9pt;mso-wrap-distance-top:0;mso-wrap-distance-right:9pt;mso-wrap-distance-bottom:0;mso-position-horizontal:absolute;mso-position-horizontal-relative:margin;mso-position-vertical:absolute;mso-position-vertical-relative:page;mso-width-percent:0;mso-height-percent:0;mso-width-relative:margin;mso-height-relative:margin" o:gfxdata="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" strokecolor="black [3200]" strokeweight="2pt">
+                      <v:stroke endarrow="block"/>
+                      <v:shadow on="t" color="black" opacity="24903f" origin=",.5" offset="0,.55556mm"/>
+                      <w10:wrap type="through" anchorx="margin" anchory="page"/>
+                    </v:shape>
+                  </w:pict>
+                </mc:Fallback>
+              </mc:AlternateContent>
+            </w:r>
+          </w:p>
+        </w:tc>
+        <w:tc>
+          <w:tcPr>
+            <w:tcW w:w="4315" w:type="dxa"/>
+            <w:gridSpan w:val="2"/>
+          </w:tcPr>
+          <w:p>
+            <w:pPr>
+              <w:pStyle w:val="ListParagraph"/>
+              <w:ind w:left="0"/>
+              <w:rPr>
+                <w:sz w:val="24"/>
+                <w:szCs w:val="24"/>
+              </w:rPr>
+            </w:pPr>
+            <w:r>
+              <w:rPr>
+                <w:sz w:val="24"/>
+                <w:szCs w:val="24"/>
+              </w:rPr>
+              <w:t>Admin</w:t>
+            </w:r>
+            <w:r>
+              <w:rPr>
+                <w:sz w:val="24"/>
+                <w:szCs w:val="24"/>
+              </w:rPr>
+              <w:t xml:space="preserve"> user clicks “Admin” icon on home page</w:t>
+            </w:r>
+          </w:p>
+        </w:tc>
+      </w:tr>
+      <w:tr>
+        <w:tc>
+          <w:tcPr>
+            <w:tcW w:w="4315" w:type="dxa"/>
+          </w:tcPr>
+          <w:p>
+            <w:pPr>
+              <w:pStyle w:val="ListParagraph"/>
+              <w:ind w:left="0"/>
+              <w:rPr>
+                <w:b/>
+                <w:bCs/>
+                <w:sz w:val="24"/>
+                <w:szCs w:val="24"/>
+              </w:rPr>
+            </w:pPr>
+            <w:r>
+              <w:rPr>
+                <w:noProof/>
+                <w:sz w:val="24"/>
+                <w:szCs w:val="24"/>
+              </w:rPr>
+              <mc:AlternateContent>
+                <mc:Choice Requires="wps">
+                  <w:drawing>
+                    <wp:anchor distT="0" distB="0" distL="114300" distR="114300" simplePos="0" relativeHeight="251673600" behindDoc="1" locked="0" layoutInCell="1" allowOverlap="1" wp14:anchorId="5D5E2FF1" wp14:editId="5FC506E6">
+                      <wp:simplePos x="0" y="0"/>
+                      <wp:positionH relativeFrom="margin">
+                        <wp:posOffset>41275</wp:posOffset>
+                      </wp:positionH>
+                      <wp:positionV relativeFrom="page">
+                        <wp:posOffset>76200</wp:posOffset>
+                      </wp:positionV>
+                      <wp:extent cx="457200" cy="0"/>
+                      <wp:effectExtent l="38100" t="76200" r="38100" b="133350"/>
+                      <wp:wrapThrough wrapText="bothSides">
+                        <wp:wrapPolygon edited="0">
+                          <wp:start x="16200" y="-1"/>
+                          <wp:lineTo x="-1800" y="-1"/>
+                          <wp:lineTo x="15300" y="-1"/>
+                          <wp:lineTo x="21600" y="-1"/>
+                          <wp:lineTo x="22500" y="-1"/>
+                          <wp:lineTo x="20700" y="-1"/>
+                          <wp:lineTo x="19800" y="-1"/>
+                          <wp:lineTo x="16200" y="-1"/>
+                        </wp:wrapPolygon>
+                      </wp:wrapThrough>
+                      <wp:docPr id="11" name="Straight Arrow Connector 11"/>
+                      <wp:cNvGraphicFramePr/>
+                      <a:graphic xmlns:a="http://schemas.openxmlformats.org/drawingml/2006/main">
+                        <a:graphicData uri="http://schemas.microsoft.com/office/word/2010/wordprocessingShape">
+                          <wps:wsp>
+                            <wps:cNvCnPr/>
+                            <wps:spPr>
+                              <a:xfrm>
+                                <a:off x="0" y="0"/>
+                                <a:ext cx="457200" cy="0"/>
+                              </a:xfrm>
+                              <a:prstGeom prst="straightConnector1">
+                                <a:avLst/>
+                              </a:prstGeom>
+                              <a:ln>
+                                <a:tailEnd type="triangle"/>
+                              </a:ln>
+                            </wps:spPr>
+                            <wps:style>
+                              <a:lnRef idx="2">
+                                <a:schemeClr val="dk1"/>
+                              </a:lnRef>
+                              <a:fillRef idx="0">
+                                <a:schemeClr val="dk1"/>
+                              </a:fillRef>
+                              <a:effectRef idx="1">
+                                <a:schemeClr val="dk1"/>
+                              </a:effectRef>
+                              <a:fontRef idx="minor">
+                                <a:schemeClr val="tx1"/>
+                              </a:fontRef>
+                            </wps:style>
+                            <wps:bodyPr/>
+                          </wps:wsp>
+                        </a:graphicData>
+                      </a:graphic>
+                      <wp14:sizeRelH relativeFrom="margin">
+                        <wp14:pctWidth>0</wp14:pctWidth>
+                      </wp14:sizeRelH>
+                      <wp14:sizeRelV relativeFrom="margin">
+                        <wp14:pctHeight>0</wp14:pctHeight>
+                      </wp14:sizeRelV>
+                    </wp:anchor>
+                  </w:drawing>
+                </mc:Choice>
+                <mc:Fallback>
+                  <w:pict>
+                    <v:shape w14:anchorId="7677C1B1" id="Straight Arrow Connector 11" o:spid="_x0000_s1026" type="#_x0000_t32" style="position:absolute;margin-left:3.25pt;margin-top:6pt;width:36pt;height:0;z-index:-251642880;visibility:visible;mso-wrap-style:square;mso-width-percent:0;mso-height-percent:0;mso-wrap-distance-left:9pt;mso-wrap-distance-top:0;mso-wrap-distance-right:9pt;mso-wrap-distance-bottom:0;mso-position-horizontal:absolute;mso-position-horizontal-relative:margin;mso-position-vertical:absolute;mso-position-vertical-relative:page;mso-width-percent:0;mso-height-percent:0;mso-width-relative:margin;mso-height-relative:margin" o:gfxdata="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" strokecolor="black [3200]" strokeweight="2pt">
+                      <v:stroke endarrow="block"/>
+                      <v:shadow on="t" color="black" opacity="24903f" origin=",.5" offset="0,.55556mm"/>
+                      <w10:wrap type="through" anchorx="margin" anchory="page"/>
+                    </v:shape>
+                  </w:pict>
+                </mc:Fallback>
+              </mc:AlternateContent>
+            </w:r>
+          </w:p>
+        </w:tc>
+        <w:tc>
+          <w:tcPr>
+            <w:tcW w:w="4315" w:type="dxa"/>
+            <w:gridSpan w:val="2"/>
+          </w:tcPr>
+          <w:p>
+            <w:pPr>
+              <w:pStyle w:val="ListParagraph"/>
+              <w:ind w:left="0"/>
+              <w:rPr>
+                <w:sz w:val="24"/>
+                <w:szCs w:val="24"/>
+              </w:rPr>
+            </w:pPr>
+            <w:r>
+              <w:rPr>
+                <w:sz w:val="24"/>
+                <w:szCs w:val="24"/>
+              </w:rPr>
+              <w:t>Admin</w:t>
+            </w:r>
+            <w:r>
+              <w:rPr>
+                <w:sz w:val="24"/>
+                <w:szCs w:val="24"/>
+              </w:rPr>
+              <w:t xml:space="preserve"> user submits required information</w:t>
+            </w:r>
+          </w:p>
+        </w:tc>
+      </w:tr>
+      <w:tr>
+        <w:tc>
+          <w:tcPr>
+            <w:tcW w:w="4315" w:type="dxa"/>
+          </w:tcPr>
+          <w:p>
+            <w:pPr>
+              <w:pStyle w:val="ListParagraph"/>
+              <w:ind w:left="0"/>
+              <w:rPr>
+                <w:noProof/>
+                <w:sz w:val="24"/>
+                <w:szCs w:val="24"/>
+              </w:rPr>
+            </w:pPr>
+            <w:r>
+              <w:rPr>
+                <w:noProof/>
+                <w:sz w:val="24"/>
+                <w:szCs w:val="24"/>
+              </w:rPr>
+              <mc:AlternateContent>
+                <mc:Choice Requires="wps">
+                  <w:drawing>
+                    <wp:anchor distT="0" distB="0" distL="114300" distR="114300" simplePos="0" relativeHeight="251675648" behindDoc="1" locked="0" layoutInCell="1" allowOverlap="1" wp14:anchorId="79AA19CE" wp14:editId="522B6DCA">
+                      <wp:simplePos x="0" y="0"/>
+                      <wp:positionH relativeFrom="margin">
+                        <wp:posOffset>3175</wp:posOffset>
+                      </wp:positionH>
+                      <wp:positionV relativeFrom="page">
+                        <wp:posOffset>89535</wp:posOffset>
+                      </wp:positionV>
+                      <wp:extent cx="457200" cy="0"/>
+                      <wp:effectExtent l="57150" t="76200" r="0" b="133350"/>
+                      <wp:wrapThrough wrapText="bothSides">
+                        <wp:wrapPolygon edited="0">
+                          <wp:start x="1800" y="-1"/>
+                          <wp:lineTo x="-2700" y="-1"/>
+                          <wp:lineTo x="0" y="-1"/>
+                          <wp:lineTo x="6300" y="-1"/>
+                          <wp:lineTo x="17100" y="-1"/>
+                          <wp:lineTo x="17100" y="-1"/>
+                          <wp:lineTo x="5400" y="-1"/>
+                          <wp:lineTo x="1800" y="-1"/>
+                        </wp:wrapPolygon>
+                      </wp:wrapThrough>
+                      <wp:docPr id="12" name="Straight Arrow Connector 12"/>
+                      <wp:cNvGraphicFramePr/>
+                      <a:graphic xmlns:a="http://schemas.openxmlformats.org/drawingml/2006/main">
+                        <a:graphicData uri="http://schemas.microsoft.com/office/word/2010/wordprocessingShape">
+                          <wps:wsp>
+                            <wps:cNvCnPr/>
+                            <wps:spPr>
+                              <a:xfrm flipH="1">
+                                <a:off x="0" y="0"/>
+                                <a:ext cx="457200" cy="0"/>
+                              </a:xfrm>
+                              <a:prstGeom prst="straightConnector1">
+                                <a:avLst/>
+                              </a:prstGeom>
+                              <a:ln>
+                                <a:tailEnd type="triangle"/>
+                              </a:ln>
+                            </wps:spPr>
+                            <wps:style>
+                              <a:lnRef idx="2">
+                                <a:schemeClr val="dk1"/>
+                              </a:lnRef>
+                              <a:fillRef idx="0">
+                                <a:schemeClr val="dk1"/>
+                              </a:fillRef>
+                              <a:effectRef idx="1">
+                                <a:schemeClr val="dk1"/>
+                              </a:effectRef>
+                              <a:fontRef idx="minor">
+                                <a:schemeClr val="tx1"/>
+                              </a:fontRef>
+                            </wps:style>
+                            <wps:bodyPr/>
+                          </wps:wsp>
+                        </a:graphicData>
+                      </a:graphic>
+                      <wp14:sizeRelH relativeFrom="margin">
+                        <wp14:pctWidth>0</wp14:pctWidth>
+                      </wp14:sizeRelH>
+                      <wp14:sizeRelV relativeFrom="margin">
+                        <wp14:pctHeight>0</wp14:pctHeight>
+                      </wp14:sizeRelV>
+                    </wp:anchor>
+                  </w:drawing>
+                </mc:Choice>
+                <mc:Fallback>
+                  <w:pict>
+                    <v:shape w14:anchorId="02F64B15" id="Straight Arrow Connector 12" o:spid="_x0000_s1026" type="#_x0000_t32" style="position:absolute;margin-left:.25pt;margin-top:7.05pt;width:36pt;height:0;flip:x;z-index:-251640832;visibility:visible;mso-wrap-style:square;mso-width-percent:0;mso-height-percent:0;mso-wrap-distance-left:9pt;mso-wrap-distance-top:0;mso-wrap-distance-right:9pt;mso-wrap-distance-bottom:0;mso-position-horizontal:absolute;mso-position-horizontal-relative:margin;mso-position-vertical:absolute;mso-position-vertical-relative:page;mso-width-percent:0;mso-height-percent:0;mso-width-relative:margin;mso-height-relative:margin" o:gfxdata="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" strokecolor="black [3200]" strokeweight="2pt">
+                      <v:stroke endarrow="block"/>
+                      <v:shadow on="t" color="black" opacity="24903f" origin=",.5" offset="0,.55556mm"/>
+                      <w10:wrap type="through" anchorx="margin" anchory="page"/>
+                    </v:shape>
+                  </w:pict>
+                </mc:Fallback>
+              </mc:AlternateContent>
+            </w:r>
+          </w:p>
+        </w:tc>
+        <w:tc>
+          <w:tcPr>
+            <w:tcW w:w="4315" w:type="dxa"/>
+            <w:gridSpan w:val="2"/>
+          </w:tcPr>
+          <w:p>
+            <w:pPr>
+              <w:pStyle w:val="ListParagraph"/>
+              <w:ind w:left="0"/>
+              <w:rPr>
+                <w:sz w:val="24"/>
+                <w:szCs w:val="24"/>
+              </w:rPr>
+            </w:pPr>
+            <w:r>
+              <w:rPr>
+                <w:sz w:val="24"/>
+                <w:szCs w:val="24"/>
+              </w:rPr>
+              <w:t>System stores user in database and shows “Success” to Admin user</w:t>
+            </w:r>
+          </w:p>
+        </w:tc>
+      </w:tr>
+      <w:tr>
+        <w:tc>
+          <w:tcPr>
+            <w:tcW w:w="8630" w:type="dxa"/>
+            <w:gridSpan w:val="3"/>
+          </w:tcPr>
+          <w:p>
+            <w:pPr>
+              <w:pStyle w:val="ListParagraph"/>
+              <w:ind w:left="0"/>
+              <w:rPr>
+                <w:sz w:val="24"/>
+                <w:szCs w:val="24"/>
+              </w:rPr>
+            </w:pPr>
+            <w:r>
+              <w:rPr>
+                <w:b/>
+                <w:bCs/>
+                <w:noProof/>
+                <w:sz w:val="24"/>
+                <w:szCs w:val="24"/>
+              </w:rPr>
+              <w:t>Flow of events for alternate scenario</w:t>
+            </w:r>
+          </w:p>
+        </w:tc>
+      </w:tr>
+      <w:tr>
+        <w:tc>
+          <w:tcPr>
+            <w:tcW w:w="4315" w:type="dxa"/>
+          </w:tcPr>
+          <w:p>
+            <w:pPr>
+              <w:pStyle w:val="ListParagraph"/>
+              <w:ind w:left="0"/>
+              <w:rPr>
+                <w:b/>
+                <w:bCs/>
+                <w:noProof/>
+                <w:sz w:val="24"/>
+                <w:szCs w:val="24"/>
+              </w:rPr>
+            </w:pPr>
+            <w:r>
+              <w:rPr>
+                <w:noProof/>
+                <w:sz w:val="24"/>
+                <w:szCs w:val="24"/>
+              </w:rPr>
+              <mc:AlternateContent>
+                <mc:Choice Requires="wps">
+                  <w:drawing>
+                    <wp:anchor distT="0" distB="0" distL="114300" distR="114300" simplePos="0" relativeHeight="251677696" behindDoc="1" locked="0" layoutInCell="1" allowOverlap="1" wp14:anchorId="372876C1" wp14:editId="443D5F3A">
+                      <wp:simplePos x="0" y="0"/>
+                      <wp:positionH relativeFrom="margin">
+                        <wp:posOffset>41275</wp:posOffset>
+                      </wp:positionH>
+                      <wp:positionV relativeFrom="page">
+                        <wp:posOffset>93980</wp:posOffset>
+                      </wp:positionV>
+                      <wp:extent cx="457200" cy="0"/>
+                      <wp:effectExtent l="38100" t="76200" r="38100" b="133350"/>
+                      <wp:wrapThrough wrapText="bothSides">
+                        <wp:wrapPolygon edited="0">
+                          <wp:start x="16200" y="-1"/>
+                          <wp:lineTo x="-1800" y="-1"/>
+                          <wp:lineTo x="15300" y="-1"/>
+                          <wp:lineTo x="21600" y="-1"/>
+                          <wp:lineTo x="22500" y="-1"/>
+                          <wp:lineTo x="20700" y="-1"/>
+                          <wp:lineTo x="19800" y="-1"/>
+                          <wp:lineTo x="16200" y="-1"/>
+                        </wp:wrapPolygon>
+                      </wp:wrapThrough>
+                      <wp:docPr id="13" name="Straight Arrow Connector 13"/>
+                      <wp:cNvGraphicFramePr/>
+                      <a:graphic xmlns:a="http://schemas.openxmlformats.org/drawingml/2006/main">
+                        <a:graphicData uri="http://schemas.microsoft.com/office/word/2010/wordprocessingShape">
+                          <wps:wsp>
+                            <wps:cNvCnPr/>
+                            <wps:spPr>
+                              <a:xfrm>
+                                <a:off x="0" y="0"/>
+                                <a:ext cx="457200" cy="0"/>
+                              </a:xfrm>
+                              <a:prstGeom prst="straightConnector1">
+                                <a:avLst/>
+                              </a:prstGeom>
+                              <a:ln>
+                                <a:tailEnd type="triangle"/>
+                              </a:ln>
+                            </wps:spPr>
+                            <wps:style>
+                              <a:lnRef idx="2">
+                                <a:schemeClr val="dk1"/>
+                              </a:lnRef>
+                              <a:fillRef idx="0">
+                                <a:schemeClr val="dk1"/>
+                              </a:fillRef>
+                              <a:effectRef idx="1">
+                                <a:schemeClr val="dk1"/>
+                              </a:effectRef>
+                              <a:fontRef idx="minor">
+                                <a:schemeClr val="tx1"/>
+                              </a:fontRef>
+                            </wps:style>
+                            <wps:bodyPr/>
+                          </wps:wsp>
+                        </a:graphicData>
+                      </a:graphic>
+                      <wp14:sizeRelH relativeFrom="margin">
+                        <wp14:pctWidth>0</wp14:pctWidth>
+                      </wp14:sizeRelH>
+                      <wp14:sizeRelV relativeFrom="margin">
+                        <wp14:pctHeight>0</wp14:pctHeight>
+                      </wp14:sizeRelV>
+                    </wp:anchor>
+                  </w:drawing>
+                </mc:Choice>
+                <mc:Fallback>
+                  <w:pict>
+                    <v:shape w14:anchorId="287BCFEB" id="Straight Arrow Connector 13" o:spid="_x0000_s1026" type="#_x0000_t32" style="position:absolute;margin-left:3.25pt;margin-top:7.4pt;width:36pt;height:0;z-index:-251638784;visibility:visible;mso-wrap-style:square;mso-width-percent:0;mso-height-percent:0;mso-wrap-distance-left:9pt;mso-wrap-distance-top:0;mso-wrap-distance-right:9pt;mso-wrap-distance-bottom:0;mso-position-horizontal:absolute;mso-position-horizontal-relative:margin;mso-position-vertical:absolute;mso-position-vertical-relative:page;mso-width-percent:0;mso-height-percent:0;mso-width-relative:margin;mso-height-relative:margin" o:gfxdata="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" strokecolor="black [3200]" strokeweight="2pt">
+                      <v:stroke endarrow="block"/>
+                      <v:shadow on="t" color="black" opacity="24903f" origin=",.5" offset="0,.55556mm"/>
+                      <w10:wrap type="through" anchorx="margin" anchory="page"/>
+                    </v:shape>
+                  </w:pict>
+                </mc:Fallback>
+              </mc:AlternateContent>
+            </w:r>
+          </w:p>
+        </w:tc>
+        <w:tc>
+          <w:tcPr>
+            <w:tcW w:w="4315" w:type="dxa"/>
+            <w:gridSpan w:val="2"/>
+          </w:tcPr>
+          <w:p>
+            <w:pPr>
+              <w:pStyle w:val="ListParagraph"/>
+              <w:ind w:left="0"/>
+              <w:rPr>
+                <w:noProof/>
+                <w:sz w:val="24"/>
+                <w:szCs w:val="24"/>
+              </w:rPr>
+            </w:pPr>
+            <w:r>
+              <w:rPr>
+                <w:noProof/>
+                <w:sz w:val="24"/>
+                <w:szCs w:val="24"/>
+              </w:rPr>
+              <w:t xml:space="preserve">Admin </w:t>
+            </w:r>
+            <w:r>
+              <w:rPr>
+                <w:noProof/>
+                <w:sz w:val="24"/>
+                <w:szCs w:val="24"/>
+              </w:rPr>
+              <w:t>user submits user info</w:t>
+            </w:r>
+          </w:p>
+        </w:tc>
+      </w:tr>
+      <w:tr>
+        <w:tc>
+          <w:tcPr>
+            <w:tcW w:w="4315" w:type="dxa"/>
+          </w:tcPr>
+          <w:p>
+            <w:pPr>
+              <w:pStyle w:val="ListParagraph"/>
+              <w:ind w:left="0"/>
+              <w:rPr>
+                <w:noProof/>
+                <w:sz w:val="24"/>
+                <w:szCs w:val="24"/>
+              </w:rPr>
+            </w:pPr>
+            <w:r>
+              <w:rPr>
+                <w:noProof/>
+                <w:sz w:val="24"/>
+                <w:szCs w:val="24"/>
+              </w:rPr>
+              <mc:AlternateContent>
+                <mc:Choice Requires="wps">
+                  <w:drawing>
+                    <wp:anchor distT="0" distB="0" distL="114300" distR="114300" simplePos="0" relativeHeight="251679744" behindDoc="1" locked="0" layoutInCell="1" allowOverlap="1" wp14:anchorId="581999A9" wp14:editId="5C9F2166">
+                      <wp:simplePos x="0" y="0"/>
+                      <wp:positionH relativeFrom="margin">
+                        <wp:posOffset>22225</wp:posOffset>
+                      </wp:positionH>
+                      <wp:positionV relativeFrom="page">
+                        <wp:posOffset>93345</wp:posOffset>
+                      </wp:positionV>
+                      <wp:extent cx="457200" cy="0"/>
+                      <wp:effectExtent l="57150" t="76200" r="0" b="133350"/>
+                      <wp:wrapThrough wrapText="bothSides">
+                        <wp:wrapPolygon edited="0">
+                          <wp:start x="1800" y="-1"/>
+                          <wp:lineTo x="-2700" y="-1"/>
+                          <wp:lineTo x="0" y="-1"/>
+                          <wp:lineTo x="6300" y="-1"/>
+                          <wp:lineTo x="17100" y="-1"/>
+                          <wp:lineTo x="17100" y="-1"/>
+                          <wp:lineTo x="5400" y="-1"/>
+                          <wp:lineTo x="1800" y="-1"/>
+                        </wp:wrapPolygon>
+                      </wp:wrapThrough>
+                      <wp:docPr id="14" name="Straight Arrow Connector 14"/>
+                      <wp:cNvGraphicFramePr/>
+                      <a:graphic xmlns:a="http://schemas.openxmlformats.org/drawingml/2006/main">
+                        <a:graphicData uri="http://schemas.microsoft.com/office/word/2010/wordprocessingShape">
+                          <wps:wsp>
+                            <wps:cNvCnPr/>
+                            <wps:spPr>
+                              <a:xfrm flipH="1">
+                                <a:off x="0" y="0"/>
+                                <a:ext cx="457200" cy="0"/>
+                              </a:xfrm>
+                              <a:prstGeom prst="straightConnector1">
+                                <a:avLst/>
+                              </a:prstGeom>
+                              <a:ln>
+                                <a:tailEnd type="triangle"/>
+                              </a:ln>
+                            </wps:spPr>
+                            <wps:style>
+                              <a:lnRef idx="2">
+                                <a:schemeClr val="dk1"/>
+                              </a:lnRef>
+                              <a:fillRef idx="0">
+                                <a:schemeClr val="dk1"/>
+                              </a:fillRef>
+                              <a:effectRef idx="1">
+                                <a:schemeClr val="dk1"/>
+                              </a:effectRef>
+                              <a:fontRef idx="minor">
+                                <a:schemeClr val="tx1"/>
+                              </a:fontRef>
+                            </wps:style>
+                            <wps:bodyPr/>
+                          </wps:wsp>
+                        </a:graphicData>
+                      </a:graphic>
+                      <wp14:sizeRelH relativeFrom="margin">
+                        <wp14:pctWidth>0</wp14:pctWidth>
+                      </wp14:sizeRelH>
+                      <wp14:sizeRelV relativeFrom="margin">
+                        <wp14:pctHeight>0</wp14:pctHeight>
+                      </wp14:sizeRelV>
+                    </wp:anchor>
+                  </w:drawing>
+                </mc:Choice>
+                <mc:Fallback>
+                  <w:pict>
+                    <v:shape w14:anchorId="2CE61F60" id="Straight Arrow Connector 14" o:spid="_x0000_s1026" type="#_x0000_t32" style="position:absolute;margin-left:1.75pt;margin-top:7.35pt;width:36pt;height:0;flip:x;z-index:-251636736;visibility:visible;mso-wrap-style:square;mso-width-percent:0;mso-height-percent:0;mso-wrap-distance-left:9pt;mso-wrap-distance-top:0;mso-wrap-distance-right:9pt;mso-wrap-distance-bottom:0;mso-position-horizontal:absolute;mso-position-horizontal-relative:margin;mso-position-vertical:absolute;mso-position-vertical-relative:page;mso-width-percent:0;mso-height-percent:0;mso-width-relative:margin;mso-height-relative:margin" o:gfxdata="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" strokecolor="black [3200]" strokeweight="2pt">
+                      <v:stroke endarrow="block"/>
+                      <v:shadow on="t" color="black" opacity="24903f" origin=",.5" offset="0,.55556mm"/>
+                      <w10:wrap type="through" anchorx="margin" anchory="page"/>
+                    </v:shape>
+                  </w:pict>
+                </mc:Fallback>
+              </mc:AlternateContent>
+            </w:r>
+          </w:p>
+        </w:tc>
+        <w:tc>
+          <w:tcPr>
+            <w:tcW w:w="4315" w:type="dxa"/>
+            <w:gridSpan w:val="2"/>
+          </w:tcPr>
+          <w:p>
+            <w:pPr>
+              <w:pStyle w:val="ListParagraph"/>
+              <w:ind w:left="0"/>
+              <w:rPr>
+                <w:noProof/>
+                <w:sz w:val="24"/>
+                <w:szCs w:val="24"/>
+              </w:rPr>
+            </w:pPr>
+            <w:r>
+              <w:rPr>
+                <w:noProof/>
+                <w:sz w:val="24"/>
+                <w:szCs w:val="24"/>
+              </w:rPr>
+              <w:t>System notifies Admin user is already active</w:t>
+            </w:r>
+          </w:p>
+        </w:tc>
+      </w:tr>
+    </w:tbl>
+    <w:p>
+      <w:pPr>
+        <w:pStyle w:val="ListParagraph"/>
+        <w:rPr>
+          <w:sz w:val="24"/>
+          <w:szCs w:val="24"/>
+        </w:rPr>
+      </w:pPr>
+    </w:p>
+    <w:tbl>
+      <w:tblPr>
+        <w:tblStyle w:val="TableGrid"/>
+        <w:tblW w:w="0" w:type="auto"/>
+        <w:tblInd w:w="720" w:type="dxa"/>
+        <w:tblLook w:val="04A0" w:firstRow="1" w:lastRow="0" w:firstColumn="1" w:lastColumn="0" w:noHBand="0" w:noVBand="1"/>
+      </w:tblPr>
+      <w:tblGrid>
+        <w:gridCol w:w="4315"/>
+        <w:gridCol w:w="20"/>
+        <w:gridCol w:w="4295"/>
+      </w:tblGrid>
+      <w:tr>
+        <w:tc>
+          <w:tcPr>
+            <w:tcW w:w="4335" w:type="dxa"/>
+            <w:gridSpan w:val="2"/>
+          </w:tcPr>
+          <w:p>
+            <w:pPr>
+              <w:pStyle w:val="ListParagraph"/>
+              <w:ind w:left="0"/>
+              <w:rPr>
+                <w:sz w:val="24"/>
+                <w:szCs w:val="24"/>
+              </w:rPr>
+            </w:pPr>
+            <w:r>
+              <w:rPr>
+                <w:sz w:val="24"/>
+                <w:szCs w:val="24"/>
+              </w:rPr>
+              <w:t>UC – 3</w:t>
+            </w:r>
+          </w:p>
+        </w:tc>
+        <w:tc>
+          <w:tcPr>
+            <w:tcW w:w="4295" w:type="dxa"/>
+          </w:tcPr>
+          <w:p>
+            <w:pPr>
+              <w:pStyle w:val="ListParagraph"/>
+              <w:ind w:left="0"/>
+              <w:rPr>
+                <w:sz w:val="24"/>
+                <w:szCs w:val="24"/>
+              </w:rPr>
+            </w:pPr>
+            <w:proofErr w:type="spellStart"/>
+            <w:r>
+              <w:rPr>
+                <w:sz w:val="24"/>
+                <w:szCs w:val="24"/>
+              </w:rPr>
+              <w:t>FetchData</w:t>
+            </w:r>
+            <w:proofErr w:type="spellEnd"/>
+          </w:p>
+        </w:tc>
+      </w:tr>
+      <w:tr>
+        <w:tc>
+          <w:tcPr>
+            <w:tcW w:w="4335" w:type="dxa"/>
+            <w:gridSpan w:val="2"/>
+          </w:tcPr>
+          <w:p>
+            <w:pPr>
+              <w:pStyle w:val="ListParagraph"/>
+              <w:ind w:left="0"/>
+              <w:rPr>
+                <w:sz w:val="24"/>
+                <w:szCs w:val="24"/>
+              </w:rPr>
+            </w:pPr>
+            <w:r>
+              <w:rPr>
+                <w:sz w:val="24"/>
+                <w:szCs w:val="24"/>
+              </w:rPr>
+              <w:t>Related requirements</w:t>
+            </w:r>
+          </w:p>
+        </w:tc>
+        <w:tc>
+          <w:tcPr>
+            <w:tcW w:w="4295" w:type="dxa"/>
+          </w:tcPr>
+          <w:p>
+            <w:pPr>
+              <w:pStyle w:val="ListParagraph"/>
+              <w:ind w:left="0"/>
+              <w:rPr>
+                <w:sz w:val="24"/>
+                <w:szCs w:val="24"/>
+              </w:rPr>
+            </w:pPr>
+          </w:p>
+        </w:tc>
+      </w:tr>
+      <w:tr>
+        <w:tc>
+          <w:tcPr>
+            <w:tcW w:w="4335" w:type="dxa"/>
+            <w:gridSpan w:val="2"/>
+          </w:tcPr>
+          <w:p>
+            <w:pPr>
+              <w:pStyle w:val="ListParagraph"/>
+              <w:ind w:left="0"/>
+              <w:rPr>
+                <w:sz w:val="24"/>
+                <w:szCs w:val="24"/>
+              </w:rPr>
+            </w:pPr>
+            <w:r>
+              <w:rPr>
+                <w:sz w:val="24"/>
+                <w:szCs w:val="24"/>
+              </w:rPr>
+              <w:t>Initiating actor</w:t>
+            </w:r>
+          </w:p>
+        </w:tc>
+        <w:tc>
+          <w:tcPr>
+            <w:tcW w:w="4295" w:type="dxa"/>
+          </w:tcPr>
+          <w:p>
+            <w:pPr>
+              <w:pStyle w:val="ListParagraph"/>
+              <w:ind w:left="0"/>
+              <w:rPr>
+                <w:sz w:val="24"/>
+                <w:szCs w:val="24"/>
+              </w:rPr>
+            </w:pPr>
+          </w:p>
+        </w:tc>
+      </w:tr>
+      <w:tr>
+        <w:tc>
+          <w:tcPr>
+            <w:tcW w:w="4335" w:type="dxa"/>
+            <w:gridSpan w:val="2"/>
+          </w:tcPr>
+          <w:p>
+            <w:pPr>
+              <w:pStyle w:val="ListParagraph"/>
+              <w:ind w:left="0"/>
+              <w:rPr>
+                <w:sz w:val="24"/>
+                <w:szCs w:val="24"/>
+              </w:rPr>
+            </w:pPr>
+            <w:r>
+              <w:rPr>
+                <w:sz w:val="24"/>
+                <w:szCs w:val="24"/>
+              </w:rPr>
+              <w:t>Actor’s goal</w:t>
+            </w:r>
+          </w:p>
+        </w:tc>
+        <w:tc>
+          <w:tcPr>
+            <w:tcW w:w="4295" w:type="dxa"/>
+          </w:tcPr>
+          <w:p>
+            <w:pPr>
+              <w:pStyle w:val="ListParagraph"/>
+              <w:ind w:left="0"/>
+              <w:rPr>
+                <w:sz w:val="24"/>
+                <w:szCs w:val="24"/>
+              </w:rPr>
+            </w:pPr>
+          </w:p>
+        </w:tc>
+      </w:tr>
+      <w:tr>
+        <w:tc>
+          <w:tcPr>
+            <w:tcW w:w="4335" w:type="dxa"/>
+            <w:gridSpan w:val="2"/>
+          </w:tcPr>
+          <w:p>
+            <w:pPr>
+              <w:pStyle w:val="ListParagraph"/>
+              <w:ind w:left="0"/>
+              <w:rPr>
+                <w:sz w:val="24"/>
+                <w:szCs w:val="24"/>
+              </w:rPr>
+            </w:pPr>
+            <w:r>
+              <w:rPr>
+                <w:sz w:val="24"/>
+                <w:szCs w:val="24"/>
+              </w:rPr>
+              <w:t>Participating actor’s</w:t>
+            </w:r>
+          </w:p>
+        </w:tc>
+        <w:tc>
+          <w:tcPr>
+            <w:tcW w:w="4295" w:type="dxa"/>
+          </w:tcPr>
+          <w:p>
+            <w:pPr>
+              <w:pStyle w:val="ListParagraph"/>
+              <w:ind w:left="0"/>
+              <w:rPr>
+                <w:sz w:val="24"/>
+                <w:szCs w:val="24"/>
+              </w:rPr>
+            </w:pPr>
+          </w:p>
+        </w:tc>
+      </w:tr>
+      <w:tr>
+        <w:tc>
+          <w:tcPr>
+            <w:tcW w:w="4335" w:type="dxa"/>
+            <w:gridSpan w:val="2"/>
+          </w:tcPr>
+          <w:p>
+            <w:pPr>
+              <w:pStyle w:val="ListParagraph"/>
+              <w:ind w:left="0"/>
+              <w:rPr>
+                <w:sz w:val="24"/>
+                <w:szCs w:val="24"/>
+              </w:rPr>
+            </w:pPr>
+            <w:r>
+              <w:rPr>
+                <w:sz w:val="24"/>
+                <w:szCs w:val="24"/>
+              </w:rPr>
+              <w:t>Preconditions</w:t>
+            </w:r>
+          </w:p>
+        </w:tc>
+        <w:tc>
+          <w:tcPr>
+            <w:tcW w:w="4295" w:type="dxa"/>
+          </w:tcPr>
+          <w:p>
+            <w:pPr>
+              <w:pStyle w:val="ListParagraph"/>
+              <w:ind w:left="0"/>
+              <w:rPr>
+                <w:sz w:val="24"/>
+                <w:szCs w:val="24"/>
+              </w:rPr>
+            </w:pPr>
+          </w:p>
+        </w:tc>
+      </w:tr>
+      <w:tr>
+        <w:tc>
+          <w:tcPr>
+            <w:tcW w:w="4335" w:type="dxa"/>
+            <w:gridSpan w:val="2"/>
+          </w:tcPr>
+          <w:p>
+            <w:pPr>
+              <w:pStyle w:val="ListParagraph"/>
+              <w:ind w:left="0"/>
+              <w:rPr>
+                <w:sz w:val="24"/>
+                <w:szCs w:val="24"/>
+              </w:rPr>
+            </w:pPr>
+            <w:r>
+              <w:rPr>
+                <w:sz w:val="24"/>
+                <w:szCs w:val="24"/>
+              </w:rPr>
+              <w:t>Post conditions</w:t>
+            </w:r>
+          </w:p>
+        </w:tc>
+        <w:tc>
+          <w:tcPr>
+            <w:tcW w:w="4295" w:type="dxa"/>
+          </w:tcPr>
+          <w:p>
+            <w:pPr>
+              <w:pStyle w:val="ListParagraph"/>
+              <w:ind w:left="0"/>
+              <w:rPr>
+                <w:sz w:val="24"/>
+                <w:szCs w:val="24"/>
+              </w:rPr>
+            </w:pPr>
+          </w:p>
+        </w:tc>
+      </w:tr>
+      <w:tr>
+        <w:tc>
+          <w:tcPr>
+            <w:tcW w:w="8630" w:type="dxa"/>
+            <w:gridSpan w:val="3"/>
+          </w:tcPr>
+          <w:p>
+            <w:pPr>
+              <w:pStyle w:val="ListParagraph"/>
+              <w:ind w:left="0"/>
+              <w:rPr>
+                <w:b/>
+                <w:bCs/>
+                <w:sz w:val="24"/>
+                <w:szCs w:val="24"/>
+              </w:rPr>
+            </w:pPr>
+            <w:r>
+              <w:rPr>
+                <w:b/>
+                <w:bCs/>
+                <w:sz w:val="24"/>
+                <w:szCs w:val="24"/>
+              </w:rPr>
+              <w:t>Flow of events for main success scenario</w:t>
+            </w:r>
+          </w:p>
+        </w:tc>
+      </w:tr>
+      <w:tr>
+        <w:tc>
+          <w:tcPr>
+            <w:tcW w:w="4315" w:type="dxa"/>
+          </w:tcPr>
+          <w:p>
+            <w:pPr>
+              <w:pStyle w:val="ListParagraph"/>
+              <w:ind w:left="0"/>
+              <w:rPr>
+                <w:b/>
+                <w:bCs/>
+                <w:sz w:val="24"/>
+                <w:szCs w:val="24"/>
+              </w:rPr>
+            </w:pPr>
+          </w:p>
+        </w:tc>
+        <w:tc>
+          <w:tcPr>
+            <w:tcW w:w="4315" w:type="dxa"/>
+            <w:gridSpan w:val="2"/>
+          </w:tcPr>
+          <w:p>
+            <w:pPr>
+              <w:pStyle w:val="ListParagraph"/>
+              <w:ind w:left="0"/>
+              <w:rPr>
+                <w:b/>
+                <w:bCs/>
+                <w:sz w:val="24"/>
+                <w:szCs w:val="24"/>
+              </w:rPr>
+            </w:pPr>
+          </w:p>
+        </w:tc>
+      </w:tr>
+      <w:tr>
+        <w:tc>
+          <w:tcPr>
+            <w:tcW w:w="8630" w:type="dxa"/>
+            <w:gridSpan w:val="3"/>
+          </w:tcPr>
+          <w:p>
+            <w:pPr>
+              <w:pStyle w:val="ListParagraph"/>
+              <w:ind w:left="0"/>
+              <w:rPr>
+                <w:b/>
+                <w:bCs/>
+                <w:sz w:val="24"/>
+                <w:szCs w:val="24"/>
+              </w:rPr>
+            </w:pPr>
+            <w:r>
+              <w:rPr>
+                <w:b/>
+                <w:bCs/>
+                <w:sz w:val="24"/>
+                <w:szCs w:val="24"/>
+              </w:rPr>
+              <w:t>Flow of events for alternate scenario</w:t>
+            </w:r>
+          </w:p>
+        </w:tc>
+      </w:tr>
+      <w:tr>
+        <w:tc>
+          <w:tcPr>
+            <w:tcW w:w="4315" w:type="dxa"/>
+          </w:tcPr>
+          <w:p>
+            <w:pPr>
+              <w:pStyle w:val="ListParagraph"/>
+              <w:ind w:left="0"/>
+              <w:rPr>
+                <w:b/>
+                <w:bCs/>
+                <w:sz w:val="24"/>
+                <w:szCs w:val="24"/>
+              </w:rPr>
+            </w:pPr>
+          </w:p>
+        </w:tc>
+        <w:tc>
+          <w:tcPr>
+            <w:tcW w:w="4315" w:type="dxa"/>
+            <w:gridSpan w:val="2"/>
+          </w:tcPr>
+          <w:p>
+            <w:pPr>
+              <w:pStyle w:val="ListParagraph"/>
+              <w:ind w:left="0"/>
+              <w:rPr>
+                <w:b/>
+                <w:bCs/>
+                <w:sz w:val="24"/>
+                <w:szCs w:val="24"/>
+              </w:rPr>
+            </w:pPr>
+          </w:p>
+        </w:tc>
+      </w:tr>
+    </w:tbl>
+    <w:p>
+      <w:pPr>
+        <w:pStyle w:val="ListParagraph"/>
+        <w:rPr>
+          <w:sz w:val="24"/>
+          <w:szCs w:val="24"/>
+        </w:rPr>
+      </w:pPr>
+      <w:bookmarkStart w:id="0" w:name="_GoBack"/>
+      <w:bookmarkEnd w:id="0"/>
+    </w:p>
     <w:sectPr>
-      <w:footerReference w:type="default" r:id="rId8"/>
+      <w:footerReference w:type="default" r:id="rId9"/>
       <w:pgSz w:w="12240" w:h="15840"/>
       <w:pgMar w:top="1440" w:right="1440" w:bottom="1440" w:left="1440" w:header="720" w:footer="720" w:gutter="0"/>
       <w:pgNumType w:start="1"/>

</xml_diff>

<commit_message>
finishing touches for submission
</commit_message>
<xml_diff>
--- a/ProjectReport.docx
+++ b/ProjectReport.docx
@@ -637,6 +637,15 @@
                 <w:lang w:val="en-US"/>
               </w:rPr>
             </w:pPr>
+            <w:r>
+              <w:rPr>
+                <w:rFonts w:ascii="Times New Roman" w:eastAsia="Times New Roman" w:hAnsi="Times New Roman" w:cs="Times New Roman"/>
+                <w:sz w:val="24"/>
+                <w:szCs w:val="24"/>
+                <w:lang w:val="en-US"/>
+              </w:rPr>
+              <w:t>v.2</w:t>
+            </w:r>
           </w:p>
         </w:tc>
         <w:tc>
@@ -666,6 +675,15 @@
                 <w:lang w:val="en-US"/>
               </w:rPr>
             </w:pPr>
+            <w:r>
+              <w:rPr>
+                <w:rFonts w:ascii="Times New Roman" w:eastAsia="Times New Roman" w:hAnsi="Times New Roman" w:cs="Times New Roman"/>
+                <w:sz w:val="24"/>
+                <w:szCs w:val="24"/>
+                <w:lang w:val="en-US"/>
+              </w:rPr>
+              <w:t>9/23/2019</w:t>
+            </w:r>
           </w:p>
         </w:tc>
       </w:tr>
@@ -694,6 +712,8 @@
           <w:szCs w:val="32"/>
         </w:rPr>
       </w:pPr>
+      <w:bookmarkStart w:id="0" w:name="_GoBack"/>
+      <w:bookmarkEnd w:id="0"/>
       <w:r>
         <w:br w:type="page"/>
       </w:r>
@@ -8317,7 +8337,6 @@
                 <w:szCs w:val="24"/>
               </w:rPr>
             </w:pPr>
-            <w:bookmarkStart w:id="0" w:name="_GoBack"/>
             <w:r>
               <w:rPr>
                 <w:sz w:val="24"/>
@@ -8350,7 +8369,6 @@
           </w:p>
         </w:tc>
       </w:tr>
-      <w:bookmarkEnd w:id="0"/>
       <w:tr>
         <w:tc>
           <w:tcPr>
@@ -10480,7 +10498,6 @@
                 <w:szCs w:val="24"/>
               </w:rPr>
             </w:pPr>
-            <w:proofErr w:type="spellStart"/>
             <w:r>
               <w:rPr>
                 <w:sz w:val="24"/>
@@ -10488,7 +10505,6 @@
               </w:rPr>
               <w:t>Req’t</w:t>
             </w:r>
-            <w:proofErr w:type="spellEnd"/>
           </w:p>
         </w:tc>
         <w:tc>
@@ -11762,17 +11778,8 @@
           <w:sz w:val="24"/>
           <w:szCs w:val="24"/>
         </w:rPr>
-        <w:t xml:space="preserve">UC-1: </w:t>
-      </w:r>
-      <w:proofErr w:type="spellStart"/>
-      <w:r>
-        <w:rPr>
-          <w:sz w:val="24"/>
-          <w:szCs w:val="24"/>
-        </w:rPr>
-        <w:t>setInvSettings</w:t>
-      </w:r>
-      <w:proofErr w:type="spellEnd"/>
+        <w:t>UC-1: setInvSettings</w:t>
+      </w:r>
     </w:p>
     <w:p>
       <w:pPr>
@@ -12013,8 +12020,3440 @@
         </w:rPr>
       </w:pPr>
     </w:p>
+    <w:p>
+      <w:pPr>
+        <w:pStyle w:val="ListParagraph"/>
+        <w:rPr>
+          <w:sz w:val="24"/>
+          <w:szCs w:val="24"/>
+        </w:rPr>
+      </w:pPr>
+    </w:p>
+    <w:p>
+      <w:pPr>
+        <w:pStyle w:val="ListParagraph"/>
+        <w:rPr>
+          <w:sz w:val="24"/>
+          <w:szCs w:val="24"/>
+        </w:rPr>
+      </w:pPr>
+    </w:p>
+    <w:p>
+      <w:pPr>
+        <w:pStyle w:val="ListParagraph"/>
+        <w:rPr>
+          <w:sz w:val="24"/>
+          <w:szCs w:val="24"/>
+        </w:rPr>
+      </w:pPr>
+    </w:p>
+    <w:p>
+      <w:pPr>
+        <w:pStyle w:val="ListParagraph"/>
+        <w:rPr>
+          <w:sz w:val="24"/>
+          <w:szCs w:val="24"/>
+        </w:rPr>
+      </w:pPr>
+    </w:p>
+    <w:p>
+      <w:pPr>
+        <w:pStyle w:val="ListParagraph"/>
+        <w:rPr>
+          <w:sz w:val="24"/>
+          <w:szCs w:val="24"/>
+        </w:rPr>
+      </w:pPr>
+    </w:p>
+    <w:p>
+      <w:pPr>
+        <w:pStyle w:val="ListParagraph"/>
+        <w:rPr>
+          <w:sz w:val="24"/>
+          <w:szCs w:val="24"/>
+        </w:rPr>
+      </w:pPr>
+    </w:p>
+    <w:p>
+      <w:pPr>
+        <w:pStyle w:val="ListParagraph"/>
+        <w:rPr>
+          <w:sz w:val="24"/>
+          <w:szCs w:val="24"/>
+        </w:rPr>
+      </w:pPr>
+    </w:p>
+    <w:p>
+      <w:pPr>
+        <w:pStyle w:val="ListParagraph"/>
+        <w:rPr>
+          <w:sz w:val="24"/>
+          <w:szCs w:val="24"/>
+        </w:rPr>
+      </w:pPr>
+    </w:p>
+    <w:p>
+      <w:pPr>
+        <w:pStyle w:val="ListParagraph"/>
+        <w:rPr>
+          <w:sz w:val="24"/>
+          <w:szCs w:val="24"/>
+        </w:rPr>
+      </w:pPr>
+    </w:p>
+    <w:p>
+      <w:pPr>
+        <w:pStyle w:val="ListParagraph"/>
+        <w:rPr>
+          <w:sz w:val="24"/>
+          <w:szCs w:val="24"/>
+        </w:rPr>
+      </w:pPr>
+    </w:p>
+    <w:p>
+      <w:pPr>
+        <w:pStyle w:val="ListParagraph"/>
+        <w:rPr>
+          <w:sz w:val="24"/>
+          <w:szCs w:val="24"/>
+        </w:rPr>
+      </w:pPr>
+    </w:p>
+    <w:p>
+      <w:pPr>
+        <w:pStyle w:val="ListParagraph"/>
+        <w:rPr>
+          <w:sz w:val="24"/>
+          <w:szCs w:val="24"/>
+        </w:rPr>
+      </w:pPr>
+    </w:p>
+    <w:p>
+      <w:pPr>
+        <w:pStyle w:val="ListParagraph"/>
+        <w:rPr>
+          <w:sz w:val="24"/>
+          <w:szCs w:val="24"/>
+        </w:rPr>
+      </w:pPr>
+    </w:p>
+    <w:p>
+      <w:pPr>
+        <w:pStyle w:val="ListParagraph"/>
+        <w:rPr>
+          <w:sz w:val="24"/>
+          <w:szCs w:val="24"/>
+        </w:rPr>
+      </w:pPr>
+    </w:p>
+    <w:p>
+      <w:pPr>
+        <w:pStyle w:val="ListParagraph"/>
+        <w:rPr>
+          <w:sz w:val="24"/>
+          <w:szCs w:val="24"/>
+        </w:rPr>
+      </w:pPr>
+    </w:p>
+    <w:p>
+      <w:pPr>
+        <w:pStyle w:val="ListParagraph"/>
+        <w:rPr>
+          <w:sz w:val="24"/>
+          <w:szCs w:val="24"/>
+        </w:rPr>
+      </w:pPr>
+    </w:p>
+    <w:p>
+      <w:pPr>
+        <w:pStyle w:val="ListParagraph"/>
+        <w:rPr>
+          <w:sz w:val="24"/>
+          <w:szCs w:val="24"/>
+        </w:rPr>
+      </w:pPr>
+    </w:p>
+    <w:p>
+      <w:pPr>
+        <w:pStyle w:val="ListParagraph"/>
+        <w:rPr>
+          <w:sz w:val="24"/>
+          <w:szCs w:val="24"/>
+        </w:rPr>
+      </w:pPr>
+    </w:p>
+    <w:p>
+      <w:pPr>
+        <w:pStyle w:val="ListParagraph"/>
+        <w:rPr>
+          <w:sz w:val="24"/>
+          <w:szCs w:val="24"/>
+        </w:rPr>
+      </w:pPr>
+    </w:p>
+    <w:p>
+      <w:pPr>
+        <w:pStyle w:val="ListParagraph"/>
+        <w:numPr>
+          <w:ilvl w:val="0"/>
+          <w:numId w:val="1"/>
+        </w:numPr>
+        <w:jc w:val="center"/>
+        <w:rPr>
+          <w:b/>
+          <w:bCs/>
+          <w:sz w:val="32"/>
+          <w:szCs w:val="32"/>
+        </w:rPr>
+      </w:pPr>
+      <w:r>
+        <w:rPr>
+          <w:b/>
+          <w:bCs/>
+          <w:sz w:val="32"/>
+          <w:szCs w:val="32"/>
+        </w:rPr>
+        <w:t>User Interface Specification</w:t>
+      </w:r>
+    </w:p>
+    <w:p>
+      <w:pPr>
+        <w:jc w:val="center"/>
+        <w:rPr>
+          <w:b/>
+          <w:bCs/>
+          <w:sz w:val="32"/>
+          <w:szCs w:val="32"/>
+        </w:rPr>
+      </w:pPr>
+    </w:p>
+    <w:p>
+      <w:pPr>
+        <w:rPr>
+          <w:sz w:val="24"/>
+          <w:szCs w:val="24"/>
+        </w:rPr>
+      </w:pPr>
+      <w:proofErr w:type="gramStart"/>
+      <w:r>
+        <w:rPr>
+          <w:sz w:val="24"/>
+          <w:szCs w:val="24"/>
+        </w:rPr>
+        <w:t>4</w:t>
+      </w:r>
+      <w:r>
+        <w:rPr>
+          <w:sz w:val="24"/>
+          <w:szCs w:val="24"/>
+        </w:rPr>
+        <w:t>.1  Preliminary</w:t>
+      </w:r>
+      <w:proofErr w:type="gramEnd"/>
+      <w:r>
+        <w:rPr>
+          <w:sz w:val="24"/>
+          <w:szCs w:val="24"/>
+        </w:rPr>
+        <w:t xml:space="preserve"> Design</w:t>
+      </w:r>
+    </w:p>
+    <w:p>
+      <w:pPr>
+        <w:rPr>
+          <w:sz w:val="24"/>
+          <w:szCs w:val="24"/>
+        </w:rPr>
+      </w:pPr>
+    </w:p>
+    <w:p>
+      <w:pPr>
+        <w:pStyle w:val="ListParagraph"/>
+        <w:numPr>
+          <w:ilvl w:val="1"/>
+          <w:numId w:val="1"/>
+        </w:numPr>
+        <w:rPr>
+          <w:sz w:val="24"/>
+          <w:szCs w:val="24"/>
+        </w:rPr>
+      </w:pPr>
+      <w:r>
+        <w:rPr>
+          <w:sz w:val="24"/>
+          <w:szCs w:val="24"/>
+        </w:rPr>
+        <w:t xml:space="preserve">Sign-In </w:t>
+      </w:r>
+    </w:p>
+    <w:p>
+      <w:pPr>
+        <w:pStyle w:val="ListParagraph"/>
+        <w:ind w:left="1440"/>
+        <w:rPr>
+          <w:sz w:val="24"/>
+          <w:szCs w:val="24"/>
+        </w:rPr>
+      </w:pPr>
+      <w:r>
+        <w:rPr>
+          <w:noProof/>
+        </w:rPr>
+        <w:drawing>
+          <wp:inline distT="0" distB="0" distL="0" distR="0" wp14:anchorId="7320D2B2" wp14:editId="4D3FDCCA">
+            <wp:extent cx="4923809" cy="3504762"/>
+            <wp:effectExtent l="0" t="0" r="0" b="635"/>
+            <wp:docPr id="36" name="Picture 36"/>
+            <wp:cNvGraphicFramePr>
+              <a:graphicFrameLocks xmlns:a="http://schemas.openxmlformats.org/drawingml/2006/main" noChangeAspect="1"/>
+            </wp:cNvGraphicFramePr>
+            <a:graphic xmlns:a="http://schemas.openxmlformats.org/drawingml/2006/main">
+              <a:graphicData uri="http://schemas.openxmlformats.org/drawingml/2006/picture">
+                <pic:pic xmlns:pic="http://schemas.openxmlformats.org/drawingml/2006/picture">
+                  <pic:nvPicPr>
+                    <pic:cNvPr id="1" name=""/>
+                    <pic:cNvPicPr/>
+                  </pic:nvPicPr>
+                  <pic:blipFill>
+                    <a:blip r:embed="rId12"/>
+                    <a:stretch>
+                      <a:fillRect/>
+                    </a:stretch>
+                  </pic:blipFill>
+                  <pic:spPr>
+                    <a:xfrm>
+                      <a:off x="0" y="0"/>
+                      <a:ext cx="4923809" cy="3504762"/>
+                    </a:xfrm>
+                    <a:prstGeom prst="rect">
+                      <a:avLst/>
+                    </a:prstGeom>
+                  </pic:spPr>
+                </pic:pic>
+              </a:graphicData>
+            </a:graphic>
+          </wp:inline>
+        </w:drawing>
+      </w:r>
+    </w:p>
+    <w:p>
+      <w:pPr>
+        <w:pStyle w:val="ListParagraph"/>
+        <w:numPr>
+          <w:ilvl w:val="1"/>
+          <w:numId w:val="1"/>
+        </w:numPr>
+        <w:rPr>
+          <w:sz w:val="24"/>
+          <w:szCs w:val="24"/>
+        </w:rPr>
+      </w:pPr>
+      <w:r>
+        <w:rPr>
+          <w:sz w:val="24"/>
+          <w:szCs w:val="24"/>
+        </w:rPr>
+        <w:t>Settings</w:t>
+      </w:r>
+    </w:p>
+    <w:p>
+      <w:pPr>
+        <w:pStyle w:val="ListParagraph"/>
+        <w:ind w:left="1440"/>
+        <w:rPr>
+          <w:sz w:val="24"/>
+          <w:szCs w:val="24"/>
+        </w:rPr>
+      </w:pPr>
+      <w:r>
+        <w:rPr>
+          <w:noProof/>
+        </w:rPr>
+        <w:drawing>
+          <wp:inline distT="0" distB="0" distL="0" distR="0" wp14:anchorId="25BC84B9" wp14:editId="0B58B021">
+            <wp:extent cx="3856662" cy="2640330"/>
+            <wp:effectExtent l="0" t="0" r="0" b="7620"/>
+            <wp:docPr id="37" name="Picture 37"/>
+            <wp:cNvGraphicFramePr>
+              <a:graphicFrameLocks xmlns:a="http://schemas.openxmlformats.org/drawingml/2006/main" noChangeAspect="1"/>
+            </wp:cNvGraphicFramePr>
+            <a:graphic xmlns:a="http://schemas.openxmlformats.org/drawingml/2006/main">
+              <a:graphicData uri="http://schemas.openxmlformats.org/drawingml/2006/picture">
+                <pic:pic xmlns:pic="http://schemas.openxmlformats.org/drawingml/2006/picture">
+                  <pic:nvPicPr>
+                    <pic:cNvPr id="1" name=""/>
+                    <pic:cNvPicPr/>
+                  </pic:nvPicPr>
+                  <pic:blipFill>
+                    <a:blip r:embed="rId13"/>
+                    <a:stretch>
+                      <a:fillRect/>
+                    </a:stretch>
+                  </pic:blipFill>
+                  <pic:spPr>
+                    <a:xfrm>
+                      <a:off x="0" y="0"/>
+                      <a:ext cx="3864152" cy="2645457"/>
+                    </a:xfrm>
+                    <a:prstGeom prst="rect">
+                      <a:avLst/>
+                    </a:prstGeom>
+                  </pic:spPr>
+                </pic:pic>
+              </a:graphicData>
+            </a:graphic>
+          </wp:inline>
+        </w:drawing>
+      </w:r>
+    </w:p>
+    <w:p>
+      <w:pPr>
+        <w:rPr>
+          <w:sz w:val="24"/>
+          <w:szCs w:val="24"/>
+        </w:rPr>
+      </w:pPr>
+    </w:p>
+    <w:p>
+      <w:pPr>
+        <w:rPr>
+          <w:sz w:val="24"/>
+          <w:szCs w:val="24"/>
+        </w:rPr>
+      </w:pPr>
+    </w:p>
+    <w:p>
+      <w:pPr>
+        <w:pStyle w:val="ListParagraph"/>
+        <w:numPr>
+          <w:ilvl w:val="1"/>
+          <w:numId w:val="1"/>
+        </w:numPr>
+        <w:rPr>
+          <w:sz w:val="24"/>
+          <w:szCs w:val="24"/>
+        </w:rPr>
+      </w:pPr>
+      <w:proofErr w:type="spellStart"/>
+      <w:r>
+        <w:rPr>
+          <w:sz w:val="24"/>
+          <w:szCs w:val="24"/>
+        </w:rPr>
+        <w:lastRenderedPageBreak/>
+        <w:t>calcSupply</w:t>
+      </w:r>
+      <w:proofErr w:type="spellEnd"/>
+    </w:p>
+    <w:p>
+      <w:pPr>
+        <w:pStyle w:val="ListParagraph"/>
+        <w:ind w:left="1440"/>
+        <w:rPr>
+          <w:sz w:val="24"/>
+          <w:szCs w:val="24"/>
+        </w:rPr>
+      </w:pPr>
+      <w:r>
+        <w:rPr>
+          <w:noProof/>
+        </w:rPr>
+        <w:drawing>
+          <wp:inline distT="0" distB="0" distL="0" distR="0" wp14:anchorId="312A4126" wp14:editId="18CDDE9E">
+            <wp:extent cx="4743450" cy="2875463"/>
+            <wp:effectExtent l="0" t="0" r="0" b="1270"/>
+            <wp:docPr id="38" name="Picture 38"/>
+            <wp:cNvGraphicFramePr>
+              <a:graphicFrameLocks xmlns:a="http://schemas.openxmlformats.org/drawingml/2006/main" noChangeAspect="1"/>
+            </wp:cNvGraphicFramePr>
+            <a:graphic xmlns:a="http://schemas.openxmlformats.org/drawingml/2006/main">
+              <a:graphicData uri="http://schemas.openxmlformats.org/drawingml/2006/picture">
+                <pic:pic xmlns:pic="http://schemas.openxmlformats.org/drawingml/2006/picture">
+                  <pic:nvPicPr>
+                    <pic:cNvPr id="1" name=""/>
+                    <pic:cNvPicPr/>
+                  </pic:nvPicPr>
+                  <pic:blipFill>
+                    <a:blip r:embed="rId14"/>
+                    <a:stretch>
+                      <a:fillRect/>
+                    </a:stretch>
+                  </pic:blipFill>
+                  <pic:spPr>
+                    <a:xfrm>
+                      <a:off x="0" y="0"/>
+                      <a:ext cx="4754939" cy="2882427"/>
+                    </a:xfrm>
+                    <a:prstGeom prst="rect">
+                      <a:avLst/>
+                    </a:prstGeom>
+                  </pic:spPr>
+                </pic:pic>
+              </a:graphicData>
+            </a:graphic>
+          </wp:inline>
+        </w:drawing>
+      </w:r>
+      <w:r>
+        <w:rPr>
+          <w:sz w:val="24"/>
+          <w:szCs w:val="24"/>
+        </w:rPr>
+        <w:t xml:space="preserve"> </w:t>
+      </w:r>
+    </w:p>
+    <w:p>
+      <w:pPr>
+        <w:pStyle w:val="ListParagraph"/>
+        <w:ind w:left="1440"/>
+        <w:rPr>
+          <w:sz w:val="24"/>
+          <w:szCs w:val="24"/>
+        </w:rPr>
+      </w:pPr>
+    </w:p>
+    <w:p>
+      <w:pPr>
+        <w:rPr>
+          <w:sz w:val="24"/>
+          <w:szCs w:val="24"/>
+        </w:rPr>
+      </w:pPr>
+      <w:r>
+        <w:rPr>
+          <w:sz w:val="24"/>
+          <w:szCs w:val="24"/>
+        </w:rPr>
+        <w:t>4.1.2 User Effort Estimation</w:t>
+      </w:r>
+    </w:p>
+    <w:p>
+      <w:pPr>
+        <w:rPr>
+          <w:sz w:val="24"/>
+          <w:szCs w:val="24"/>
+        </w:rPr>
+      </w:pPr>
+    </w:p>
+    <w:p>
+      <w:pPr>
+        <w:rPr>
+          <w:sz w:val="24"/>
+          <w:szCs w:val="24"/>
+        </w:rPr>
+      </w:pPr>
+    </w:p>
+    <w:p>
+      <w:pPr>
+        <w:rPr>
+          <w:sz w:val="24"/>
+          <w:szCs w:val="24"/>
+        </w:rPr>
+      </w:pPr>
+    </w:p>
+    <w:p>
+      <w:pPr>
+        <w:rPr>
+          <w:sz w:val="24"/>
+          <w:szCs w:val="24"/>
+        </w:rPr>
+      </w:pPr>
+    </w:p>
+    <w:p>
+      <w:pPr>
+        <w:rPr>
+          <w:sz w:val="24"/>
+          <w:szCs w:val="24"/>
+        </w:rPr>
+      </w:pPr>
+    </w:p>
+    <w:p>
+      <w:pPr>
+        <w:rPr>
+          <w:sz w:val="24"/>
+          <w:szCs w:val="24"/>
+        </w:rPr>
+      </w:pPr>
+    </w:p>
+    <w:p>
+      <w:pPr>
+        <w:rPr>
+          <w:sz w:val="24"/>
+          <w:szCs w:val="24"/>
+        </w:rPr>
+      </w:pPr>
+    </w:p>
+    <w:p>
+      <w:pPr>
+        <w:rPr>
+          <w:sz w:val="24"/>
+          <w:szCs w:val="24"/>
+        </w:rPr>
+      </w:pPr>
+    </w:p>
+    <w:p>
+      <w:pPr>
+        <w:rPr>
+          <w:sz w:val="24"/>
+          <w:szCs w:val="24"/>
+        </w:rPr>
+      </w:pPr>
+    </w:p>
+    <w:p>
+      <w:pPr>
+        <w:rPr>
+          <w:sz w:val="24"/>
+          <w:szCs w:val="24"/>
+        </w:rPr>
+      </w:pPr>
+    </w:p>
+    <w:p>
+      <w:pPr>
+        <w:rPr>
+          <w:sz w:val="24"/>
+          <w:szCs w:val="24"/>
+        </w:rPr>
+      </w:pPr>
+    </w:p>
+    <w:p>
+      <w:pPr>
+        <w:rPr>
+          <w:sz w:val="24"/>
+          <w:szCs w:val="24"/>
+        </w:rPr>
+      </w:pPr>
+    </w:p>
+    <w:p>
+      <w:pPr>
+        <w:rPr>
+          <w:sz w:val="24"/>
+          <w:szCs w:val="24"/>
+        </w:rPr>
+      </w:pPr>
+    </w:p>
+    <w:p>
+      <w:pPr>
+        <w:rPr>
+          <w:sz w:val="24"/>
+          <w:szCs w:val="24"/>
+        </w:rPr>
+      </w:pPr>
+    </w:p>
+    <w:p>
+      <w:pPr>
+        <w:rPr>
+          <w:sz w:val="24"/>
+          <w:szCs w:val="24"/>
+        </w:rPr>
+      </w:pPr>
+    </w:p>
+    <w:p>
+      <w:pPr>
+        <w:rPr>
+          <w:sz w:val="24"/>
+          <w:szCs w:val="24"/>
+        </w:rPr>
+      </w:pPr>
+    </w:p>
+    <w:p>
+      <w:pPr>
+        <w:rPr>
+          <w:sz w:val="24"/>
+          <w:szCs w:val="24"/>
+        </w:rPr>
+      </w:pPr>
+    </w:p>
+    <w:p>
+      <w:pPr>
+        <w:rPr>
+          <w:sz w:val="24"/>
+          <w:szCs w:val="24"/>
+        </w:rPr>
+      </w:pPr>
+    </w:p>
+    <w:p>
+      <w:pPr>
+        <w:rPr>
+          <w:sz w:val="24"/>
+          <w:szCs w:val="24"/>
+        </w:rPr>
+      </w:pPr>
+    </w:p>
+    <w:p>
+      <w:pPr>
+        <w:rPr>
+          <w:sz w:val="24"/>
+          <w:szCs w:val="24"/>
+        </w:rPr>
+      </w:pPr>
+    </w:p>
+    <w:p>
+      <w:pPr>
+        <w:rPr>
+          <w:sz w:val="24"/>
+          <w:szCs w:val="24"/>
+        </w:rPr>
+      </w:pPr>
+    </w:p>
+    <w:p>
+      <w:pPr>
+        <w:rPr>
+          <w:sz w:val="24"/>
+          <w:szCs w:val="24"/>
+        </w:rPr>
+      </w:pPr>
+    </w:p>
+    <w:p>
+      <w:pPr>
+        <w:rPr>
+          <w:sz w:val="24"/>
+          <w:szCs w:val="24"/>
+        </w:rPr>
+      </w:pPr>
+    </w:p>
+    <w:p>
+      <w:pPr>
+        <w:rPr>
+          <w:sz w:val="24"/>
+          <w:szCs w:val="24"/>
+        </w:rPr>
+      </w:pPr>
+    </w:p>
+    <w:p>
+      <w:pPr>
+        <w:rPr>
+          <w:sz w:val="24"/>
+          <w:szCs w:val="24"/>
+        </w:rPr>
+      </w:pPr>
+    </w:p>
+    <w:p>
+      <w:pPr>
+        <w:rPr>
+          <w:sz w:val="24"/>
+          <w:szCs w:val="24"/>
+        </w:rPr>
+      </w:pPr>
+    </w:p>
+    <w:p>
+      <w:pPr>
+        <w:rPr>
+          <w:sz w:val="24"/>
+          <w:szCs w:val="24"/>
+        </w:rPr>
+      </w:pPr>
+    </w:p>
+    <w:p>
+      <w:pPr>
+        <w:rPr>
+          <w:sz w:val="24"/>
+          <w:szCs w:val="24"/>
+        </w:rPr>
+      </w:pPr>
+    </w:p>
+    <w:p>
+      <w:pPr>
+        <w:rPr>
+          <w:sz w:val="24"/>
+          <w:szCs w:val="24"/>
+        </w:rPr>
+      </w:pPr>
+    </w:p>
+    <w:p>
+      <w:pPr>
+        <w:rPr>
+          <w:sz w:val="24"/>
+          <w:szCs w:val="24"/>
+        </w:rPr>
+      </w:pPr>
+    </w:p>
+    <w:p>
+      <w:pPr>
+        <w:pStyle w:val="ListParagraph"/>
+        <w:numPr>
+          <w:ilvl w:val="0"/>
+          <w:numId w:val="1"/>
+        </w:numPr>
+        <w:jc w:val="center"/>
+        <w:rPr>
+          <w:b/>
+          <w:bCs/>
+          <w:sz w:val="32"/>
+          <w:szCs w:val="32"/>
+        </w:rPr>
+      </w:pPr>
+      <w:r>
+        <w:rPr>
+          <w:b/>
+          <w:bCs/>
+          <w:sz w:val="32"/>
+          <w:szCs w:val="32"/>
+        </w:rPr>
+        <w:t>Domain Analysis</w:t>
+      </w:r>
+    </w:p>
+    <w:p>
+      <w:pPr>
+        <w:pStyle w:val="ListParagraph"/>
+        <w:rPr>
+          <w:b/>
+          <w:bCs/>
+          <w:sz w:val="32"/>
+          <w:szCs w:val="32"/>
+        </w:rPr>
+      </w:pPr>
+    </w:p>
+    <w:p>
+      <w:pPr>
+        <w:rPr>
+          <w:sz w:val="24"/>
+          <w:szCs w:val="24"/>
+        </w:rPr>
+      </w:pPr>
+      <w:r>
+        <w:rPr>
+          <w:sz w:val="24"/>
+          <w:szCs w:val="24"/>
+        </w:rPr>
+        <w:t>5.1 Doman Model</w:t>
+      </w:r>
+    </w:p>
+    <w:p>
+      <w:pPr>
+        <w:pStyle w:val="ListParagraph"/>
+        <w:rPr>
+          <w:sz w:val="24"/>
+          <w:szCs w:val="24"/>
+        </w:rPr>
+      </w:pPr>
+    </w:p>
+    <w:p>
+      <w:pPr>
+        <w:ind w:firstLine="720"/>
+        <w:rPr>
+          <w:sz w:val="24"/>
+          <w:szCs w:val="24"/>
+        </w:rPr>
+      </w:pPr>
+      <w:r>
+        <w:rPr>
+          <w:sz w:val="24"/>
+          <w:szCs w:val="24"/>
+        </w:rPr>
+        <w:t xml:space="preserve">For the purpose of building a domain model, it is a </w:t>
+      </w:r>
+      <w:r>
+        <w:rPr>
+          <w:sz w:val="24"/>
+          <w:szCs w:val="24"/>
+        </w:rPr>
+        <w:t>necessity</w:t>
+      </w:r>
+      <w:r>
+        <w:rPr>
+          <w:sz w:val="24"/>
+          <w:szCs w:val="24"/>
+        </w:rPr>
+        <w:t xml:space="preserve"> to review use cases and system requirements to identify relations between use cases </w:t>
+      </w:r>
+      <w:r>
+        <w:rPr>
+          <w:sz w:val="24"/>
+          <w:szCs w:val="24"/>
+        </w:rPr>
+        <w:t>and the bearers of responsibility that are required to implement and achieve the goals of the use cases.  These concepts are paramount to achieving a successful model that will help implement our software solution.  We shall then expound on the concepts by identifying attributes and associations.</w:t>
+      </w:r>
+    </w:p>
+    <w:p>
+      <w:pPr>
+        <w:pStyle w:val="ListParagraph"/>
+        <w:rPr>
+          <w:sz w:val="24"/>
+          <w:szCs w:val="24"/>
+        </w:rPr>
+      </w:pPr>
+    </w:p>
+    <w:p>
+      <w:pPr>
+        <w:rPr>
+          <w:sz w:val="24"/>
+          <w:szCs w:val="24"/>
+        </w:rPr>
+      </w:pPr>
+      <w:r>
+        <w:rPr>
+          <w:sz w:val="24"/>
+          <w:szCs w:val="24"/>
+        </w:rPr>
+        <w:t>5.1.</w:t>
+      </w:r>
+      <w:r>
+        <w:rPr>
+          <w:sz w:val="24"/>
+          <w:szCs w:val="24"/>
+        </w:rPr>
+        <w:t>2</w:t>
+      </w:r>
+      <w:r>
+        <w:rPr>
+          <w:sz w:val="24"/>
+          <w:szCs w:val="24"/>
+        </w:rPr>
+        <w:t xml:space="preserve"> Concept Definitions</w:t>
+      </w:r>
+    </w:p>
+    <w:p>
+      <w:pPr>
+        <w:pStyle w:val="ListParagraph"/>
+        <w:rPr>
+          <w:sz w:val="24"/>
+          <w:szCs w:val="24"/>
+        </w:rPr>
+      </w:pPr>
+      <w:r>
+        <w:rPr>
+          <w:sz w:val="24"/>
+          <w:szCs w:val="24"/>
+        </w:rPr>
+        <w:tab/>
+      </w:r>
+    </w:p>
+    <w:p>
+      <w:pPr>
+        <w:ind w:firstLine="720"/>
+        <w:rPr>
+          <w:sz w:val="24"/>
+          <w:szCs w:val="24"/>
+        </w:rPr>
+      </w:pPr>
+      <w:r>
+        <w:rPr>
+          <w:sz w:val="24"/>
+          <w:szCs w:val="24"/>
+        </w:rPr>
+        <w:t>As mentioned in the text, we feel the necessity to have a responsibility doer as the primary concept.  This doer, from here on noted as controller, has the responsibility to be the “front line” concept that will initialize action and delegate responsibility to the rest of the concepts.</w:t>
+      </w:r>
+    </w:p>
+    <w:p>
+      <w:pPr>
+        <w:pStyle w:val="ListParagraph"/>
+        <w:rPr>
+          <w:sz w:val="24"/>
+          <w:szCs w:val="24"/>
+        </w:rPr>
+      </w:pPr>
+    </w:p>
+    <w:p>
+      <w:pPr>
+        <w:pStyle w:val="ListParagraph"/>
+        <w:numPr>
+          <w:ilvl w:val="2"/>
+          <w:numId w:val="7"/>
+        </w:numPr>
+        <w:rPr>
+          <w:sz w:val="24"/>
+          <w:szCs w:val="24"/>
+        </w:rPr>
+      </w:pPr>
+      <w:r>
+        <w:rPr>
+          <w:sz w:val="24"/>
+          <w:szCs w:val="24"/>
+        </w:rPr>
+        <w:t xml:space="preserve"> </w:t>
+      </w:r>
+      <w:r>
+        <w:rPr>
+          <w:sz w:val="24"/>
+          <w:szCs w:val="24"/>
+        </w:rPr>
+        <w:t>Boundary Concepts</w:t>
+      </w:r>
+    </w:p>
+    <w:p>
+      <w:pPr>
+        <w:pStyle w:val="ListParagraph"/>
+        <w:ind w:left="1440"/>
+        <w:rPr>
+          <w:sz w:val="24"/>
+          <w:szCs w:val="24"/>
+        </w:rPr>
+      </w:pPr>
+    </w:p>
+    <w:tbl>
+      <w:tblPr>
+        <w:tblStyle w:val="TableGrid"/>
+        <w:tblW w:w="0" w:type="auto"/>
+        <w:tblInd w:w="1440" w:type="dxa"/>
+        <w:tblLook w:val="04A0" w:firstRow="1" w:lastRow="0" w:firstColumn="1" w:lastColumn="0" w:noHBand="0" w:noVBand="1"/>
+      </w:tblPr>
+      <w:tblGrid>
+        <w:gridCol w:w="3084"/>
+        <w:gridCol w:w="750"/>
+        <w:gridCol w:w="2191"/>
+      </w:tblGrid>
+      <w:tr>
+        <w:tc>
+          <w:tcPr>
+            <w:tcW w:w="3084" w:type="dxa"/>
+          </w:tcPr>
+          <w:p>
+            <w:pPr>
+              <w:pStyle w:val="ListParagraph"/>
+              <w:ind w:left="0"/>
+              <w:jc w:val="center"/>
+              <w:rPr>
+                <w:sz w:val="24"/>
+                <w:szCs w:val="24"/>
+              </w:rPr>
+            </w:pPr>
+            <w:r>
+              <w:rPr>
+                <w:sz w:val="24"/>
+                <w:szCs w:val="24"/>
+              </w:rPr>
+              <w:t>Responsibility Description</w:t>
+            </w:r>
+          </w:p>
+        </w:tc>
+        <w:tc>
+          <w:tcPr>
+            <w:tcW w:w="750" w:type="dxa"/>
+          </w:tcPr>
+          <w:p>
+            <w:pPr>
+              <w:pStyle w:val="ListParagraph"/>
+              <w:ind w:left="0"/>
+              <w:jc w:val="center"/>
+              <w:rPr>
+                <w:sz w:val="24"/>
+                <w:szCs w:val="24"/>
+              </w:rPr>
+            </w:pPr>
+            <w:r>
+              <w:rPr>
+                <w:sz w:val="24"/>
+                <w:szCs w:val="24"/>
+              </w:rPr>
+              <w:t>Type</w:t>
+            </w:r>
+          </w:p>
+        </w:tc>
+        <w:tc>
+          <w:tcPr>
+            <w:tcW w:w="2191" w:type="dxa"/>
+          </w:tcPr>
+          <w:p>
+            <w:pPr>
+              <w:pStyle w:val="ListParagraph"/>
+              <w:ind w:left="0"/>
+              <w:jc w:val="center"/>
+              <w:rPr>
+                <w:sz w:val="24"/>
+                <w:szCs w:val="24"/>
+              </w:rPr>
+            </w:pPr>
+            <w:r>
+              <w:rPr>
+                <w:sz w:val="24"/>
+                <w:szCs w:val="24"/>
+              </w:rPr>
+              <w:t>Concept Name</w:t>
+            </w:r>
+          </w:p>
+        </w:tc>
+      </w:tr>
+      <w:tr>
+        <w:tc>
+          <w:tcPr>
+            <w:tcW w:w="3084" w:type="dxa"/>
+          </w:tcPr>
+          <w:p>
+            <w:pPr>
+              <w:pStyle w:val="ListParagraph"/>
+              <w:ind w:left="0"/>
+              <w:rPr>
+                <w:sz w:val="24"/>
+                <w:szCs w:val="24"/>
+              </w:rPr>
+            </w:pPr>
+            <w:r>
+              <w:rPr>
+                <w:sz w:val="24"/>
+                <w:szCs w:val="24"/>
+              </w:rPr>
+              <w:t>Coordinate actions of all concepts associated with a use case, a logical group of use cases, or the entire system and delegate the work to other concepts.</w:t>
+            </w:r>
+          </w:p>
+        </w:tc>
+        <w:tc>
+          <w:tcPr>
+            <w:tcW w:w="750" w:type="dxa"/>
+          </w:tcPr>
+          <w:p>
+            <w:pPr>
+              <w:pStyle w:val="ListParagraph"/>
+              <w:ind w:left="0"/>
+              <w:rPr>
+                <w:sz w:val="24"/>
+                <w:szCs w:val="24"/>
+              </w:rPr>
+            </w:pPr>
+            <w:r>
+              <w:rPr>
+                <w:sz w:val="24"/>
+                <w:szCs w:val="24"/>
+              </w:rPr>
+              <w:t>D</w:t>
+            </w:r>
+          </w:p>
+        </w:tc>
+        <w:tc>
+          <w:tcPr>
+            <w:tcW w:w="2191" w:type="dxa"/>
+          </w:tcPr>
+          <w:p>
+            <w:pPr>
+              <w:pStyle w:val="ListParagraph"/>
+              <w:ind w:left="0"/>
+              <w:rPr>
+                <w:sz w:val="24"/>
+                <w:szCs w:val="24"/>
+              </w:rPr>
+            </w:pPr>
+            <w:r>
+              <w:rPr>
+                <w:sz w:val="24"/>
+                <w:szCs w:val="24"/>
+              </w:rPr>
+              <w:t>Controller</w:t>
+            </w:r>
+          </w:p>
+        </w:tc>
+      </w:tr>
+      <w:tr>
+        <w:tc>
+          <w:tcPr>
+            <w:tcW w:w="3084" w:type="dxa"/>
+          </w:tcPr>
+          <w:p>
+            <w:pPr>
+              <w:pStyle w:val="ListParagraph"/>
+              <w:ind w:left="0"/>
+              <w:rPr>
+                <w:sz w:val="24"/>
+                <w:szCs w:val="24"/>
+              </w:rPr>
+            </w:pPr>
+            <w:r>
+              <w:rPr>
+                <w:sz w:val="24"/>
+                <w:szCs w:val="24"/>
+              </w:rPr>
+              <w:t>Container for initial settings.</w:t>
+            </w:r>
+          </w:p>
+        </w:tc>
+        <w:tc>
+          <w:tcPr>
+            <w:tcW w:w="750" w:type="dxa"/>
+          </w:tcPr>
+          <w:p>
+            <w:pPr>
+              <w:pStyle w:val="ListParagraph"/>
+              <w:ind w:left="0"/>
+              <w:rPr>
+                <w:sz w:val="24"/>
+                <w:szCs w:val="24"/>
+              </w:rPr>
+            </w:pPr>
+            <w:r>
+              <w:rPr>
+                <w:sz w:val="24"/>
+                <w:szCs w:val="24"/>
+              </w:rPr>
+              <w:t>K</w:t>
+            </w:r>
+          </w:p>
+        </w:tc>
+        <w:tc>
+          <w:tcPr>
+            <w:tcW w:w="2191" w:type="dxa"/>
+          </w:tcPr>
+          <w:p>
+            <w:pPr>
+              <w:pStyle w:val="ListParagraph"/>
+              <w:ind w:left="0"/>
+              <w:rPr>
+                <w:sz w:val="24"/>
+                <w:szCs w:val="24"/>
+              </w:rPr>
+            </w:pPr>
+            <w:r>
+              <w:rPr>
+                <w:sz w:val="24"/>
+                <w:szCs w:val="24"/>
+              </w:rPr>
+              <w:t>Settings</w:t>
+            </w:r>
+          </w:p>
+        </w:tc>
+      </w:tr>
+      <w:tr>
+        <w:tc>
+          <w:tcPr>
+            <w:tcW w:w="3084" w:type="dxa"/>
+          </w:tcPr>
+          <w:p>
+            <w:pPr>
+              <w:pStyle w:val="ListParagraph"/>
+              <w:ind w:left="0"/>
+              <w:rPr>
+                <w:sz w:val="24"/>
+                <w:szCs w:val="24"/>
+              </w:rPr>
+            </w:pPr>
+            <w:r>
+              <w:rPr>
+                <w:sz w:val="24"/>
+                <w:szCs w:val="24"/>
+              </w:rPr>
+              <w:t xml:space="preserve">Fetch the data </w:t>
+            </w:r>
+          </w:p>
+        </w:tc>
+        <w:tc>
+          <w:tcPr>
+            <w:tcW w:w="750" w:type="dxa"/>
+          </w:tcPr>
+          <w:p>
+            <w:pPr>
+              <w:pStyle w:val="ListParagraph"/>
+              <w:ind w:left="0"/>
+              <w:rPr>
+                <w:sz w:val="24"/>
+                <w:szCs w:val="24"/>
+              </w:rPr>
+            </w:pPr>
+            <w:r>
+              <w:rPr>
+                <w:sz w:val="24"/>
+                <w:szCs w:val="24"/>
+              </w:rPr>
+              <w:t>D</w:t>
+            </w:r>
+          </w:p>
+        </w:tc>
+        <w:tc>
+          <w:tcPr>
+            <w:tcW w:w="2191" w:type="dxa"/>
+          </w:tcPr>
+          <w:p>
+            <w:pPr>
+              <w:pStyle w:val="ListParagraph"/>
+              <w:ind w:left="0"/>
+              <w:rPr>
+                <w:sz w:val="24"/>
+                <w:szCs w:val="24"/>
+              </w:rPr>
+            </w:pPr>
+            <w:r>
+              <w:rPr>
+                <w:sz w:val="24"/>
+                <w:szCs w:val="24"/>
+              </w:rPr>
+              <w:t>Fetcher</w:t>
+            </w:r>
+          </w:p>
+        </w:tc>
+      </w:tr>
+      <w:tr>
+        <w:tc>
+          <w:tcPr>
+            <w:tcW w:w="3084" w:type="dxa"/>
+          </w:tcPr>
+          <w:p>
+            <w:pPr>
+              <w:pStyle w:val="ListParagraph"/>
+              <w:ind w:left="0"/>
+              <w:rPr>
+                <w:sz w:val="24"/>
+                <w:szCs w:val="24"/>
+              </w:rPr>
+            </w:pPr>
+            <w:r>
+              <w:rPr>
+                <w:sz w:val="24"/>
+                <w:szCs w:val="24"/>
+              </w:rPr>
+              <w:t>Pay the Bill</w:t>
+            </w:r>
+          </w:p>
+        </w:tc>
+        <w:tc>
+          <w:tcPr>
+            <w:tcW w:w="750" w:type="dxa"/>
+          </w:tcPr>
+          <w:p>
+            <w:pPr>
+              <w:pStyle w:val="ListParagraph"/>
+              <w:ind w:left="0"/>
+              <w:rPr>
+                <w:sz w:val="24"/>
+                <w:szCs w:val="24"/>
+              </w:rPr>
+            </w:pPr>
+            <w:r>
+              <w:rPr>
+                <w:sz w:val="24"/>
+                <w:szCs w:val="24"/>
+              </w:rPr>
+              <w:t xml:space="preserve">D </w:t>
+            </w:r>
+          </w:p>
+        </w:tc>
+        <w:tc>
+          <w:tcPr>
+            <w:tcW w:w="2191" w:type="dxa"/>
+          </w:tcPr>
+          <w:p>
+            <w:pPr>
+              <w:pStyle w:val="ListParagraph"/>
+              <w:ind w:left="0"/>
+              <w:rPr>
+                <w:sz w:val="24"/>
+                <w:szCs w:val="24"/>
+              </w:rPr>
+            </w:pPr>
+            <w:r>
+              <w:rPr>
+                <w:sz w:val="24"/>
+                <w:szCs w:val="24"/>
+              </w:rPr>
+              <w:t>Bill_Pay</w:t>
+            </w:r>
+          </w:p>
+        </w:tc>
+      </w:tr>
+      <w:tr>
+        <w:tc>
+          <w:tcPr>
+            <w:tcW w:w="3084" w:type="dxa"/>
+          </w:tcPr>
+          <w:p>
+            <w:pPr>
+              <w:pStyle w:val="ListParagraph"/>
+              <w:ind w:left="0"/>
+              <w:rPr>
+                <w:sz w:val="24"/>
+                <w:szCs w:val="24"/>
+              </w:rPr>
+            </w:pPr>
+            <w:r>
+              <w:rPr>
+                <w:sz w:val="24"/>
+                <w:szCs w:val="24"/>
+              </w:rPr>
+              <w:t>Calculate Supply</w:t>
+            </w:r>
+          </w:p>
+        </w:tc>
+        <w:tc>
+          <w:tcPr>
+            <w:tcW w:w="750" w:type="dxa"/>
+          </w:tcPr>
+          <w:p>
+            <w:pPr>
+              <w:pStyle w:val="ListParagraph"/>
+              <w:ind w:left="0"/>
+              <w:rPr>
+                <w:sz w:val="24"/>
+                <w:szCs w:val="24"/>
+              </w:rPr>
+            </w:pPr>
+            <w:r>
+              <w:rPr>
+                <w:sz w:val="24"/>
+                <w:szCs w:val="24"/>
+              </w:rPr>
+              <w:t xml:space="preserve">D </w:t>
+            </w:r>
+          </w:p>
+        </w:tc>
+        <w:tc>
+          <w:tcPr>
+            <w:tcW w:w="2191" w:type="dxa"/>
+          </w:tcPr>
+          <w:p>
+            <w:pPr>
+              <w:pStyle w:val="ListParagraph"/>
+              <w:ind w:left="0"/>
+              <w:rPr>
+                <w:sz w:val="24"/>
+                <w:szCs w:val="24"/>
+              </w:rPr>
+            </w:pPr>
+            <w:r>
+              <w:rPr>
+                <w:sz w:val="24"/>
+                <w:szCs w:val="24"/>
+              </w:rPr>
+              <w:t>Calc_Supply</w:t>
+            </w:r>
+          </w:p>
+        </w:tc>
+      </w:tr>
+    </w:tbl>
+    <w:p>
+      <w:pPr>
+        <w:rPr>
+          <w:sz w:val="24"/>
+          <w:szCs w:val="24"/>
+        </w:rPr>
+      </w:pPr>
+    </w:p>
+    <w:p>
+      <w:pPr>
+        <w:rPr>
+          <w:sz w:val="24"/>
+          <w:szCs w:val="24"/>
+        </w:rPr>
+      </w:pPr>
+      <w:r>
+        <w:rPr>
+          <w:sz w:val="24"/>
+          <w:szCs w:val="24"/>
+        </w:rPr>
+        <w:lastRenderedPageBreak/>
+        <w:tab/>
+        <w:t>The property of these concepts includes types, notably, the K type and D type as shown on forthcoming domain model graph.  The “smiley” or “document” symbol tagged on each concept.  From the textbook, author compares K and D to things and workers.  Workers are assigned mainly doing responsibilities and things are assigned knowing responsibilities.  The following is the concept diagram divided by K or D with K being symbolized by document and D symbolized by smile.</w:t>
+      </w:r>
+    </w:p>
+    <w:p>
+      <w:pPr>
+        <w:rPr>
+          <w:sz w:val="24"/>
+          <w:szCs w:val="24"/>
+        </w:rPr>
+      </w:pPr>
+    </w:p>
+    <w:p>
+      <w:pPr>
+        <w:rPr>
+          <w:sz w:val="24"/>
+          <w:szCs w:val="24"/>
+        </w:rPr>
+      </w:pPr>
+    </w:p>
+    <w:p>
+      <w:pPr>
+        <w:pStyle w:val="ListParagraph"/>
+        <w:numPr>
+          <w:ilvl w:val="2"/>
+          <w:numId w:val="7"/>
+        </w:numPr>
+        <w:rPr>
+          <w:sz w:val="24"/>
+          <w:szCs w:val="24"/>
+        </w:rPr>
+      </w:pPr>
+      <w:r>
+        <w:rPr>
+          <w:sz w:val="24"/>
+          <w:szCs w:val="24"/>
+        </w:rPr>
+        <w:t>Association</w:t>
+      </w:r>
+      <w:r>
+        <w:rPr>
+          <w:sz w:val="24"/>
+          <w:szCs w:val="24"/>
+        </w:rPr>
+        <w:t xml:space="preserve"> Definitions</w:t>
+      </w:r>
+    </w:p>
+    <w:p>
+      <w:pPr>
+        <w:rPr>
+          <w:sz w:val="24"/>
+          <w:szCs w:val="24"/>
+        </w:rPr>
+      </w:pPr>
+    </w:p>
+    <w:p>
+      <w:pPr>
+        <w:ind w:firstLine="720"/>
+        <w:rPr>
+          <w:sz w:val="24"/>
+          <w:szCs w:val="24"/>
+        </w:rPr>
+      </w:pPr>
+      <w:r>
+        <w:rPr>
+          <w:sz w:val="24"/>
+          <w:szCs w:val="24"/>
+        </w:rPr>
+        <w:t xml:space="preserve">Associations with different concepts are listed below.  These arrows indicate the relationship between each concept and mainly for conveying information and saving related information.  </w:t>
+      </w:r>
+    </w:p>
+    <w:p>
+      <w:pPr>
+        <w:rPr>
+          <w:sz w:val="24"/>
+          <w:szCs w:val="24"/>
+        </w:rPr>
+      </w:pPr>
+    </w:p>
+    <w:tbl>
+      <w:tblPr>
+        <w:tblStyle w:val="TableGrid"/>
+        <w:tblW w:w="9450" w:type="dxa"/>
+        <w:tblInd w:w="-5" w:type="dxa"/>
+        <w:tblLook w:val="04A0" w:firstRow="1" w:lastRow="0" w:firstColumn="1" w:lastColumn="0" w:noHBand="0" w:noVBand="1"/>
+      </w:tblPr>
+      <w:tblGrid>
+        <w:gridCol w:w="2485"/>
+        <w:gridCol w:w="5726"/>
+        <w:gridCol w:w="1239"/>
+      </w:tblGrid>
+      <w:tr>
+        <w:tc>
+          <w:tcPr>
+            <w:tcW w:w="2520" w:type="dxa"/>
+          </w:tcPr>
+          <w:p>
+            <w:pPr>
+              <w:pStyle w:val="ListParagraph"/>
+              <w:ind w:left="0"/>
+              <w:jc w:val="center"/>
+              <w:rPr>
+                <w:sz w:val="20"/>
+                <w:szCs w:val="20"/>
+              </w:rPr>
+            </w:pPr>
+            <w:r>
+              <w:rPr>
+                <w:sz w:val="20"/>
+                <w:szCs w:val="20"/>
+              </w:rPr>
+              <w:t>Concept Pair</w:t>
+            </w:r>
+          </w:p>
+        </w:tc>
+        <w:tc>
+          <w:tcPr>
+            <w:tcW w:w="5850" w:type="dxa"/>
+          </w:tcPr>
+          <w:p>
+            <w:pPr>
+              <w:pStyle w:val="ListParagraph"/>
+              <w:ind w:left="0"/>
+              <w:jc w:val="center"/>
+              <w:rPr>
+                <w:sz w:val="20"/>
+                <w:szCs w:val="20"/>
+              </w:rPr>
+            </w:pPr>
+            <w:r>
+              <w:rPr>
+                <w:sz w:val="20"/>
+                <w:szCs w:val="20"/>
+              </w:rPr>
+              <w:t>Association Description</w:t>
+            </w:r>
+          </w:p>
+        </w:tc>
+        <w:tc>
+          <w:tcPr>
+            <w:tcW w:w="1080" w:type="dxa"/>
+          </w:tcPr>
+          <w:p>
+            <w:pPr>
+              <w:pStyle w:val="ListParagraph"/>
+              <w:ind w:left="0"/>
+              <w:jc w:val="center"/>
+              <w:rPr>
+                <w:sz w:val="20"/>
+                <w:szCs w:val="20"/>
+              </w:rPr>
+            </w:pPr>
+            <w:r>
+              <w:rPr>
+                <w:sz w:val="20"/>
+                <w:szCs w:val="20"/>
+              </w:rPr>
+              <w:t>Association Name</w:t>
+            </w:r>
+          </w:p>
+        </w:tc>
+      </w:tr>
+      <w:tr>
+        <w:tc>
+          <w:tcPr>
+            <w:tcW w:w="2520" w:type="dxa"/>
+          </w:tcPr>
+          <w:p>
+            <w:pPr>
+              <w:pStyle w:val="ListParagraph"/>
+              <w:ind w:left="0"/>
+              <w:rPr>
+                <w:sz w:val="20"/>
+                <w:szCs w:val="20"/>
+              </w:rPr>
+            </w:pPr>
+            <w:r>
+              <w:rPr>
+                <w:noProof/>
+                <w:sz w:val="20"/>
+                <w:szCs w:val="20"/>
+              </w:rPr>
+              <mc:AlternateContent>
+                <mc:Choice Requires="wps">
+                  <w:drawing>
+                    <wp:anchor distT="0" distB="0" distL="114300" distR="114300" simplePos="0" relativeHeight="251715584" behindDoc="0" locked="0" layoutInCell="1" allowOverlap="1" wp14:anchorId="564673F2" wp14:editId="65A2145B">
+                      <wp:simplePos x="0" y="0"/>
+                      <wp:positionH relativeFrom="column">
+                        <wp:posOffset>625475</wp:posOffset>
+                      </wp:positionH>
+                      <wp:positionV relativeFrom="paragraph">
+                        <wp:posOffset>83820</wp:posOffset>
+                      </wp:positionV>
+                      <wp:extent cx="485775" cy="0"/>
+                      <wp:effectExtent l="57150" t="76200" r="28575" b="133350"/>
+                      <wp:wrapNone/>
+                      <wp:docPr id="30" name="Straight Arrow Connector 30"/>
+                      <wp:cNvGraphicFramePr/>
+                      <a:graphic xmlns:a="http://schemas.openxmlformats.org/drawingml/2006/main">
+                        <a:graphicData uri="http://schemas.microsoft.com/office/word/2010/wordprocessingShape">
+                          <wps:wsp>
+                            <wps:cNvCnPr/>
+                            <wps:spPr>
+                              <a:xfrm>
+                                <a:off x="0" y="0"/>
+                                <a:ext cx="485775" cy="0"/>
+                              </a:xfrm>
+                              <a:prstGeom prst="straightConnector1">
+                                <a:avLst/>
+                              </a:prstGeom>
+                              <a:ln>
+                                <a:headEnd type="triangle"/>
+                                <a:tailEnd type="triangle"/>
+                              </a:ln>
+                            </wps:spPr>
+                            <wps:style>
+                              <a:lnRef idx="2">
+                                <a:schemeClr val="dk1"/>
+                              </a:lnRef>
+                              <a:fillRef idx="0">
+                                <a:schemeClr val="dk1"/>
+                              </a:fillRef>
+                              <a:effectRef idx="1">
+                                <a:schemeClr val="dk1"/>
+                              </a:effectRef>
+                              <a:fontRef idx="minor">
+                                <a:schemeClr val="tx1"/>
+                              </a:fontRef>
+                            </wps:style>
+                            <wps:bodyPr/>
+                          </wps:wsp>
+                        </a:graphicData>
+                      </a:graphic>
+                      <wp14:sizeRelV relativeFrom="margin">
+                        <wp14:pctHeight>0</wp14:pctHeight>
+                      </wp14:sizeRelV>
+                    </wp:anchor>
+                  </w:drawing>
+                </mc:Choice>
+                <mc:Fallback>
+                  <w:pict>
+                    <v:shapetype w14:anchorId="6DB42AE2" id="_x0000_t32" coordsize="21600,21600" o:spt="32" o:oned="t" path="m,l21600,21600e" filled="f">
+                      <v:path arrowok="t" fillok="f" o:connecttype="none"/>
+                      <o:lock v:ext="edit" shapetype="t"/>
+                    </v:shapetype>
+                    <v:shape id="Straight Arrow Connector 30" o:spid="_x0000_s1026" type="#_x0000_t32" style="position:absolute;margin-left:49.25pt;margin-top:6.6pt;width:38.25pt;height:0;z-index:251715584;visibility:visible;mso-wrap-style:square;mso-height-percent:0;mso-wrap-distance-left:9pt;mso-wrap-distance-top:0;mso-wrap-distance-right:9pt;mso-wrap-distance-bottom:0;mso-position-horizontal:absolute;mso-position-horizontal-relative:text;mso-position-vertical:absolute;mso-position-vertical-relative:text;mso-height-percent:0;mso-height-relative:margin" o:gfxdata="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" strokecolor="black [3200]" strokeweight="2pt">
+                      <v:stroke startarrow="block" endarrow="block"/>
+                      <v:shadow on="t" color="black" opacity="24903f" origin=",.5" offset="0,.55556mm"/>
+                    </v:shape>
+                  </w:pict>
+                </mc:Fallback>
+              </mc:AlternateContent>
+            </w:r>
+            <w:r>
+              <w:rPr>
+                <w:sz w:val="20"/>
+                <w:szCs w:val="20"/>
+              </w:rPr>
+              <w:t>Controller</w:t>
+            </w:r>
+            <w:r>
+              <w:rPr>
+                <w:sz w:val="20"/>
+                <w:szCs w:val="20"/>
+              </w:rPr>
+              <w:t xml:space="preserve"> </w:t>
+            </w:r>
+            <w:r>
+              <w:rPr>
+                <w:sz w:val="20"/>
+                <w:szCs w:val="20"/>
+              </w:rPr>
+              <w:t xml:space="preserve"> </w:t>
+            </w:r>
+            <w:r>
+              <w:rPr>
+                <w:sz w:val="20"/>
+                <w:szCs w:val="20"/>
+              </w:rPr>
+              <w:t xml:space="preserve">                Page Maker</w:t>
+            </w:r>
+          </w:p>
+        </w:tc>
+        <w:tc>
+          <w:tcPr>
+            <w:tcW w:w="5850" w:type="dxa"/>
+          </w:tcPr>
+          <w:p>
+            <w:pPr>
+              <w:pStyle w:val="ListParagraph"/>
+              <w:ind w:left="0"/>
+              <w:rPr>
+                <w:sz w:val="20"/>
+                <w:szCs w:val="20"/>
+              </w:rPr>
+            </w:pPr>
+            <w:r>
+              <w:rPr>
+                <w:sz w:val="20"/>
+                <w:szCs w:val="20"/>
+              </w:rPr>
+              <w:t>Controller passes requests to page maker and receives back pages for displaying</w:t>
+            </w:r>
+          </w:p>
+        </w:tc>
+        <w:tc>
+          <w:tcPr>
+            <w:tcW w:w="1080" w:type="dxa"/>
+          </w:tcPr>
+          <w:p>
+            <w:pPr>
+              <w:pStyle w:val="ListParagraph"/>
+              <w:ind w:left="0"/>
+              <w:rPr>
+                <w:sz w:val="20"/>
+                <w:szCs w:val="20"/>
+              </w:rPr>
+            </w:pPr>
+            <w:r>
+              <w:rPr>
+                <w:sz w:val="20"/>
+                <w:szCs w:val="20"/>
+              </w:rPr>
+              <w:t>Conveys requests</w:t>
+            </w:r>
+          </w:p>
+        </w:tc>
+      </w:tr>
+      <w:tr>
+        <w:tc>
+          <w:tcPr>
+            <w:tcW w:w="2520" w:type="dxa"/>
+          </w:tcPr>
+          <w:p>
+            <w:pPr>
+              <w:pStyle w:val="ListParagraph"/>
+              <w:ind w:left="0"/>
+              <w:rPr>
+                <w:sz w:val="20"/>
+                <w:szCs w:val="20"/>
+              </w:rPr>
+            </w:pPr>
+            <w:r>
+              <w:rPr>
+                <w:noProof/>
+                <w:sz w:val="20"/>
+                <w:szCs w:val="20"/>
+              </w:rPr>
+              <mc:AlternateContent>
+                <mc:Choice Requires="wps">
+                  <w:drawing>
+                    <wp:anchor distT="0" distB="0" distL="114300" distR="114300" simplePos="0" relativeHeight="251717632" behindDoc="0" locked="0" layoutInCell="1" allowOverlap="1" wp14:anchorId="3BDE659C" wp14:editId="4E8B7606">
+                      <wp:simplePos x="0" y="0"/>
+                      <wp:positionH relativeFrom="column">
+                        <wp:posOffset>760095</wp:posOffset>
+                      </wp:positionH>
+                      <wp:positionV relativeFrom="paragraph">
+                        <wp:posOffset>69215</wp:posOffset>
+                      </wp:positionV>
+                      <wp:extent cx="485775" cy="0"/>
+                      <wp:effectExtent l="57150" t="76200" r="28575" b="133350"/>
+                      <wp:wrapNone/>
+                      <wp:docPr id="31" name="Straight Arrow Connector 31"/>
+                      <wp:cNvGraphicFramePr/>
+                      <a:graphic xmlns:a="http://schemas.openxmlformats.org/drawingml/2006/main">
+                        <a:graphicData uri="http://schemas.microsoft.com/office/word/2010/wordprocessingShape">
+                          <wps:wsp>
+                            <wps:cNvCnPr/>
+                            <wps:spPr>
+                              <a:xfrm>
+                                <a:off x="0" y="0"/>
+                                <a:ext cx="485775" cy="0"/>
+                              </a:xfrm>
+                              <a:prstGeom prst="straightConnector1">
+                                <a:avLst/>
+                              </a:prstGeom>
+                              <a:ln>
+                                <a:headEnd type="triangle"/>
+                                <a:tailEnd type="triangle"/>
+                              </a:ln>
+                            </wps:spPr>
+                            <wps:style>
+                              <a:lnRef idx="2">
+                                <a:schemeClr val="dk1"/>
+                              </a:lnRef>
+                              <a:fillRef idx="0">
+                                <a:schemeClr val="dk1"/>
+                              </a:fillRef>
+                              <a:effectRef idx="1">
+                                <a:schemeClr val="dk1"/>
+                              </a:effectRef>
+                              <a:fontRef idx="minor">
+                                <a:schemeClr val="tx1"/>
+                              </a:fontRef>
+                            </wps:style>
+                            <wps:bodyPr/>
+                          </wps:wsp>
+                        </a:graphicData>
+                      </a:graphic>
+                      <wp14:sizeRelV relativeFrom="margin">
+                        <wp14:pctHeight>0</wp14:pctHeight>
+                      </wp14:sizeRelV>
+                    </wp:anchor>
+                  </w:drawing>
+                </mc:Choice>
+                <mc:Fallback>
+                  <w:pict>
+                    <v:shape w14:anchorId="6A2FCF0A" id="Straight Arrow Connector 31" o:spid="_x0000_s1026" type="#_x0000_t32" style="position:absolute;margin-left:59.85pt;margin-top:5.45pt;width:38.25pt;height:0;z-index:251717632;visibility:visible;mso-wrap-style:square;mso-height-percent:0;mso-wrap-distance-left:9pt;mso-wrap-distance-top:0;mso-wrap-distance-right:9pt;mso-wrap-distance-bottom:0;mso-position-horizontal:absolute;mso-position-horizontal-relative:text;mso-position-vertical:absolute;mso-position-vertical-relative:text;mso-height-percent:0;mso-height-relative:margin" o:gfxdata="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" strokecolor="black [3200]" strokeweight="2pt">
+                      <v:stroke startarrow="block" endarrow="block"/>
+                      <v:shadow on="t" color="black" opacity="24903f" origin=",.5" offset="0,.55556mm"/>
+                    </v:shape>
+                  </w:pict>
+                </mc:Fallback>
+              </mc:AlternateContent>
+            </w:r>
+            <w:r>
+              <w:rPr>
+                <w:sz w:val="20"/>
+                <w:szCs w:val="20"/>
+              </w:rPr>
+              <w:t>Page Maker</w:t>
+            </w:r>
+            <w:r>
+              <w:rPr>
+                <w:sz w:val="20"/>
+                <w:szCs w:val="20"/>
+              </w:rPr>
+              <w:t xml:space="preserve">                   DB Connect</w:t>
+            </w:r>
+            <w:r>
+              <w:rPr>
+                <w:sz w:val="20"/>
+                <w:szCs w:val="20"/>
+              </w:rPr>
+              <w:t>i</w:t>
+            </w:r>
+            <w:r>
+              <w:rPr>
+                <w:sz w:val="20"/>
+                <w:szCs w:val="20"/>
+              </w:rPr>
+              <w:t>on</w:t>
+            </w:r>
+          </w:p>
+        </w:tc>
+        <w:tc>
+          <w:tcPr>
+            <w:tcW w:w="5850" w:type="dxa"/>
+          </w:tcPr>
+          <w:p>
+            <w:pPr>
+              <w:pStyle w:val="ListParagraph"/>
+              <w:ind w:left="0"/>
+              <w:rPr>
+                <w:sz w:val="20"/>
+                <w:szCs w:val="20"/>
+              </w:rPr>
+            </w:pPr>
+            <w:r>
+              <w:rPr>
+                <w:sz w:val="20"/>
+                <w:szCs w:val="20"/>
+              </w:rPr>
+              <w:t xml:space="preserve">DB Connection passes retrieved data </w:t>
+            </w:r>
+          </w:p>
+        </w:tc>
+        <w:tc>
+          <w:tcPr>
+            <w:tcW w:w="1080" w:type="dxa"/>
+          </w:tcPr>
+          <w:p>
+            <w:pPr>
+              <w:pStyle w:val="ListParagraph"/>
+              <w:ind w:left="0"/>
+              <w:rPr>
+                <w:sz w:val="20"/>
+                <w:szCs w:val="20"/>
+              </w:rPr>
+            </w:pPr>
+            <w:r>
+              <w:rPr>
+                <w:sz w:val="20"/>
+                <w:szCs w:val="20"/>
+              </w:rPr>
+              <w:t>Provides Data</w:t>
+            </w:r>
+          </w:p>
+        </w:tc>
+      </w:tr>
+      <w:tr>
+        <w:tc>
+          <w:tcPr>
+            <w:tcW w:w="2520" w:type="dxa"/>
+          </w:tcPr>
+          <w:p>
+            <w:pPr>
+              <w:pStyle w:val="ListParagraph"/>
+              <w:ind w:left="0"/>
+              <w:rPr>
+                <w:sz w:val="20"/>
+                <w:szCs w:val="20"/>
+              </w:rPr>
+            </w:pPr>
+            <w:r>
+              <w:rPr>
+                <w:noProof/>
+                <w:sz w:val="20"/>
+                <w:szCs w:val="20"/>
+              </w:rPr>
+              <mc:AlternateContent>
+                <mc:Choice Requires="wps">
+                  <w:drawing>
+                    <wp:anchor distT="0" distB="0" distL="114300" distR="114300" simplePos="0" relativeHeight="251719680" behindDoc="0" locked="0" layoutInCell="1" allowOverlap="1" wp14:anchorId="6454F216" wp14:editId="7C4A9517">
+                      <wp:simplePos x="0" y="0"/>
+                      <wp:positionH relativeFrom="column">
+                        <wp:posOffset>626745</wp:posOffset>
+                      </wp:positionH>
+                      <wp:positionV relativeFrom="paragraph">
+                        <wp:posOffset>75565</wp:posOffset>
+                      </wp:positionV>
+                      <wp:extent cx="485775" cy="0"/>
+                      <wp:effectExtent l="57150" t="76200" r="28575" b="133350"/>
+                      <wp:wrapNone/>
+                      <wp:docPr id="32" name="Straight Arrow Connector 32"/>
+                      <wp:cNvGraphicFramePr/>
+                      <a:graphic xmlns:a="http://schemas.openxmlformats.org/drawingml/2006/main">
+                        <a:graphicData uri="http://schemas.microsoft.com/office/word/2010/wordprocessingShape">
+                          <wps:wsp>
+                            <wps:cNvCnPr/>
+                            <wps:spPr>
+                              <a:xfrm>
+                                <a:off x="0" y="0"/>
+                                <a:ext cx="485775" cy="0"/>
+                              </a:xfrm>
+                              <a:prstGeom prst="straightConnector1">
+                                <a:avLst/>
+                              </a:prstGeom>
+                              <a:ln>
+                                <a:headEnd type="triangle"/>
+                                <a:tailEnd type="triangle"/>
+                              </a:ln>
+                            </wps:spPr>
+                            <wps:style>
+                              <a:lnRef idx="2">
+                                <a:schemeClr val="dk1"/>
+                              </a:lnRef>
+                              <a:fillRef idx="0">
+                                <a:schemeClr val="dk1"/>
+                              </a:fillRef>
+                              <a:effectRef idx="1">
+                                <a:schemeClr val="dk1"/>
+                              </a:effectRef>
+                              <a:fontRef idx="minor">
+                                <a:schemeClr val="tx1"/>
+                              </a:fontRef>
+                            </wps:style>
+                            <wps:bodyPr/>
+                          </wps:wsp>
+                        </a:graphicData>
+                      </a:graphic>
+                      <wp14:sizeRelV relativeFrom="margin">
+                        <wp14:pctHeight>0</wp14:pctHeight>
+                      </wp14:sizeRelV>
+                    </wp:anchor>
+                  </w:drawing>
+                </mc:Choice>
+                <mc:Fallback>
+                  <w:pict>
+                    <v:shape w14:anchorId="5ADFEC13" id="Straight Arrow Connector 32" o:spid="_x0000_s1026" type="#_x0000_t32" style="position:absolute;margin-left:49.35pt;margin-top:5.95pt;width:38.25pt;height:0;z-index:251719680;visibility:visible;mso-wrap-style:square;mso-height-percent:0;mso-wrap-distance-left:9pt;mso-wrap-distance-top:0;mso-wrap-distance-right:9pt;mso-wrap-distance-bottom:0;mso-position-horizontal:absolute;mso-position-horizontal-relative:text;mso-position-vertical:absolute;mso-position-vertical-relative:text;mso-height-percent:0;mso-height-relative:margin" o:gfxdata="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" strokecolor="black [3200]" strokeweight="2pt">
+                      <v:stroke startarrow="block" endarrow="block"/>
+                      <v:shadow on="t" color="black" opacity="24903f" origin=",.5" offset="0,.55556mm"/>
+                    </v:shape>
+                  </w:pict>
+                </mc:Fallback>
+              </mc:AlternateContent>
+            </w:r>
+            <w:r>
+              <w:rPr>
+                <w:sz w:val="20"/>
+                <w:szCs w:val="20"/>
+              </w:rPr>
+              <w:t>Controller                  DB Connection</w:t>
+            </w:r>
+          </w:p>
+        </w:tc>
+        <w:tc>
+          <w:tcPr>
+            <w:tcW w:w="5850" w:type="dxa"/>
+          </w:tcPr>
+          <w:p>
+            <w:pPr>
+              <w:pStyle w:val="ListParagraph"/>
+              <w:ind w:left="0"/>
+              <w:rPr>
+                <w:sz w:val="20"/>
+                <w:szCs w:val="20"/>
+              </w:rPr>
+            </w:pPr>
+            <w:r>
+              <w:rPr>
+                <w:sz w:val="20"/>
+                <w:szCs w:val="20"/>
+              </w:rPr>
+              <w:t>Controller passes search requests to DB Connection</w:t>
+            </w:r>
+          </w:p>
+        </w:tc>
+        <w:tc>
+          <w:tcPr>
+            <w:tcW w:w="1080" w:type="dxa"/>
+          </w:tcPr>
+          <w:p>
+            <w:pPr>
+              <w:pStyle w:val="ListParagraph"/>
+              <w:ind w:left="0"/>
+              <w:rPr>
+                <w:sz w:val="20"/>
+                <w:szCs w:val="20"/>
+              </w:rPr>
+            </w:pPr>
+            <w:r>
+              <w:rPr>
+                <w:sz w:val="20"/>
+                <w:szCs w:val="20"/>
+              </w:rPr>
+              <w:t>Conveys requests</w:t>
+            </w:r>
+          </w:p>
+        </w:tc>
+      </w:tr>
+      <w:tr>
+        <w:tc>
+          <w:tcPr>
+            <w:tcW w:w="2520" w:type="dxa"/>
+          </w:tcPr>
+          <w:p>
+            <w:pPr>
+              <w:pStyle w:val="ListParagraph"/>
+              <w:ind w:left="0"/>
+              <w:rPr>
+                <w:sz w:val="20"/>
+                <w:szCs w:val="20"/>
+              </w:rPr>
+            </w:pPr>
+            <w:r>
+              <w:rPr>
+                <w:noProof/>
+                <w:sz w:val="20"/>
+                <w:szCs w:val="20"/>
+              </w:rPr>
+              <mc:AlternateContent>
+                <mc:Choice Requires="wps">
+                  <w:drawing>
+                    <wp:anchor distT="0" distB="0" distL="114300" distR="114300" simplePos="0" relativeHeight="251721728" behindDoc="0" locked="0" layoutInCell="1" allowOverlap="1" wp14:anchorId="10D7205A" wp14:editId="20A3C1FE">
+                      <wp:simplePos x="0" y="0"/>
+                      <wp:positionH relativeFrom="column">
+                        <wp:posOffset>760095</wp:posOffset>
+                      </wp:positionH>
+                      <wp:positionV relativeFrom="paragraph">
+                        <wp:posOffset>66040</wp:posOffset>
+                      </wp:positionV>
+                      <wp:extent cx="485775" cy="0"/>
+                      <wp:effectExtent l="57150" t="76200" r="28575" b="133350"/>
+                      <wp:wrapNone/>
+                      <wp:docPr id="34" name="Straight Arrow Connector 34"/>
+                      <wp:cNvGraphicFramePr/>
+                      <a:graphic xmlns:a="http://schemas.openxmlformats.org/drawingml/2006/main">
+                        <a:graphicData uri="http://schemas.microsoft.com/office/word/2010/wordprocessingShape">
+                          <wps:wsp>
+                            <wps:cNvCnPr/>
+                            <wps:spPr>
+                              <a:xfrm>
+                                <a:off x="0" y="0"/>
+                                <a:ext cx="485775" cy="0"/>
+                              </a:xfrm>
+                              <a:prstGeom prst="straightConnector1">
+                                <a:avLst/>
+                              </a:prstGeom>
+                              <a:ln>
+                                <a:headEnd type="triangle"/>
+                                <a:tailEnd type="triangle"/>
+                              </a:ln>
+                            </wps:spPr>
+                            <wps:style>
+                              <a:lnRef idx="2">
+                                <a:schemeClr val="dk1"/>
+                              </a:lnRef>
+                              <a:fillRef idx="0">
+                                <a:schemeClr val="dk1"/>
+                              </a:fillRef>
+                              <a:effectRef idx="1">
+                                <a:schemeClr val="dk1"/>
+                              </a:effectRef>
+                              <a:fontRef idx="minor">
+                                <a:schemeClr val="tx1"/>
+                              </a:fontRef>
+                            </wps:style>
+                            <wps:bodyPr/>
+                          </wps:wsp>
+                        </a:graphicData>
+                      </a:graphic>
+                      <wp14:sizeRelV relativeFrom="margin">
+                        <wp14:pctHeight>0</wp14:pctHeight>
+                      </wp14:sizeRelV>
+                    </wp:anchor>
+                  </w:drawing>
+                </mc:Choice>
+                <mc:Fallback>
+                  <w:pict>
+                    <v:shape w14:anchorId="353CB79C" id="Straight Arrow Connector 34" o:spid="_x0000_s1026" type="#_x0000_t32" style="position:absolute;margin-left:59.85pt;margin-top:5.2pt;width:38.25pt;height:0;z-index:251721728;visibility:visible;mso-wrap-style:square;mso-height-percent:0;mso-wrap-distance-left:9pt;mso-wrap-distance-top:0;mso-wrap-distance-right:9pt;mso-wrap-distance-bottom:0;mso-position-horizontal:absolute;mso-position-horizontal-relative:text;mso-position-vertical:absolute;mso-position-vertical-relative:text;mso-height-percent:0;mso-height-relative:margin" o:gfxdata="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" strokecolor="black [3200]" strokeweight="2pt">
+                      <v:stroke startarrow="block" endarrow="block"/>
+                      <v:shadow on="t" color="black" opacity="24903f" origin=",.5" offset="0,.55556mm"/>
+                    </v:shape>
+                  </w:pict>
+                </mc:Fallback>
+              </mc:AlternateContent>
+            </w:r>
+            <w:r>
+              <w:rPr>
+                <w:sz w:val="20"/>
+                <w:szCs w:val="20"/>
+              </w:rPr>
+              <w:t>Page Maker                  Interface page</w:t>
+            </w:r>
+          </w:p>
+        </w:tc>
+        <w:tc>
+          <w:tcPr>
+            <w:tcW w:w="5850" w:type="dxa"/>
+          </w:tcPr>
+          <w:p>
+            <w:pPr>
+              <w:pStyle w:val="ListParagraph"/>
+              <w:ind w:left="0"/>
+              <w:rPr>
+                <w:sz w:val="20"/>
+                <w:szCs w:val="20"/>
+              </w:rPr>
+            </w:pPr>
+            <w:r>
+              <w:rPr>
+                <w:sz w:val="20"/>
+                <w:szCs w:val="20"/>
+              </w:rPr>
+              <w:t>Page Maker prepares the interface page</w:t>
+            </w:r>
+          </w:p>
+        </w:tc>
+        <w:tc>
+          <w:tcPr>
+            <w:tcW w:w="1080" w:type="dxa"/>
+          </w:tcPr>
+          <w:p>
+            <w:pPr>
+              <w:pStyle w:val="ListParagraph"/>
+              <w:ind w:left="0"/>
+              <w:rPr>
+                <w:sz w:val="20"/>
+                <w:szCs w:val="20"/>
+              </w:rPr>
+            </w:pPr>
+            <w:r>
+              <w:rPr>
+                <w:sz w:val="20"/>
+                <w:szCs w:val="20"/>
+              </w:rPr>
+              <w:t>Prepares</w:t>
+            </w:r>
+          </w:p>
+        </w:tc>
+      </w:tr>
+      <w:tr>
+        <w:tc>
+          <w:tcPr>
+            <w:tcW w:w="2520" w:type="dxa"/>
+          </w:tcPr>
+          <w:p>
+            <w:pPr>
+              <w:pStyle w:val="ListParagraph"/>
+              <w:ind w:left="0"/>
+              <w:rPr>
+                <w:sz w:val="20"/>
+                <w:szCs w:val="20"/>
+              </w:rPr>
+            </w:pPr>
+            <w:r>
+              <w:rPr>
+                <w:noProof/>
+                <w:sz w:val="20"/>
+                <w:szCs w:val="20"/>
+              </w:rPr>
+              <mc:AlternateContent>
+                <mc:Choice Requires="wps">
+                  <w:drawing>
+                    <wp:anchor distT="0" distB="0" distL="114300" distR="114300" simplePos="0" relativeHeight="251723776" behindDoc="0" locked="0" layoutInCell="1" allowOverlap="1" wp14:anchorId="2B18F056" wp14:editId="162E67A7">
+                      <wp:simplePos x="0" y="0"/>
+                      <wp:positionH relativeFrom="column">
+                        <wp:posOffset>502920</wp:posOffset>
+                      </wp:positionH>
+                      <wp:positionV relativeFrom="paragraph">
+                        <wp:posOffset>66040</wp:posOffset>
+                      </wp:positionV>
+                      <wp:extent cx="485775" cy="0"/>
+                      <wp:effectExtent l="57150" t="76200" r="28575" b="133350"/>
+                      <wp:wrapNone/>
+                      <wp:docPr id="35" name="Straight Arrow Connector 35"/>
+                      <wp:cNvGraphicFramePr/>
+                      <a:graphic xmlns:a="http://schemas.openxmlformats.org/drawingml/2006/main">
+                        <a:graphicData uri="http://schemas.microsoft.com/office/word/2010/wordprocessingShape">
+                          <wps:wsp>
+                            <wps:cNvCnPr/>
+                            <wps:spPr>
+                              <a:xfrm>
+                                <a:off x="0" y="0"/>
+                                <a:ext cx="485775" cy="0"/>
+                              </a:xfrm>
+                              <a:prstGeom prst="straightConnector1">
+                                <a:avLst/>
+                              </a:prstGeom>
+                              <a:ln>
+                                <a:headEnd type="triangle"/>
+                                <a:tailEnd type="triangle"/>
+                              </a:ln>
+                            </wps:spPr>
+                            <wps:style>
+                              <a:lnRef idx="2">
+                                <a:schemeClr val="dk1"/>
+                              </a:lnRef>
+                              <a:fillRef idx="0">
+                                <a:schemeClr val="dk1"/>
+                              </a:fillRef>
+                              <a:effectRef idx="1">
+                                <a:schemeClr val="dk1"/>
+                              </a:effectRef>
+                              <a:fontRef idx="minor">
+                                <a:schemeClr val="tx1"/>
+                              </a:fontRef>
+                            </wps:style>
+                            <wps:bodyPr/>
+                          </wps:wsp>
+                        </a:graphicData>
+                      </a:graphic>
+                      <wp14:sizeRelV relativeFrom="margin">
+                        <wp14:pctHeight>0</wp14:pctHeight>
+                      </wp14:sizeRelV>
+                    </wp:anchor>
+                  </w:drawing>
+                </mc:Choice>
+                <mc:Fallback>
+                  <w:pict>
+                    <v:shape w14:anchorId="07613F41" id="Straight Arrow Connector 35" o:spid="_x0000_s1026" type="#_x0000_t32" style="position:absolute;margin-left:39.6pt;margin-top:5.2pt;width:38.25pt;height:0;z-index:251723776;visibility:visible;mso-wrap-style:square;mso-height-percent:0;mso-wrap-distance-left:9pt;mso-wrap-distance-top:0;mso-wrap-distance-right:9pt;mso-wrap-distance-bottom:0;mso-position-horizontal:absolute;mso-position-horizontal-relative:text;mso-position-vertical:absolute;mso-position-vertical-relative:text;mso-height-percent:0;mso-height-relative:margin" o:gfxdata="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" strokecolor="black [3200]" strokeweight="2pt">
+                      <v:stroke startarrow="block" endarrow="block"/>
+                      <v:shadow on="t" color="black" opacity="24903f" origin=",.5" offset="0,.55556mm"/>
+                    </v:shape>
+                  </w:pict>
+                </mc:Fallback>
+              </mc:AlternateContent>
+            </w:r>
+            <w:r>
+              <w:rPr>
+                <w:sz w:val="20"/>
+                <w:szCs w:val="20"/>
+              </w:rPr>
+              <w:t>A</w:t>
+            </w:r>
+            <w:r>
+              <w:rPr>
+                <w:sz w:val="20"/>
+                <w:szCs w:val="20"/>
+              </w:rPr>
+              <w:t xml:space="preserve">gent    </w:t>
+            </w:r>
+            <w:r>
+              <w:rPr>
+                <w:sz w:val="20"/>
+                <w:szCs w:val="20"/>
+              </w:rPr>
+              <w:t xml:space="preserve">                DB Connection</w:t>
+            </w:r>
+          </w:p>
+        </w:tc>
+        <w:tc>
+          <w:tcPr>
+            <w:tcW w:w="5850" w:type="dxa"/>
+          </w:tcPr>
+          <w:p>
+            <w:pPr>
+              <w:pStyle w:val="ListParagraph"/>
+              <w:ind w:left="0"/>
+              <w:rPr>
+                <w:sz w:val="20"/>
+                <w:szCs w:val="20"/>
+              </w:rPr>
+            </w:pPr>
+            <w:r>
+              <w:rPr>
+                <w:sz w:val="20"/>
+                <w:szCs w:val="20"/>
+              </w:rPr>
+              <w:t>A</w:t>
+            </w:r>
+            <w:r>
+              <w:rPr>
+                <w:sz w:val="20"/>
+                <w:szCs w:val="20"/>
+              </w:rPr>
+              <w:t>gent</w:t>
+            </w:r>
+            <w:r>
+              <w:rPr>
+                <w:sz w:val="20"/>
+                <w:szCs w:val="20"/>
+              </w:rPr>
+              <w:t xml:space="preserve"> stores settings in DB Connection</w:t>
+            </w:r>
+          </w:p>
+        </w:tc>
+        <w:tc>
+          <w:tcPr>
+            <w:tcW w:w="1080" w:type="dxa"/>
+          </w:tcPr>
+          <w:p>
+            <w:pPr>
+              <w:pStyle w:val="ListParagraph"/>
+              <w:ind w:left="0"/>
+              <w:rPr>
+                <w:sz w:val="20"/>
+                <w:szCs w:val="20"/>
+              </w:rPr>
+            </w:pPr>
+            <w:r>
+              <w:rPr>
+                <w:sz w:val="20"/>
+                <w:szCs w:val="20"/>
+              </w:rPr>
+              <w:t>Settings Save</w:t>
+            </w:r>
+          </w:p>
+        </w:tc>
+      </w:tr>
+      <w:tr>
+        <w:tc>
+          <w:tcPr>
+            <w:tcW w:w="2520" w:type="dxa"/>
+          </w:tcPr>
+          <w:p>
+            <w:pPr>
+              <w:pStyle w:val="ListParagraph"/>
+              <w:ind w:left="0"/>
+              <w:rPr>
+                <w:sz w:val="20"/>
+                <w:szCs w:val="20"/>
+              </w:rPr>
+            </w:pPr>
+          </w:p>
+        </w:tc>
+        <w:tc>
+          <w:tcPr>
+            <w:tcW w:w="5850" w:type="dxa"/>
+          </w:tcPr>
+          <w:p>
+            <w:pPr>
+              <w:pStyle w:val="ListParagraph"/>
+              <w:ind w:left="0"/>
+              <w:rPr>
+                <w:sz w:val="20"/>
+                <w:szCs w:val="20"/>
+              </w:rPr>
+            </w:pPr>
+          </w:p>
+        </w:tc>
+        <w:tc>
+          <w:tcPr>
+            <w:tcW w:w="1080" w:type="dxa"/>
+          </w:tcPr>
+          <w:p>
+            <w:pPr>
+              <w:pStyle w:val="ListParagraph"/>
+              <w:ind w:left="0"/>
+              <w:rPr>
+                <w:sz w:val="20"/>
+                <w:szCs w:val="20"/>
+              </w:rPr>
+            </w:pPr>
+          </w:p>
+        </w:tc>
+      </w:tr>
+      <w:tr>
+        <w:tc>
+          <w:tcPr>
+            <w:tcW w:w="2520" w:type="dxa"/>
+          </w:tcPr>
+          <w:p>
+            <w:pPr>
+              <w:pStyle w:val="ListParagraph"/>
+              <w:ind w:left="0"/>
+              <w:rPr>
+                <w:sz w:val="20"/>
+                <w:szCs w:val="20"/>
+              </w:rPr>
+            </w:pPr>
+          </w:p>
+        </w:tc>
+        <w:tc>
+          <w:tcPr>
+            <w:tcW w:w="5850" w:type="dxa"/>
+          </w:tcPr>
+          <w:p>
+            <w:pPr>
+              <w:pStyle w:val="ListParagraph"/>
+              <w:ind w:left="0"/>
+              <w:rPr>
+                <w:sz w:val="20"/>
+                <w:szCs w:val="20"/>
+              </w:rPr>
+            </w:pPr>
+          </w:p>
+        </w:tc>
+        <w:tc>
+          <w:tcPr>
+            <w:tcW w:w="1080" w:type="dxa"/>
+          </w:tcPr>
+          <w:p>
+            <w:pPr>
+              <w:pStyle w:val="ListParagraph"/>
+              <w:ind w:left="0"/>
+              <w:rPr>
+                <w:sz w:val="20"/>
+                <w:szCs w:val="20"/>
+              </w:rPr>
+            </w:pPr>
+          </w:p>
+        </w:tc>
+      </w:tr>
+    </w:tbl>
+    <w:p>
+      <w:pPr>
+        <w:rPr>
+          <w:sz w:val="24"/>
+          <w:szCs w:val="24"/>
+        </w:rPr>
+      </w:pPr>
+    </w:p>
+    <w:p>
+      <w:pPr>
+        <w:pStyle w:val="ListParagraph"/>
+        <w:numPr>
+          <w:ilvl w:val="2"/>
+          <w:numId w:val="7"/>
+        </w:numPr>
+        <w:rPr>
+          <w:sz w:val="24"/>
+          <w:szCs w:val="24"/>
+        </w:rPr>
+      </w:pPr>
+      <w:r>
+        <w:rPr>
+          <w:sz w:val="24"/>
+          <w:szCs w:val="24"/>
+        </w:rPr>
+        <w:t>Attribute Definitions</w:t>
+      </w:r>
+    </w:p>
+    <w:p>
+      <w:pPr>
+        <w:pStyle w:val="ListParagraph"/>
+        <w:rPr>
+          <w:sz w:val="24"/>
+          <w:szCs w:val="24"/>
+        </w:rPr>
+      </w:pPr>
+    </w:p>
+    <w:tbl>
+      <w:tblPr>
+        <w:tblStyle w:val="TableGrid"/>
+        <w:tblW w:w="0" w:type="auto"/>
+        <w:tblLook w:val="04A0" w:firstRow="1" w:lastRow="0" w:firstColumn="1" w:lastColumn="0" w:noHBand="0" w:noVBand="1"/>
+      </w:tblPr>
+      <w:tblGrid>
+        <w:gridCol w:w="3116"/>
+        <w:gridCol w:w="3117"/>
+        <w:gridCol w:w="3117"/>
+      </w:tblGrid>
+      <w:tr>
+        <w:tc>
+          <w:tcPr>
+            <w:tcW w:w="3116" w:type="dxa"/>
+          </w:tcPr>
+          <w:p>
+            <w:pPr>
+              <w:jc w:val="center"/>
+              <w:rPr>
+                <w:b/>
+                <w:bCs/>
+                <w:sz w:val="24"/>
+                <w:szCs w:val="24"/>
+              </w:rPr>
+            </w:pPr>
+            <w:r>
+              <w:rPr>
+                <w:b/>
+                <w:bCs/>
+                <w:sz w:val="24"/>
+                <w:szCs w:val="24"/>
+              </w:rPr>
+              <w:t>Concept</w:t>
+            </w:r>
+          </w:p>
+        </w:tc>
+        <w:tc>
+          <w:tcPr>
+            <w:tcW w:w="3117" w:type="dxa"/>
+          </w:tcPr>
+          <w:p>
+            <w:pPr>
+              <w:jc w:val="center"/>
+              <w:rPr>
+                <w:b/>
+                <w:bCs/>
+                <w:sz w:val="24"/>
+                <w:szCs w:val="24"/>
+              </w:rPr>
+            </w:pPr>
+            <w:r>
+              <w:rPr>
+                <w:b/>
+                <w:bCs/>
+                <w:sz w:val="24"/>
+                <w:szCs w:val="24"/>
+              </w:rPr>
+              <w:t>Attributes</w:t>
+            </w:r>
+          </w:p>
+        </w:tc>
+        <w:tc>
+          <w:tcPr>
+            <w:tcW w:w="3117" w:type="dxa"/>
+          </w:tcPr>
+          <w:p>
+            <w:pPr>
+              <w:jc w:val="center"/>
+              <w:rPr>
+                <w:b/>
+                <w:bCs/>
+                <w:sz w:val="24"/>
+                <w:szCs w:val="24"/>
+              </w:rPr>
+            </w:pPr>
+            <w:r>
+              <w:rPr>
+                <w:b/>
+                <w:bCs/>
+                <w:sz w:val="24"/>
+                <w:szCs w:val="24"/>
+              </w:rPr>
+              <w:t>Attribute Description</w:t>
+            </w:r>
+          </w:p>
+        </w:tc>
+      </w:tr>
+      <w:tr>
+        <w:tc>
+          <w:tcPr>
+            <w:tcW w:w="3116" w:type="dxa"/>
+          </w:tcPr>
+          <w:p>
+            <w:pPr>
+              <w:rPr>
+                <w:sz w:val="24"/>
+                <w:szCs w:val="24"/>
+              </w:rPr>
+            </w:pPr>
+            <w:r>
+              <w:rPr>
+                <w:sz w:val="24"/>
+                <w:szCs w:val="24"/>
+              </w:rPr>
+              <w:t>Settings</w:t>
+            </w:r>
+          </w:p>
+        </w:tc>
+        <w:tc>
+          <w:tcPr>
+            <w:tcW w:w="3117" w:type="dxa"/>
+          </w:tcPr>
+          <w:p>
+            <w:pPr>
+              <w:rPr>
+                <w:sz w:val="24"/>
+                <w:szCs w:val="24"/>
+              </w:rPr>
+            </w:pPr>
+            <w:r>
+              <w:rPr>
+                <w:sz w:val="24"/>
+                <w:szCs w:val="24"/>
+              </w:rPr>
+              <w:t>Day Supply</w:t>
+            </w:r>
+          </w:p>
+        </w:tc>
+        <w:tc>
+          <w:tcPr>
+            <w:tcW w:w="3117" w:type="dxa"/>
+          </w:tcPr>
+          <w:p>
+            <w:pPr>
+              <w:rPr>
+                <w:sz w:val="24"/>
+                <w:szCs w:val="24"/>
+              </w:rPr>
+            </w:pPr>
+            <w:r>
+              <w:rPr>
+                <w:sz w:val="24"/>
+                <w:szCs w:val="24"/>
+              </w:rPr>
+              <w:t>Used to determine stocking position of inventory</w:t>
+            </w:r>
+          </w:p>
+        </w:tc>
+      </w:tr>
+      <w:tr>
+        <w:tc>
+          <w:tcPr>
+            <w:tcW w:w="3116" w:type="dxa"/>
+          </w:tcPr>
+          <w:p>
+            <w:pPr>
+              <w:rPr>
+                <w:sz w:val="24"/>
+                <w:szCs w:val="24"/>
+              </w:rPr>
+            </w:pPr>
+            <w:r>
+              <w:rPr>
+                <w:sz w:val="24"/>
+                <w:szCs w:val="24"/>
+              </w:rPr>
+              <w:t>Settings</w:t>
+            </w:r>
+          </w:p>
+        </w:tc>
+        <w:tc>
+          <w:tcPr>
+            <w:tcW w:w="3117" w:type="dxa"/>
+          </w:tcPr>
+          <w:p>
+            <w:pPr>
+              <w:rPr>
+                <w:sz w:val="24"/>
+                <w:szCs w:val="24"/>
+              </w:rPr>
+            </w:pPr>
+            <w:r>
+              <w:rPr>
+                <w:sz w:val="24"/>
+                <w:szCs w:val="24"/>
+              </w:rPr>
+              <w:t>User Credentials</w:t>
+            </w:r>
+          </w:p>
+        </w:tc>
+        <w:tc>
+          <w:tcPr>
+            <w:tcW w:w="3117" w:type="dxa"/>
+          </w:tcPr>
+          <w:p>
+            <w:pPr>
+              <w:rPr>
+                <w:sz w:val="24"/>
+                <w:szCs w:val="24"/>
+              </w:rPr>
+            </w:pPr>
+            <w:r>
+              <w:rPr>
+                <w:sz w:val="24"/>
+                <w:szCs w:val="24"/>
+              </w:rPr>
+              <w:t>Used to determine if user has access to the system</w:t>
+            </w:r>
+          </w:p>
+        </w:tc>
+      </w:tr>
+      <w:tr>
+        <w:tc>
+          <w:tcPr>
+            <w:tcW w:w="3116" w:type="dxa"/>
+          </w:tcPr>
+          <w:p>
+            <w:pPr>
+              <w:rPr>
+                <w:sz w:val="24"/>
+                <w:szCs w:val="24"/>
+              </w:rPr>
+            </w:pPr>
+            <w:r>
+              <w:rPr>
+                <w:sz w:val="24"/>
+                <w:szCs w:val="24"/>
+              </w:rPr>
+              <w:t>Controller</w:t>
+            </w:r>
+          </w:p>
+        </w:tc>
+        <w:tc>
+          <w:tcPr>
+            <w:tcW w:w="3117" w:type="dxa"/>
+          </w:tcPr>
+          <w:p>
+            <w:pPr>
+              <w:rPr>
+                <w:sz w:val="24"/>
+                <w:szCs w:val="24"/>
+              </w:rPr>
+            </w:pPr>
+            <w:r>
+              <w:rPr>
+                <w:sz w:val="24"/>
+                <w:szCs w:val="24"/>
+              </w:rPr>
+              <w:t>Received data</w:t>
+            </w:r>
+          </w:p>
+        </w:tc>
+        <w:tc>
+          <w:tcPr>
+            <w:tcW w:w="3117" w:type="dxa"/>
+          </w:tcPr>
+          <w:p>
+            <w:pPr>
+              <w:rPr>
+                <w:sz w:val="24"/>
+                <w:szCs w:val="24"/>
+              </w:rPr>
+            </w:pPr>
+            <w:r>
+              <w:rPr>
+                <w:sz w:val="24"/>
+                <w:szCs w:val="24"/>
+              </w:rPr>
+              <w:t>Information received from the database</w:t>
+            </w:r>
+          </w:p>
+        </w:tc>
+      </w:tr>
+      <w:tr>
+        <w:tc>
+          <w:tcPr>
+            <w:tcW w:w="3116" w:type="dxa"/>
+          </w:tcPr>
+          <w:p>
+            <w:pPr>
+              <w:rPr>
+                <w:sz w:val="24"/>
+                <w:szCs w:val="24"/>
+              </w:rPr>
+            </w:pPr>
+          </w:p>
+        </w:tc>
+        <w:tc>
+          <w:tcPr>
+            <w:tcW w:w="3117" w:type="dxa"/>
+          </w:tcPr>
+          <w:p>
+            <w:pPr>
+              <w:rPr>
+                <w:sz w:val="24"/>
+                <w:szCs w:val="24"/>
+              </w:rPr>
+            </w:pPr>
+          </w:p>
+        </w:tc>
+        <w:tc>
+          <w:tcPr>
+            <w:tcW w:w="3117" w:type="dxa"/>
+          </w:tcPr>
+          <w:p>
+            <w:pPr>
+              <w:rPr>
+                <w:sz w:val="24"/>
+                <w:szCs w:val="24"/>
+              </w:rPr>
+            </w:pPr>
+          </w:p>
+        </w:tc>
+      </w:tr>
+      <w:tr>
+        <w:tc>
+          <w:tcPr>
+            <w:tcW w:w="3116" w:type="dxa"/>
+          </w:tcPr>
+          <w:p>
+            <w:pPr>
+              <w:rPr>
+                <w:sz w:val="24"/>
+                <w:szCs w:val="24"/>
+              </w:rPr>
+            </w:pPr>
+          </w:p>
+        </w:tc>
+        <w:tc>
+          <w:tcPr>
+            <w:tcW w:w="3117" w:type="dxa"/>
+          </w:tcPr>
+          <w:p>
+            <w:pPr>
+              <w:rPr>
+                <w:sz w:val="24"/>
+                <w:szCs w:val="24"/>
+              </w:rPr>
+            </w:pPr>
+          </w:p>
+        </w:tc>
+        <w:tc>
+          <w:tcPr>
+            <w:tcW w:w="3117" w:type="dxa"/>
+          </w:tcPr>
+          <w:p>
+            <w:pPr>
+              <w:rPr>
+                <w:sz w:val="24"/>
+                <w:szCs w:val="24"/>
+              </w:rPr>
+            </w:pPr>
+          </w:p>
+        </w:tc>
+      </w:tr>
+      <w:tr>
+        <w:tc>
+          <w:tcPr>
+            <w:tcW w:w="3116" w:type="dxa"/>
+          </w:tcPr>
+          <w:p>
+            <w:pPr>
+              <w:rPr>
+                <w:sz w:val="24"/>
+                <w:szCs w:val="24"/>
+              </w:rPr>
+            </w:pPr>
+          </w:p>
+        </w:tc>
+        <w:tc>
+          <w:tcPr>
+            <w:tcW w:w="3117" w:type="dxa"/>
+          </w:tcPr>
+          <w:p>
+            <w:pPr>
+              <w:rPr>
+                <w:sz w:val="24"/>
+                <w:szCs w:val="24"/>
+              </w:rPr>
+            </w:pPr>
+          </w:p>
+        </w:tc>
+        <w:tc>
+          <w:tcPr>
+            <w:tcW w:w="3117" w:type="dxa"/>
+          </w:tcPr>
+          <w:p>
+            <w:pPr>
+              <w:rPr>
+                <w:sz w:val="24"/>
+                <w:szCs w:val="24"/>
+              </w:rPr>
+            </w:pPr>
+          </w:p>
+        </w:tc>
+      </w:tr>
+    </w:tbl>
+    <w:p>
+      <w:pPr>
+        <w:rPr>
+          <w:sz w:val="24"/>
+          <w:szCs w:val="24"/>
+        </w:rPr>
+      </w:pPr>
+    </w:p>
+    <w:p>
+      <w:pPr>
+        <w:rPr>
+          <w:sz w:val="24"/>
+          <w:szCs w:val="24"/>
+        </w:rPr>
+      </w:pPr>
+    </w:p>
+    <w:p>
+      <w:pPr>
+        <w:pStyle w:val="ListParagraph"/>
+        <w:numPr>
+          <w:ilvl w:val="2"/>
+          <w:numId w:val="7"/>
+        </w:numPr>
+        <w:rPr>
+          <w:sz w:val="24"/>
+          <w:szCs w:val="24"/>
+        </w:rPr>
+      </w:pPr>
+      <w:r>
+        <w:rPr>
+          <w:sz w:val="24"/>
+          <w:szCs w:val="24"/>
+        </w:rPr>
+        <w:t>Traceability Matrix</w:t>
+      </w:r>
+    </w:p>
+    <w:p>
+      <w:pPr>
+        <w:rPr>
+          <w:sz w:val="24"/>
+          <w:szCs w:val="24"/>
+        </w:rPr>
+      </w:pPr>
+    </w:p>
+    <w:tbl>
+      <w:tblPr>
+        <w:tblStyle w:val="TableGrid"/>
+        <w:tblW w:w="0" w:type="auto"/>
+        <w:tblLook w:val="04A0" w:firstRow="1" w:lastRow="0" w:firstColumn="1" w:lastColumn="0" w:noHBand="0" w:noVBand="1"/>
+      </w:tblPr>
+      <w:tblGrid>
+        <w:gridCol w:w="1997"/>
+        <w:gridCol w:w="603"/>
+        <w:gridCol w:w="6750"/>
+      </w:tblGrid>
+      <w:tr>
+        <w:trPr>
+          <w:trHeight w:val="332"/>
+        </w:trPr>
+        <w:tc>
+          <w:tcPr>
+            <w:tcW w:w="1997" w:type="dxa"/>
+          </w:tcPr>
+          <w:p>
+            <w:pPr>
+              <w:rPr>
+                <w:b/>
+                <w:bCs/>
+                <w:sz w:val="24"/>
+                <w:szCs w:val="24"/>
+              </w:rPr>
+            </w:pPr>
+            <w:r>
+              <w:rPr>
+                <w:b/>
+                <w:bCs/>
+                <w:sz w:val="24"/>
+                <w:szCs w:val="24"/>
+              </w:rPr>
+              <w:t>Use Case</w:t>
+            </w:r>
+          </w:p>
+        </w:tc>
+        <w:tc>
+          <w:tcPr>
+            <w:tcW w:w="603" w:type="dxa"/>
+          </w:tcPr>
+          <w:p>
+            <w:pPr>
+              <w:jc w:val="center"/>
+              <w:rPr>
+                <w:b/>
+                <w:bCs/>
+                <w:sz w:val="24"/>
+                <w:szCs w:val="24"/>
+              </w:rPr>
+            </w:pPr>
+            <w:r>
+              <w:rPr>
+                <w:b/>
+                <w:bCs/>
+                <w:sz w:val="24"/>
+                <w:szCs w:val="24"/>
+              </w:rPr>
+              <w:t>PW</w:t>
+            </w:r>
+          </w:p>
+        </w:tc>
+        <w:tc>
+          <w:tcPr>
+            <w:tcW w:w="6750" w:type="dxa"/>
+          </w:tcPr>
+          <w:p>
+            <w:pPr>
+              <w:jc w:val="center"/>
+              <w:rPr>
+                <w:b/>
+                <w:bCs/>
+                <w:sz w:val="24"/>
+                <w:szCs w:val="24"/>
+              </w:rPr>
+            </w:pPr>
+            <w:r>
+              <w:rPr>
+                <w:b/>
+                <w:bCs/>
+                <w:sz w:val="24"/>
+                <w:szCs w:val="24"/>
+              </w:rPr>
+              <w:t>Domain Concepts</w:t>
+            </w:r>
+          </w:p>
+        </w:tc>
+      </w:tr>
+      <w:tr>
+        <w:tc>
+          <w:tcPr>
+            <w:tcW w:w="9350" w:type="dxa"/>
+            <w:gridSpan w:val="3"/>
+          </w:tcPr>
+          <w:p>
+            <w:pPr>
+              <w:rPr>
+                <w:b/>
+                <w:bCs/>
+                <w:sz w:val="24"/>
+                <w:szCs w:val="24"/>
+              </w:rPr>
+            </w:pPr>
+            <w:r>
+              <w:rPr>
+                <w:b/>
+                <w:bCs/>
+                <w:sz w:val="24"/>
+                <w:szCs w:val="24"/>
+              </w:rPr>
+              <w:t xml:space="preserve">                                      Controller  Settings  Fetcher Bill_Pay Calc_Supply</w:t>
+            </w:r>
+          </w:p>
+        </w:tc>
+      </w:tr>
+      <w:tr>
+        <w:tc>
+          <w:tcPr>
+            <w:tcW w:w="1997" w:type="dxa"/>
+          </w:tcPr>
+          <w:p>
+            <w:pPr>
+              <w:rPr>
+                <w:sz w:val="24"/>
+                <w:szCs w:val="24"/>
+              </w:rPr>
+            </w:pPr>
+            <w:r>
+              <w:rPr>
+                <w:sz w:val="24"/>
+                <w:szCs w:val="24"/>
+              </w:rPr>
+              <w:t>UC1</w:t>
+            </w:r>
+          </w:p>
+        </w:tc>
+        <w:tc>
+          <w:tcPr>
+            <w:tcW w:w="603" w:type="dxa"/>
+          </w:tcPr>
+          <w:p>
+            <w:pPr>
+              <w:rPr>
+                <w:sz w:val="24"/>
+                <w:szCs w:val="24"/>
+              </w:rPr>
+            </w:pPr>
+          </w:p>
+        </w:tc>
+        <w:tc>
+          <w:tcPr>
+            <w:tcW w:w="6750" w:type="dxa"/>
+            <w:vMerge w:val="restart"/>
+          </w:tcPr>
+          <w:p>
+            <w:pPr>
+              <w:rPr>
+                <w:sz w:val="24"/>
+                <w:szCs w:val="24"/>
+              </w:rPr>
+            </w:pPr>
+            <w:r>
+              <w:rPr>
+                <w:sz w:val="24"/>
+                <w:szCs w:val="24"/>
+              </w:rPr>
+              <w:t xml:space="preserve">        </w:t>
+            </w:r>
+            <w:r>
+              <w:rPr>
+                <w:sz w:val="24"/>
+                <w:szCs w:val="24"/>
+              </w:rPr>
+              <w:t xml:space="preserve">                 X</w:t>
+            </w:r>
+          </w:p>
+          <w:p>
+            <w:pPr>
+              <w:rPr>
+                <w:sz w:val="24"/>
+                <w:szCs w:val="24"/>
+              </w:rPr>
+            </w:pPr>
+            <w:r>
+              <w:rPr>
+                <w:sz w:val="24"/>
+                <w:szCs w:val="24"/>
+              </w:rPr>
+              <w:t xml:space="preserve">                         X</w:t>
+            </w:r>
+          </w:p>
+          <w:p>
+            <w:pPr>
+              <w:rPr>
+                <w:sz w:val="24"/>
+                <w:szCs w:val="24"/>
+              </w:rPr>
+            </w:pPr>
+            <w:r>
+              <w:rPr>
+                <w:sz w:val="24"/>
+                <w:szCs w:val="24"/>
+              </w:rPr>
+              <w:t xml:space="preserve">      X                                X</w:t>
+            </w:r>
+          </w:p>
+          <w:p>
+            <w:pPr>
+              <w:rPr>
+                <w:sz w:val="24"/>
+                <w:szCs w:val="24"/>
+              </w:rPr>
+            </w:pPr>
+            <w:r>
+              <w:rPr>
+                <w:sz w:val="24"/>
+                <w:szCs w:val="24"/>
+              </w:rPr>
+              <w:t xml:space="preserve">      X                                                                  X</w:t>
+            </w:r>
+          </w:p>
+          <w:p>
+            <w:pPr>
+              <w:rPr>
+                <w:sz w:val="24"/>
+                <w:szCs w:val="24"/>
+              </w:rPr>
+            </w:pPr>
+            <w:r>
+              <w:rPr>
+                <w:sz w:val="24"/>
+                <w:szCs w:val="24"/>
+              </w:rPr>
+              <w:t xml:space="preserve">      X                                                X</w:t>
+            </w:r>
+          </w:p>
+        </w:tc>
+      </w:tr>
+      <w:tr>
+        <w:tc>
+          <w:tcPr>
+            <w:tcW w:w="1997" w:type="dxa"/>
+          </w:tcPr>
+          <w:p>
+            <w:pPr>
+              <w:rPr>
+                <w:sz w:val="24"/>
+                <w:szCs w:val="24"/>
+              </w:rPr>
+            </w:pPr>
+            <w:r>
+              <w:rPr>
+                <w:sz w:val="24"/>
+                <w:szCs w:val="24"/>
+              </w:rPr>
+              <w:t>UC2</w:t>
+            </w:r>
+          </w:p>
+        </w:tc>
+        <w:tc>
+          <w:tcPr>
+            <w:tcW w:w="603" w:type="dxa"/>
+          </w:tcPr>
+          <w:p>
+            <w:pPr>
+              <w:rPr>
+                <w:sz w:val="24"/>
+                <w:szCs w:val="24"/>
+              </w:rPr>
+            </w:pPr>
+            <w:r>
+              <w:rPr>
+                <w:sz w:val="24"/>
+                <w:szCs w:val="24"/>
+              </w:rPr>
+              <w:t xml:space="preserve">            </w:t>
+            </w:r>
+          </w:p>
+        </w:tc>
+        <w:tc>
+          <w:tcPr>
+            <w:tcW w:w="6750" w:type="dxa"/>
+            <w:vMerge/>
+          </w:tcPr>
+          <w:p>
+            <w:pPr>
+              <w:rPr>
+                <w:sz w:val="24"/>
+                <w:szCs w:val="24"/>
+              </w:rPr>
+            </w:pPr>
+          </w:p>
+        </w:tc>
+      </w:tr>
+      <w:tr>
+        <w:tc>
+          <w:tcPr>
+            <w:tcW w:w="1997" w:type="dxa"/>
+          </w:tcPr>
+          <w:p>
+            <w:pPr>
+              <w:rPr>
+                <w:sz w:val="24"/>
+                <w:szCs w:val="24"/>
+              </w:rPr>
+            </w:pPr>
+            <w:r>
+              <w:rPr>
+                <w:sz w:val="24"/>
+                <w:szCs w:val="24"/>
+              </w:rPr>
+              <w:t>UC3</w:t>
+            </w:r>
+          </w:p>
+        </w:tc>
+        <w:tc>
+          <w:tcPr>
+            <w:tcW w:w="603" w:type="dxa"/>
+          </w:tcPr>
+          <w:p>
+            <w:pPr>
+              <w:rPr>
+                <w:sz w:val="24"/>
+                <w:szCs w:val="24"/>
+              </w:rPr>
+            </w:pPr>
+          </w:p>
+        </w:tc>
+        <w:tc>
+          <w:tcPr>
+            <w:tcW w:w="6750" w:type="dxa"/>
+            <w:vMerge/>
+          </w:tcPr>
+          <w:p>
+            <w:pPr>
+              <w:rPr>
+                <w:sz w:val="24"/>
+                <w:szCs w:val="24"/>
+              </w:rPr>
+            </w:pPr>
+          </w:p>
+        </w:tc>
+      </w:tr>
+      <w:tr>
+        <w:tc>
+          <w:tcPr>
+            <w:tcW w:w="1997" w:type="dxa"/>
+          </w:tcPr>
+          <w:p>
+            <w:pPr>
+              <w:rPr>
+                <w:sz w:val="24"/>
+                <w:szCs w:val="24"/>
+              </w:rPr>
+            </w:pPr>
+            <w:r>
+              <w:rPr>
+                <w:sz w:val="24"/>
+                <w:szCs w:val="24"/>
+              </w:rPr>
+              <w:t>UC4</w:t>
+            </w:r>
+          </w:p>
+        </w:tc>
+        <w:tc>
+          <w:tcPr>
+            <w:tcW w:w="603" w:type="dxa"/>
+          </w:tcPr>
+          <w:p>
+            <w:pPr>
+              <w:rPr>
+                <w:sz w:val="24"/>
+                <w:szCs w:val="24"/>
+              </w:rPr>
+            </w:pPr>
+          </w:p>
+        </w:tc>
+        <w:tc>
+          <w:tcPr>
+            <w:tcW w:w="6750" w:type="dxa"/>
+            <w:vMerge/>
+          </w:tcPr>
+          <w:p>
+            <w:pPr>
+              <w:rPr>
+                <w:sz w:val="24"/>
+                <w:szCs w:val="24"/>
+              </w:rPr>
+            </w:pPr>
+          </w:p>
+        </w:tc>
+      </w:tr>
+      <w:tr>
+        <w:tc>
+          <w:tcPr>
+            <w:tcW w:w="1997" w:type="dxa"/>
+          </w:tcPr>
+          <w:p>
+            <w:pPr>
+              <w:rPr>
+                <w:sz w:val="24"/>
+                <w:szCs w:val="24"/>
+              </w:rPr>
+            </w:pPr>
+            <w:r>
+              <w:rPr>
+                <w:sz w:val="24"/>
+                <w:szCs w:val="24"/>
+              </w:rPr>
+              <w:t>UC5</w:t>
+            </w:r>
+          </w:p>
+        </w:tc>
+        <w:tc>
+          <w:tcPr>
+            <w:tcW w:w="603" w:type="dxa"/>
+          </w:tcPr>
+          <w:p>
+            <w:pPr>
+              <w:rPr>
+                <w:sz w:val="24"/>
+                <w:szCs w:val="24"/>
+              </w:rPr>
+            </w:pPr>
+          </w:p>
+        </w:tc>
+        <w:tc>
+          <w:tcPr>
+            <w:tcW w:w="6750" w:type="dxa"/>
+            <w:vMerge/>
+          </w:tcPr>
+          <w:p>
+            <w:pPr>
+              <w:rPr>
+                <w:sz w:val="24"/>
+                <w:szCs w:val="24"/>
+              </w:rPr>
+            </w:pPr>
+          </w:p>
+        </w:tc>
+      </w:tr>
+    </w:tbl>
+    <w:p>
+      <w:pPr>
+        <w:rPr>
+          <w:sz w:val="24"/>
+          <w:szCs w:val="24"/>
+        </w:rPr>
+      </w:pPr>
+    </w:p>
+    <w:p>
+      <w:pPr>
+        <w:pStyle w:val="ListParagraph"/>
+        <w:numPr>
+          <w:ilvl w:val="1"/>
+          <w:numId w:val="7"/>
+        </w:numPr>
+        <w:rPr>
+          <w:sz w:val="24"/>
+          <w:szCs w:val="24"/>
+        </w:rPr>
+      </w:pPr>
+      <w:r>
+        <w:rPr>
+          <w:sz w:val="24"/>
+          <w:szCs w:val="24"/>
+        </w:rPr>
+        <w:t>Project Size Estimation</w:t>
+      </w:r>
+    </w:p>
+    <w:p>
+      <w:pPr>
+        <w:pStyle w:val="ListParagraph"/>
+        <w:numPr>
+          <w:ilvl w:val="1"/>
+          <w:numId w:val="7"/>
+        </w:numPr>
+        <w:rPr>
+          <w:sz w:val="24"/>
+          <w:szCs w:val="24"/>
+        </w:rPr>
+      </w:pPr>
+      <w:r>
+        <w:rPr>
+          <w:sz w:val="24"/>
+          <w:szCs w:val="24"/>
+        </w:rPr>
+        <w:t>Plan of Work</w:t>
+      </w:r>
+    </w:p>
+    <w:p>
+      <w:pPr>
+        <w:pStyle w:val="ListParagraph"/>
+        <w:numPr>
+          <w:ilvl w:val="1"/>
+          <w:numId w:val="7"/>
+        </w:numPr>
+        <w:rPr>
+          <w:sz w:val="24"/>
+          <w:szCs w:val="24"/>
+        </w:rPr>
+      </w:pPr>
+      <w:r>
+        <w:rPr>
+          <w:sz w:val="24"/>
+          <w:szCs w:val="24"/>
+        </w:rPr>
+        <w:t>References</w:t>
+      </w:r>
+    </w:p>
     <w:sectPr>
-      <w:footerReference w:type="default" r:id="rId12"/>
+      <w:footerReference w:type="default" r:id="rId15"/>
       <w:pgSz w:w="12240" w:h="15840"/>
       <w:pgMar w:top="1440" w:right="1440" w:bottom="1440" w:left="1440" w:header="720" w:footer="720" w:gutter="0"/>
       <w:pgNumType w:start="1"/>
@@ -12243,16 +15682,16 @@
     </w:lvl>
   </w:abstractNum>
   <w:abstractNum w:abstractNumId="1" w15:restartNumberingAfterBreak="0">
-    <w:nsid w:val="2BE479D3"/>
+    <w:nsid w:val="04B65B5C"/>
     <w:multiLevelType w:val="multilevel"/>
-    <w:tmpl w:val="D6528924"/>
+    <w:tmpl w:val="680627EA"/>
     <w:lvl w:ilvl="0">
-      <w:start w:val="1"/>
+      <w:start w:val="5"/>
       <w:numFmt w:val="decimal"/>
       <w:lvlText w:val="%1"/>
       <w:lvlJc w:val="left"/>
       <w:pPr>
-        <w:ind w:left="465" w:hanging="465"/>
+        <w:ind w:left="720" w:hanging="720"/>
       </w:pPr>
       <w:rPr>
         <w:rFonts w:hint="default"/>
@@ -12264,7 +15703,7 @@
       <w:lvlText w:val="%1.%2"/>
       <w:lvlJc w:val="left"/>
       <w:pPr>
-        <w:ind w:left="1440" w:hanging="720"/>
+        <w:ind w:left="960" w:hanging="720"/>
       </w:pPr>
       <w:rPr>
         <w:rFonts w:hint="default"/>
@@ -12276,6 +15715,119 @@
       <w:lvlText w:val="%1.%2.%3"/>
       <w:lvlJc w:val="left"/>
       <w:pPr>
+        <w:ind w:left="1200" w:hanging="720"/>
+      </w:pPr>
+      <w:rPr>
+        <w:rFonts w:hint="default"/>
+      </w:rPr>
+    </w:lvl>
+    <w:lvl w:ilvl="3">
+      <w:start w:val="2"/>
+      <w:numFmt w:val="decimal"/>
+      <w:lvlText w:val="%1.%2.%3.%4"/>
+      <w:lvlJc w:val="left"/>
+      <w:pPr>
+        <w:ind w:left="1800" w:hanging="1080"/>
+      </w:pPr>
+      <w:rPr>
+        <w:rFonts w:hint="default"/>
+      </w:rPr>
+    </w:lvl>
+    <w:lvl w:ilvl="4">
+      <w:start w:val="1"/>
+      <w:numFmt w:val="decimal"/>
+      <w:lvlText w:val="%1.%2.%3.%4.%5"/>
+      <w:lvlJc w:val="left"/>
+      <w:pPr>
+        <w:ind w:left="2040" w:hanging="1080"/>
+      </w:pPr>
+      <w:rPr>
+        <w:rFonts w:hint="default"/>
+      </w:rPr>
+    </w:lvl>
+    <w:lvl w:ilvl="5">
+      <w:start w:val="1"/>
+      <w:numFmt w:val="decimal"/>
+      <w:lvlText w:val="%1.%2.%3.%4.%5.%6"/>
+      <w:lvlJc w:val="left"/>
+      <w:pPr>
+        <w:ind w:left="2640" w:hanging="1440"/>
+      </w:pPr>
+      <w:rPr>
+        <w:rFonts w:hint="default"/>
+      </w:rPr>
+    </w:lvl>
+    <w:lvl w:ilvl="6">
+      <w:start w:val="1"/>
+      <w:numFmt w:val="decimal"/>
+      <w:lvlText w:val="%1.%2.%3.%4.%5.%6.%7"/>
+      <w:lvlJc w:val="left"/>
+      <w:pPr>
+        <w:ind w:left="2880" w:hanging="1440"/>
+      </w:pPr>
+      <w:rPr>
+        <w:rFonts w:hint="default"/>
+      </w:rPr>
+    </w:lvl>
+    <w:lvl w:ilvl="7">
+      <w:start w:val="1"/>
+      <w:numFmt w:val="decimal"/>
+      <w:lvlText w:val="%1.%2.%3.%4.%5.%6.%7.%8"/>
+      <w:lvlJc w:val="left"/>
+      <w:pPr>
+        <w:ind w:left="3480" w:hanging="1800"/>
+      </w:pPr>
+      <w:rPr>
+        <w:rFonts w:hint="default"/>
+      </w:rPr>
+    </w:lvl>
+    <w:lvl w:ilvl="8">
+      <w:start w:val="1"/>
+      <w:numFmt w:val="decimal"/>
+      <w:lvlText w:val="%1.%2.%3.%4.%5.%6.%7.%8.%9"/>
+      <w:lvlJc w:val="left"/>
+      <w:pPr>
+        <w:ind w:left="3720" w:hanging="1800"/>
+      </w:pPr>
+      <w:rPr>
+        <w:rFonts w:hint="default"/>
+      </w:rPr>
+    </w:lvl>
+  </w:abstractNum>
+  <w:abstractNum w:abstractNumId="2" w15:restartNumberingAfterBreak="0">
+    <w:nsid w:val="2BE479D3"/>
+    <w:multiLevelType w:val="multilevel"/>
+    <w:tmpl w:val="D6528924"/>
+    <w:lvl w:ilvl="0">
+      <w:start w:val="1"/>
+      <w:numFmt w:val="decimal"/>
+      <w:lvlText w:val="%1"/>
+      <w:lvlJc w:val="left"/>
+      <w:pPr>
+        <w:ind w:left="465" w:hanging="465"/>
+      </w:pPr>
+      <w:rPr>
+        <w:rFonts w:hint="default"/>
+      </w:rPr>
+    </w:lvl>
+    <w:lvl w:ilvl="1">
+      <w:start w:val="1"/>
+      <w:numFmt w:val="decimal"/>
+      <w:lvlText w:val="%1.%2"/>
+      <w:lvlJc w:val="left"/>
+      <w:pPr>
+        <w:ind w:left="1440" w:hanging="720"/>
+      </w:pPr>
+      <w:rPr>
+        <w:rFonts w:hint="default"/>
+      </w:rPr>
+    </w:lvl>
+    <w:lvl w:ilvl="2">
+      <w:start w:val="1"/>
+      <w:numFmt w:val="decimal"/>
+      <w:lvlText w:val="%1.%2.%3"/>
+      <w:lvlJc w:val="left"/>
+      <w:pPr>
         <w:ind w:left="2160" w:hanging="720"/>
       </w:pPr>
       <w:rPr>
@@ -12355,11 +15907,478 @@
       </w:rPr>
     </w:lvl>
   </w:abstractNum>
+  <w:abstractNum w:abstractNumId="3" w15:restartNumberingAfterBreak="0">
+    <w:nsid w:val="431A0736"/>
+    <w:multiLevelType w:val="multilevel"/>
+    <w:tmpl w:val="8BCCA402"/>
+    <w:lvl w:ilvl="0">
+      <w:start w:val="5"/>
+      <w:numFmt w:val="decimal"/>
+      <w:lvlText w:val="%1"/>
+      <w:lvlJc w:val="left"/>
+      <w:pPr>
+        <w:ind w:left="525" w:hanging="525"/>
+      </w:pPr>
+      <w:rPr>
+        <w:rFonts w:hint="default"/>
+      </w:rPr>
+    </w:lvl>
+    <w:lvl w:ilvl="1">
+      <w:start w:val="1"/>
+      <w:numFmt w:val="decimal"/>
+      <w:lvlText w:val="%1.%2"/>
+      <w:lvlJc w:val="left"/>
+      <w:pPr>
+        <w:ind w:left="1065" w:hanging="525"/>
+      </w:pPr>
+      <w:rPr>
+        <w:rFonts w:hint="default"/>
+      </w:rPr>
+    </w:lvl>
+    <w:lvl w:ilvl="2">
+      <w:start w:val="2"/>
+      <w:numFmt w:val="decimal"/>
+      <w:lvlText w:val="%1.%2.%3"/>
+      <w:lvlJc w:val="left"/>
+      <w:pPr>
+        <w:ind w:left="1800" w:hanging="720"/>
+      </w:pPr>
+      <w:rPr>
+        <w:rFonts w:hint="default"/>
+      </w:rPr>
+    </w:lvl>
+    <w:lvl w:ilvl="3">
+      <w:start w:val="1"/>
+      <w:numFmt w:val="decimal"/>
+      <w:lvlText w:val="%1.%2.%3.%4"/>
+      <w:lvlJc w:val="left"/>
+      <w:pPr>
+        <w:ind w:left="2700" w:hanging="1080"/>
+      </w:pPr>
+      <w:rPr>
+        <w:rFonts w:hint="default"/>
+      </w:rPr>
+    </w:lvl>
+    <w:lvl w:ilvl="4">
+      <w:start w:val="1"/>
+      <w:numFmt w:val="decimal"/>
+      <w:lvlText w:val="%1.%2.%3.%4.%5"/>
+      <w:lvlJc w:val="left"/>
+      <w:pPr>
+        <w:ind w:left="3240" w:hanging="1080"/>
+      </w:pPr>
+      <w:rPr>
+        <w:rFonts w:hint="default"/>
+      </w:rPr>
+    </w:lvl>
+    <w:lvl w:ilvl="5">
+      <w:start w:val="1"/>
+      <w:numFmt w:val="decimal"/>
+      <w:lvlText w:val="%1.%2.%3.%4.%5.%6"/>
+      <w:lvlJc w:val="left"/>
+      <w:pPr>
+        <w:ind w:left="4140" w:hanging="1440"/>
+      </w:pPr>
+      <w:rPr>
+        <w:rFonts w:hint="default"/>
+      </w:rPr>
+    </w:lvl>
+    <w:lvl w:ilvl="6">
+      <w:start w:val="1"/>
+      <w:numFmt w:val="decimal"/>
+      <w:lvlText w:val="%1.%2.%3.%4.%5.%6.%7"/>
+      <w:lvlJc w:val="left"/>
+      <w:pPr>
+        <w:ind w:left="4680" w:hanging="1440"/>
+      </w:pPr>
+      <w:rPr>
+        <w:rFonts w:hint="default"/>
+      </w:rPr>
+    </w:lvl>
+    <w:lvl w:ilvl="7">
+      <w:start w:val="1"/>
+      <w:numFmt w:val="decimal"/>
+      <w:lvlText w:val="%1.%2.%3.%4.%5.%6.%7.%8"/>
+      <w:lvlJc w:val="left"/>
+      <w:pPr>
+        <w:ind w:left="5580" w:hanging="1800"/>
+      </w:pPr>
+      <w:rPr>
+        <w:rFonts w:hint="default"/>
+      </w:rPr>
+    </w:lvl>
+    <w:lvl w:ilvl="8">
+      <w:start w:val="1"/>
+      <w:numFmt w:val="decimal"/>
+      <w:lvlText w:val="%1.%2.%3.%4.%5.%6.%7.%8.%9"/>
+      <w:lvlJc w:val="left"/>
+      <w:pPr>
+        <w:ind w:left="6120" w:hanging="1800"/>
+      </w:pPr>
+      <w:rPr>
+        <w:rFonts w:hint="default"/>
+      </w:rPr>
+    </w:lvl>
+  </w:abstractNum>
+  <w:abstractNum w:abstractNumId="4" w15:restartNumberingAfterBreak="0">
+    <w:nsid w:val="4D562FC4"/>
+    <w:multiLevelType w:val="multilevel"/>
+    <w:tmpl w:val="68F4D28A"/>
+    <w:lvl w:ilvl="0">
+      <w:start w:val="5"/>
+      <w:numFmt w:val="decimal"/>
+      <w:lvlText w:val="%1"/>
+      <w:lvlJc w:val="left"/>
+      <w:pPr>
+        <w:ind w:left="720" w:hanging="720"/>
+      </w:pPr>
+      <w:rPr>
+        <w:rFonts w:hint="default"/>
+      </w:rPr>
+    </w:lvl>
+    <w:lvl w:ilvl="1">
+      <w:start w:val="1"/>
+      <w:numFmt w:val="decimal"/>
+      <w:lvlText w:val="%1.%2"/>
+      <w:lvlJc w:val="left"/>
+      <w:pPr>
+        <w:ind w:left="720" w:hanging="720"/>
+      </w:pPr>
+      <w:rPr>
+        <w:rFonts w:hint="default"/>
+      </w:rPr>
+    </w:lvl>
+    <w:lvl w:ilvl="2">
+      <w:start w:val="1"/>
+      <w:numFmt w:val="decimal"/>
+      <w:lvlText w:val="%1.%2.%3"/>
+      <w:lvlJc w:val="left"/>
+      <w:pPr>
+        <w:ind w:left="720" w:hanging="720"/>
+      </w:pPr>
+      <w:rPr>
+        <w:rFonts w:hint="default"/>
+      </w:rPr>
+    </w:lvl>
+    <w:lvl w:ilvl="3">
+      <w:start w:val="2"/>
+      <w:numFmt w:val="decimal"/>
+      <w:lvlText w:val="%1.%2.%3.%4"/>
+      <w:lvlJc w:val="left"/>
+      <w:pPr>
+        <w:ind w:left="1080" w:hanging="1080"/>
+      </w:pPr>
+      <w:rPr>
+        <w:rFonts w:hint="default"/>
+      </w:rPr>
+    </w:lvl>
+    <w:lvl w:ilvl="4">
+      <w:start w:val="1"/>
+      <w:numFmt w:val="decimal"/>
+      <w:lvlText w:val="%1.%2.%3.%4.%5"/>
+      <w:lvlJc w:val="left"/>
+      <w:pPr>
+        <w:ind w:left="1080" w:hanging="1080"/>
+      </w:pPr>
+      <w:rPr>
+        <w:rFonts w:hint="default"/>
+      </w:rPr>
+    </w:lvl>
+    <w:lvl w:ilvl="5">
+      <w:start w:val="1"/>
+      <w:numFmt w:val="decimal"/>
+      <w:lvlText w:val="%1.%2.%3.%4.%5.%6"/>
+      <w:lvlJc w:val="left"/>
+      <w:pPr>
+        <w:ind w:left="1440" w:hanging="1440"/>
+      </w:pPr>
+      <w:rPr>
+        <w:rFonts w:hint="default"/>
+      </w:rPr>
+    </w:lvl>
+    <w:lvl w:ilvl="6">
+      <w:start w:val="1"/>
+      <w:numFmt w:val="decimal"/>
+      <w:lvlText w:val="%1.%2.%3.%4.%5.%6.%7"/>
+      <w:lvlJc w:val="left"/>
+      <w:pPr>
+        <w:ind w:left="1440" w:hanging="1440"/>
+      </w:pPr>
+      <w:rPr>
+        <w:rFonts w:hint="default"/>
+      </w:rPr>
+    </w:lvl>
+    <w:lvl w:ilvl="7">
+      <w:start w:val="1"/>
+      <w:numFmt w:val="decimal"/>
+      <w:lvlText w:val="%1.%2.%3.%4.%5.%6.%7.%8"/>
+      <w:lvlJc w:val="left"/>
+      <w:pPr>
+        <w:ind w:left="1800" w:hanging="1800"/>
+      </w:pPr>
+      <w:rPr>
+        <w:rFonts w:hint="default"/>
+      </w:rPr>
+    </w:lvl>
+    <w:lvl w:ilvl="8">
+      <w:start w:val="1"/>
+      <w:numFmt w:val="decimal"/>
+      <w:lvlText w:val="%1.%2.%3.%4.%5.%6.%7.%8.%9"/>
+      <w:lvlJc w:val="left"/>
+      <w:pPr>
+        <w:ind w:left="1800" w:hanging="1800"/>
+      </w:pPr>
+      <w:rPr>
+        <w:rFonts w:hint="default"/>
+      </w:rPr>
+    </w:lvl>
+  </w:abstractNum>
+  <w:abstractNum w:abstractNumId="5" w15:restartNumberingAfterBreak="0">
+    <w:nsid w:val="568D2CC1"/>
+    <w:multiLevelType w:val="multilevel"/>
+    <w:tmpl w:val="64FC9FCE"/>
+    <w:lvl w:ilvl="0">
+      <w:start w:val="5"/>
+      <w:numFmt w:val="decimal"/>
+      <w:lvlText w:val="%1"/>
+      <w:lvlJc w:val="left"/>
+      <w:pPr>
+        <w:ind w:left="720" w:hanging="720"/>
+      </w:pPr>
+      <w:rPr>
+        <w:rFonts w:hint="default"/>
+      </w:rPr>
+    </w:lvl>
+    <w:lvl w:ilvl="1">
+      <w:start w:val="1"/>
+      <w:numFmt w:val="decimal"/>
+      <w:lvlText w:val="%1.%2"/>
+      <w:lvlJc w:val="left"/>
+      <w:pPr>
+        <w:ind w:left="720" w:hanging="720"/>
+      </w:pPr>
+      <w:rPr>
+        <w:rFonts w:hint="default"/>
+      </w:rPr>
+    </w:lvl>
+    <w:lvl w:ilvl="2">
+      <w:start w:val="1"/>
+      <w:numFmt w:val="decimal"/>
+      <w:lvlText w:val="%1.%2.%3"/>
+      <w:lvlJc w:val="left"/>
+      <w:pPr>
+        <w:ind w:left="720" w:hanging="720"/>
+      </w:pPr>
+      <w:rPr>
+        <w:rFonts w:hint="default"/>
+      </w:rPr>
+    </w:lvl>
+    <w:lvl w:ilvl="3">
+      <w:start w:val="2"/>
+      <w:numFmt w:val="decimal"/>
+      <w:lvlText w:val="%1.%2.%3.%4"/>
+      <w:lvlJc w:val="left"/>
+      <w:pPr>
+        <w:ind w:left="1080" w:hanging="1080"/>
+      </w:pPr>
+      <w:rPr>
+        <w:rFonts w:hint="default"/>
+      </w:rPr>
+    </w:lvl>
+    <w:lvl w:ilvl="4">
+      <w:start w:val="1"/>
+      <w:numFmt w:val="decimal"/>
+      <w:lvlText w:val="%1.%2.%3.%4.%5"/>
+      <w:lvlJc w:val="left"/>
+      <w:pPr>
+        <w:ind w:left="1080" w:hanging="1080"/>
+      </w:pPr>
+      <w:rPr>
+        <w:rFonts w:hint="default"/>
+      </w:rPr>
+    </w:lvl>
+    <w:lvl w:ilvl="5">
+      <w:start w:val="1"/>
+      <w:numFmt w:val="decimal"/>
+      <w:lvlText w:val="%1.%2.%3.%4.%5.%6"/>
+      <w:lvlJc w:val="left"/>
+      <w:pPr>
+        <w:ind w:left="1440" w:hanging="1440"/>
+      </w:pPr>
+      <w:rPr>
+        <w:rFonts w:hint="default"/>
+      </w:rPr>
+    </w:lvl>
+    <w:lvl w:ilvl="6">
+      <w:start w:val="1"/>
+      <w:numFmt w:val="decimal"/>
+      <w:lvlText w:val="%1.%2.%3.%4.%5.%6.%7"/>
+      <w:lvlJc w:val="left"/>
+      <w:pPr>
+        <w:ind w:left="1440" w:hanging="1440"/>
+      </w:pPr>
+      <w:rPr>
+        <w:rFonts w:hint="default"/>
+      </w:rPr>
+    </w:lvl>
+    <w:lvl w:ilvl="7">
+      <w:start w:val="1"/>
+      <w:numFmt w:val="decimal"/>
+      <w:lvlText w:val="%1.%2.%3.%4.%5.%6.%7.%8"/>
+      <w:lvlJc w:val="left"/>
+      <w:pPr>
+        <w:ind w:left="1800" w:hanging="1800"/>
+      </w:pPr>
+      <w:rPr>
+        <w:rFonts w:hint="default"/>
+      </w:rPr>
+    </w:lvl>
+    <w:lvl w:ilvl="8">
+      <w:start w:val="1"/>
+      <w:numFmt w:val="decimal"/>
+      <w:lvlText w:val="%1.%2.%3.%4.%5.%6.%7.%8.%9"/>
+      <w:lvlJc w:val="left"/>
+      <w:pPr>
+        <w:ind w:left="1800" w:hanging="1800"/>
+      </w:pPr>
+      <w:rPr>
+        <w:rFonts w:hint="default"/>
+      </w:rPr>
+    </w:lvl>
+  </w:abstractNum>
+  <w:abstractNum w:abstractNumId="6" w15:restartNumberingAfterBreak="0">
+    <w:nsid w:val="59944BC3"/>
+    <w:multiLevelType w:val="multilevel"/>
+    <w:tmpl w:val="9D5E8FFE"/>
+    <w:lvl w:ilvl="0">
+      <w:start w:val="5"/>
+      <w:numFmt w:val="decimal"/>
+      <w:lvlText w:val="%1"/>
+      <w:lvlJc w:val="left"/>
+      <w:pPr>
+        <w:ind w:left="525" w:hanging="525"/>
+      </w:pPr>
+      <w:rPr>
+        <w:rFonts w:hint="default"/>
+      </w:rPr>
+    </w:lvl>
+    <w:lvl w:ilvl="1">
+      <w:start w:val="1"/>
+      <w:numFmt w:val="decimal"/>
+      <w:lvlText w:val="%1.%2"/>
+      <w:lvlJc w:val="left"/>
+      <w:pPr>
+        <w:ind w:left="525" w:hanging="525"/>
+      </w:pPr>
+      <w:rPr>
+        <w:rFonts w:hint="default"/>
+      </w:rPr>
+    </w:lvl>
+    <w:lvl w:ilvl="2">
+      <w:start w:val="3"/>
+      <w:numFmt w:val="decimal"/>
+      <w:lvlText w:val="%1.%2.%3"/>
+      <w:lvlJc w:val="left"/>
+      <w:pPr>
+        <w:ind w:left="720" w:hanging="720"/>
+      </w:pPr>
+      <w:rPr>
+        <w:rFonts w:hint="default"/>
+      </w:rPr>
+    </w:lvl>
+    <w:lvl w:ilvl="3">
+      <w:start w:val="1"/>
+      <w:numFmt w:val="decimal"/>
+      <w:lvlText w:val="%1.%2.%3.%4"/>
+      <w:lvlJc w:val="left"/>
+      <w:pPr>
+        <w:ind w:left="1080" w:hanging="1080"/>
+      </w:pPr>
+      <w:rPr>
+        <w:rFonts w:hint="default"/>
+      </w:rPr>
+    </w:lvl>
+    <w:lvl w:ilvl="4">
+      <w:start w:val="1"/>
+      <w:numFmt w:val="decimal"/>
+      <w:lvlText w:val="%1.%2.%3.%4.%5"/>
+      <w:lvlJc w:val="left"/>
+      <w:pPr>
+        <w:ind w:left="1080" w:hanging="1080"/>
+      </w:pPr>
+      <w:rPr>
+        <w:rFonts w:hint="default"/>
+      </w:rPr>
+    </w:lvl>
+    <w:lvl w:ilvl="5">
+      <w:start w:val="1"/>
+      <w:numFmt w:val="decimal"/>
+      <w:lvlText w:val="%1.%2.%3.%4.%5.%6"/>
+      <w:lvlJc w:val="left"/>
+      <w:pPr>
+        <w:ind w:left="1440" w:hanging="1440"/>
+      </w:pPr>
+      <w:rPr>
+        <w:rFonts w:hint="default"/>
+      </w:rPr>
+    </w:lvl>
+    <w:lvl w:ilvl="6">
+      <w:start w:val="1"/>
+      <w:numFmt w:val="decimal"/>
+      <w:lvlText w:val="%1.%2.%3.%4.%5.%6.%7"/>
+      <w:lvlJc w:val="left"/>
+      <w:pPr>
+        <w:ind w:left="1440" w:hanging="1440"/>
+      </w:pPr>
+      <w:rPr>
+        <w:rFonts w:hint="default"/>
+      </w:rPr>
+    </w:lvl>
+    <w:lvl w:ilvl="7">
+      <w:start w:val="1"/>
+      <w:numFmt w:val="decimal"/>
+      <w:lvlText w:val="%1.%2.%3.%4.%5.%6.%7.%8"/>
+      <w:lvlJc w:val="left"/>
+      <w:pPr>
+        <w:ind w:left="1800" w:hanging="1800"/>
+      </w:pPr>
+      <w:rPr>
+        <w:rFonts w:hint="default"/>
+      </w:rPr>
+    </w:lvl>
+    <w:lvl w:ilvl="8">
+      <w:start w:val="1"/>
+      <w:numFmt w:val="decimal"/>
+      <w:lvlText w:val="%1.%2.%3.%4.%5.%6.%7.%8.%9"/>
+      <w:lvlJc w:val="left"/>
+      <w:pPr>
+        <w:ind w:left="1800" w:hanging="1800"/>
+      </w:pPr>
+      <w:rPr>
+        <w:rFonts w:hint="default"/>
+      </w:rPr>
+    </w:lvl>
+  </w:abstractNum>
   <w:num w:numId="1">
     <w:abstractNumId w:val="0"/>
   </w:num>
   <w:num w:numId="2">
+    <w:abstractNumId w:val="2"/>
+  </w:num>
+  <w:num w:numId="3">
+    <w:abstractNumId w:val="3"/>
+  </w:num>
+  <w:num w:numId="4">
+    <w:abstractNumId w:val="5"/>
+  </w:num>
+  <w:num w:numId="5">
     <w:abstractNumId w:val="1"/>
+  </w:num>
+  <w:num w:numId="6">
+    <w:abstractNumId w:val="4"/>
+  </w:num>
+  <w:num w:numId="7">
+    <w:abstractNumId w:val="6"/>
   </w:num>
 </w:numbering>
 </file>

</xml_diff>

<commit_message>
Added first interaction diagram & conditions
</commit_message>
<xml_diff>
--- a/ProjectReport.docx
+++ b/ProjectReport.docx
@@ -1104,23 +1104,12 @@
       <w:pPr>
         <w:spacing w:line="240" w:lineRule="auto"/>
         <w:rPr>
-          <w:rFonts w:ascii="Times New Roman" w:eastAsia="Times New Roman" w:hAnsi="Times New Roman" w:cs="Times New Roman"/>
-          <w:sz w:val="24"/>
-          <w:szCs w:val="24"/>
-          <w:lang w:val="en-US"/>
-        </w:rPr>
-      </w:pPr>
-      <w:r>
-        <w:rPr>
           <w:rFonts w:eastAsia="Times New Roman"/>
           <w:color w:val="222222"/>
           <w:shd w:val="clear" w:color="auto" w:fill="FFFFFF"/>
           <w:lang w:val="en-US"/>
         </w:rPr>
-        <w:tab/>
-        <w:t>2.3 On-Screen Appearance Requirements………………………………………</w:t>
-      </w:r>
-      <w:proofErr w:type="gramStart"/>
+      </w:pPr>
       <w:r>
         <w:rPr>
           <w:rFonts w:eastAsia="Times New Roman"/>
@@ -1128,9 +1117,9 @@
           <w:shd w:val="clear" w:color="auto" w:fill="FFFFFF"/>
           <w:lang w:val="en-US"/>
         </w:rPr>
-        <w:t>…..</w:t>
-      </w:r>
-      <w:proofErr w:type="gramEnd"/>
+        <w:tab/>
+        <w:t>2.3 On-Screen Appearance Requirements…………………………………………..</w:t>
+      </w:r>
       <w:r>
         <w:rPr>
           <w:rFonts w:eastAsia="Times New Roman"/>
@@ -1148,6 +1137,99 @@
           <w:lang w:val="en-US"/>
         </w:rPr>
         <w:t>9</w:t>
+      </w:r>
+    </w:p>
+    <w:p>
+      <w:pPr>
+        <w:spacing w:line="240" w:lineRule="auto"/>
+        <w:rPr>
+          <w:rFonts w:eastAsia="Times New Roman"/>
+          <w:color w:val="222222"/>
+          <w:shd w:val="clear" w:color="auto" w:fill="FFFFFF"/>
+          <w:lang w:val="en-US"/>
+        </w:rPr>
+      </w:pPr>
+    </w:p>
+    <w:p>
+      <w:pPr>
+        <w:spacing w:line="240" w:lineRule="auto"/>
+        <w:rPr>
+          <w:rFonts w:eastAsia="Times New Roman"/>
+          <w:color w:val="222222"/>
+          <w:shd w:val="clear" w:color="auto" w:fill="FFFFFF"/>
+          <w:lang w:val="en-US"/>
+        </w:rPr>
+      </w:pPr>
+    </w:p>
+    <w:p>
+      <w:pPr>
+        <w:spacing w:line="240" w:lineRule="auto"/>
+        <w:rPr>
+          <w:rFonts w:eastAsia="Times New Roman"/>
+          <w:color w:val="222222"/>
+          <w:shd w:val="clear" w:color="auto" w:fill="FFFFFF"/>
+          <w:lang w:val="en-US"/>
+        </w:rPr>
+      </w:pPr>
+    </w:p>
+    <w:p>
+      <w:pPr>
+        <w:spacing w:line="240" w:lineRule="auto"/>
+        <w:rPr>
+          <w:rFonts w:eastAsia="Times New Roman"/>
+          <w:color w:val="222222"/>
+          <w:shd w:val="clear" w:color="auto" w:fill="FFFFFF"/>
+          <w:lang w:val="en-US"/>
+        </w:rPr>
+      </w:pPr>
+      <w:r>
+        <w:rPr>
+          <w:rFonts w:eastAsia="Times New Roman"/>
+          <w:color w:val="222222"/>
+          <w:shd w:val="clear" w:color="auto" w:fill="FFFFFF"/>
+          <w:lang w:val="en-US"/>
+        </w:rPr>
+        <w:t>5.2</w:t>
+      </w:r>
+      <w:r>
+        <w:rPr>
+          <w:rFonts w:eastAsia="Times New Roman"/>
+          <w:color w:val="222222"/>
+          <w:shd w:val="clear" w:color="auto" w:fill="FFFFFF"/>
+          <w:lang w:val="en-US"/>
+        </w:rPr>
+        <w:tab/>
+        <w:t>System Operation Contracts…………………………………………………………….22</w:t>
+      </w:r>
+    </w:p>
+    <w:p>
+      <w:pPr>
+        <w:spacing w:line="240" w:lineRule="auto"/>
+        <w:rPr>
+          <w:rFonts w:ascii="Times New Roman" w:eastAsia="Times New Roman" w:hAnsi="Times New Roman" w:cs="Times New Roman"/>
+          <w:sz w:val="24"/>
+          <w:szCs w:val="24"/>
+          <w:lang w:val="en-US"/>
+        </w:rPr>
+      </w:pPr>
+      <w:r>
+        <w:rPr>
+          <w:rFonts w:eastAsia="Times New Roman"/>
+          <w:color w:val="222222"/>
+          <w:shd w:val="clear" w:color="auto" w:fill="FFFFFF"/>
+          <w:lang w:val="en-US"/>
+        </w:rPr>
+        <w:t xml:space="preserve">6.0 </w:t>
+      </w:r>
+      <w:r>
+        <w:rPr>
+          <w:rFonts w:eastAsia="Times New Roman"/>
+          <w:color w:val="222222"/>
+          <w:shd w:val="clear" w:color="auto" w:fill="FFFFFF"/>
+          <w:lang w:val="en-US"/>
+        </w:rPr>
+        <w:tab/>
+        <w:t>Interaction Diagrams……………………………………………………………………..24</w:t>
       </w:r>
     </w:p>
     <w:p>
@@ -1321,23 +1403,7 @@
           <w:sz w:val="24"/>
           <w:szCs w:val="24"/>
         </w:rPr>
-        <w:t xml:space="preserve">s supply of new car inventory.  Second, the dealership must realize what the current inventory levels are by brand and by model.  Third, the dealership must be informed as-to whether it is short or long in inventory by model and brand.  Currently </w:t>
-      </w:r>
-      <w:proofErr w:type="gramStart"/>
-      <w:r>
-        <w:rPr>
-          <w:sz w:val="24"/>
-          <w:szCs w:val="24"/>
-        </w:rPr>
-        <w:t>all of</w:t>
-      </w:r>
-      <w:proofErr w:type="gramEnd"/>
-      <w:r>
-        <w:rPr>
-          <w:sz w:val="24"/>
-          <w:szCs w:val="24"/>
-        </w:rPr>
-        <w:t xml:space="preserve"> this information is scattered over 3 or more systems and leads to frustration and indigestion.  Our customer centric solution is to consolidate these 3 systems into 1 system that will ultimately save the customer money and time.</w:t>
+        <w:t>s supply of new car inventory.  Second, the dealership must realize what the current inventory levels are by brand and by model.  Third, the dealership must be informed as-to whether it is short or long in inventory by model and brand.  Currently all of this information is scattered over 3 or more systems and leads to frustration and indigestion.  Our customer centric solution is to consolidate these 3 systems into 1 system that will ultimately save the customer money and time.</w:t>
       </w:r>
     </w:p>
     <w:p>
@@ -1465,39 +1531,7 @@
           <w:szCs w:val="24"/>
         </w:rPr>
         <w:tab/>
-        <w:t xml:space="preserve">Additional features of the software solution will include authentication to access the system.  System will allow additional users to register or sign-up according to dealership policy.  The system will require dealership setting up the recommended </w:t>
-      </w:r>
-      <w:proofErr w:type="spellStart"/>
-      <w:r>
-        <w:rPr>
-          <w:sz w:val="24"/>
-          <w:szCs w:val="24"/>
-        </w:rPr>
-        <w:t>months</w:t>
-      </w:r>
-      <w:proofErr w:type="spellEnd"/>
-      <w:r>
-        <w:rPr>
-          <w:sz w:val="24"/>
-          <w:szCs w:val="24"/>
-        </w:rPr>
-        <w:t xml:space="preserve"> supply with a degree of granularity for specifying </w:t>
-      </w:r>
-      <w:proofErr w:type="spellStart"/>
-      <w:r>
-        <w:rPr>
-          <w:sz w:val="24"/>
-          <w:szCs w:val="24"/>
-        </w:rPr>
-        <w:t>months</w:t>
-      </w:r>
-      <w:proofErr w:type="spellEnd"/>
-      <w:r>
-        <w:rPr>
-          <w:sz w:val="24"/>
-          <w:szCs w:val="24"/>
-        </w:rPr>
-        <w:t xml:space="preserve"> supply not only for vehicle make but also by model.  The user interface will be user friendly and will focus heavily on keeping system user friendly with clutter kept to a minimum.  The system will utilize a combination of API feeds and database feeds to gather required information for system to calculate model inventory.  </w:t>
+        <w:t xml:space="preserve">Additional features of the software solution will include authentication to access the system.  System will allow additional users to register or sign-up according to dealership policy.  The system will require dealership setting up the recommended months supply with a degree of granularity for specifying months supply not only for vehicle make but also by model.  The user interface will be user friendly and will focus heavily on keeping system user friendly with clutter kept to a minimum.  The system will utilize a combination of API feeds and database feeds to gather required information for system to calculate model inventory.  </w:t>
       </w:r>
     </w:p>
     <w:p>
@@ -1745,25 +1779,7 @@
           <w:sz w:val="24"/>
           <w:szCs w:val="24"/>
         </w:rPr>
-        <w:t xml:space="preserve"> – Guideline for stocking new car inventory that </w:t>
-      </w:r>
-      <w:proofErr w:type="gramStart"/>
-      <w:r>
-        <w:rPr>
-          <w:bCs/>
-          <w:sz w:val="24"/>
-          <w:szCs w:val="24"/>
-        </w:rPr>
-        <w:t>takes into account</w:t>
-      </w:r>
-      <w:proofErr w:type="gramEnd"/>
-      <w:r>
-        <w:rPr>
-          <w:bCs/>
-          <w:sz w:val="24"/>
-          <w:szCs w:val="24"/>
-        </w:rPr>
-        <w:t xml:space="preserve"> past sales history, user defined month’s supply</w:t>
+        <w:t xml:space="preserve"> – Guideline for stocking new car inventory that takes into account past sales history, user defined month’s supply</w:t>
       </w:r>
       <w:r>
         <w:rPr>
@@ -1986,25 +2002,7 @@
           <w:sz w:val="24"/>
           <w:szCs w:val="24"/>
         </w:rPr>
-        <w:t xml:space="preserve"> – (AKA New Car Inventory Manager) – is principle person </w:t>
-      </w:r>
-      <w:proofErr w:type="spellStart"/>
-      <w:r>
-        <w:rPr>
-          <w:bCs/>
-          <w:sz w:val="24"/>
-          <w:szCs w:val="24"/>
-        </w:rPr>
-        <w:t>concerend</w:t>
-      </w:r>
-      <w:proofErr w:type="spellEnd"/>
-      <w:r>
-        <w:rPr>
-          <w:bCs/>
-          <w:sz w:val="24"/>
-          <w:szCs w:val="24"/>
-        </w:rPr>
-        <w:t xml:space="preserve"> with managing state of inventory and forecasting sales in the coming months.</w:t>
+        <w:t xml:space="preserve"> – (AKA New Car Inventory Manager) – is principle person concerend with managing state of inventory and forecasting sales in the coming months.</w:t>
       </w:r>
     </w:p>
     <w:p>
@@ -3868,23 +3866,7 @@
           <w:szCs w:val="24"/>
         </w:rPr>
         <w:tab/>
-        <w:t xml:space="preserve">The principle stakeholder of this software proposal is the new car inventory manager or inventory manager.  This </w:t>
-      </w:r>
-      <w:proofErr w:type="gramStart"/>
-      <w:r>
-        <w:rPr>
-          <w:sz w:val="24"/>
-          <w:szCs w:val="24"/>
-        </w:rPr>
-        <w:t>persons</w:t>
-      </w:r>
-      <w:proofErr w:type="gramEnd"/>
-      <w:r>
-        <w:rPr>
-          <w:sz w:val="24"/>
-          <w:szCs w:val="24"/>
-        </w:rPr>
-        <w:t xml:space="preserve"> job exists to minimize carrying costs associated with </w:t>
+        <w:t xml:space="preserve">The principle stakeholder of this software proposal is the new car inventory manager or inventory manager.  This persons job exists to minimize carrying costs associated with </w:t>
       </w:r>
       <w:r>
         <w:rPr>
@@ -5178,23 +5160,7 @@
                 <w:sz w:val="24"/>
                 <w:szCs w:val="24"/>
               </w:rPr>
-              <w:t xml:space="preserve">Initial settings are </w:t>
-            </w:r>
-            <w:proofErr w:type="gramStart"/>
-            <w:r>
-              <w:rPr>
-                <w:sz w:val="24"/>
-                <w:szCs w:val="24"/>
-              </w:rPr>
-              <w:t>set</w:t>
-            </w:r>
-            <w:proofErr w:type="gramEnd"/>
-            <w:r>
-              <w:rPr>
-                <w:sz w:val="24"/>
-                <w:szCs w:val="24"/>
-              </w:rPr>
-              <w:t xml:space="preserve"> and evaluation is ready to start</w:t>
+              <w:t>Initial settings are set and evaluation is ready to start</w:t>
             </w:r>
           </w:p>
         </w:tc>
@@ -6452,17 +6418,8 @@
                 <w:sz w:val="24"/>
                 <w:szCs w:val="24"/>
               </w:rPr>
-              <w:t xml:space="preserve">Post </w:t>
-            </w:r>
-            <w:proofErr w:type="spellStart"/>
-            <w:r>
-              <w:rPr>
-                <w:sz w:val="24"/>
-                <w:szCs w:val="24"/>
-              </w:rPr>
-              <w:t>condidtions</w:t>
-            </w:r>
-            <w:proofErr w:type="spellEnd"/>
+              <w:t>Post condidtions</w:t>
+            </w:r>
           </w:p>
         </w:tc>
         <w:tc>
@@ -7980,23 +7937,7 @@
                 <w:sz w:val="24"/>
                 <w:szCs w:val="24"/>
               </w:rPr>
-              <w:t xml:space="preserve">Software sends success message to </w:t>
-            </w:r>
-            <w:proofErr w:type="gramStart"/>
-            <w:r>
-              <w:rPr>
-                <w:sz w:val="24"/>
-                <w:szCs w:val="24"/>
-              </w:rPr>
-              <w:t>users</w:t>
-            </w:r>
-            <w:proofErr w:type="gramEnd"/>
-            <w:r>
-              <w:rPr>
-                <w:sz w:val="24"/>
-                <w:szCs w:val="24"/>
-              </w:rPr>
-              <w:t xml:space="preserve"> browser</w:t>
+              <w:t>Software sends success message to users browser</w:t>
             </w:r>
           </w:p>
         </w:tc>
@@ -9564,23 +9505,7 @@
                 <w:sz w:val="24"/>
                 <w:szCs w:val="24"/>
               </w:rPr>
-              <w:t xml:space="preserve">Admin </w:t>
-            </w:r>
-            <w:proofErr w:type="spellStart"/>
-            <w:r>
-              <w:rPr>
-                <w:sz w:val="24"/>
-                <w:szCs w:val="24"/>
-              </w:rPr>
-              <w:t>succesfully</w:t>
-            </w:r>
-            <w:proofErr w:type="spellEnd"/>
-            <w:r>
-              <w:rPr>
-                <w:sz w:val="24"/>
-                <w:szCs w:val="24"/>
-              </w:rPr>
-              <w:t xml:space="preserve"> pays vendor</w:t>
+              <w:t>Admin succesfully pays vendor</w:t>
             </w:r>
           </w:p>
         </w:tc>
@@ -10268,23 +10193,7 @@
                 <w:sz w:val="24"/>
                 <w:szCs w:val="24"/>
               </w:rPr>
-              <w:t xml:space="preserve">Error processing payments and </w:t>
-            </w:r>
-            <w:proofErr w:type="gramStart"/>
-            <w:r>
-              <w:rPr>
-                <w:sz w:val="24"/>
-                <w:szCs w:val="24"/>
-              </w:rPr>
-              <w:t>sends  Admin</w:t>
-            </w:r>
-            <w:proofErr w:type="gramEnd"/>
-            <w:r>
-              <w:rPr>
-                <w:sz w:val="24"/>
-                <w:szCs w:val="24"/>
-              </w:rPr>
-              <w:t xml:space="preserve"> user error message</w:t>
+              <w:t>Error processing payments and sends  Admin user error message</w:t>
             </w:r>
           </w:p>
         </w:tc>
@@ -11903,17 +11812,8 @@
           <w:sz w:val="24"/>
           <w:szCs w:val="24"/>
         </w:rPr>
-        <w:t xml:space="preserve">: </w:t>
-      </w:r>
-      <w:proofErr w:type="spellStart"/>
-      <w:r>
-        <w:rPr>
-          <w:sz w:val="24"/>
-          <w:szCs w:val="24"/>
-        </w:rPr>
-        <w:t>FetchData</w:t>
-      </w:r>
-      <w:proofErr w:type="spellEnd"/>
+        <w:t>: FetchData</w:t>
+      </w:r>
     </w:p>
     <w:p>
       <w:pPr>
@@ -12232,7 +12132,6 @@
           <w:szCs w:val="24"/>
         </w:rPr>
       </w:pPr>
-      <w:proofErr w:type="gramStart"/>
       <w:r>
         <w:rPr>
           <w:sz w:val="24"/>
@@ -12245,15 +12144,7 @@
           <w:sz w:val="24"/>
           <w:szCs w:val="24"/>
         </w:rPr>
-        <w:t>.1  Preliminary</w:t>
-      </w:r>
-      <w:proofErr w:type="gramEnd"/>
-      <w:r>
-        <w:rPr>
-          <w:sz w:val="24"/>
-          <w:szCs w:val="24"/>
-        </w:rPr>
-        <w:t xml:space="preserve"> Design</w:t>
+        <w:t>.1  Preliminary Design</w:t>
       </w:r>
     </w:p>
     <w:p>
@@ -12432,7 +12323,6 @@
           <w:szCs w:val="24"/>
         </w:rPr>
       </w:pPr>
-      <w:proofErr w:type="spellStart"/>
       <w:r>
         <w:rPr>
           <w:sz w:val="24"/>
@@ -12441,7 +12331,6 @@
         <w:lastRenderedPageBreak/>
         <w:t>calcSupply</w:t>
       </w:r>
-      <w:proofErr w:type="spellEnd"/>
     </w:p>
     <w:p>
       <w:pPr>
@@ -12881,7 +12770,6 @@
         </w:rPr>
       </w:pPr>
       <w:bookmarkStart w:id="1" w:name="_Hlk20153162"/>
-      <w:bookmarkStart w:id="2" w:name="_GoBack"/>
       <w:r>
         <w:rPr>
           <w:sz w:val="24"/>
@@ -15386,18 +15274,1255 @@
         </w:tc>
       </w:tr>
       <w:bookmarkEnd w:id="1"/>
+    </w:tbl>
+    <w:p>
+      <w:pPr>
+        <w:rPr>
+          <w:sz w:val="24"/>
+          <w:szCs w:val="24"/>
+        </w:rPr>
+      </w:pPr>
+    </w:p>
+    <w:p>
+      <w:pPr>
+        <w:pStyle w:val="ListParagraph"/>
+        <w:numPr>
+          <w:ilvl w:val="1"/>
+          <w:numId w:val="7"/>
+        </w:numPr>
+        <w:rPr>
+          <w:sz w:val="24"/>
+          <w:szCs w:val="24"/>
+        </w:rPr>
+      </w:pPr>
+      <w:r>
+        <w:rPr>
+          <w:sz w:val="24"/>
+          <w:szCs w:val="24"/>
+        </w:rPr>
+        <w:t>System Operation Contracts</w:t>
+      </w:r>
+    </w:p>
+    <w:p>
+      <w:pPr>
+        <w:ind w:firstLine="525"/>
+        <w:rPr>
+          <w:sz w:val="24"/>
+          <w:szCs w:val="24"/>
+        </w:rPr>
+      </w:pPr>
+      <w:r>
+        <w:rPr>
+          <w:sz w:val="24"/>
+          <w:szCs w:val="24"/>
+        </w:rPr>
+        <w:t>UC-1: InvSettings</w:t>
+      </w:r>
+    </w:p>
+    <w:p>
+      <w:pPr>
+        <w:ind w:firstLine="525"/>
+        <w:rPr>
+          <w:sz w:val="24"/>
+          <w:szCs w:val="24"/>
+        </w:rPr>
+      </w:pPr>
+    </w:p>
+    <w:p>
+      <w:pPr>
+        <w:pStyle w:val="ListParagraph"/>
+        <w:numPr>
+          <w:ilvl w:val="0"/>
+          <w:numId w:val="8"/>
+        </w:numPr>
+        <w:rPr>
+          <w:sz w:val="24"/>
+          <w:szCs w:val="24"/>
+        </w:rPr>
+      </w:pPr>
+      <w:r>
+        <w:rPr>
+          <w:sz w:val="24"/>
+          <w:szCs w:val="24"/>
+        </w:rPr>
+        <w:t>Preconditions</w:t>
+      </w:r>
+    </w:p>
+    <w:p>
+      <w:pPr>
+        <w:pStyle w:val="ListParagraph"/>
+        <w:numPr>
+          <w:ilvl w:val="1"/>
+          <w:numId w:val="8"/>
+        </w:numPr>
+        <w:rPr>
+          <w:sz w:val="24"/>
+          <w:szCs w:val="24"/>
+        </w:rPr>
+      </w:pPr>
+      <w:r>
+        <w:rPr>
+          <w:sz w:val="24"/>
+          <w:szCs w:val="24"/>
+        </w:rPr>
+        <w:t xml:space="preserve">User is an active user </w:t>
+      </w:r>
+    </w:p>
+    <w:p>
+      <w:pPr>
+        <w:pStyle w:val="ListParagraph"/>
+        <w:numPr>
+          <w:ilvl w:val="1"/>
+          <w:numId w:val="8"/>
+        </w:numPr>
+        <w:rPr>
+          <w:sz w:val="24"/>
+          <w:szCs w:val="24"/>
+        </w:rPr>
+      </w:pPr>
+      <w:r>
+        <w:rPr>
+          <w:sz w:val="24"/>
+          <w:szCs w:val="24"/>
+        </w:rPr>
+        <w:t>User has logged into system</w:t>
+      </w:r>
+    </w:p>
+    <w:p>
+      <w:pPr>
+        <w:pStyle w:val="ListParagraph"/>
+        <w:numPr>
+          <w:ilvl w:val="1"/>
+          <w:numId w:val="8"/>
+        </w:numPr>
+        <w:rPr>
+          <w:sz w:val="24"/>
+          <w:szCs w:val="24"/>
+        </w:rPr>
+      </w:pPr>
+      <w:r>
+        <w:rPr>
+          <w:sz w:val="24"/>
+          <w:szCs w:val="24"/>
+        </w:rPr>
+        <w:t>User has appropriate authorization to change system settings</w:t>
+      </w:r>
+    </w:p>
+    <w:p>
+      <w:pPr>
+        <w:pStyle w:val="ListParagraph"/>
+        <w:ind w:left="885"/>
+        <w:rPr>
+          <w:sz w:val="24"/>
+          <w:szCs w:val="24"/>
+        </w:rPr>
+      </w:pPr>
+    </w:p>
+    <w:p>
+      <w:pPr>
+        <w:pStyle w:val="ListParagraph"/>
+        <w:numPr>
+          <w:ilvl w:val="0"/>
+          <w:numId w:val="8"/>
+        </w:numPr>
+        <w:rPr>
+          <w:sz w:val="24"/>
+          <w:szCs w:val="24"/>
+        </w:rPr>
+      </w:pPr>
+      <w:r>
+        <w:rPr>
+          <w:sz w:val="24"/>
+          <w:szCs w:val="24"/>
+        </w:rPr>
+        <w:t>Postconditions</w:t>
+      </w:r>
+    </w:p>
+    <w:p>
+      <w:pPr>
+        <w:pStyle w:val="ListParagraph"/>
+        <w:numPr>
+          <w:ilvl w:val="1"/>
+          <w:numId w:val="8"/>
+        </w:numPr>
+        <w:rPr>
+          <w:sz w:val="24"/>
+          <w:szCs w:val="24"/>
+        </w:rPr>
+      </w:pPr>
+      <w:r>
+        <w:rPr>
+          <w:sz w:val="24"/>
+          <w:szCs w:val="24"/>
+        </w:rPr>
+        <w:t>User has set appropriate settings for model inventory</w:t>
+      </w:r>
+    </w:p>
+    <w:p>
+      <w:pPr>
+        <w:pStyle w:val="ListParagraph"/>
+        <w:numPr>
+          <w:ilvl w:val="1"/>
+          <w:numId w:val="8"/>
+        </w:numPr>
+        <w:rPr>
+          <w:sz w:val="24"/>
+          <w:szCs w:val="24"/>
+        </w:rPr>
+      </w:pPr>
+      <w:r>
+        <w:rPr>
+          <w:sz w:val="24"/>
+          <w:szCs w:val="24"/>
+        </w:rPr>
+        <w:t>User is shown a “success” message</w:t>
+      </w:r>
+    </w:p>
+    <w:p>
+      <w:pPr>
+        <w:pStyle w:val="ListParagraph"/>
+        <w:ind w:left="525"/>
+        <w:rPr>
+          <w:sz w:val="24"/>
+          <w:szCs w:val="24"/>
+        </w:rPr>
+      </w:pPr>
+    </w:p>
+    <w:p>
+      <w:pPr>
+        <w:pStyle w:val="ListParagraph"/>
+        <w:ind w:left="525"/>
+        <w:rPr>
+          <w:sz w:val="24"/>
+          <w:szCs w:val="24"/>
+        </w:rPr>
+      </w:pPr>
+      <w:r>
+        <w:rPr>
+          <w:sz w:val="24"/>
+          <w:szCs w:val="24"/>
+        </w:rPr>
+        <w:t>UC-2: UserAdmin</w:t>
+      </w:r>
+    </w:p>
+    <w:p>
+      <w:pPr>
+        <w:pStyle w:val="ListParagraph"/>
+        <w:numPr>
+          <w:ilvl w:val="0"/>
+          <w:numId w:val="8"/>
+        </w:numPr>
+        <w:rPr>
+          <w:sz w:val="24"/>
+          <w:szCs w:val="24"/>
+        </w:rPr>
+      </w:pPr>
+      <w:r>
+        <w:rPr>
+          <w:sz w:val="24"/>
+          <w:szCs w:val="24"/>
+        </w:rPr>
+        <w:t>Preconditions</w:t>
+      </w:r>
+    </w:p>
+    <w:p>
+      <w:pPr>
+        <w:pStyle w:val="ListParagraph"/>
+        <w:numPr>
+          <w:ilvl w:val="1"/>
+          <w:numId w:val="8"/>
+        </w:numPr>
+        <w:rPr>
+          <w:sz w:val="24"/>
+          <w:szCs w:val="24"/>
+        </w:rPr>
+      </w:pPr>
+      <w:r>
+        <w:rPr>
+          <w:sz w:val="24"/>
+          <w:szCs w:val="24"/>
+        </w:rPr>
+        <w:t>System administrator is logged into system</w:t>
+      </w:r>
+    </w:p>
+    <w:p>
+      <w:pPr>
+        <w:pStyle w:val="ListParagraph"/>
+        <w:ind w:left="885"/>
+        <w:rPr>
+          <w:sz w:val="24"/>
+          <w:szCs w:val="24"/>
+        </w:rPr>
+      </w:pPr>
+    </w:p>
+    <w:p>
+      <w:pPr>
+        <w:pStyle w:val="ListParagraph"/>
+        <w:numPr>
+          <w:ilvl w:val="0"/>
+          <w:numId w:val="8"/>
+        </w:numPr>
+        <w:rPr>
+          <w:sz w:val="24"/>
+          <w:szCs w:val="24"/>
+        </w:rPr>
+      </w:pPr>
+      <w:r>
+        <w:rPr>
+          <w:sz w:val="24"/>
+          <w:szCs w:val="24"/>
+        </w:rPr>
+        <w:t>Postconditions</w:t>
+      </w:r>
+    </w:p>
+    <w:p>
+      <w:pPr>
+        <w:pStyle w:val="ListParagraph"/>
+        <w:numPr>
+          <w:ilvl w:val="1"/>
+          <w:numId w:val="8"/>
+        </w:numPr>
+        <w:rPr>
+          <w:sz w:val="24"/>
+          <w:szCs w:val="24"/>
+        </w:rPr>
+      </w:pPr>
+      <w:r>
+        <w:rPr>
+          <w:sz w:val="24"/>
+          <w:szCs w:val="24"/>
+        </w:rPr>
+        <w:t xml:space="preserve">System administrator sets up an authenticated &amp; authorized user </w:t>
+      </w:r>
+    </w:p>
+    <w:p>
+      <w:pPr>
+        <w:pStyle w:val="ListParagraph"/>
+        <w:numPr>
+          <w:ilvl w:val="1"/>
+          <w:numId w:val="8"/>
+        </w:numPr>
+        <w:rPr>
+          <w:sz w:val="24"/>
+          <w:szCs w:val="24"/>
+        </w:rPr>
+      </w:pPr>
+      <w:r>
+        <w:rPr>
+          <w:sz w:val="24"/>
+          <w:szCs w:val="24"/>
+        </w:rPr>
+        <w:t>User will have a ID, Password and email associated with account</w:t>
+      </w:r>
+    </w:p>
+    <w:p>
+      <w:pPr>
+        <w:pStyle w:val="ListParagraph"/>
+        <w:numPr>
+          <w:ilvl w:val="1"/>
+          <w:numId w:val="8"/>
+        </w:numPr>
+        <w:rPr>
+          <w:sz w:val="24"/>
+          <w:szCs w:val="24"/>
+        </w:rPr>
+      </w:pPr>
+      <w:r>
+        <w:rPr>
+          <w:sz w:val="24"/>
+          <w:szCs w:val="24"/>
+        </w:rPr>
+        <w:t>Settings are stored in database</w:t>
+      </w:r>
+    </w:p>
+    <w:p>
+      <w:pPr>
+        <w:pStyle w:val="ListParagraph"/>
+        <w:rPr>
+          <w:sz w:val="24"/>
+          <w:szCs w:val="24"/>
+        </w:rPr>
+      </w:pPr>
+    </w:p>
+    <w:p>
+      <w:pPr>
+        <w:ind w:left="525"/>
+        <w:rPr>
+          <w:sz w:val="24"/>
+          <w:szCs w:val="24"/>
+        </w:rPr>
+      </w:pPr>
+      <w:r>
+        <w:rPr>
+          <w:sz w:val="24"/>
+          <w:szCs w:val="24"/>
+        </w:rPr>
+        <w:t>UC-3: FetchData</w:t>
+      </w:r>
+    </w:p>
+    <w:p>
+      <w:pPr>
+        <w:ind w:left="525"/>
+        <w:rPr>
+          <w:sz w:val="24"/>
+          <w:szCs w:val="24"/>
+        </w:rPr>
+      </w:pPr>
+    </w:p>
+    <w:p>
+      <w:pPr>
+        <w:pStyle w:val="ListParagraph"/>
+        <w:numPr>
+          <w:ilvl w:val="0"/>
+          <w:numId w:val="8"/>
+        </w:numPr>
+        <w:rPr>
+          <w:sz w:val="24"/>
+          <w:szCs w:val="24"/>
+        </w:rPr>
+      </w:pPr>
+      <w:r>
+        <w:rPr>
+          <w:sz w:val="24"/>
+          <w:szCs w:val="24"/>
+        </w:rPr>
+        <w:t>Preconditions</w:t>
+      </w:r>
+    </w:p>
+    <w:p>
+      <w:pPr>
+        <w:pStyle w:val="ListParagraph"/>
+        <w:numPr>
+          <w:ilvl w:val="1"/>
+          <w:numId w:val="8"/>
+        </w:numPr>
+        <w:rPr>
+          <w:sz w:val="24"/>
+          <w:szCs w:val="24"/>
+        </w:rPr>
+      </w:pPr>
+      <w:r>
+        <w:rPr>
+          <w:sz w:val="24"/>
+          <w:szCs w:val="24"/>
+        </w:rPr>
+        <w:t>User is logged in with correct authorization</w:t>
+      </w:r>
+    </w:p>
+    <w:p>
+      <w:pPr>
+        <w:pStyle w:val="ListParagraph"/>
+        <w:ind w:left="1605"/>
+        <w:rPr>
+          <w:sz w:val="24"/>
+          <w:szCs w:val="24"/>
+        </w:rPr>
+      </w:pPr>
+    </w:p>
+    <w:p>
+      <w:pPr>
+        <w:pStyle w:val="ListParagraph"/>
+        <w:numPr>
+          <w:ilvl w:val="0"/>
+          <w:numId w:val="8"/>
+        </w:numPr>
+        <w:rPr>
+          <w:sz w:val="24"/>
+          <w:szCs w:val="24"/>
+        </w:rPr>
+      </w:pPr>
+      <w:r>
+        <w:rPr>
+          <w:sz w:val="24"/>
+          <w:szCs w:val="24"/>
+        </w:rPr>
+        <w:t>Postconditions</w:t>
+      </w:r>
+    </w:p>
+    <w:p>
+      <w:pPr>
+        <w:pStyle w:val="ListParagraph"/>
+        <w:numPr>
+          <w:ilvl w:val="1"/>
+          <w:numId w:val="8"/>
+        </w:numPr>
+        <w:rPr>
+          <w:sz w:val="24"/>
+          <w:szCs w:val="24"/>
+        </w:rPr>
+      </w:pPr>
+      <w:r>
+        <w:rPr>
+          <w:sz w:val="24"/>
+          <w:szCs w:val="24"/>
+        </w:rPr>
+        <w:t>System displays fetched data from database connection</w:t>
+      </w:r>
+    </w:p>
+    <w:p>
+      <w:pPr>
+        <w:pStyle w:val="ListParagraph"/>
+        <w:numPr>
+          <w:ilvl w:val="1"/>
+          <w:numId w:val="8"/>
+        </w:numPr>
+        <w:rPr>
+          <w:sz w:val="24"/>
+          <w:szCs w:val="24"/>
+        </w:rPr>
+      </w:pPr>
+      <w:r>
+        <w:rPr>
+          <w:sz w:val="24"/>
+          <w:szCs w:val="24"/>
+        </w:rPr>
+        <w:t>User sees “success” acknowledgment message</w:t>
+      </w:r>
+    </w:p>
+    <w:p>
+      <w:pPr>
+        <w:rPr>
+          <w:sz w:val="24"/>
+          <w:szCs w:val="24"/>
+        </w:rPr>
+      </w:pPr>
+    </w:p>
+    <w:p>
+      <w:pPr>
+        <w:ind w:left="525"/>
+        <w:rPr>
+          <w:sz w:val="24"/>
+          <w:szCs w:val="24"/>
+        </w:rPr>
+      </w:pPr>
+      <w:r>
+        <w:rPr>
+          <w:sz w:val="24"/>
+          <w:szCs w:val="24"/>
+        </w:rPr>
+        <w:t>UC-4: CalcSupply</w:t>
+      </w:r>
+    </w:p>
+    <w:p>
+      <w:pPr>
+        <w:ind w:left="525"/>
+        <w:rPr>
+          <w:b/>
+          <w:bCs/>
+          <w:sz w:val="24"/>
+          <w:szCs w:val="24"/>
+        </w:rPr>
+      </w:pPr>
+    </w:p>
+    <w:p>
+      <w:pPr>
+        <w:pStyle w:val="ListParagraph"/>
+        <w:numPr>
+          <w:ilvl w:val="0"/>
+          <w:numId w:val="8"/>
+        </w:numPr>
+        <w:rPr>
+          <w:sz w:val="24"/>
+          <w:szCs w:val="24"/>
+        </w:rPr>
+      </w:pPr>
+      <w:r>
+        <w:rPr>
+          <w:sz w:val="24"/>
+          <w:szCs w:val="24"/>
+        </w:rPr>
+        <w:lastRenderedPageBreak/>
+        <w:t>Preconditions</w:t>
+      </w:r>
+    </w:p>
+    <w:p>
+      <w:pPr>
+        <w:pStyle w:val="ListParagraph"/>
+        <w:numPr>
+          <w:ilvl w:val="1"/>
+          <w:numId w:val="8"/>
+        </w:numPr>
+        <w:rPr>
+          <w:sz w:val="24"/>
+          <w:szCs w:val="24"/>
+        </w:rPr>
+      </w:pPr>
+      <w:r>
+        <w:rPr>
+          <w:sz w:val="24"/>
+          <w:szCs w:val="24"/>
+        </w:rPr>
+        <w:t>User has set acceptable parameters for months supply.</w:t>
+      </w:r>
+    </w:p>
+    <w:p>
+      <w:pPr>
+        <w:pStyle w:val="ListParagraph"/>
+        <w:numPr>
+          <w:ilvl w:val="1"/>
+          <w:numId w:val="8"/>
+        </w:numPr>
+        <w:rPr>
+          <w:sz w:val="24"/>
+          <w:szCs w:val="24"/>
+        </w:rPr>
+      </w:pPr>
+      <w:r>
+        <w:rPr>
+          <w:sz w:val="24"/>
+          <w:szCs w:val="24"/>
+        </w:rPr>
+        <w:t>Or system default is in place.</w:t>
+      </w:r>
+    </w:p>
+    <w:p>
+      <w:pPr>
+        <w:pStyle w:val="ListParagraph"/>
+        <w:ind w:left="885"/>
+        <w:rPr>
+          <w:sz w:val="24"/>
+          <w:szCs w:val="24"/>
+        </w:rPr>
+      </w:pPr>
+    </w:p>
+    <w:p>
+      <w:pPr>
+        <w:pStyle w:val="ListParagraph"/>
+        <w:numPr>
+          <w:ilvl w:val="0"/>
+          <w:numId w:val="8"/>
+        </w:numPr>
+        <w:rPr>
+          <w:sz w:val="24"/>
+          <w:szCs w:val="24"/>
+        </w:rPr>
+      </w:pPr>
+      <w:r>
+        <w:rPr>
+          <w:sz w:val="24"/>
+          <w:szCs w:val="24"/>
+        </w:rPr>
+        <w:t>Postconditions</w:t>
+      </w:r>
+    </w:p>
+    <w:p>
+      <w:pPr>
+        <w:pStyle w:val="ListParagraph"/>
+        <w:numPr>
+          <w:ilvl w:val="1"/>
+          <w:numId w:val="8"/>
+        </w:numPr>
+        <w:rPr>
+          <w:sz w:val="24"/>
+          <w:szCs w:val="24"/>
+        </w:rPr>
+      </w:pPr>
+      <w:r>
+        <w:rPr>
+          <w:sz w:val="24"/>
+          <w:szCs w:val="24"/>
+        </w:rPr>
+        <w:t>System calculates and display month supply data</w:t>
+      </w:r>
+    </w:p>
+    <w:p>
+      <w:pPr>
+        <w:pStyle w:val="ListParagraph"/>
+        <w:numPr>
+          <w:ilvl w:val="1"/>
+          <w:numId w:val="8"/>
+        </w:numPr>
+        <w:rPr>
+          <w:sz w:val="24"/>
+          <w:szCs w:val="24"/>
+        </w:rPr>
+      </w:pPr>
+      <w:r>
+        <w:rPr>
+          <w:sz w:val="24"/>
+          <w:szCs w:val="24"/>
+        </w:rPr>
+        <w:t>System calculates and displays inventory position as either short or long.</w:t>
+      </w:r>
+    </w:p>
+    <w:p>
+      <w:pPr>
+        <w:pStyle w:val="ListParagraph"/>
+        <w:rPr>
+          <w:sz w:val="24"/>
+          <w:szCs w:val="24"/>
+        </w:rPr>
+      </w:pPr>
+    </w:p>
+    <w:p>
+      <w:pPr>
+        <w:ind w:left="525"/>
+        <w:rPr>
+          <w:sz w:val="24"/>
+          <w:szCs w:val="24"/>
+        </w:rPr>
+      </w:pPr>
+      <w:r>
+        <w:rPr>
+          <w:sz w:val="24"/>
+          <w:szCs w:val="24"/>
+        </w:rPr>
+        <w:t>UC-5: Admin</w:t>
+      </w:r>
+    </w:p>
+    <w:p>
+      <w:pPr>
+        <w:ind w:left="525"/>
+        <w:rPr>
+          <w:sz w:val="24"/>
+          <w:szCs w:val="24"/>
+        </w:rPr>
+      </w:pPr>
+    </w:p>
+    <w:p>
+      <w:pPr>
+        <w:pStyle w:val="ListParagraph"/>
+        <w:numPr>
+          <w:ilvl w:val="0"/>
+          <w:numId w:val="8"/>
+        </w:numPr>
+        <w:rPr>
+          <w:sz w:val="24"/>
+          <w:szCs w:val="24"/>
+        </w:rPr>
+      </w:pPr>
+      <w:r>
+        <w:rPr>
+          <w:sz w:val="24"/>
+          <w:szCs w:val="24"/>
+        </w:rPr>
+        <w:t>Preconditions</w:t>
+      </w:r>
+    </w:p>
+    <w:p>
+      <w:pPr>
+        <w:pStyle w:val="ListParagraph"/>
+        <w:numPr>
+          <w:ilvl w:val="1"/>
+          <w:numId w:val="8"/>
+        </w:numPr>
+        <w:rPr>
+          <w:sz w:val="24"/>
+          <w:szCs w:val="24"/>
+        </w:rPr>
+      </w:pPr>
+      <w:r>
+        <w:rPr>
+          <w:sz w:val="24"/>
+          <w:szCs w:val="24"/>
+        </w:rPr>
+        <w:t>Admin user has access to pay bill</w:t>
+      </w:r>
+    </w:p>
+    <w:p>
+      <w:pPr>
+        <w:pStyle w:val="ListParagraph"/>
+        <w:numPr>
+          <w:ilvl w:val="1"/>
+          <w:numId w:val="8"/>
+        </w:numPr>
+        <w:rPr>
+          <w:sz w:val="24"/>
+          <w:szCs w:val="24"/>
+        </w:rPr>
+      </w:pPr>
+      <w:r>
+        <w:rPr>
+          <w:sz w:val="24"/>
+          <w:szCs w:val="24"/>
+        </w:rPr>
+        <w:t>Admin is logged into system</w:t>
+      </w:r>
+    </w:p>
+    <w:p>
+      <w:pPr>
+        <w:pStyle w:val="ListParagraph"/>
+        <w:ind w:left="885"/>
+        <w:rPr>
+          <w:sz w:val="24"/>
+          <w:szCs w:val="24"/>
+        </w:rPr>
+      </w:pPr>
+    </w:p>
+    <w:p>
+      <w:pPr>
+        <w:pStyle w:val="ListParagraph"/>
+        <w:numPr>
+          <w:ilvl w:val="0"/>
+          <w:numId w:val="8"/>
+        </w:numPr>
+        <w:rPr>
+          <w:sz w:val="24"/>
+          <w:szCs w:val="24"/>
+        </w:rPr>
+      </w:pPr>
+      <w:r>
+        <w:rPr>
+          <w:sz w:val="24"/>
+          <w:szCs w:val="24"/>
+        </w:rPr>
+        <w:t>Postconditions</w:t>
+      </w:r>
+    </w:p>
+    <w:p>
+      <w:pPr>
+        <w:pStyle w:val="ListParagraph"/>
+        <w:numPr>
+          <w:ilvl w:val="1"/>
+          <w:numId w:val="8"/>
+        </w:numPr>
+        <w:rPr>
+          <w:sz w:val="24"/>
+          <w:szCs w:val="24"/>
+        </w:rPr>
+      </w:pPr>
+      <w:r>
+        <w:rPr>
+          <w:sz w:val="24"/>
+          <w:szCs w:val="24"/>
+        </w:rPr>
+        <w:t>System processes payment.</w:t>
+      </w:r>
+    </w:p>
+    <w:p>
+      <w:pPr>
+        <w:pStyle w:val="ListParagraph"/>
+        <w:numPr>
+          <w:ilvl w:val="1"/>
+          <w:numId w:val="8"/>
+        </w:numPr>
+        <w:rPr>
+          <w:sz w:val="24"/>
+          <w:szCs w:val="24"/>
+        </w:rPr>
+      </w:pPr>
+      <w:r>
+        <w:rPr>
+          <w:sz w:val="24"/>
+          <w:szCs w:val="24"/>
+        </w:rPr>
+        <w:t>System shows “success” acknowledgment message</w:t>
+      </w:r>
+    </w:p>
+    <w:p>
+      <w:pPr>
+        <w:rPr>
+          <w:b/>
+          <w:bCs/>
+          <w:sz w:val="24"/>
+          <w:szCs w:val="24"/>
+        </w:rPr>
+      </w:pPr>
+    </w:p>
+    <w:p>
+      <w:pPr>
+        <w:rPr>
+          <w:b/>
+          <w:bCs/>
+          <w:sz w:val="24"/>
+          <w:szCs w:val="24"/>
+        </w:rPr>
+      </w:pPr>
+    </w:p>
+    <w:p>
+      <w:pPr>
+        <w:rPr>
+          <w:b/>
+          <w:bCs/>
+          <w:sz w:val="24"/>
+          <w:szCs w:val="24"/>
+        </w:rPr>
+      </w:pPr>
+    </w:p>
+    <w:p>
+      <w:pPr>
+        <w:rPr>
+          <w:b/>
+          <w:bCs/>
+          <w:sz w:val="24"/>
+          <w:szCs w:val="24"/>
+        </w:rPr>
+      </w:pPr>
+    </w:p>
+    <w:p>
+      <w:pPr>
+        <w:rPr>
+          <w:b/>
+          <w:bCs/>
+          <w:sz w:val="24"/>
+          <w:szCs w:val="24"/>
+        </w:rPr>
+      </w:pPr>
+    </w:p>
+    <w:p>
+      <w:pPr>
+        <w:rPr>
+          <w:b/>
+          <w:bCs/>
+          <w:sz w:val="24"/>
+          <w:szCs w:val="24"/>
+        </w:rPr>
+      </w:pPr>
+    </w:p>
+    <w:p>
+      <w:pPr>
+        <w:rPr>
+          <w:b/>
+          <w:bCs/>
+          <w:sz w:val="24"/>
+          <w:szCs w:val="24"/>
+        </w:rPr>
+      </w:pPr>
+    </w:p>
+    <w:p>
+      <w:pPr>
+        <w:rPr>
+          <w:b/>
+          <w:bCs/>
+          <w:sz w:val="24"/>
+          <w:szCs w:val="24"/>
+        </w:rPr>
+      </w:pPr>
+    </w:p>
+    <w:p>
+      <w:pPr>
+        <w:rPr>
+          <w:b/>
+          <w:bCs/>
+          <w:sz w:val="24"/>
+          <w:szCs w:val="24"/>
+        </w:rPr>
+      </w:pPr>
+    </w:p>
+    <w:p>
+      <w:pPr>
+        <w:rPr>
+          <w:b/>
+          <w:bCs/>
+          <w:sz w:val="24"/>
+          <w:szCs w:val="24"/>
+        </w:rPr>
+      </w:pPr>
+    </w:p>
+    <w:p>
+      <w:pPr>
+        <w:rPr>
+          <w:b/>
+          <w:bCs/>
+          <w:sz w:val="24"/>
+          <w:szCs w:val="24"/>
+        </w:rPr>
+      </w:pPr>
+    </w:p>
+    <w:p>
+      <w:pPr>
+        <w:rPr>
+          <w:b/>
+          <w:bCs/>
+          <w:sz w:val="24"/>
+          <w:szCs w:val="24"/>
+        </w:rPr>
+      </w:pPr>
+    </w:p>
+    <w:p>
+      <w:pPr>
+        <w:rPr>
+          <w:b/>
+          <w:bCs/>
+          <w:sz w:val="24"/>
+          <w:szCs w:val="24"/>
+        </w:rPr>
+      </w:pPr>
+    </w:p>
+    <w:p>
+      <w:pPr>
+        <w:rPr>
+          <w:b/>
+          <w:bCs/>
+          <w:sz w:val="24"/>
+          <w:szCs w:val="24"/>
+        </w:rPr>
+      </w:pPr>
+    </w:p>
+    <w:p>
+      <w:pPr>
+        <w:rPr>
+          <w:b/>
+          <w:bCs/>
+          <w:sz w:val="24"/>
+          <w:szCs w:val="24"/>
+        </w:rPr>
+      </w:pPr>
+    </w:p>
+    <w:p>
+      <w:pPr>
+        <w:rPr>
+          <w:b/>
+          <w:bCs/>
+          <w:sz w:val="24"/>
+          <w:szCs w:val="24"/>
+        </w:rPr>
+      </w:pPr>
+    </w:p>
+    <w:p>
+      <w:pPr>
+        <w:rPr>
+          <w:b/>
+          <w:bCs/>
+          <w:sz w:val="24"/>
+          <w:szCs w:val="24"/>
+        </w:rPr>
+      </w:pPr>
+    </w:p>
+    <w:p>
+      <w:pPr>
+        <w:rPr>
+          <w:b/>
+          <w:bCs/>
+          <w:sz w:val="24"/>
+          <w:szCs w:val="24"/>
+        </w:rPr>
+      </w:pPr>
+    </w:p>
+    <w:p>
+      <w:pPr>
+        <w:rPr>
+          <w:b/>
+          <w:bCs/>
+          <w:sz w:val="24"/>
+          <w:szCs w:val="24"/>
+        </w:rPr>
+      </w:pPr>
+    </w:p>
+    <w:p>
+      <w:pPr>
+        <w:rPr>
+          <w:b/>
+          <w:bCs/>
+          <w:sz w:val="24"/>
+          <w:szCs w:val="24"/>
+        </w:rPr>
+      </w:pPr>
+    </w:p>
+    <w:p>
+      <w:pPr>
+        <w:rPr>
+          <w:b/>
+          <w:bCs/>
+          <w:sz w:val="24"/>
+          <w:szCs w:val="24"/>
+        </w:rPr>
+      </w:pPr>
+    </w:p>
+    <w:p>
+      <w:pPr>
+        <w:jc w:val="center"/>
+        <w:rPr>
+          <w:b/>
+          <w:bCs/>
+          <w:sz w:val="24"/>
+          <w:szCs w:val="24"/>
+        </w:rPr>
+      </w:pPr>
+    </w:p>
+    <w:p>
+      <w:pPr>
+        <w:pStyle w:val="ListParagraph"/>
+        <w:numPr>
+          <w:ilvl w:val="0"/>
+          <w:numId w:val="1"/>
+        </w:numPr>
+        <w:jc w:val="center"/>
+        <w:rPr>
+          <w:b/>
+          <w:bCs/>
+          <w:sz w:val="32"/>
+          <w:szCs w:val="32"/>
+        </w:rPr>
+      </w:pPr>
+      <w:r>
+        <w:rPr>
+          <w:b/>
+          <w:bCs/>
+          <w:sz w:val="32"/>
+          <w:szCs w:val="32"/>
+        </w:rPr>
+        <w:t>Interaction Diagrams</w:t>
+      </w:r>
+    </w:p>
+    <w:p>
+      <w:pPr>
+        <w:pStyle w:val="ListParagraph"/>
+        <w:rPr>
+          <w:sz w:val="24"/>
+          <w:szCs w:val="24"/>
+        </w:rPr>
+      </w:pPr>
+      <w:r>
+        <w:rPr>
+          <w:sz w:val="24"/>
+          <w:szCs w:val="24"/>
+        </w:rPr>
+        <w:lastRenderedPageBreak/>
+        <w:t>6.1 Use Case 1: InvSettings</w:t>
+      </w:r>
+    </w:p>
+    <w:p>
+      <w:pPr>
+        <w:pStyle w:val="ListParagraph"/>
+        <w:rPr>
+          <w:sz w:val="24"/>
+          <w:szCs w:val="24"/>
+        </w:rPr>
+      </w:pPr>
+    </w:p>
+    <w:p>
+      <w:pPr>
+        <w:pStyle w:val="ListParagraph"/>
+        <w:rPr>
+          <w:sz w:val="24"/>
+          <w:szCs w:val="24"/>
+        </w:rPr>
+      </w:pPr>
+      <w:r>
+        <w:rPr>
+          <w:sz w:val="24"/>
+          <w:szCs w:val="24"/>
+        </w:rPr>
+        <w:t xml:space="preserve">We decided to assign the responsibility to set initial settings for the system to the controller, as mentioned by the </w:t>
+      </w:r>
+      <w:r>
+        <w:rPr>
+          <w:b/>
+          <w:bCs/>
+          <w:sz w:val="24"/>
+          <w:szCs w:val="24"/>
+        </w:rPr>
+        <w:t>Expert Doer Principle</w:t>
+      </w:r>
+      <w:r>
+        <w:rPr>
+          <w:b/>
+          <w:bCs/>
+          <w:sz w:val="24"/>
+          <w:szCs w:val="24"/>
+        </w:rPr>
+        <w:t xml:space="preserve"> </w:t>
+      </w:r>
+      <w:r>
+        <w:rPr>
+          <w:sz w:val="24"/>
+          <w:szCs w:val="24"/>
+        </w:rPr>
+        <w:t xml:space="preserve">mentioned in textbook.  This will allow the system to have a short communication chain between the related objects.  The controller is the principle object and the secondary object in this situation would be the database.  The database would be responsible to verify and store the settings that are received.  In this instance, we believe it is necessary to use the publisher-subscriber design pattern to improve and implement this use case scenario.  As related to this case, the user would be the subscriber and the system would be the pubisher.  Once the user subscribes valid input information, the publisher releases information of concern to the subscriber.  I.E. A “success” message that </w:t>
+      </w:r>
+      <w:r>
+        <w:rPr>
+          <w:sz w:val="24"/>
+          <w:szCs w:val="24"/>
+        </w:rPr>
+        <w:t>notifies the user that the settings are set and acceptable.  If the subscriber inputs invalid metrics, the publisher shows an error message showing invalid inputs.</w:t>
+      </w:r>
+    </w:p>
+    <w:p>
+      <w:pPr>
+        <w:pStyle w:val="ListParagraph"/>
+        <w:rPr>
+          <w:sz w:val="24"/>
+          <w:szCs w:val="24"/>
+        </w:rPr>
+      </w:pPr>
+    </w:p>
+    <w:p>
+      <w:pPr>
+        <w:pStyle w:val="ListParagraph"/>
+        <w:rPr>
+          <w:sz w:val="24"/>
+          <w:szCs w:val="24"/>
+        </w:rPr>
+      </w:pPr>
+      <w:r>
+        <w:rPr>
+          <w:noProof/>
+        </w:rPr>
+        <w:drawing>
+          <wp:inline distT="0" distB="0" distL="0" distR="0" wp14:anchorId="48DBD2E0" wp14:editId="2B7D434F">
+            <wp:extent cx="6257925" cy="2569845"/>
+            <wp:effectExtent l="0" t="0" r="9525" b="1905"/>
+            <wp:docPr id="39" name="Picture 39"/>
+            <wp:cNvGraphicFramePr>
+              <a:graphicFrameLocks xmlns:a="http://schemas.openxmlformats.org/drawingml/2006/main" noChangeAspect="1"/>
+            </wp:cNvGraphicFramePr>
+            <a:graphic xmlns:a="http://schemas.openxmlformats.org/drawingml/2006/main">
+              <a:graphicData uri="http://schemas.openxmlformats.org/drawingml/2006/picture">
+                <pic:pic xmlns:pic="http://schemas.openxmlformats.org/drawingml/2006/picture">
+                  <pic:nvPicPr>
+                    <pic:cNvPr id="1" name=""/>
+                    <pic:cNvPicPr/>
+                  </pic:nvPicPr>
+                  <pic:blipFill>
+                    <a:blip r:embed="rId15"/>
+                    <a:stretch>
+                      <a:fillRect/>
+                    </a:stretch>
+                  </pic:blipFill>
+                  <pic:spPr>
+                    <a:xfrm>
+                      <a:off x="0" y="0"/>
+                      <a:ext cx="6257925" cy="2569845"/>
+                    </a:xfrm>
+                    <a:prstGeom prst="rect">
+                      <a:avLst/>
+                    </a:prstGeom>
+                  </pic:spPr>
+                </pic:pic>
+              </a:graphicData>
+            </a:graphic>
+          </wp:inline>
+        </w:drawing>
+      </w:r>
+    </w:p>
+    <w:p>
+      <w:pPr>
+        <w:pStyle w:val="ListParagraph"/>
+        <w:rPr>
+          <w:b/>
+          <w:bCs/>
+          <w:sz w:val="24"/>
+          <w:szCs w:val="24"/>
+        </w:rPr>
+      </w:pPr>
+    </w:p>
+    <w:p>
+      <w:pPr>
+        <w:pStyle w:val="ListParagraph"/>
+        <w:ind w:left="525"/>
+        <w:rPr>
+          <w:b/>
+          <w:bCs/>
+          <w:sz w:val="24"/>
+          <w:szCs w:val="24"/>
+        </w:rPr>
+      </w:pPr>
+      <w:r>
+        <w:rPr>
+          <w:b/>
+          <w:bCs/>
+          <w:sz w:val="24"/>
+          <w:szCs w:val="24"/>
+        </w:rPr>
+        <w:t>6.2 Use Case 2: UserAdmin</w:t>
+      </w:r>
+      <w:bookmarkStart w:id="2" w:name="_GoBack"/>
       <w:bookmarkEnd w:id="2"/>
-    </w:tbl>
-    <w:p>
-      <w:pPr>
-        <w:rPr>
-          <w:sz w:val="24"/>
-          <w:szCs w:val="24"/>
-        </w:rPr>
-      </w:pPr>
     </w:p>
     <w:sectPr>
-      <w:footerReference w:type="default" r:id="rId15"/>
+      <w:footerReference w:type="default" r:id="rId16"/>
       <w:pgSz w:w="12240" w:h="15840"/>
       <w:pgMar w:top="1440" w:right="1440" w:bottom="1440" w:left="1440" w:header="720" w:footer="720" w:gutter="0"/>
       <w:pgNumType w:start="1"/>
@@ -16078,6 +17203,119 @@
     </w:lvl>
   </w:abstractNum>
   <w:abstractNum w:abstractNumId="5" w15:restartNumberingAfterBreak="0">
+    <w:nsid w:val="506E5D3C"/>
+    <w:multiLevelType w:val="hybridMultilevel"/>
+    <w:tmpl w:val="36549082"/>
+    <w:lvl w:ilvl="0" w:tplc="1A9C12EC">
+      <w:start w:val="5"/>
+      <w:numFmt w:val="bullet"/>
+      <w:lvlText w:val=""/>
+      <w:lvlJc w:val="left"/>
+      <w:pPr>
+        <w:ind w:left="885" w:hanging="360"/>
+      </w:pPr>
+      <w:rPr>
+        <w:rFonts w:ascii="Symbol" w:eastAsia="Arial" w:hAnsi="Symbol" w:cs="Arial" w:hint="default"/>
+      </w:rPr>
+    </w:lvl>
+    <w:lvl w:ilvl="1" w:tplc="04090003">
+      <w:start w:val="1"/>
+      <w:numFmt w:val="bullet"/>
+      <w:lvlText w:val="o"/>
+      <w:lvlJc w:val="left"/>
+      <w:pPr>
+        <w:ind w:left="1605" w:hanging="360"/>
+      </w:pPr>
+      <w:rPr>
+        <w:rFonts w:ascii="Courier New" w:hAnsi="Courier New" w:cs="Courier New" w:hint="default"/>
+      </w:rPr>
+    </w:lvl>
+    <w:lvl w:ilvl="2" w:tplc="04090005" w:tentative="1">
+      <w:start w:val="1"/>
+      <w:numFmt w:val="bullet"/>
+      <w:lvlText w:val=""/>
+      <w:lvlJc w:val="left"/>
+      <w:pPr>
+        <w:ind w:left="2325" w:hanging="360"/>
+      </w:pPr>
+      <w:rPr>
+        <w:rFonts w:ascii="Wingdings" w:hAnsi="Wingdings" w:hint="default"/>
+      </w:rPr>
+    </w:lvl>
+    <w:lvl w:ilvl="3" w:tplc="04090001" w:tentative="1">
+      <w:start w:val="1"/>
+      <w:numFmt w:val="bullet"/>
+      <w:lvlText w:val=""/>
+      <w:lvlJc w:val="left"/>
+      <w:pPr>
+        <w:ind w:left="3045" w:hanging="360"/>
+      </w:pPr>
+      <w:rPr>
+        <w:rFonts w:ascii="Symbol" w:hAnsi="Symbol" w:hint="default"/>
+      </w:rPr>
+    </w:lvl>
+    <w:lvl w:ilvl="4" w:tplc="04090003" w:tentative="1">
+      <w:start w:val="1"/>
+      <w:numFmt w:val="bullet"/>
+      <w:lvlText w:val="o"/>
+      <w:lvlJc w:val="left"/>
+      <w:pPr>
+        <w:ind w:left="3765" w:hanging="360"/>
+      </w:pPr>
+      <w:rPr>
+        <w:rFonts w:ascii="Courier New" w:hAnsi="Courier New" w:cs="Courier New" w:hint="default"/>
+      </w:rPr>
+    </w:lvl>
+    <w:lvl w:ilvl="5" w:tplc="04090005" w:tentative="1">
+      <w:start w:val="1"/>
+      <w:numFmt w:val="bullet"/>
+      <w:lvlText w:val=""/>
+      <w:lvlJc w:val="left"/>
+      <w:pPr>
+        <w:ind w:left="4485" w:hanging="360"/>
+      </w:pPr>
+      <w:rPr>
+        <w:rFonts w:ascii="Wingdings" w:hAnsi="Wingdings" w:hint="default"/>
+      </w:rPr>
+    </w:lvl>
+    <w:lvl w:ilvl="6" w:tplc="04090001" w:tentative="1">
+      <w:start w:val="1"/>
+      <w:numFmt w:val="bullet"/>
+      <w:lvlText w:val=""/>
+      <w:lvlJc w:val="left"/>
+      <w:pPr>
+        <w:ind w:left="5205" w:hanging="360"/>
+      </w:pPr>
+      <w:rPr>
+        <w:rFonts w:ascii="Symbol" w:hAnsi="Symbol" w:hint="default"/>
+      </w:rPr>
+    </w:lvl>
+    <w:lvl w:ilvl="7" w:tplc="04090003" w:tentative="1">
+      <w:start w:val="1"/>
+      <w:numFmt w:val="bullet"/>
+      <w:lvlText w:val="o"/>
+      <w:lvlJc w:val="left"/>
+      <w:pPr>
+        <w:ind w:left="5925" w:hanging="360"/>
+      </w:pPr>
+      <w:rPr>
+        <w:rFonts w:ascii="Courier New" w:hAnsi="Courier New" w:cs="Courier New" w:hint="default"/>
+      </w:rPr>
+    </w:lvl>
+    <w:lvl w:ilvl="8" w:tplc="04090005" w:tentative="1">
+      <w:start w:val="1"/>
+      <w:numFmt w:val="bullet"/>
+      <w:lvlText w:val=""/>
+      <w:lvlJc w:val="left"/>
+      <w:pPr>
+        <w:ind w:left="6645" w:hanging="360"/>
+      </w:pPr>
+      <w:rPr>
+        <w:rFonts w:ascii="Wingdings" w:hAnsi="Wingdings" w:hint="default"/>
+      </w:rPr>
+    </w:lvl>
+  </w:abstractNum>
+  <w:abstractNum w:abstractNumId="6" w15:restartNumberingAfterBreak="0">
     <w:nsid w:val="568D2CC1"/>
     <w:multiLevelType w:val="multilevel"/>
     <w:tmpl w:val="64FC9FCE"/>
@@ -16190,7 +17428,7 @@
       </w:rPr>
     </w:lvl>
   </w:abstractNum>
-  <w:abstractNum w:abstractNumId="6" w15:restartNumberingAfterBreak="0">
+  <w:abstractNum w:abstractNumId="7" w15:restartNumberingAfterBreak="0">
     <w:nsid w:val="59944BC3"/>
     <w:multiLevelType w:val="multilevel"/>
     <w:tmpl w:val="9D5E8FFE"/>
@@ -16313,7 +17551,7 @@
     <w:abstractNumId w:val="3"/>
   </w:num>
   <w:num w:numId="4">
-    <w:abstractNumId w:val="5"/>
+    <w:abstractNumId w:val="6"/>
   </w:num>
   <w:num w:numId="5">
     <w:abstractNumId w:val="1"/>
@@ -16322,7 +17560,10 @@
     <w:abstractNumId w:val="4"/>
   </w:num>
   <w:num w:numId="7">
-    <w:abstractNumId w:val="6"/>
+    <w:abstractNumId w:val="7"/>
+  </w:num>
+  <w:num w:numId="8">
+    <w:abstractNumId w:val="5"/>
   </w:num>
 </w:numbering>
 </file>

</xml_diff>

<commit_message>
added 3rd sequence diag/interaction diagram
</commit_message>
<xml_diff>
--- a/ProjectReport.docx
+++ b/ProjectReport.docx
@@ -1118,8 +1118,9 @@
           <w:lang w:val="en-US"/>
         </w:rPr>
         <w:tab/>
-        <w:t>2.3 On-Screen Appearance Requirements…………………………………………..</w:t>
-      </w:r>
+        <w:t>2.3 On-Screen Appearance Requirements………………………………………</w:t>
+      </w:r>
+      <w:proofErr w:type="gramStart"/>
       <w:r>
         <w:rPr>
           <w:rFonts w:eastAsia="Times New Roman"/>
@@ -1127,8 +1128,9 @@
           <w:shd w:val="clear" w:color="auto" w:fill="FFFFFF"/>
           <w:lang w:val="en-US"/>
         </w:rPr>
-        <w:tab/>
-      </w:r>
+        <w:t>…..</w:t>
+      </w:r>
+      <w:proofErr w:type="gramEnd"/>
       <w:r>
         <w:rPr>
           <w:rFonts w:eastAsia="Times New Roman"/>
@@ -1136,19 +1138,17 @@
           <w:shd w:val="clear" w:color="auto" w:fill="FFFFFF"/>
           <w:lang w:val="en-US"/>
         </w:rPr>
-        <w:t>9</w:t>
-      </w:r>
-    </w:p>
-    <w:p>
-      <w:pPr>
-        <w:spacing w:line="240" w:lineRule="auto"/>
+        <w:tab/>
+      </w:r>
+      <w:r>
         <w:rPr>
           <w:rFonts w:eastAsia="Times New Roman"/>
           <w:color w:val="222222"/>
           <w:shd w:val="clear" w:color="auto" w:fill="FFFFFF"/>
           <w:lang w:val="en-US"/>
         </w:rPr>
-      </w:pPr>
+        <w:t>9</w:t>
+      </w:r>
     </w:p>
     <w:p>
       <w:pPr>
@@ -1182,15 +1182,17 @@
           <w:lang w:val="en-US"/>
         </w:rPr>
       </w:pPr>
-      <w:r>
+    </w:p>
+    <w:p>
+      <w:pPr>
+        <w:spacing w:line="240" w:lineRule="auto"/>
         <w:rPr>
           <w:rFonts w:eastAsia="Times New Roman"/>
           <w:color w:val="222222"/>
           <w:shd w:val="clear" w:color="auto" w:fill="FFFFFF"/>
           <w:lang w:val="en-US"/>
         </w:rPr>
-        <w:t>5.2</w:t>
-      </w:r>
+      </w:pPr>
       <w:r>
         <w:rPr>
           <w:rFonts w:eastAsia="Times New Roman"/>
@@ -1198,20 +1200,8 @@
           <w:shd w:val="clear" w:color="auto" w:fill="FFFFFF"/>
           <w:lang w:val="en-US"/>
         </w:rPr>
-        <w:tab/>
-        <w:t>System Operation Contracts…………………………………………………………….22</w:t>
-      </w:r>
-    </w:p>
-    <w:p>
-      <w:pPr>
-        <w:spacing w:line="240" w:lineRule="auto"/>
-        <w:rPr>
-          <w:rFonts w:ascii="Times New Roman" w:eastAsia="Times New Roman" w:hAnsi="Times New Roman" w:cs="Times New Roman"/>
-          <w:sz w:val="24"/>
-          <w:szCs w:val="24"/>
-          <w:lang w:val="en-US"/>
-        </w:rPr>
-      </w:pPr>
+        <w:t>5.2</w:t>
+      </w:r>
       <w:r>
         <w:rPr>
           <w:rFonts w:eastAsia="Times New Roman"/>
@@ -1219,8 +1209,20 @@
           <w:shd w:val="clear" w:color="auto" w:fill="FFFFFF"/>
           <w:lang w:val="en-US"/>
         </w:rPr>
-        <w:t xml:space="preserve">6.0 </w:t>
-      </w:r>
+        <w:tab/>
+        <w:t>System Operation Contracts…………………………………………………………….22</w:t>
+      </w:r>
+    </w:p>
+    <w:p>
+      <w:pPr>
+        <w:spacing w:line="240" w:lineRule="auto"/>
+        <w:rPr>
+          <w:rFonts w:ascii="Times New Roman" w:eastAsia="Times New Roman" w:hAnsi="Times New Roman" w:cs="Times New Roman"/>
+          <w:sz w:val="24"/>
+          <w:szCs w:val="24"/>
+          <w:lang w:val="en-US"/>
+        </w:rPr>
+      </w:pPr>
       <w:r>
         <w:rPr>
           <w:rFonts w:eastAsia="Times New Roman"/>
@@ -1228,8 +1230,37 @@
           <w:shd w:val="clear" w:color="auto" w:fill="FFFFFF"/>
           <w:lang w:val="en-US"/>
         </w:rPr>
+        <w:t xml:space="preserve">6.0 </w:t>
+      </w:r>
+      <w:r>
+        <w:rPr>
+          <w:rFonts w:eastAsia="Times New Roman"/>
+          <w:color w:val="222222"/>
+          <w:shd w:val="clear" w:color="auto" w:fill="FFFFFF"/>
+          <w:lang w:val="en-US"/>
+        </w:rPr>
         <w:tab/>
-        <w:t>Interaction Diagrams……………………………………………………………………..24</w:t>
+        <w:t>Interaction Diagrams…………………………………………………………………</w:t>
+      </w:r>
+      <w:proofErr w:type="gramStart"/>
+      <w:r>
+        <w:rPr>
+          <w:rFonts w:eastAsia="Times New Roman"/>
+          <w:color w:val="222222"/>
+          <w:shd w:val="clear" w:color="auto" w:fill="FFFFFF"/>
+          <w:lang w:val="en-US"/>
+        </w:rPr>
+        <w:t>…..</w:t>
+      </w:r>
+      <w:proofErr w:type="gramEnd"/>
+      <w:r>
+        <w:rPr>
+          <w:rFonts w:eastAsia="Times New Roman"/>
+          <w:color w:val="222222"/>
+          <w:shd w:val="clear" w:color="auto" w:fill="FFFFFF"/>
+          <w:lang w:val="en-US"/>
+        </w:rPr>
+        <w:t>24</w:t>
       </w:r>
     </w:p>
     <w:p>
@@ -1403,7 +1434,23 @@
           <w:sz w:val="24"/>
           <w:szCs w:val="24"/>
         </w:rPr>
-        <w:t>s supply of new car inventory.  Second, the dealership must realize what the current inventory levels are by brand and by model.  Third, the dealership must be informed as-to whether it is short or long in inventory by model and brand.  Currently all of this information is scattered over 3 or more systems and leads to frustration and indigestion.  Our customer centric solution is to consolidate these 3 systems into 1 system that will ultimately save the customer money and time.</w:t>
+        <w:t xml:space="preserve">s supply of new car inventory.  Second, the dealership must realize what the current inventory levels are by brand and by model.  Third, the dealership must be informed as-to whether it is short or long in inventory by model and brand.  Currently </w:t>
+      </w:r>
+      <w:proofErr w:type="gramStart"/>
+      <w:r>
+        <w:rPr>
+          <w:sz w:val="24"/>
+          <w:szCs w:val="24"/>
+        </w:rPr>
+        <w:t>all of</w:t>
+      </w:r>
+      <w:proofErr w:type="gramEnd"/>
+      <w:r>
+        <w:rPr>
+          <w:sz w:val="24"/>
+          <w:szCs w:val="24"/>
+        </w:rPr>
+        <w:t xml:space="preserve"> this information is scattered over 3 or more systems and leads to frustration and indigestion.  Our customer centric solution is to consolidate these 3 systems into 1 system that will ultimately save the customer money and time.</w:t>
       </w:r>
     </w:p>
     <w:p>
@@ -1531,7 +1578,39 @@
           <w:szCs w:val="24"/>
         </w:rPr>
         <w:tab/>
-        <w:t xml:space="preserve">Additional features of the software solution will include authentication to access the system.  System will allow additional users to register or sign-up according to dealership policy.  The system will require dealership setting up the recommended months supply with a degree of granularity for specifying months supply not only for vehicle make but also by model.  The user interface will be user friendly and will focus heavily on keeping system user friendly with clutter kept to a minimum.  The system will utilize a combination of API feeds and database feeds to gather required information for system to calculate model inventory.  </w:t>
+        <w:t xml:space="preserve">Additional features of the software solution will include authentication to access the system.  System will allow additional users to register or sign-up according to dealership policy.  The system will require dealership setting up the recommended </w:t>
+      </w:r>
+      <w:proofErr w:type="spellStart"/>
+      <w:r>
+        <w:rPr>
+          <w:sz w:val="24"/>
+          <w:szCs w:val="24"/>
+        </w:rPr>
+        <w:t>months</w:t>
+      </w:r>
+      <w:proofErr w:type="spellEnd"/>
+      <w:r>
+        <w:rPr>
+          <w:sz w:val="24"/>
+          <w:szCs w:val="24"/>
+        </w:rPr>
+        <w:t xml:space="preserve"> supply with a degree of granularity for specifying </w:t>
+      </w:r>
+      <w:proofErr w:type="spellStart"/>
+      <w:r>
+        <w:rPr>
+          <w:sz w:val="24"/>
+          <w:szCs w:val="24"/>
+        </w:rPr>
+        <w:t>months</w:t>
+      </w:r>
+      <w:proofErr w:type="spellEnd"/>
+      <w:r>
+        <w:rPr>
+          <w:sz w:val="24"/>
+          <w:szCs w:val="24"/>
+        </w:rPr>
+        <w:t xml:space="preserve"> supply not only for vehicle make but also by model.  The user interface will be user friendly and will focus heavily on keeping system user friendly with clutter kept to a minimum.  The system will utilize a combination of API feeds and database feeds to gather required information for system to calculate model inventory.  </w:t>
       </w:r>
     </w:p>
     <w:p>
@@ -1779,7 +1858,25 @@
           <w:sz w:val="24"/>
           <w:szCs w:val="24"/>
         </w:rPr>
-        <w:t xml:space="preserve"> – Guideline for stocking new car inventory that takes into account past sales history, user defined month’s supply</w:t>
+        <w:t xml:space="preserve"> – Guideline for stocking new car inventory that </w:t>
+      </w:r>
+      <w:proofErr w:type="gramStart"/>
+      <w:r>
+        <w:rPr>
+          <w:bCs/>
+          <w:sz w:val="24"/>
+          <w:szCs w:val="24"/>
+        </w:rPr>
+        <w:t>takes into account</w:t>
+      </w:r>
+      <w:proofErr w:type="gramEnd"/>
+      <w:r>
+        <w:rPr>
+          <w:bCs/>
+          <w:sz w:val="24"/>
+          <w:szCs w:val="24"/>
+        </w:rPr>
+        <w:t xml:space="preserve"> past sales history, user defined month’s supply</w:t>
       </w:r>
       <w:r>
         <w:rPr>
@@ -2002,7 +2099,25 @@
           <w:sz w:val="24"/>
           <w:szCs w:val="24"/>
         </w:rPr>
-        <w:t xml:space="preserve"> – (AKA New Car Inventory Manager) – is principle person concerend with managing state of inventory and forecasting sales in the coming months.</w:t>
+        <w:t xml:space="preserve"> – (AKA New Car Inventory Manager) – is principle person </w:t>
+      </w:r>
+      <w:proofErr w:type="spellStart"/>
+      <w:r>
+        <w:rPr>
+          <w:bCs/>
+          <w:sz w:val="24"/>
+          <w:szCs w:val="24"/>
+        </w:rPr>
+        <w:t>concerend</w:t>
+      </w:r>
+      <w:proofErr w:type="spellEnd"/>
+      <w:r>
+        <w:rPr>
+          <w:bCs/>
+          <w:sz w:val="24"/>
+          <w:szCs w:val="24"/>
+        </w:rPr>
+        <w:t xml:space="preserve"> with managing state of inventory and forecasting sales in the coming months.</w:t>
       </w:r>
     </w:p>
     <w:p>
@@ -3866,7 +3981,23 @@
           <w:szCs w:val="24"/>
         </w:rPr>
         <w:tab/>
-        <w:t xml:space="preserve">The principle stakeholder of this software proposal is the new car inventory manager or inventory manager.  This persons job exists to minimize carrying costs associated with </w:t>
+        <w:t xml:space="preserve">The principle stakeholder of this software proposal is the new car inventory manager or inventory manager.  This </w:t>
+      </w:r>
+      <w:proofErr w:type="gramStart"/>
+      <w:r>
+        <w:rPr>
+          <w:sz w:val="24"/>
+          <w:szCs w:val="24"/>
+        </w:rPr>
+        <w:t>persons</w:t>
+      </w:r>
+      <w:proofErr w:type="gramEnd"/>
+      <w:r>
+        <w:rPr>
+          <w:sz w:val="24"/>
+          <w:szCs w:val="24"/>
+        </w:rPr>
+        <w:t xml:space="preserve"> job exists to minimize carrying costs associated with </w:t>
       </w:r>
       <w:r>
         <w:rPr>
@@ -4223,12 +4354,30 @@
                 <w:szCs w:val="24"/>
               </w:rPr>
             </w:pPr>
-            <w:r>
-              <w:rPr>
-                <w:sz w:val="24"/>
-                <w:szCs w:val="24"/>
-              </w:rPr>
-              <w:t xml:space="preserve">FetchData(UC – </w:t>
+            <w:proofErr w:type="spellStart"/>
+            <w:proofErr w:type="gramStart"/>
+            <w:r>
+              <w:rPr>
+                <w:sz w:val="24"/>
+                <w:szCs w:val="24"/>
+              </w:rPr>
+              <w:t>FetchData</w:t>
+            </w:r>
+            <w:proofErr w:type="spellEnd"/>
+            <w:r>
+              <w:rPr>
+                <w:sz w:val="24"/>
+                <w:szCs w:val="24"/>
+              </w:rPr>
+              <w:t>(</w:t>
+            </w:r>
+            <w:proofErr w:type="gramEnd"/>
+            <w:r>
+              <w:rPr>
+                <w:sz w:val="24"/>
+                <w:szCs w:val="24"/>
+              </w:rPr>
+              <w:t xml:space="preserve">UC – </w:t>
             </w:r>
             <w:r>
               <w:rPr>
@@ -4308,12 +4457,21 @@
                 <w:szCs w:val="24"/>
               </w:rPr>
             </w:pPr>
-            <w:r>
-              <w:rPr>
-                <w:sz w:val="24"/>
-                <w:szCs w:val="24"/>
-              </w:rPr>
-              <w:t xml:space="preserve">UserAdmin (UC </w:t>
+            <w:proofErr w:type="spellStart"/>
+            <w:r>
+              <w:rPr>
+                <w:sz w:val="24"/>
+                <w:szCs w:val="24"/>
+              </w:rPr>
+              <w:t>UserAdmin</w:t>
+            </w:r>
+            <w:proofErr w:type="spellEnd"/>
+            <w:r>
+              <w:rPr>
+                <w:sz w:val="24"/>
+                <w:szCs w:val="24"/>
+              </w:rPr>
+              <w:t xml:space="preserve"> (UC </w:t>
             </w:r>
             <w:r>
               <w:rPr>
@@ -4393,12 +4551,21 @@
                 <w:szCs w:val="24"/>
               </w:rPr>
             </w:pPr>
-            <w:r>
-              <w:rPr>
-                <w:sz w:val="24"/>
-                <w:szCs w:val="24"/>
-              </w:rPr>
-              <w:t xml:space="preserve">InvSettings (UC – </w:t>
+            <w:proofErr w:type="spellStart"/>
+            <w:r>
+              <w:rPr>
+                <w:sz w:val="24"/>
+                <w:szCs w:val="24"/>
+              </w:rPr>
+              <w:t>InvSettings</w:t>
+            </w:r>
+            <w:proofErr w:type="spellEnd"/>
+            <w:r>
+              <w:rPr>
+                <w:sz w:val="24"/>
+                <w:szCs w:val="24"/>
+              </w:rPr>
+              <w:t xml:space="preserve"> (UC – </w:t>
             </w:r>
             <w:r>
               <w:rPr>
@@ -4478,12 +4645,21 @@
                 <w:szCs w:val="24"/>
               </w:rPr>
             </w:pPr>
-            <w:r>
-              <w:rPr>
-                <w:sz w:val="24"/>
-                <w:szCs w:val="24"/>
-              </w:rPr>
-              <w:t>CalcSupply (UC – 4)</w:t>
+            <w:proofErr w:type="spellStart"/>
+            <w:r>
+              <w:rPr>
+                <w:sz w:val="24"/>
+                <w:szCs w:val="24"/>
+              </w:rPr>
+              <w:t>CalcSupply</w:t>
+            </w:r>
+            <w:proofErr w:type="spellEnd"/>
+            <w:r>
+              <w:rPr>
+                <w:sz w:val="24"/>
+                <w:szCs w:val="24"/>
+              </w:rPr>
+              <w:t xml:space="preserve"> (UC – 4)</w:t>
             </w:r>
           </w:p>
         </w:tc>
@@ -4549,12 +4725,21 @@
                 <w:szCs w:val="24"/>
               </w:rPr>
             </w:pPr>
-            <w:r>
-              <w:rPr>
-                <w:sz w:val="24"/>
-                <w:szCs w:val="24"/>
-              </w:rPr>
-              <w:t>BillPay(UC – 5)</w:t>
+            <w:proofErr w:type="gramStart"/>
+            <w:r>
+              <w:rPr>
+                <w:sz w:val="24"/>
+                <w:szCs w:val="24"/>
+              </w:rPr>
+              <w:t>BillPay(</w:t>
+            </w:r>
+            <w:proofErr w:type="gramEnd"/>
+            <w:r>
+              <w:rPr>
+                <w:sz w:val="24"/>
+                <w:szCs w:val="24"/>
+              </w:rPr>
+              <w:t>UC – 5)</w:t>
             </w:r>
           </w:p>
         </w:tc>
@@ -4878,6 +5063,7 @@
                 <w:szCs w:val="24"/>
               </w:rPr>
             </w:pPr>
+            <w:proofErr w:type="spellStart"/>
             <w:r>
               <w:rPr>
                 <w:b/>
@@ -4887,6 +5073,7 @@
               </w:rPr>
               <w:t>InvSettings</w:t>
             </w:r>
+            <w:proofErr w:type="spellEnd"/>
           </w:p>
         </w:tc>
       </w:tr>
@@ -5160,7 +5347,23 @@
                 <w:sz w:val="24"/>
                 <w:szCs w:val="24"/>
               </w:rPr>
-              <w:t>Initial settings are set and evaluation is ready to start</w:t>
+              <w:t xml:space="preserve">Initial settings are </w:t>
+            </w:r>
+            <w:proofErr w:type="gramStart"/>
+            <w:r>
+              <w:rPr>
+                <w:sz w:val="24"/>
+                <w:szCs w:val="24"/>
+              </w:rPr>
+              <w:t>set</w:t>
+            </w:r>
+            <w:proofErr w:type="gramEnd"/>
+            <w:r>
+              <w:rPr>
+                <w:sz w:val="24"/>
+                <w:szCs w:val="24"/>
+              </w:rPr>
+              <w:t xml:space="preserve"> and evaluation is ready to start</w:t>
             </w:r>
           </w:p>
         </w:tc>
@@ -6167,6 +6370,7 @@
                 <w:szCs w:val="24"/>
               </w:rPr>
             </w:pPr>
+            <w:proofErr w:type="spellStart"/>
             <w:r>
               <w:rPr>
                 <w:sz w:val="24"/>
@@ -6174,6 +6378,7 @@
               </w:rPr>
               <w:t>UserAdmin</w:t>
             </w:r>
+            <w:proofErr w:type="spellEnd"/>
           </w:p>
         </w:tc>
       </w:tr>
@@ -6418,8 +6623,17 @@
                 <w:sz w:val="24"/>
                 <w:szCs w:val="24"/>
               </w:rPr>
-              <w:t>Post condidtions</w:t>
-            </w:r>
+              <w:t xml:space="preserve">Post </w:t>
+            </w:r>
+            <w:proofErr w:type="spellStart"/>
+            <w:r>
+              <w:rPr>
+                <w:sz w:val="24"/>
+                <w:szCs w:val="24"/>
+              </w:rPr>
+              <w:t>condidtions</w:t>
+            </w:r>
+            <w:proofErr w:type="spellEnd"/>
           </w:p>
         </w:tc>
         <w:tc>
@@ -7231,6 +7445,7 @@
                 <w:szCs w:val="24"/>
               </w:rPr>
             </w:pPr>
+            <w:proofErr w:type="spellStart"/>
             <w:r>
               <w:rPr>
                 <w:sz w:val="24"/>
@@ -7238,6 +7453,7 @@
               </w:rPr>
               <w:t>FetchData</w:t>
             </w:r>
+            <w:proofErr w:type="spellEnd"/>
           </w:p>
         </w:tc>
       </w:tr>
@@ -7937,7 +8153,23 @@
                 <w:sz w:val="24"/>
                 <w:szCs w:val="24"/>
               </w:rPr>
-              <w:t>Software sends success message to users browser</w:t>
+              <w:t xml:space="preserve">Software sends success message to </w:t>
+            </w:r>
+            <w:proofErr w:type="gramStart"/>
+            <w:r>
+              <w:rPr>
+                <w:sz w:val="24"/>
+                <w:szCs w:val="24"/>
+              </w:rPr>
+              <w:t>users</w:t>
+            </w:r>
+            <w:proofErr w:type="gramEnd"/>
+            <w:r>
+              <w:rPr>
+                <w:sz w:val="24"/>
+                <w:szCs w:val="24"/>
+              </w:rPr>
+              <w:t xml:space="preserve"> browser</w:t>
             </w:r>
           </w:p>
         </w:tc>
@@ -8298,6 +8530,7 @@
                 <w:szCs w:val="24"/>
               </w:rPr>
             </w:pPr>
+            <w:proofErr w:type="spellStart"/>
             <w:r>
               <w:rPr>
                 <w:sz w:val="24"/>
@@ -8305,6 +8538,7 @@
               </w:rPr>
               <w:t>CalcSupply</w:t>
             </w:r>
+            <w:proofErr w:type="spellEnd"/>
           </w:p>
         </w:tc>
       </w:tr>
@@ -8862,7 +9096,23 @@
                 <w:sz w:val="24"/>
                 <w:szCs w:val="24"/>
               </w:rPr>
-              <w:t>Software calculates Months supply and displays to user</w:t>
+              <w:t xml:space="preserve">Software calculates </w:t>
+            </w:r>
+            <w:proofErr w:type="spellStart"/>
+            <w:r>
+              <w:rPr>
+                <w:sz w:val="24"/>
+                <w:szCs w:val="24"/>
+              </w:rPr>
+              <w:t>Months</w:t>
+            </w:r>
+            <w:proofErr w:type="spellEnd"/>
+            <w:r>
+              <w:rPr>
+                <w:sz w:val="24"/>
+                <w:szCs w:val="24"/>
+              </w:rPr>
+              <w:t xml:space="preserve"> supply and displays to user</w:t>
             </w:r>
           </w:p>
         </w:tc>
@@ -9174,6 +9424,8 @@
           <w:szCs w:val="24"/>
         </w:rPr>
       </w:pPr>
+      <w:bookmarkStart w:id="0" w:name="_GoBack"/>
+      <w:bookmarkEnd w:id="0"/>
     </w:p>
     <w:tbl>
       <w:tblPr>
@@ -9505,7 +9757,23 @@
                 <w:sz w:val="24"/>
                 <w:szCs w:val="24"/>
               </w:rPr>
-              <w:t>Admin succesfully pays vendor</w:t>
+              <w:t xml:space="preserve">Admin </w:t>
+            </w:r>
+            <w:proofErr w:type="spellStart"/>
+            <w:r>
+              <w:rPr>
+                <w:sz w:val="24"/>
+                <w:szCs w:val="24"/>
+              </w:rPr>
+              <w:t>succesfully</w:t>
+            </w:r>
+            <w:proofErr w:type="spellEnd"/>
+            <w:r>
+              <w:rPr>
+                <w:sz w:val="24"/>
+                <w:szCs w:val="24"/>
+              </w:rPr>
+              <w:t xml:space="preserve"> pays vendor</w:t>
             </w:r>
           </w:p>
         </w:tc>
@@ -10193,7 +10461,23 @@
                 <w:sz w:val="24"/>
                 <w:szCs w:val="24"/>
               </w:rPr>
-              <w:t>Error processing payments and sends  Admin user error message</w:t>
+              <w:t xml:space="preserve">Error processing payments and </w:t>
+            </w:r>
+            <w:proofErr w:type="gramStart"/>
+            <w:r>
+              <w:rPr>
+                <w:sz w:val="24"/>
+                <w:szCs w:val="24"/>
+              </w:rPr>
+              <w:t>sends  Admin</w:t>
+            </w:r>
+            <w:proofErr w:type="gramEnd"/>
+            <w:r>
+              <w:rPr>
+                <w:sz w:val="24"/>
+                <w:szCs w:val="24"/>
+              </w:rPr>
+              <w:t xml:space="preserve"> user error message</w:t>
             </w:r>
           </w:p>
         </w:tc>
@@ -10405,6 +10689,7 @@
                 <w:szCs w:val="24"/>
               </w:rPr>
             </w:pPr>
+            <w:proofErr w:type="spellStart"/>
             <w:r>
               <w:rPr>
                 <w:sz w:val="24"/>
@@ -10412,6 +10697,7 @@
               </w:rPr>
               <w:t>Req’t</w:t>
             </w:r>
+            <w:proofErr w:type="spellEnd"/>
           </w:p>
         </w:tc>
         <w:tc>
@@ -11685,8 +11971,17 @@
           <w:sz w:val="24"/>
           <w:szCs w:val="24"/>
         </w:rPr>
-        <w:t>UC-1: setInvSettings</w:t>
-      </w:r>
+        <w:t xml:space="preserve">UC-1: </w:t>
+      </w:r>
+      <w:proofErr w:type="spellStart"/>
+      <w:r>
+        <w:rPr>
+          <w:sz w:val="24"/>
+          <w:szCs w:val="24"/>
+        </w:rPr>
+        <w:t>setInvSettings</w:t>
+      </w:r>
+      <w:proofErr w:type="spellEnd"/>
     </w:p>
     <w:p>
       <w:pPr>
@@ -11812,8 +12107,17 @@
           <w:sz w:val="24"/>
           <w:szCs w:val="24"/>
         </w:rPr>
-        <w:t>: FetchData</w:t>
-      </w:r>
+        <w:t xml:space="preserve">: </w:t>
+      </w:r>
+      <w:proofErr w:type="spellStart"/>
+      <w:r>
+        <w:rPr>
+          <w:sz w:val="24"/>
+          <w:szCs w:val="24"/>
+        </w:rPr>
+        <w:t>FetchData</w:t>
+      </w:r>
+      <w:proofErr w:type="spellEnd"/>
     </w:p>
     <w:p>
       <w:pPr>
@@ -12132,6 +12436,7 @@
           <w:szCs w:val="24"/>
         </w:rPr>
       </w:pPr>
+      <w:proofErr w:type="gramStart"/>
       <w:r>
         <w:rPr>
           <w:sz w:val="24"/>
@@ -12144,7 +12449,15 @@
           <w:sz w:val="24"/>
           <w:szCs w:val="24"/>
         </w:rPr>
-        <w:t>.1  Preliminary Design</w:t>
+        <w:t>.1  Preliminary</w:t>
+      </w:r>
+      <w:proofErr w:type="gramEnd"/>
+      <w:r>
+        <w:rPr>
+          <w:sz w:val="24"/>
+          <w:szCs w:val="24"/>
+        </w:rPr>
+        <w:t xml:space="preserve"> Design</w:t>
       </w:r>
     </w:p>
     <w:p>
@@ -12323,6 +12636,7 @@
           <w:szCs w:val="24"/>
         </w:rPr>
       </w:pPr>
+      <w:proofErr w:type="spellStart"/>
       <w:r>
         <w:rPr>
           <w:sz w:val="24"/>
@@ -12331,6 +12645,7 @@
         <w:lastRenderedPageBreak/>
         <w:t>calcSupply</w:t>
       </w:r>
+      <w:proofErr w:type="spellEnd"/>
     </w:p>
     <w:p>
       <w:pPr>
@@ -12713,7 +13028,7 @@
           <w:szCs w:val="24"/>
         </w:rPr>
       </w:pPr>
-      <w:bookmarkStart w:id="0" w:name="_Hlk20153139"/>
+      <w:bookmarkStart w:id="1" w:name="_Hlk20153139"/>
     </w:p>
     <w:p>
       <w:pPr>
@@ -12752,7 +13067,7 @@
         <w:t>and the bearers of responsibility that are required to implement and achieve the goals of the use cases.  These concepts are paramount to achieving a successful model that will help implement our software solution.  We shall then expound on the concepts by identifying attributes and associations.</w:t>
       </w:r>
     </w:p>
-    <w:bookmarkEnd w:id="0"/>
+    <w:bookmarkEnd w:id="1"/>
     <w:p>
       <w:pPr>
         <w:pStyle w:val="ListParagraph"/>
@@ -12769,7 +13084,7 @@
           <w:szCs w:val="24"/>
         </w:rPr>
       </w:pPr>
-      <w:bookmarkStart w:id="1" w:name="_Hlk20153162"/>
+      <w:bookmarkStart w:id="2" w:name="_Hlk20153162"/>
       <w:r>
         <w:rPr>
           <w:sz w:val="24"/>
@@ -13215,6 +13530,7 @@
                 <w:szCs w:val="24"/>
               </w:rPr>
             </w:pPr>
+            <w:proofErr w:type="spellStart"/>
             <w:r>
               <w:rPr>
                 <w:sz w:val="24"/>
@@ -13222,6 +13538,7 @@
               </w:rPr>
               <w:t>Bill_Pay</w:t>
             </w:r>
+            <w:proofErr w:type="spellEnd"/>
           </w:p>
         </w:tc>
       </w:tr>
@@ -13283,6 +13600,7 @@
                 <w:szCs w:val="24"/>
               </w:rPr>
             </w:pPr>
+            <w:proofErr w:type="spellStart"/>
             <w:r>
               <w:rPr>
                 <w:sz w:val="24"/>
@@ -13290,6 +13608,7 @@
               </w:rPr>
               <w:t>Calc_Supply</w:t>
             </w:r>
+            <w:proofErr w:type="spellEnd"/>
           </w:p>
         </w:tc>
       </w:tr>
@@ -14942,8 +15261,59 @@
                 <w:sz w:val="24"/>
                 <w:szCs w:val="24"/>
               </w:rPr>
-              <w:t xml:space="preserve">                                      Controller  Settings  Fetcher Bill_Pay Calc_Supply</w:t>
-            </w:r>
+              <w:t xml:space="preserve">                                      </w:t>
+            </w:r>
+            <w:proofErr w:type="gramStart"/>
+            <w:r>
+              <w:rPr>
+                <w:b/>
+                <w:bCs/>
+                <w:sz w:val="24"/>
+                <w:szCs w:val="24"/>
+              </w:rPr>
+              <w:t>Controller  Settings</w:t>
+            </w:r>
+            <w:proofErr w:type="gramEnd"/>
+            <w:r>
+              <w:rPr>
+                <w:b/>
+                <w:bCs/>
+                <w:sz w:val="24"/>
+                <w:szCs w:val="24"/>
+              </w:rPr>
+              <w:t xml:space="preserve">  Fetcher </w:t>
+            </w:r>
+            <w:proofErr w:type="spellStart"/>
+            <w:r>
+              <w:rPr>
+                <w:b/>
+                <w:bCs/>
+                <w:sz w:val="24"/>
+                <w:szCs w:val="24"/>
+              </w:rPr>
+              <w:t>Bill_Pay</w:t>
+            </w:r>
+            <w:proofErr w:type="spellEnd"/>
+            <w:r>
+              <w:rPr>
+                <w:b/>
+                <w:bCs/>
+                <w:sz w:val="24"/>
+                <w:szCs w:val="24"/>
+              </w:rPr>
+              <w:t xml:space="preserve"> </w:t>
+            </w:r>
+            <w:proofErr w:type="spellStart"/>
+            <w:r>
+              <w:rPr>
+                <w:b/>
+                <w:bCs/>
+                <w:sz w:val="24"/>
+                <w:szCs w:val="24"/>
+              </w:rPr>
+              <w:t>Calc_Supply</w:t>
+            </w:r>
+            <w:proofErr w:type="spellEnd"/>
           </w:p>
         </w:tc>
       </w:tr>
@@ -15035,38 +15405,65 @@
                 <w:sz w:val="24"/>
                 <w:szCs w:val="24"/>
               </w:rPr>
-              <w:t xml:space="preserve">      X                                X</w:t>
-            </w:r>
-          </w:p>
-          <w:p>
-            <w:pPr>
-              <w:rPr>
-                <w:sz w:val="24"/>
-                <w:szCs w:val="24"/>
-              </w:rPr>
-            </w:pPr>
-            <w:r>
-              <w:rPr>
-                <w:sz w:val="24"/>
-                <w:szCs w:val="24"/>
-              </w:rPr>
-              <w:t xml:space="preserve">      X                                                                  X</w:t>
-            </w:r>
-          </w:p>
-          <w:p>
-            <w:pPr>
-              <w:rPr>
-                <w:sz w:val="24"/>
-                <w:szCs w:val="24"/>
-              </w:rPr>
-            </w:pPr>
-            <w:r>
-              <w:rPr>
-                <w:sz w:val="24"/>
-                <w:szCs w:val="24"/>
-              </w:rPr>
-              <w:t xml:space="preserve">      X                                                X</w:t>
-            </w:r>
+              <w:t xml:space="preserve">      X                                </w:t>
+            </w:r>
+            <w:proofErr w:type="spellStart"/>
+            <w:r>
+              <w:rPr>
+                <w:sz w:val="24"/>
+                <w:szCs w:val="24"/>
+              </w:rPr>
+              <w:t>X</w:t>
+            </w:r>
+            <w:proofErr w:type="spellEnd"/>
+          </w:p>
+          <w:p>
+            <w:pPr>
+              <w:rPr>
+                <w:sz w:val="24"/>
+                <w:szCs w:val="24"/>
+              </w:rPr>
+            </w:pPr>
+            <w:r>
+              <w:rPr>
+                <w:sz w:val="24"/>
+                <w:szCs w:val="24"/>
+              </w:rPr>
+              <w:t xml:space="preserve">      X                                                                  </w:t>
+            </w:r>
+            <w:proofErr w:type="spellStart"/>
+            <w:r>
+              <w:rPr>
+                <w:sz w:val="24"/>
+                <w:szCs w:val="24"/>
+              </w:rPr>
+              <w:t>X</w:t>
+            </w:r>
+            <w:proofErr w:type="spellEnd"/>
+          </w:p>
+          <w:p>
+            <w:pPr>
+              <w:rPr>
+                <w:sz w:val="24"/>
+                <w:szCs w:val="24"/>
+              </w:rPr>
+            </w:pPr>
+            <w:r>
+              <w:rPr>
+                <w:sz w:val="24"/>
+                <w:szCs w:val="24"/>
+              </w:rPr>
+              <w:t xml:space="preserve">      X                                                </w:t>
+            </w:r>
+            <w:proofErr w:type="spellStart"/>
+            <w:r>
+              <w:rPr>
+                <w:sz w:val="24"/>
+                <w:szCs w:val="24"/>
+              </w:rPr>
+              <w:t>X</w:t>
+            </w:r>
+            <w:proofErr w:type="spellEnd"/>
           </w:p>
         </w:tc>
       </w:tr>
@@ -15273,7 +15670,7 @@
           </w:p>
         </w:tc>
       </w:tr>
-      <w:bookmarkEnd w:id="1"/>
+      <w:bookmarkEnd w:id="2"/>
     </w:tbl>
     <w:p>
       <w:pPr>
@@ -15316,8 +15713,17 @@
           <w:sz w:val="24"/>
           <w:szCs w:val="24"/>
         </w:rPr>
-        <w:t>UC-1: InvSettings</w:t>
-      </w:r>
+        <w:t xml:space="preserve">UC-1: </w:t>
+      </w:r>
+      <w:proofErr w:type="spellStart"/>
+      <w:r>
+        <w:rPr>
+          <w:sz w:val="24"/>
+          <w:szCs w:val="24"/>
+        </w:rPr>
+        <w:t>InvSettings</w:t>
+      </w:r>
+      <w:proofErr w:type="spellEnd"/>
     </w:p>
     <w:p>
       <w:pPr>
@@ -15502,8 +15908,17 @@
           <w:sz w:val="24"/>
           <w:szCs w:val="24"/>
         </w:rPr>
-        <w:t>UC-2: UserAdmin</w:t>
-      </w:r>
+        <w:t xml:space="preserve">UC-2: </w:t>
+      </w:r>
+      <w:proofErr w:type="spellStart"/>
+      <w:r>
+        <w:rPr>
+          <w:sz w:val="24"/>
+          <w:szCs w:val="24"/>
+        </w:rPr>
+        <w:t>UserAdmin</w:t>
+      </w:r>
+      <w:proofErr w:type="spellEnd"/>
     </w:p>
     <w:p>
       <w:pPr>
@@ -15612,7 +16027,23 @@
           <w:sz w:val="24"/>
           <w:szCs w:val="24"/>
         </w:rPr>
-        <w:t>User will have a ID, Password and email associated with account</w:t>
+        <w:t xml:space="preserve">User will have </w:t>
+      </w:r>
+      <w:proofErr w:type="gramStart"/>
+      <w:r>
+        <w:rPr>
+          <w:sz w:val="24"/>
+          <w:szCs w:val="24"/>
+        </w:rPr>
+        <w:t>a</w:t>
+      </w:r>
+      <w:proofErr w:type="gramEnd"/>
+      <w:r>
+        <w:rPr>
+          <w:sz w:val="24"/>
+          <w:szCs w:val="24"/>
+        </w:rPr>
+        <w:t xml:space="preserve"> ID, Password and email associated with account</w:t>
       </w:r>
     </w:p>
     <w:p>
@@ -15657,8 +16088,17 @@
           <w:sz w:val="24"/>
           <w:szCs w:val="24"/>
         </w:rPr>
-        <w:t>UC-3: FetchData</w:t>
-      </w:r>
+        <w:t xml:space="preserve">UC-3: </w:t>
+      </w:r>
+      <w:proofErr w:type="spellStart"/>
+      <w:r>
+        <w:rPr>
+          <w:sz w:val="24"/>
+          <w:szCs w:val="24"/>
+        </w:rPr>
+        <w:t>FetchData</w:t>
+      </w:r>
+      <w:proofErr w:type="spellEnd"/>
     </w:p>
     <w:p>
       <w:pPr>
@@ -15800,8 +16240,17 @@
           <w:sz w:val="24"/>
           <w:szCs w:val="24"/>
         </w:rPr>
-        <w:t>UC-4: CalcSupply</w:t>
-      </w:r>
+        <w:t xml:space="preserve">UC-4: </w:t>
+      </w:r>
+      <w:proofErr w:type="spellStart"/>
+      <w:r>
+        <w:rPr>
+          <w:sz w:val="24"/>
+          <w:szCs w:val="24"/>
+        </w:rPr>
+        <w:t>CalcSupply</w:t>
+      </w:r>
+      <w:proofErr w:type="spellEnd"/>
     </w:p>
     <w:p>
       <w:pPr>
@@ -15852,7 +16301,23 @@
           <w:sz w:val="24"/>
           <w:szCs w:val="24"/>
         </w:rPr>
-        <w:t>User has set acceptable parameters for months supply.</w:t>
+        <w:t xml:space="preserve">User has set acceptable parameters for </w:t>
+      </w:r>
+      <w:proofErr w:type="spellStart"/>
+      <w:r>
+        <w:rPr>
+          <w:sz w:val="24"/>
+          <w:szCs w:val="24"/>
+        </w:rPr>
+        <w:t>months</w:t>
+      </w:r>
+      <w:proofErr w:type="spellEnd"/>
+      <w:r>
+        <w:rPr>
+          <w:sz w:val="24"/>
+          <w:szCs w:val="24"/>
+        </w:rPr>
+        <w:t xml:space="preserve"> supply.</w:t>
       </w:r>
     </w:p>
     <w:p>
@@ -16369,8 +16834,17 @@
           <w:szCs w:val="24"/>
         </w:rPr>
         <w:lastRenderedPageBreak/>
-        <w:t>6.1 Use Case 1: InvSettings</w:t>
-      </w:r>
+        <w:t xml:space="preserve">6.1 Use Case 1: </w:t>
+      </w:r>
+      <w:proofErr w:type="spellStart"/>
+      <w:r>
+        <w:rPr>
+          <w:sz w:val="24"/>
+          <w:szCs w:val="24"/>
+        </w:rPr>
+        <w:t>InvSettings</w:t>
+      </w:r>
+      <w:proofErr w:type="spellEnd"/>
     </w:p>
     <w:p>
       <w:pPr>
@@ -16419,7 +16893,23 @@
           <w:sz w:val="24"/>
           <w:szCs w:val="24"/>
         </w:rPr>
-        <w:t xml:space="preserve">mentioned in textbook.  This will allow the system to have a short communication chain between the related objects.  The controller is the principle object and the secondary object in this situation would be the database.  The database would be responsible to verify and store the settings that are received.  In this instance, we believe it is necessary to use the publisher-subscriber design pattern to improve and implement this use case scenario.  As related to this case, the user would be the subscriber and the system would be the pubisher.  Once the user subscribes valid input information, the publisher releases information of concern to the subscriber.  I.E. A “success” message that </w:t>
+        <w:t xml:space="preserve">mentioned in textbook.  This will allow the system to have a short communication chain between the related objects.  The controller is the principle object and the secondary object in this situation would be the database.  The database would be responsible to verify and store the settings that are received.  In this instance, we believe it is necessary to use the publisher-subscriber design pattern to improve and implement this use case scenario.  As related to this case, the user would be the subscriber and the system would be the </w:t>
+      </w:r>
+      <w:proofErr w:type="spellStart"/>
+      <w:r>
+        <w:rPr>
+          <w:sz w:val="24"/>
+          <w:szCs w:val="24"/>
+        </w:rPr>
+        <w:t>pubisher</w:t>
+      </w:r>
+      <w:proofErr w:type="spellEnd"/>
+      <w:r>
+        <w:rPr>
+          <w:sz w:val="24"/>
+          <w:szCs w:val="24"/>
+        </w:rPr>
+        <w:t xml:space="preserve">.  Once the user subscribes valid input information, the publisher releases information of concern to the subscriber.  I.E. A “success” message that </w:t>
       </w:r>
       <w:r>
         <w:rPr>
@@ -16516,13 +17006,284 @@
           <w:sz w:val="24"/>
           <w:szCs w:val="24"/>
         </w:rPr>
-        <w:t>6.2 Use Case 2: UserAdmin</w:t>
-      </w:r>
-      <w:bookmarkStart w:id="2" w:name="_GoBack"/>
-      <w:bookmarkEnd w:id="2"/>
+        <w:t xml:space="preserve">6.2 Use Case </w:t>
+      </w:r>
+      <w:r>
+        <w:rPr>
+          <w:b/>
+          <w:bCs/>
+          <w:sz w:val="24"/>
+          <w:szCs w:val="24"/>
+        </w:rPr>
+        <w:t>3</w:t>
+      </w:r>
+      <w:r>
+        <w:rPr>
+          <w:b/>
+          <w:bCs/>
+          <w:sz w:val="24"/>
+          <w:szCs w:val="24"/>
+        </w:rPr>
+        <w:t xml:space="preserve">: </w:t>
+      </w:r>
+      <w:proofErr w:type="spellStart"/>
+      <w:r>
+        <w:rPr>
+          <w:b/>
+          <w:bCs/>
+          <w:sz w:val="24"/>
+          <w:szCs w:val="24"/>
+        </w:rPr>
+        <w:t>FetchData</w:t>
+      </w:r>
+      <w:proofErr w:type="spellEnd"/>
+    </w:p>
+    <w:p>
+      <w:pPr>
+        <w:pStyle w:val="ListParagraph"/>
+        <w:ind w:left="525"/>
+        <w:rPr>
+          <w:b/>
+          <w:bCs/>
+          <w:sz w:val="24"/>
+          <w:szCs w:val="24"/>
+        </w:rPr>
+      </w:pPr>
+    </w:p>
+    <w:p>
+      <w:pPr>
+        <w:pStyle w:val="ListParagraph"/>
+        <w:ind w:left="525"/>
+        <w:rPr>
+          <w:sz w:val="24"/>
+          <w:szCs w:val="24"/>
+        </w:rPr>
+      </w:pPr>
+      <w:r>
+        <w:rPr>
+          <w:sz w:val="24"/>
+          <w:szCs w:val="24"/>
+        </w:rPr>
+        <w:t>When a user attempts to fetch the data</w:t>
+      </w:r>
+      <w:r>
+        <w:rPr>
+          <w:sz w:val="24"/>
+          <w:szCs w:val="24"/>
+        </w:rPr>
+        <w:t xml:space="preserve"> to calculate and display information from the user, the system attempts to verify the user authorization by querying the database for the correct account information.  In this case, the databases main responsibility it to keep track of and report back to the user the relevant data.  This data is retrieved by the system, which in-turn is responsible for passing information from the customer to the database and then relaying relevant information from the database to the customer based on the requests.  For this interaction, we use the Publisher-Subscriber design pattern to improve this uses case’s design and functionality.  When the user selects the desired data to be retrieved, they receive </w:t>
+      </w:r>
+      <w:r>
+        <w:rPr>
+          <w:sz w:val="24"/>
+          <w:szCs w:val="24"/>
+        </w:rPr>
+        <w:lastRenderedPageBreak/>
+        <w:t xml:space="preserve">current inventory information that is able to correctly calculate the needed month’s supply and the inventory position.  In this test case, the publisher gives the subscriber the pertinent information that the subscriber needs to make intelligent decisions.  </w:t>
+      </w:r>
+    </w:p>
+    <w:p>
+      <w:pPr>
+        <w:pStyle w:val="ListParagraph"/>
+        <w:ind w:left="525"/>
+        <w:rPr>
+          <w:sz w:val="24"/>
+          <w:szCs w:val="24"/>
+        </w:rPr>
+      </w:pPr>
+    </w:p>
+    <w:p>
+      <w:pPr>
+        <w:pStyle w:val="ListParagraph"/>
+        <w:ind w:left="525"/>
+        <w:rPr>
+          <w:sz w:val="24"/>
+          <w:szCs w:val="24"/>
+        </w:rPr>
+      </w:pPr>
+      <w:r>
+        <w:rPr>
+          <w:noProof/>
+        </w:rPr>
+        <w:drawing>
+          <wp:inline distT="0" distB="0" distL="0" distR="0" wp14:anchorId="7A9B1403" wp14:editId="2A5B9F77">
+            <wp:extent cx="5590476" cy="5114286"/>
+            <wp:effectExtent l="0" t="0" r="0" b="0"/>
+            <wp:docPr id="29" name="Picture 29"/>
+            <wp:cNvGraphicFramePr>
+              <a:graphicFrameLocks xmlns:a="http://schemas.openxmlformats.org/drawingml/2006/main" noChangeAspect="1"/>
+            </wp:cNvGraphicFramePr>
+            <a:graphic xmlns:a="http://schemas.openxmlformats.org/drawingml/2006/main">
+              <a:graphicData uri="http://schemas.openxmlformats.org/drawingml/2006/picture">
+                <pic:pic xmlns:pic="http://schemas.openxmlformats.org/drawingml/2006/picture">
+                  <pic:nvPicPr>
+                    <pic:cNvPr id="1" name=""/>
+                    <pic:cNvPicPr/>
+                  </pic:nvPicPr>
+                  <pic:blipFill>
+                    <a:blip r:embed="rId16"/>
+                    <a:stretch>
+                      <a:fillRect/>
+                    </a:stretch>
+                  </pic:blipFill>
+                  <pic:spPr>
+                    <a:xfrm>
+                      <a:off x="0" y="0"/>
+                      <a:ext cx="5590476" cy="5114286"/>
+                    </a:xfrm>
+                    <a:prstGeom prst="rect">
+                      <a:avLst/>
+                    </a:prstGeom>
+                  </pic:spPr>
+                </pic:pic>
+              </a:graphicData>
+            </a:graphic>
+          </wp:inline>
+        </w:drawing>
+      </w:r>
+    </w:p>
+    <w:p>
+      <w:pPr>
+        <w:pStyle w:val="ListParagraph"/>
+        <w:ind w:left="525"/>
+        <w:rPr>
+          <w:sz w:val="24"/>
+          <w:szCs w:val="24"/>
+        </w:rPr>
+      </w:pPr>
+    </w:p>
+    <w:p>
+      <w:pPr>
+        <w:pStyle w:val="ListParagraph"/>
+        <w:ind w:left="525"/>
+        <w:rPr>
+          <w:sz w:val="24"/>
+          <w:szCs w:val="24"/>
+        </w:rPr>
+      </w:pPr>
+    </w:p>
+    <w:p>
+      <w:pPr>
+        <w:pStyle w:val="ListParagraph"/>
+        <w:ind w:left="525"/>
+        <w:rPr>
+          <w:sz w:val="24"/>
+          <w:szCs w:val="24"/>
+        </w:rPr>
+      </w:pPr>
+      <w:r>
+        <w:rPr>
+          <w:sz w:val="24"/>
+          <w:szCs w:val="24"/>
+        </w:rPr>
+        <w:t xml:space="preserve">6.3 UC 4: </w:t>
+      </w:r>
+      <w:proofErr w:type="spellStart"/>
+      <w:r>
+        <w:rPr>
+          <w:sz w:val="24"/>
+          <w:szCs w:val="24"/>
+        </w:rPr>
+        <w:t>CalcSupply</w:t>
+      </w:r>
+      <w:proofErr w:type="spellEnd"/>
+    </w:p>
+    <w:p>
+      <w:pPr>
+        <w:pStyle w:val="ListParagraph"/>
+        <w:ind w:left="525"/>
+        <w:rPr>
+          <w:sz w:val="24"/>
+          <w:szCs w:val="24"/>
+        </w:rPr>
+      </w:pPr>
+    </w:p>
+    <w:p>
+      <w:pPr>
+        <w:pStyle w:val="ListParagraph"/>
+        <w:ind w:left="525"/>
+        <w:rPr>
+          <w:sz w:val="24"/>
+          <w:szCs w:val="24"/>
+        </w:rPr>
+      </w:pPr>
+      <w:r>
+        <w:rPr>
+          <w:sz w:val="24"/>
+          <w:szCs w:val="24"/>
+        </w:rPr>
+        <w:t xml:space="preserve">Favoring the High Cohesion design </w:t>
+      </w:r>
+      <w:proofErr w:type="spellStart"/>
+      <w:r>
+        <w:rPr>
+          <w:sz w:val="24"/>
+          <w:szCs w:val="24"/>
+        </w:rPr>
+        <w:t>pricinciple</w:t>
+      </w:r>
+      <w:proofErr w:type="spellEnd"/>
+      <w:r>
+        <w:rPr>
+          <w:sz w:val="24"/>
+          <w:szCs w:val="24"/>
+        </w:rPr>
+        <w:t xml:space="preserve"> the controller will be responsible for receiving information from the Database to calculate and display the inventory position and then pass the rendered page to the user.  </w:t>
+      </w:r>
+    </w:p>
+    <w:p>
+      <w:pPr>
+        <w:pStyle w:val="ListParagraph"/>
+        <w:ind w:left="525"/>
+        <w:rPr>
+          <w:sz w:val="24"/>
+          <w:szCs w:val="24"/>
+        </w:rPr>
+      </w:pPr>
+      <w:r>
+        <w:rPr>
+          <w:noProof/>
+        </w:rPr>
+        <w:lastRenderedPageBreak/>
+        <w:drawing>
+          <wp:inline distT="0" distB="0" distL="0" distR="0" wp14:anchorId="496E5BD1" wp14:editId="4B012431">
+            <wp:extent cx="5943600" cy="3285490"/>
+            <wp:effectExtent l="0" t="0" r="0" b="0"/>
+            <wp:docPr id="40" name="Picture 40"/>
+            <wp:cNvGraphicFramePr>
+              <a:graphicFrameLocks xmlns:a="http://schemas.openxmlformats.org/drawingml/2006/main" noChangeAspect="1"/>
+            </wp:cNvGraphicFramePr>
+            <a:graphic xmlns:a="http://schemas.openxmlformats.org/drawingml/2006/main">
+              <a:graphicData uri="http://schemas.openxmlformats.org/drawingml/2006/picture">
+                <pic:pic xmlns:pic="http://schemas.openxmlformats.org/drawingml/2006/picture">
+                  <pic:nvPicPr>
+                    <pic:cNvPr id="1" name=""/>
+                    <pic:cNvPicPr/>
+                  </pic:nvPicPr>
+                  <pic:blipFill>
+                    <a:blip r:embed="rId17"/>
+                    <a:stretch>
+                      <a:fillRect/>
+                    </a:stretch>
+                  </pic:blipFill>
+                  <pic:spPr>
+                    <a:xfrm>
+                      <a:off x="0" y="0"/>
+                      <a:ext cx="5943600" cy="3285490"/>
+                    </a:xfrm>
+                    <a:prstGeom prst="rect">
+                      <a:avLst/>
+                    </a:prstGeom>
+                  </pic:spPr>
+                </pic:pic>
+              </a:graphicData>
+            </a:graphic>
+          </wp:inline>
+        </w:drawing>
+      </w:r>
     </w:p>
     <w:sectPr>
-      <w:footerReference w:type="default" r:id="rId16"/>
+      <w:footerReference w:type="default" r:id="rId18"/>
       <w:pgSz w:w="12240" w:h="15840"/>
       <w:pgMar w:top="1440" w:right="1440" w:bottom="1440" w:left="1440" w:header="720" w:footer="720" w:gutter="0"/>
       <w:pgNumType w:start="1"/>

</xml_diff>